<commit_message>
segurança do servidor, fofa completo e valores, regras de negócio
</commit_message>
<xml_diff>
--- a/empreendedorismo/Estruturação da Ideia do Negócio - Final.docx
+++ b/empreendedorismo/Estruturação da Ideia do Negócio - Final.docx
@@ -1,10 +1,10 @@
 
 <file path=word/document.xml><?xml version="1.0" encoding="utf-8"?>
-<w:document xmlns:ve="http://schemas.openxmlformats.org/markup-compatibility/2006" xmlns:o="urn:schemas-microsoft-com:office:office" xmlns:r="http://schemas.openxmlformats.org/officeDocument/2006/relationships" xmlns:m="http://schemas.openxmlformats.org/officeDocument/2006/math" xmlns:v="urn:schemas-microsoft-com:vml" xmlns:wp="http://schemas.openxmlformats.org/drawingml/2006/wordprocessingDrawing" xmlns:w10="urn:schemas-microsoft-com:office:word" xmlns:w="http://schemas.openxmlformats.org/wordprocessingml/2006/main" xmlns:wne="http://schemas.microsoft.com/office/word/2006/wordml">
+<w:document xmlns:wpc="http://schemas.microsoft.com/office/word/2010/wordprocessingCanvas" xmlns:mc="http://schemas.openxmlformats.org/markup-compatibility/2006" xmlns:o="urn:schemas-microsoft-com:office:office" xmlns:r="http://schemas.openxmlformats.org/officeDocument/2006/relationships" xmlns:m="http://schemas.openxmlformats.org/officeDocument/2006/math" xmlns:v="urn:schemas-microsoft-com:vml" xmlns:wp14="http://schemas.microsoft.com/office/word/2010/wordprocessingDrawing" xmlns:wp="http://schemas.openxmlformats.org/drawingml/2006/wordprocessingDrawing" xmlns:w10="urn:schemas-microsoft-com:office:word" xmlns:w="http://schemas.openxmlformats.org/wordprocessingml/2006/main" xmlns:w14="http://schemas.microsoft.com/office/word/2010/wordml" xmlns:wpg="http://schemas.microsoft.com/office/word/2010/wordprocessingGroup" xmlns:wpi="http://schemas.microsoft.com/office/word/2010/wordprocessingInk" xmlns:wne="http://schemas.microsoft.com/office/word/2006/wordml" xmlns:wps="http://schemas.microsoft.com/office/word/2010/wordprocessingShape" mc:Ignorable="w14 wp14">
   <w:body>
     <w:p>
       <w:pPr>
-        <w:pStyle w:val="Heading1"/>
+        <w:pStyle w:val="Ttulo1"/>
         <w:jc w:val="center"/>
         <w:rPr>
           <w:rFonts w:ascii="Arial" w:hAnsi="Arial" w:cs="Arial"/>
@@ -19,7 +19,7 @@
     </w:p>
     <w:p>
       <w:pPr>
-        <w:pStyle w:val="Heading1"/>
+        <w:pStyle w:val="Ttulo1"/>
         <w:numPr>
           <w:ilvl w:val="0"/>
           <w:numId w:val="2"/>
@@ -37,7 +37,7 @@
     </w:p>
     <w:p>
       <w:pPr>
-        <w:pStyle w:val="Subtitle"/>
+        <w:pStyle w:val="Subttulo"/>
         <w:ind w:firstLine="708"/>
         <w:rPr>
           <w:rFonts w:ascii="Arial" w:hAnsi="Arial" w:cs="Arial"/>
@@ -46,7 +46,7 @@
     </w:p>
     <w:p>
       <w:pPr>
-        <w:pStyle w:val="Subtitle"/>
+        <w:pStyle w:val="Subttulo"/>
         <w:ind w:firstLine="708"/>
         <w:rPr>
           <w:rFonts w:ascii="Arial" w:hAnsi="Arial" w:cs="Arial"/>
@@ -61,7 +61,7 @@
     </w:p>
     <w:p>
       <w:pPr>
-        <w:pStyle w:val="Subtitle"/>
+        <w:pStyle w:val="Subttulo"/>
         <w:numPr>
           <w:ilvl w:val="1"/>
           <w:numId w:val="2"/>
@@ -81,10 +81,196 @@
         <w:t>Alfredo</w:t>
       </w:r>
     </w:p>
-    <w:p/>
     <w:p>
       <w:pPr>
-        <w:pStyle w:val="Subtitle"/>
+        <w:pStyle w:val="PargrafodaLista"/>
+        <w:numPr>
+          <w:ilvl w:val="2"/>
+          <w:numId w:val="2"/>
+        </w:numPr>
+        <w:rPr>
+          <w:rFonts w:ascii="Arial" w:hAnsi="Arial" w:cs="Arial"/>
+          <w:i/>
+          <w:sz w:val="24"/>
+          <w:szCs w:val="24"/>
+        </w:rPr>
+      </w:pPr>
+      <w:r>
+        <w:rPr>
+          <w:rFonts w:ascii="Arial" w:hAnsi="Arial" w:cs="Arial"/>
+          <w:sz w:val="24"/>
+          <w:szCs w:val="24"/>
+        </w:rPr>
+        <w:t xml:space="preserve"> Iniciativa e</w:t>
+      </w:r>
+      <w:r>
+        <w:rPr>
+          <w:rFonts w:ascii="Arial" w:hAnsi="Arial" w:cs="Arial"/>
+          <w:sz w:val="24"/>
+          <w:szCs w:val="24"/>
+        </w:rPr>
+        <w:t xml:space="preserve"> </w:t>
+      </w:r>
+      <w:r>
+        <w:rPr>
+          <w:rFonts w:ascii="Arial" w:hAnsi="Arial" w:cs="Arial"/>
+          <w:sz w:val="24"/>
+          <w:szCs w:val="24"/>
+        </w:rPr>
+        <w:t xml:space="preserve">Responsabilidade: </w:t>
+      </w:r>
+      <w:r>
+        <w:rPr>
+          <w:rFonts w:ascii="Arial" w:hAnsi="Arial" w:cs="Arial"/>
+          <w:sz w:val="24"/>
+          <w:szCs w:val="24"/>
+        </w:rPr>
+        <w:t>Trata-se de travar combate contra o medo. Quando rompemos a barreira do medo, saímos da acomodação e prazerosamente tomamos a iniciativa e assumimos a responsabilidade. É o fim da inocência e a busca da culpa. É o fim da procura de culpados por nossos medos. É a assunção da culpa pelos próprios atos, respaldada na confiança em nossas potencialidades. Uma maneira de multiplicar o conhecimento residual é através do exemplo e da observação do comportamento dos líderes na empresa. Cabe aos líderes, portanto, aceitar e honrar a responsabilidade de servir como modelos</w:t>
+      </w:r>
+      <w:r>
+        <w:t>.</w:t>
+      </w:r>
+    </w:p>
+    <w:p>
+      <w:pPr>
+        <w:pStyle w:val="PargrafodaLista"/>
+        <w:numPr>
+          <w:ilvl w:val="0"/>
+          <w:numId w:val="8"/>
+        </w:numPr>
+        <w:ind w:left="1701" w:hanging="283"/>
+        <w:rPr>
+          <w:rFonts w:ascii="Arial" w:hAnsi="Arial" w:cs="Arial"/>
+          <w:i/>
+          <w:sz w:val="24"/>
+          <w:szCs w:val="24"/>
+        </w:rPr>
+      </w:pPr>
+      <w:r>
+        <w:rPr>
+          <w:rFonts w:ascii="Arial" w:hAnsi="Arial" w:cs="Arial"/>
+          <w:sz w:val="24"/>
+          <w:szCs w:val="24"/>
+        </w:rPr>
+        <w:t>Paciência e</w:t>
+      </w:r>
+      <w:r>
+        <w:rPr>
+          <w:rFonts w:ascii="Arial" w:hAnsi="Arial" w:cs="Arial"/>
+          <w:sz w:val="24"/>
+          <w:szCs w:val="24"/>
+        </w:rPr>
+        <w:t xml:space="preserve"> </w:t>
+      </w:r>
+      <w:r>
+        <w:rPr>
+          <w:rFonts w:ascii="Arial" w:hAnsi="Arial" w:cs="Arial"/>
+          <w:sz w:val="24"/>
+          <w:szCs w:val="24"/>
+        </w:rPr>
+        <w:t xml:space="preserve">Tolerância: </w:t>
+      </w:r>
+      <w:r>
+        <w:rPr>
+          <w:rFonts w:ascii="Arial" w:hAnsi="Arial" w:cs="Arial"/>
+          <w:sz w:val="24"/>
+          <w:szCs w:val="24"/>
+        </w:rPr>
+        <w:t xml:space="preserve">Paciência não </w:t>
+      </w:r>
+      <w:proofErr w:type="gramStart"/>
+      <w:r>
+        <w:rPr>
+          <w:rFonts w:ascii="Arial" w:hAnsi="Arial" w:cs="Arial"/>
+          <w:sz w:val="24"/>
+          <w:szCs w:val="24"/>
+        </w:rPr>
+        <w:t>é</w:t>
+      </w:r>
+      <w:proofErr w:type="gramEnd"/>
+      <w:r>
+        <w:rPr>
+          <w:rFonts w:ascii="Arial" w:hAnsi="Arial" w:cs="Arial"/>
+          <w:sz w:val="24"/>
+          <w:szCs w:val="24"/>
+        </w:rPr>
+        <w:t xml:space="preserve"> permissividade, e tolerância não é passividade. Paciência é reconhecer o tempo de maturação das coisas, e a tolerância é o respeito ao jeito de ser de cada pessoa. O pensamento sistêmico permite uma melhor noção do tempo e análise das causas e efeitos de determinado evento. Vendo por esse prisma, a paciência e a tolerância podem dar um ritmo mais adequado aos projetos, se o senso crítico proporcionado por elas estiver no lugar da ansiedade, que entorpece a mente. São necessárias paciência e </w:t>
+      </w:r>
+      <w:proofErr w:type="gramStart"/>
+      <w:r>
+        <w:rPr>
+          <w:rFonts w:ascii="Arial" w:hAnsi="Arial" w:cs="Arial"/>
+          <w:sz w:val="24"/>
+          <w:szCs w:val="24"/>
+        </w:rPr>
+        <w:t>tolerância consigo</w:t>
+      </w:r>
+      <w:proofErr w:type="gramEnd"/>
+      <w:r>
+        <w:rPr>
+          <w:rFonts w:ascii="Arial" w:hAnsi="Arial" w:cs="Arial"/>
+          <w:sz w:val="24"/>
+          <w:szCs w:val="24"/>
+        </w:rPr>
+        <w:t xml:space="preserve"> próprio e com os outros. Sem paciência e tolerância não existe aprendizado com qualidade. A educação de boa qualidade tem como base o amor pelos seres inacabados, sustentada pela paciência e </w:t>
+      </w:r>
+      <w:proofErr w:type="gramStart"/>
+      <w:r>
+        <w:rPr>
+          <w:rFonts w:ascii="Arial" w:hAnsi="Arial" w:cs="Arial"/>
+          <w:sz w:val="24"/>
+          <w:szCs w:val="24"/>
+        </w:rPr>
+        <w:t>tolerância</w:t>
+      </w:r>
+      <w:proofErr w:type="gramEnd"/>
+    </w:p>
+    <w:p>
+      <w:pPr>
+        <w:pStyle w:val="PargrafodaLista"/>
+        <w:numPr>
+          <w:ilvl w:val="2"/>
+          <w:numId w:val="2"/>
+        </w:numPr>
+        <w:rPr>
+          <w:rFonts w:ascii="Arial" w:hAnsi="Arial" w:cs="Arial"/>
+          <w:i/>
+          <w:sz w:val="24"/>
+          <w:szCs w:val="24"/>
+        </w:rPr>
+      </w:pPr>
+      <w:r>
+        <w:rPr>
+          <w:rFonts w:ascii="Arial" w:hAnsi="Arial" w:cs="Arial"/>
+          <w:sz w:val="24"/>
+          <w:szCs w:val="24"/>
+        </w:rPr>
+        <w:t>Interesse pelo conhecimento e Espírito de pesquisa:</w:t>
+      </w:r>
+      <w:r>
+        <w:rPr>
+          <w:rFonts w:ascii="Arial" w:hAnsi="Arial" w:cs="Arial"/>
+          <w:sz w:val="24"/>
+          <w:szCs w:val="24"/>
+        </w:rPr>
+        <w:t xml:space="preserve"> É reconhecer que o conhecimento é fonte de poder, antídoto contra a ignorância e mola propulsora do progresso da empresa. Todos os problemas com os quais defrontamos têm suas principais causas em nossa falta de conhecimento da verdade. Conhecimento deve ser compartilhado, e não desperdiçado. Deve ser transmitido com amor e generosidade, respeitando a capacidade de assimilação do aprendiz.</w:t>
+      </w:r>
+    </w:p>
+    <w:p>
+      <w:pPr>
+        <w:pStyle w:val="PargrafodaLista"/>
+        <w:ind w:left="1598"/>
+        <w:rPr>
+          <w:rFonts w:ascii="Arial" w:hAnsi="Arial" w:cs="Arial"/>
+          <w:i/>
+          <w:sz w:val="24"/>
+          <w:szCs w:val="24"/>
+        </w:rPr>
+      </w:pPr>
+    </w:p>
+    <w:p>
+      <w:pPr>
+        <w:pStyle w:val="Subttulo"/>
         <w:numPr>
           <w:ilvl w:val="1"/>
           <w:numId w:val="2"/>
@@ -101,12 +287,13 @@
           <w:i w:val="0"/>
           <w:color w:val="auto"/>
         </w:rPr>
+        <w:lastRenderedPageBreak/>
         <w:t>André</w:t>
       </w:r>
     </w:p>
     <w:p>
       <w:pPr>
-        <w:pStyle w:val="ListParagraph"/>
+        <w:pStyle w:val="PargrafodaLista"/>
         <w:numPr>
           <w:ilvl w:val="2"/>
           <w:numId w:val="2"/>
@@ -147,8 +334,108 @@
     </w:p>
     <w:p>
       <w:pPr>
-        <w:pStyle w:val="ListParagraph"/>
-        <w:ind w:left="1776"/>
+        <w:pStyle w:val="PargrafodaLista"/>
+        <w:numPr>
+          <w:ilvl w:val="2"/>
+          <w:numId w:val="2"/>
+        </w:numPr>
+        <w:rPr>
+          <w:rFonts w:ascii="Arial" w:hAnsi="Arial" w:cs="Arial"/>
+          <w:i/>
+          <w:sz w:val="24"/>
+          <w:szCs w:val="24"/>
+        </w:rPr>
+      </w:pPr>
+      <w:r>
+        <w:rPr>
+          <w:rFonts w:ascii="Arial" w:hAnsi="Arial" w:cs="Arial"/>
+          <w:i/>
+          <w:sz w:val="24"/>
+          <w:szCs w:val="24"/>
+        </w:rPr>
+        <w:t xml:space="preserve">Humildade e Simplicidade: </w:t>
+      </w:r>
+      <w:r>
+        <w:rPr>
+          <w:rFonts w:ascii="Arial" w:hAnsi="Arial" w:cs="Arial"/>
+          <w:sz w:val="24"/>
+          <w:szCs w:val="24"/>
+        </w:rPr>
+        <w:t xml:space="preserve">Precisamos estar sempre cientes da nossa condição e assumi-la sem medo. Quando assumimos quem somos com nossas limitações e qualidades </w:t>
+      </w:r>
+      <w:proofErr w:type="gramStart"/>
+      <w:r>
+        <w:rPr>
+          <w:rFonts w:ascii="Arial" w:hAnsi="Arial" w:cs="Arial"/>
+          <w:sz w:val="24"/>
+          <w:szCs w:val="24"/>
+        </w:rPr>
+        <w:t>vamos em</w:t>
+      </w:r>
+      <w:proofErr w:type="gramEnd"/>
+      <w:r>
+        <w:rPr>
+          <w:rFonts w:ascii="Arial" w:hAnsi="Arial" w:cs="Arial"/>
+          <w:sz w:val="24"/>
+          <w:szCs w:val="24"/>
+        </w:rPr>
+        <w:t xml:space="preserve"> busca de uma melhoria continua e novos aprendizados, agregando valor a empresa e ao negócio. Reconhecer nossas forças e fraquezas facilita o trabalho em equipe, pois a força de um, pode ser a fraqueza do outro, complementando-se entre si. Além disso, gera um ambiente saudável e mais leve, sem inveja, orgulho ou ciúmes. </w:t>
+      </w:r>
+    </w:p>
+    <w:p>
+      <w:pPr>
+        <w:pStyle w:val="PargrafodaLista"/>
+        <w:numPr>
+          <w:ilvl w:val="2"/>
+          <w:numId w:val="2"/>
+        </w:numPr>
+        <w:rPr>
+          <w:rFonts w:ascii="Arial" w:hAnsi="Arial" w:cs="Arial"/>
+          <w:i/>
+          <w:sz w:val="24"/>
+          <w:szCs w:val="24"/>
+        </w:rPr>
+      </w:pPr>
+      <w:r>
+        <w:rPr>
+          <w:rFonts w:ascii="Arial" w:hAnsi="Arial" w:cs="Arial"/>
+          <w:i/>
+          <w:sz w:val="24"/>
+          <w:szCs w:val="24"/>
+        </w:rPr>
+        <w:t xml:space="preserve">Esforço e Perseverança: </w:t>
+      </w:r>
+      <w:r>
+        <w:rPr>
+          <w:rFonts w:ascii="Arial" w:hAnsi="Arial" w:cs="Arial"/>
+          <w:sz w:val="24"/>
+          <w:szCs w:val="24"/>
+        </w:rPr>
+        <w:t>Faz com que as pessoas, por mais limitadas que sejam, busquem sempre a renovação do conhecimento como fonte de aprendizado continuo e de qualidade ao serviço prestado. A importância da perseverança diante de uma dificuldade ou de um mercado em crise</w:t>
+      </w:r>
+      <w:proofErr w:type="gramStart"/>
+      <w:r>
+        <w:rPr>
+          <w:rFonts w:ascii="Arial" w:hAnsi="Arial" w:cs="Arial"/>
+          <w:sz w:val="24"/>
+          <w:szCs w:val="24"/>
+        </w:rPr>
+        <w:t>, é</w:t>
+      </w:r>
+      <w:proofErr w:type="gramEnd"/>
+      <w:r>
+        <w:rPr>
+          <w:rFonts w:ascii="Arial" w:hAnsi="Arial" w:cs="Arial"/>
+          <w:sz w:val="24"/>
+          <w:szCs w:val="24"/>
+        </w:rPr>
+        <w:t xml:space="preserve"> altamente relevante para que a empresa se mantenha em pé e encontre caminhos alternativos de sobrevivência.</w:t>
+      </w:r>
+    </w:p>
+    <w:p>
+      <w:pPr>
+        <w:pStyle w:val="PargrafodaLista"/>
+        <w:ind w:left="1598"/>
         <w:rPr>
           <w:rFonts w:ascii="Arial" w:hAnsi="Arial" w:cs="Arial"/>
           <w:i/>
@@ -159,113 +446,180 @@
     </w:p>
     <w:p>
       <w:pPr>
-        <w:pStyle w:val="ListParagraph"/>
+        <w:pStyle w:val="Subttulo"/>
+        <w:numPr>
+          <w:ilvl w:val="1"/>
+          <w:numId w:val="2"/>
+        </w:numPr>
+        <w:rPr>
+          <w:rFonts w:ascii="Arial" w:hAnsi="Arial" w:cs="Arial"/>
+          <w:i w:val="0"/>
+          <w:color w:val="auto"/>
+        </w:rPr>
+      </w:pPr>
+      <w:r>
+        <w:rPr>
+          <w:rFonts w:ascii="Arial" w:hAnsi="Arial" w:cs="Arial"/>
+          <w:i w:val="0"/>
+          <w:color w:val="auto"/>
+        </w:rPr>
+        <w:t>J</w:t>
+      </w:r>
+      <w:r>
+        <w:rPr>
+          <w:rFonts w:ascii="Arial" w:hAnsi="Arial" w:cs="Arial"/>
+          <w:i w:val="0"/>
+          <w:color w:val="auto"/>
+        </w:rPr>
+        <w:t>uliana</w:t>
+      </w:r>
+    </w:p>
+    <w:p>
+      <w:pPr>
+        <w:pStyle w:val="PargrafodaLista"/>
         <w:numPr>
           <w:ilvl w:val="2"/>
           <w:numId w:val="2"/>
         </w:numPr>
         <w:rPr>
           <w:rFonts w:ascii="Arial" w:hAnsi="Arial" w:cs="Arial"/>
+          <w:sz w:val="24"/>
+          <w:szCs w:val="24"/>
+        </w:rPr>
+      </w:pPr>
+      <w:r>
+        <w:rPr>
+          <w:rFonts w:ascii="Arial" w:hAnsi="Arial" w:cs="Arial"/>
           <w:i/>
           <w:sz w:val="24"/>
           <w:szCs w:val="24"/>
         </w:rPr>
-      </w:pPr>
-      <w:r>
-        <w:rPr>
-          <w:rFonts w:ascii="Arial" w:hAnsi="Arial" w:cs="Arial"/>
-          <w:i/>
-          <w:sz w:val="24"/>
-          <w:szCs w:val="24"/>
-        </w:rPr>
-        <w:t xml:space="preserve">Humildade e Simplicidade: </w:t>
-      </w:r>
-      <w:r>
-        <w:rPr>
-          <w:rFonts w:ascii="Arial" w:hAnsi="Arial" w:cs="Arial"/>
-          <w:sz w:val="24"/>
-          <w:szCs w:val="24"/>
-        </w:rPr>
-        <w:t xml:space="preserve">Precisamos estar sempre cientes da nossa condição e assumi-la sem medo. Quando assumimos quem somos com nossas limitações e qualidades vamos em busca de uma melhoria continua e novos aprendizados, agregando valor a empresa e ao negócio. Reconhecer nossas forças e fraquezas facilita o trabalho em equipe, pois a força de um, pode ser a fraqueza do outro, complementando-se entre si. Além disso, gera um ambiente saudável e mais leve, sem inveja, orgulho ou ciúmes. </w:t>
+        <w:t>Interesse pelo conhecimento e espírito de pesquisa</w:t>
+      </w:r>
+      <w:r>
+        <w:rPr>
+          <w:rFonts w:ascii="Arial" w:hAnsi="Arial" w:cs="Arial"/>
+          <w:sz w:val="24"/>
+          <w:szCs w:val="24"/>
+        </w:rPr>
+        <w:t>: constantemente devemos adquirir e aprimorar nossos conhecimentos a fim de acompanharmos o crescimento do mercado e contribuirmos no ambiente que trabalhamos, bem como transmiti-los aos próximos sempre respeitando o tempo de cada indivíduo.</w:t>
       </w:r>
     </w:p>
     <w:p>
       <w:pPr>
-        <w:pStyle w:val="ListParagraph"/>
+        <w:pStyle w:val="PargrafodaLista"/>
         <w:numPr>
           <w:ilvl w:val="2"/>
           <w:numId w:val="2"/>
         </w:numPr>
         <w:rPr>
           <w:rFonts w:ascii="Arial" w:hAnsi="Arial" w:cs="Arial"/>
+          <w:sz w:val="24"/>
+          <w:szCs w:val="24"/>
+        </w:rPr>
+      </w:pPr>
+      <w:r>
+        <w:rPr>
+          <w:rFonts w:ascii="Arial" w:hAnsi="Arial" w:cs="Arial"/>
           <w:i/>
           <w:sz w:val="24"/>
           <w:szCs w:val="24"/>
         </w:rPr>
-      </w:pPr>
-      <w:r>
-        <w:rPr>
-          <w:rFonts w:ascii="Arial" w:hAnsi="Arial" w:cs="Arial"/>
-          <w:i/>
-          <w:sz w:val="24"/>
-          <w:szCs w:val="24"/>
-        </w:rPr>
-        <w:t xml:space="preserve">Esforço e Perseverança: </w:t>
-      </w:r>
-      <w:r>
-        <w:rPr>
-          <w:rFonts w:ascii="Arial" w:hAnsi="Arial" w:cs="Arial"/>
-          <w:sz w:val="24"/>
-          <w:szCs w:val="24"/>
-        </w:rPr>
-        <w:t>Faz com que as pessoas, por mais limitadas que sejam, busquem sempre a renovação do conhecimento como fonte de aprendizado continuo e de qualidade ao serviço prestado. A importância da perseverança diante de uma dificuldade ou de um mercado em crise, é altamente relevante para que a empresa se mantenha em pé e encontre caminhos alternativos de sobrevivência.</w:t>
+        <w:t>Iniciativa e Responsabilidade</w:t>
+      </w:r>
+      <w:r>
+        <w:rPr>
+          <w:rFonts w:ascii="Arial" w:hAnsi="Arial" w:cs="Arial"/>
+          <w:sz w:val="24"/>
+          <w:szCs w:val="24"/>
+        </w:rPr>
+        <w:t xml:space="preserve">: deve-se atribuir a si a responsabilidade por seus atos, bem como possuir iniciativa seja no âmbito pessoal ou profissional. Quando </w:t>
+      </w:r>
+      <w:proofErr w:type="gramStart"/>
+      <w:r>
+        <w:rPr>
+          <w:rFonts w:ascii="Arial" w:hAnsi="Arial" w:cs="Arial"/>
+          <w:sz w:val="24"/>
+          <w:szCs w:val="24"/>
+        </w:rPr>
+        <w:t>assume-se</w:t>
+      </w:r>
+      <w:proofErr w:type="gramEnd"/>
+      <w:r>
+        <w:rPr>
+          <w:rFonts w:ascii="Arial" w:hAnsi="Arial" w:cs="Arial"/>
+          <w:sz w:val="24"/>
+          <w:szCs w:val="24"/>
+        </w:rPr>
+        <w:t xml:space="preserve"> uma tarefa no caso de sucesso ou falha não deve-se buscar por culpados, mas sim avaliar os pontos positivos e negativos para que assim sirva de experiência.</w:t>
       </w:r>
     </w:p>
     <w:p>
       <w:pPr>
-        <w:pStyle w:val="ListParagraph"/>
-        <w:ind w:left="1598"/>
+        <w:pStyle w:val="PargrafodaLista"/>
+        <w:numPr>
+          <w:ilvl w:val="2"/>
+          <w:numId w:val="2"/>
+        </w:numPr>
+        <w:rPr>
+          <w:rFonts w:ascii="Arial" w:hAnsi="Arial" w:cs="Arial"/>
+          <w:sz w:val="24"/>
+          <w:szCs w:val="24"/>
+        </w:rPr>
+      </w:pPr>
+      <w:r>
         <w:rPr>
           <w:rFonts w:ascii="Arial" w:hAnsi="Arial" w:cs="Arial"/>
           <w:i/>
           <w:sz w:val="24"/>
           <w:szCs w:val="24"/>
         </w:rPr>
-      </w:pPr>
+        <w:t>Cooperação e solidariedade</w:t>
+      </w:r>
+      <w:r>
+        <w:rPr>
+          <w:rFonts w:ascii="Arial" w:hAnsi="Arial" w:cs="Arial"/>
+          <w:sz w:val="24"/>
+          <w:szCs w:val="24"/>
+        </w:rPr>
+        <w:t xml:space="preserve">: deve-se sempre pensar no todo buscando o melhor para a equipe evitando conflitos e </w:t>
+      </w:r>
+      <w:r>
+        <w:rPr>
+          <w:rFonts w:ascii="Arial" w:hAnsi="Arial" w:cs="Arial"/>
+          <w:sz w:val="24"/>
+          <w:szCs w:val="24"/>
+        </w:rPr>
+        <w:lastRenderedPageBreak/>
+        <w:t>compreendendo as limitações de cada um, bem como reconhecer o trabalho individual desenvolvido.</w:t>
+      </w:r>
     </w:p>
+    <w:p/>
     <w:p>
       <w:pPr>
-        <w:pStyle w:val="Subtitle"/>
+        <w:pStyle w:val="PargrafodaLista"/>
         <w:numPr>
           <w:ilvl w:val="1"/>
           <w:numId w:val="2"/>
         </w:numPr>
         <w:rPr>
           <w:rFonts w:ascii="Arial" w:hAnsi="Arial" w:cs="Arial"/>
-          <w:i w:val="0"/>
-          <w:color w:val="auto"/>
+          <w:sz w:val="24"/>
+          <w:szCs w:val="24"/>
         </w:rPr>
       </w:pPr>
       <w:r>
         <w:rPr>
           <w:rFonts w:ascii="Arial" w:hAnsi="Arial" w:cs="Arial"/>
-          <w:i w:val="0"/>
-          <w:color w:val="auto"/>
-        </w:rPr>
-        <w:t>J</w:t>
-      </w:r>
-      <w:r>
-        <w:rPr>
-          <w:rFonts w:ascii="Arial" w:hAnsi="Arial" w:cs="Arial"/>
-          <w:i w:val="0"/>
-          <w:color w:val="auto"/>
-        </w:rPr>
-        <w:t>uliana</w:t>
+          <w:sz w:val="24"/>
+          <w:szCs w:val="24"/>
+        </w:rPr>
+        <w:t>Rafael</w:t>
       </w:r>
     </w:p>
     <w:p>
       <w:pPr>
-        <w:pStyle w:val="ListParagraph"/>
+        <w:pStyle w:val="PargrafodaLista"/>
         <w:numPr>
           <w:ilvl w:val="2"/>
           <w:numId w:val="2"/>
@@ -283,29 +637,20 @@
           <w:sz w:val="24"/>
           <w:szCs w:val="24"/>
         </w:rPr>
-        <w:t>Interesse pelo conhecimento e espírito de pesquisa</w:t>
-      </w:r>
-      <w:r>
-        <w:rPr>
-          <w:rFonts w:ascii="Arial" w:hAnsi="Arial" w:cs="Arial"/>
-          <w:sz w:val="24"/>
-          <w:szCs w:val="24"/>
-        </w:rPr>
-        <w:t xml:space="preserve">: constantemente devemos adquirir e aprimorar nossos </w:t>
-      </w:r>
-      <w:r>
-        <w:rPr>
-          <w:rFonts w:ascii="Arial" w:hAnsi="Arial" w:cs="Arial"/>
-          <w:sz w:val="24"/>
-          <w:szCs w:val="24"/>
-        </w:rPr>
-        <w:lastRenderedPageBreak/>
-        <w:t>conhecimentos a fim de acompanharmos o crescimento do mercado e contribuirmos no ambiente que trabalhamos, bem como transmiti-los aos próximos sempre respeitando o tempo de cada indivíduo.</w:t>
+        <w:t>Cooperação e Solidariedade</w:t>
+      </w:r>
+      <w:r>
+        <w:rPr>
+          <w:rFonts w:ascii="Arial" w:hAnsi="Arial" w:cs="Arial"/>
+          <w:sz w:val="24"/>
+          <w:szCs w:val="24"/>
+        </w:rPr>
+        <w:t>: Estar disposto a ajudar os integrantes de grupo a realizarem suas tarefas não somente permite que sua equipe trabalhar com maior eficiência, mas também estimula uma comunicação mais honesta entre os integrantes e uma maior sinergia entre os trabalhos de cada indivíduo.</w:t>
       </w:r>
     </w:p>
     <w:p>
       <w:pPr>
-        <w:pStyle w:val="ListParagraph"/>
+        <w:pStyle w:val="PargrafodaLista"/>
         <w:numPr>
           <w:ilvl w:val="2"/>
           <w:numId w:val="2"/>
@@ -323,20 +668,38 @@
           <w:sz w:val="24"/>
           <w:szCs w:val="24"/>
         </w:rPr>
-        <w:t>Iniciativa e Responsabilidade</w:t>
-      </w:r>
-      <w:r>
-        <w:rPr>
-          <w:rFonts w:ascii="Arial" w:hAnsi="Arial" w:cs="Arial"/>
-          <w:sz w:val="24"/>
-          <w:szCs w:val="24"/>
-        </w:rPr>
-        <w:t>: deve-se atribuir a si a responsabilidade por seus atos, bem como possuir iniciativa seja no âmbito pessoal ou profissional. Quando assume-se uma tarefa no caso de sucesso ou falha não deve-se buscar por culpados, mas sim avaliar os pontos positivos e negativos para que assim sirva de experiência.</w:t>
+        <w:t>Humildade e Simplicidade</w:t>
+      </w:r>
+      <w:r>
+        <w:rPr>
+          <w:rFonts w:ascii="Arial" w:hAnsi="Arial" w:cs="Arial"/>
+          <w:sz w:val="24"/>
+          <w:szCs w:val="24"/>
+        </w:rPr>
+        <w:t>: Ser humilde se trata de ser verdadeiro quando se estima suas capacidades, portanto um passo crucial para realizar uma distribuição de tarefas entre on integrantes do grupo mais adequado. Também é importante possuir simplicidade</w:t>
+      </w:r>
+      <w:proofErr w:type="gramStart"/>
+      <w:r>
+        <w:rPr>
+          <w:rFonts w:ascii="Arial" w:hAnsi="Arial" w:cs="Arial"/>
+          <w:sz w:val="24"/>
+          <w:szCs w:val="24"/>
+        </w:rPr>
+        <w:t xml:space="preserve"> pois</w:t>
+      </w:r>
+      <w:proofErr w:type="gramEnd"/>
+      <w:r>
+        <w:rPr>
+          <w:rFonts w:ascii="Arial" w:hAnsi="Arial" w:cs="Arial"/>
+          <w:sz w:val="24"/>
+          <w:szCs w:val="24"/>
+        </w:rPr>
+        <w:t xml:space="preserve"> distribuir conhecimento de forma que fique acessível a todos do grupo ajuda o grupo ser mais eficiente.</w:t>
       </w:r>
     </w:p>
     <w:p>
       <w:pPr>
-        <w:pStyle w:val="ListParagraph"/>
+        <w:pStyle w:val="PargrafodaLista"/>
         <w:numPr>
           <w:ilvl w:val="2"/>
           <w:numId w:val="2"/>
@@ -354,152 +717,36 @@
           <w:sz w:val="24"/>
           <w:szCs w:val="24"/>
         </w:rPr>
-        <w:t>Cooperação e solidariedade</w:t>
-      </w:r>
-      <w:r>
-        <w:rPr>
-          <w:rFonts w:ascii="Arial" w:hAnsi="Arial" w:cs="Arial"/>
-          <w:sz w:val="24"/>
-          <w:szCs w:val="24"/>
-        </w:rPr>
-        <w:t>: deve-se sempre pensar no todo buscando o melhor para a equipe evitando conflitos e compreendendo as limitações de cada um, bem como reconhecer o trabalho individual desenvolvido.</w:t>
-      </w:r>
-    </w:p>
-    <w:p/>
-    <w:p>
-      <w:pPr>
-        <w:pStyle w:val="ListParagraph"/>
-        <w:numPr>
-          <w:ilvl w:val="1"/>
-          <w:numId w:val="2"/>
-        </w:numPr>
-        <w:rPr>
-          <w:rFonts w:ascii="Arial" w:hAnsi="Arial" w:cs="Arial"/>
-          <w:sz w:val="24"/>
-          <w:szCs w:val="24"/>
-        </w:rPr>
-      </w:pPr>
-      <w:r>
-        <w:rPr>
-          <w:rFonts w:ascii="Arial" w:hAnsi="Arial" w:cs="Arial"/>
-          <w:sz w:val="24"/>
-          <w:szCs w:val="24"/>
-        </w:rPr>
-        <w:t>Rafael</w:t>
+        <w:t>Esforço e Perseverança</w:t>
+      </w:r>
+      <w:r>
+        <w:rPr>
+          <w:rFonts w:ascii="Arial" w:hAnsi="Arial" w:cs="Arial"/>
+          <w:sz w:val="24"/>
+          <w:szCs w:val="24"/>
+        </w:rPr>
+        <w:t>: O esforço e perseverança dos integrantes, quando praticados frequentemente e com disciplina, tem o potencial de fazer o grupo superar dificuldades.</w:t>
       </w:r>
     </w:p>
     <w:p>
       <w:pPr>
-        <w:pStyle w:val="ListParagraph"/>
-        <w:numPr>
-          <w:ilvl w:val="2"/>
-          <w:numId w:val="2"/>
-        </w:numPr>
+        <w:pStyle w:val="PargrafodaLista"/>
+        <w:ind w:left="1069"/>
         <w:rPr>
           <w:rFonts w:ascii="Arial" w:hAnsi="Arial" w:cs="Arial"/>
           <w:sz w:val="24"/>
           <w:szCs w:val="24"/>
         </w:rPr>
       </w:pPr>
-      <w:r>
-        <w:rPr>
-          <w:rFonts w:ascii="Arial" w:hAnsi="Arial" w:cs="Arial"/>
-          <w:i/>
-          <w:sz w:val="24"/>
-          <w:szCs w:val="24"/>
-        </w:rPr>
-        <w:t>Cooperação e Solidariedade</w:t>
-      </w:r>
-      <w:r>
-        <w:rPr>
-          <w:rFonts w:ascii="Arial" w:hAnsi="Arial" w:cs="Arial"/>
-          <w:sz w:val="24"/>
-          <w:szCs w:val="24"/>
-        </w:rPr>
-        <w:t>: Estar disposto a ajudar os integrantes de grupo a realizarem suas tarefas não somente permite que sua equipe trabalhar com maior eficiência, mas também estimula uma comunicação mais honesta entre os integrantes e uma maior sinergia entre os trabalhos de cada indivíduo.</w:t>
+    </w:p>
+    <w:p>
+      <w:r>
+        <w:br w:type="page"/>
       </w:r>
     </w:p>
     <w:p>
       <w:pPr>
-        <w:pStyle w:val="ListParagraph"/>
-        <w:numPr>
-          <w:ilvl w:val="2"/>
-          <w:numId w:val="2"/>
-        </w:numPr>
-        <w:rPr>
-          <w:rFonts w:ascii="Arial" w:hAnsi="Arial" w:cs="Arial"/>
-          <w:sz w:val="24"/>
-          <w:szCs w:val="24"/>
-        </w:rPr>
-      </w:pPr>
-      <w:r>
-        <w:rPr>
-          <w:rFonts w:ascii="Arial" w:hAnsi="Arial" w:cs="Arial"/>
-          <w:i/>
-          <w:sz w:val="24"/>
-          <w:szCs w:val="24"/>
-        </w:rPr>
-        <w:t>Humildade e Simplicidade</w:t>
-      </w:r>
-      <w:r>
-        <w:rPr>
-          <w:rFonts w:ascii="Arial" w:hAnsi="Arial" w:cs="Arial"/>
-          <w:sz w:val="24"/>
-          <w:szCs w:val="24"/>
-        </w:rPr>
-        <w:t>: Ser humilde se trata de ser verdadeiro quando se estima suas capacidades, portanto um passo crucial para realizar uma distribuição de tarefas entre on integrantes do grupo mais adequado. Também é importante possuir simplicidade pois distribuir conhecimento de forma que fique acessível a todos do grupo ajuda o grupo ser mais eficiente.</w:t>
-      </w:r>
-    </w:p>
-    <w:p>
-      <w:pPr>
-        <w:pStyle w:val="ListParagraph"/>
-        <w:numPr>
-          <w:ilvl w:val="2"/>
-          <w:numId w:val="2"/>
-        </w:numPr>
-        <w:rPr>
-          <w:rFonts w:ascii="Arial" w:hAnsi="Arial" w:cs="Arial"/>
-          <w:sz w:val="24"/>
-          <w:szCs w:val="24"/>
-        </w:rPr>
-      </w:pPr>
-      <w:r>
-        <w:rPr>
-          <w:rFonts w:ascii="Arial" w:hAnsi="Arial" w:cs="Arial"/>
-          <w:i/>
-          <w:sz w:val="24"/>
-          <w:szCs w:val="24"/>
-        </w:rPr>
-        <w:t>Esforço e Perseverança</w:t>
-      </w:r>
-      <w:r>
-        <w:rPr>
-          <w:rFonts w:ascii="Arial" w:hAnsi="Arial" w:cs="Arial"/>
-          <w:sz w:val="24"/>
-          <w:szCs w:val="24"/>
-        </w:rPr>
-        <w:t>: O esforço e perseverança dos integrantes, quando praticados frequentemente e com disciplina, tem o potencial de fazer o grupo superar dificuldades.</w:t>
-      </w:r>
-    </w:p>
-    <w:p>
-      <w:pPr>
-        <w:pStyle w:val="ListParagraph"/>
-        <w:ind w:left="1069"/>
-        <w:rPr>
-          <w:rFonts w:ascii="Arial" w:hAnsi="Arial" w:cs="Arial"/>
-          <w:sz w:val="24"/>
-          <w:szCs w:val="24"/>
-        </w:rPr>
-      </w:pPr>
-    </w:p>
-    <w:p>
-      <w:r>
-        <w:br w:type="page"/>
-      </w:r>
-    </w:p>
-    <w:p>
-      <w:pPr>
-        <w:pStyle w:val="Subtitle"/>
+        <w:pStyle w:val="Subttulo"/>
         <w:rPr>
           <w:rFonts w:ascii="Arial" w:hAnsi="Arial" w:cs="Arial"/>
         </w:rPr>
@@ -542,7 +789,7 @@
     </w:p>
     <w:p>
       <w:pPr>
-        <w:pStyle w:val="Heading1"/>
+        <w:pStyle w:val="Ttulo1"/>
         <w:numPr>
           <w:ilvl w:val="0"/>
           <w:numId w:val="2"/>
@@ -568,7 +815,7 @@
     </w:p>
     <w:p>
       <w:pPr>
-        <w:pStyle w:val="Subtitle"/>
+        <w:pStyle w:val="Subttulo"/>
         <w:numPr>
           <w:ilvl w:val="1"/>
           <w:numId w:val="2"/>
@@ -586,7 +833,7 @@
     </w:p>
     <w:p>
       <w:pPr>
-        <w:pStyle w:val="ListParagraph"/>
+        <w:pStyle w:val="PargrafodaLista"/>
         <w:pBdr>
           <w:bottom w:val="single" w:sz="4" w:space="1" w:color="auto"/>
         </w:pBdr>
@@ -597,6 +844,7 @@
           <w:szCs w:val="24"/>
         </w:rPr>
       </w:pPr>
+      <w:proofErr w:type="gramStart"/>
       <w:r>
         <w:rPr>
           <w:rFonts w:ascii="Arial" w:hAnsi="Arial" w:cs="Arial"/>
@@ -613,25 +861,30 @@
         </w:rPr>
         <w:t>Alfredo</w:t>
       </w:r>
+      <w:proofErr w:type="gramEnd"/>
     </w:p>
     <w:p/>
     <w:p>
-      <w:bookmarkStart w:id="0" w:name="_GoBack"/>
-      <w:r>
+      <w:r>
+        <w:rPr>
+          <w:noProof/>
+          <w:lang w:eastAsia="pt-BR"/>
+        </w:rPr>
         <w:drawing>
           <wp:inline distT="0" distB="0" distL="0" distR="0">
             <wp:extent cx="5857875" cy="4953000"/>
-            <wp:effectExtent l="0" t="0" r="0" b="38100"/>
+            <wp:effectExtent l="0" t="38100" r="0" b="95250"/>
             <wp:docPr id="9" name="Diagram 9"/>
             <wp:cNvGraphicFramePr/>
             <a:graphic xmlns:a="http://schemas.openxmlformats.org/drawingml/2006/main">
               <a:graphicData uri="http://schemas.openxmlformats.org/drawingml/2006/diagram">
-                <dgm:relIds xmlns:dgm="http://schemas.openxmlformats.org/drawingml/2006/diagram" xmlns:r="http://schemas.openxmlformats.org/officeDocument/2006/relationships" r:dm="rId5" r:lo="rId6" r:qs="rId7" r:cs="rId8"/>
+                <dgm:relIds xmlns:dgm="http://schemas.openxmlformats.org/drawingml/2006/diagram" xmlns:r="http://schemas.openxmlformats.org/officeDocument/2006/relationships" r:dm="rId6" r:lo="rId7" r:qs="rId8" r:cs="rId9"/>
               </a:graphicData>
             </a:graphic>
           </wp:inline>
         </w:drawing>
       </w:r>
+      <w:bookmarkStart w:id="0" w:name="_GoBack"/>
       <w:bookmarkEnd w:id="0"/>
     </w:p>
     <w:p>
@@ -651,6 +904,7 @@
           <w:szCs w:val="24"/>
         </w:rPr>
       </w:pPr>
+      <w:proofErr w:type="gramStart"/>
       <w:r>
         <w:rPr>
           <w:rFonts w:ascii="Arial" w:hAnsi="Arial" w:cs="Arial"/>
@@ -660,19 +914,24 @@
         <w:lastRenderedPageBreak/>
         <w:t>FOFA André</w:t>
       </w:r>
+      <w:proofErr w:type="gramEnd"/>
     </w:p>
     <w:p/>
     <w:p>
       <w:r>
+        <w:rPr>
+          <w:noProof/>
+          <w:lang w:eastAsia="pt-BR"/>
+        </w:rPr>
         <w:drawing>
           <wp:inline distT="0" distB="0" distL="0" distR="0">
             <wp:extent cx="6172200" cy="5514975"/>
-            <wp:effectExtent l="0" t="0" r="0" b="28575"/>
+            <wp:effectExtent l="0" t="38100" r="0" b="85725"/>
             <wp:docPr id="16" name="Diagram 9"/>
             <wp:cNvGraphicFramePr/>
             <a:graphic xmlns:a="http://schemas.openxmlformats.org/drawingml/2006/main">
               <a:graphicData uri="http://schemas.openxmlformats.org/drawingml/2006/diagram">
-                <dgm:relIds xmlns:dgm="http://schemas.openxmlformats.org/drawingml/2006/diagram" xmlns:r="http://schemas.openxmlformats.org/officeDocument/2006/relationships" r:dm="rId10" r:lo="rId11" r:qs="rId12" r:cs="rId13"/>
+                <dgm:relIds xmlns:dgm="http://schemas.openxmlformats.org/drawingml/2006/diagram" xmlns:r="http://schemas.openxmlformats.org/officeDocument/2006/relationships" r:dm="rId11" r:lo="rId12" r:qs="rId13" r:cs="rId14"/>
               </a:graphicData>
             </a:graphic>
           </wp:inline>
@@ -709,15 +968,19 @@
     <w:p/>
     <w:p>
       <w:r>
+        <w:rPr>
+          <w:noProof/>
+          <w:lang w:eastAsia="pt-BR"/>
+        </w:rPr>
         <w:drawing>
           <wp:inline distT="0" distB="0" distL="0" distR="0">
             <wp:extent cx="6162675" cy="5257800"/>
-            <wp:effectExtent l="0" t="0" r="0" b="38100"/>
+            <wp:effectExtent l="0" t="38100" r="0" b="95250"/>
             <wp:docPr id="13" name="Diagram 9"/>
             <wp:cNvGraphicFramePr/>
             <a:graphic xmlns:a="http://schemas.openxmlformats.org/drawingml/2006/main">
               <a:graphicData uri="http://schemas.openxmlformats.org/drawingml/2006/diagram">
-                <dgm:relIds xmlns:dgm="http://schemas.openxmlformats.org/drawingml/2006/diagram" xmlns:r="http://schemas.openxmlformats.org/officeDocument/2006/relationships" r:dm="rId15" r:lo="rId16" r:qs="rId17" r:cs="rId18"/>
+                <dgm:relIds xmlns:dgm="http://schemas.openxmlformats.org/drawingml/2006/diagram" xmlns:r="http://schemas.openxmlformats.org/officeDocument/2006/relationships" r:dm="rId16" r:lo="rId17" r:qs="rId18" r:cs="rId19"/>
               </a:graphicData>
             </a:graphic>
           </wp:inline>
@@ -741,6 +1004,7 @@
           <w:szCs w:val="24"/>
         </w:rPr>
       </w:pPr>
+      <w:proofErr w:type="gramStart"/>
       <w:r>
         <w:rPr>
           <w:rFonts w:ascii="Arial" w:hAnsi="Arial" w:cs="Arial"/>
@@ -750,19 +1014,24 @@
         <w:lastRenderedPageBreak/>
         <w:t>FOFA Rafael</w:t>
       </w:r>
+      <w:proofErr w:type="gramEnd"/>
     </w:p>
     <w:p/>
     <w:p>
       <w:r>
+        <w:rPr>
+          <w:noProof/>
+          <w:lang w:eastAsia="pt-BR"/>
+        </w:rPr>
         <w:drawing>
           <wp:inline distT="0" distB="0" distL="0" distR="0">
             <wp:extent cx="5400040" cy="4793748"/>
-            <wp:effectExtent l="0" t="0" r="0" b="25902"/>
+            <wp:effectExtent l="0" t="38100" r="0" b="102235"/>
             <wp:docPr id="17" name="Diagram 9"/>
             <wp:cNvGraphicFramePr/>
             <a:graphic xmlns:a="http://schemas.openxmlformats.org/drawingml/2006/main">
               <a:graphicData uri="http://schemas.openxmlformats.org/drawingml/2006/diagram">
-                <dgm:relIds xmlns:dgm="http://schemas.openxmlformats.org/drawingml/2006/diagram" xmlns:r="http://schemas.openxmlformats.org/officeDocument/2006/relationships" r:dm="rId20" r:lo="rId21" r:qs="rId22" r:cs="rId23"/>
+                <dgm:relIds xmlns:dgm="http://schemas.openxmlformats.org/drawingml/2006/diagram" xmlns:r="http://schemas.openxmlformats.org/officeDocument/2006/relationships" r:dm="rId21" r:lo="rId22" r:qs="rId23" r:cs="rId24"/>
               </a:graphicData>
             </a:graphic>
           </wp:inline>
@@ -776,7 +1045,7 @@
     </w:p>
     <w:p>
       <w:pPr>
-        <w:pStyle w:val="Subtitle"/>
+        <w:pStyle w:val="Subttulo"/>
         <w:numPr>
           <w:ilvl w:val="1"/>
           <w:numId w:val="2"/>
@@ -802,15 +1071,19 @@
     <w:p/>
     <w:p>
       <w:r>
+        <w:rPr>
+          <w:noProof/>
+          <w:lang w:eastAsia="pt-BR"/>
+        </w:rPr>
         <w:drawing>
           <wp:inline distT="0" distB="0" distL="0" distR="0">
             <wp:extent cx="5953125" cy="5391150"/>
-            <wp:effectExtent l="0" t="0" r="0" b="38100"/>
+            <wp:effectExtent l="0" t="38100" r="0" b="95250"/>
             <wp:docPr id="18" name="Diagram 9"/>
             <wp:cNvGraphicFramePr/>
             <a:graphic xmlns:a="http://schemas.openxmlformats.org/drawingml/2006/main">
               <a:graphicData uri="http://schemas.openxmlformats.org/drawingml/2006/diagram">
-                <dgm:relIds xmlns:dgm="http://schemas.openxmlformats.org/drawingml/2006/diagram" xmlns:r="http://schemas.openxmlformats.org/officeDocument/2006/relationships" r:dm="rId25" r:lo="rId26" r:qs="rId27" r:cs="rId28"/>
+                <dgm:relIds xmlns:dgm="http://schemas.openxmlformats.org/drawingml/2006/diagram" xmlns:r="http://schemas.openxmlformats.org/officeDocument/2006/relationships" r:dm="rId26" r:lo="rId27" r:qs="rId28" r:cs="rId29"/>
               </a:graphicData>
             </a:graphic>
           </wp:inline>
@@ -824,7 +1097,7 @@
     </w:p>
     <w:p>
       <w:pPr>
-        <w:pStyle w:val="Subtitle"/>
+        <w:pStyle w:val="Subttulo"/>
         <w:numPr>
           <w:ilvl w:val="1"/>
           <w:numId w:val="2"/>
@@ -968,7 +1241,27 @@
           <w:szCs w:val="24"/>
           <w:lang w:eastAsia="pt-BR"/>
         </w:rPr>
-        <w:t>Foi determinado dessa maneira pois muitas das empresas menores apresentam defici</w:t>
+        <w:t>Foi determinado dessa maneira</w:t>
+      </w:r>
+      <w:proofErr w:type="gramStart"/>
+      <w:r>
+        <w:rPr>
+          <w:rFonts w:ascii="Arial" w:hAnsi="Arial" w:cs="Arial"/>
+          <w:sz w:val="24"/>
+          <w:szCs w:val="24"/>
+          <w:lang w:eastAsia="pt-BR"/>
+        </w:rPr>
+        <w:t xml:space="preserve"> pois</w:t>
+      </w:r>
+      <w:proofErr w:type="gramEnd"/>
+      <w:r>
+        <w:rPr>
+          <w:rFonts w:ascii="Arial" w:hAnsi="Arial" w:cs="Arial"/>
+          <w:sz w:val="24"/>
+          <w:szCs w:val="24"/>
+          <w:lang w:eastAsia="pt-BR"/>
+        </w:rPr>
+        <w:t xml:space="preserve"> muitas das empresas menores apresentam defici</w:t>
       </w:r>
       <w:r>
         <w:rPr>
@@ -1144,7 +1437,7 @@
     </w:p>
     <w:p>
       <w:pPr>
-        <w:pStyle w:val="Subtitle"/>
+        <w:pStyle w:val="Subttulo"/>
         <w:numPr>
           <w:ilvl w:val="1"/>
           <w:numId w:val="2"/>
@@ -1315,7 +1608,27 @@
           <w:szCs w:val="24"/>
           <w:lang w:eastAsia="pt-BR"/>
         </w:rPr>
-        <w:t xml:space="preserve"> da presença de passageiro no tranporte (realizada por ambos motorista e passageiro) e acompanhar o trajeto previsto por GPS; </w:t>
+        <w:t xml:space="preserve"> da presença de passageiro no tranporte (realizada por </w:t>
+      </w:r>
+      <w:proofErr w:type="gramStart"/>
+      <w:r>
+        <w:rPr>
+          <w:rFonts w:ascii="Arial" w:hAnsi="Arial" w:cs="Arial"/>
+          <w:sz w:val="24"/>
+          <w:szCs w:val="24"/>
+          <w:lang w:eastAsia="pt-BR"/>
+        </w:rPr>
+        <w:t>ambos motorista</w:t>
+      </w:r>
+      <w:proofErr w:type="gramEnd"/>
+      <w:r>
+        <w:rPr>
+          <w:rFonts w:ascii="Arial" w:hAnsi="Arial" w:cs="Arial"/>
+          <w:sz w:val="24"/>
+          <w:szCs w:val="24"/>
+          <w:lang w:eastAsia="pt-BR"/>
+        </w:rPr>
+        <w:t xml:space="preserve"> e passageiro) e acompanhar o trajeto previsto por GPS; </w:t>
       </w:r>
       <w:r>
         <w:rPr>
@@ -1488,7 +1801,27 @@
           <w:szCs w:val="24"/>
           <w:lang w:eastAsia="pt-BR"/>
         </w:rPr>
-        <w:t>transporte para optimizar a dist</w:t>
+        <w:t xml:space="preserve">transporte para optimizar </w:t>
+      </w:r>
+      <w:proofErr w:type="gramStart"/>
+      <w:r>
+        <w:rPr>
+          <w:rFonts w:ascii="Arial" w:hAnsi="Arial" w:cs="Arial"/>
+          <w:sz w:val="24"/>
+          <w:szCs w:val="24"/>
+          <w:lang w:eastAsia="pt-BR"/>
+        </w:rPr>
+        <w:t>a</w:t>
+      </w:r>
+      <w:proofErr w:type="gramEnd"/>
+      <w:r>
+        <w:rPr>
+          <w:rFonts w:ascii="Arial" w:hAnsi="Arial" w:cs="Arial"/>
+          <w:sz w:val="24"/>
+          <w:szCs w:val="24"/>
+          <w:lang w:eastAsia="pt-BR"/>
+        </w:rPr>
+        <w:t xml:space="preserve"> dist</w:t>
       </w:r>
       <w:r>
         <w:rPr>
@@ -1529,7 +1862,7 @@
     </w:p>
     <w:p>
       <w:pPr>
-        <w:pStyle w:val="Subtitle"/>
+        <w:pStyle w:val="Subttulo"/>
         <w:numPr>
           <w:ilvl w:val="1"/>
           <w:numId w:val="2"/>
@@ -1757,7 +2090,7 @@
     </w:p>
     <w:p>
       <w:pPr>
-        <w:pStyle w:val="Subtitle"/>
+        <w:pStyle w:val="Subttulo"/>
         <w:numPr>
           <w:ilvl w:val="1"/>
           <w:numId w:val="2"/>
@@ -1800,7 +2133,27 @@
           <w:szCs w:val="24"/>
           <w:lang w:eastAsia="pt-BR"/>
         </w:rPr>
-        <w:t>Dadas as compet</w:t>
+        <w:t xml:space="preserve">Dadas </w:t>
+      </w:r>
+      <w:proofErr w:type="gramStart"/>
+      <w:r>
+        <w:rPr>
+          <w:rFonts w:ascii="Arial" w:hAnsi="Arial" w:cs="Arial"/>
+          <w:sz w:val="24"/>
+          <w:szCs w:val="24"/>
+          <w:lang w:eastAsia="pt-BR"/>
+        </w:rPr>
+        <w:t>as</w:t>
+      </w:r>
+      <w:proofErr w:type="gramEnd"/>
+      <w:r>
+        <w:rPr>
+          <w:rFonts w:ascii="Arial" w:hAnsi="Arial" w:cs="Arial"/>
+          <w:sz w:val="24"/>
+          <w:szCs w:val="24"/>
+          <w:lang w:eastAsia="pt-BR"/>
+        </w:rPr>
+        <w:t xml:space="preserve"> compet</w:t>
       </w:r>
       <w:r>
         <w:rPr>
@@ -2024,7 +2377,7 @@
     </w:p>
     <w:p>
       <w:pPr>
-        <w:pStyle w:val="Heading1"/>
+        <w:pStyle w:val="Ttulo1"/>
         <w:numPr>
           <w:ilvl w:val="0"/>
           <w:numId w:val="2"/>
@@ -2051,7 +2404,7 @@
     </w:p>
     <w:p>
       <w:pPr>
-        <w:pStyle w:val="Subtitle"/>
+        <w:pStyle w:val="Subttulo"/>
         <w:numPr>
           <w:ilvl w:val="1"/>
           <w:numId w:val="2"/>
@@ -2081,7 +2434,7 @@
     </w:p>
     <w:p>
       <w:pPr>
-        <w:pStyle w:val="Subtitle"/>
+        <w:pStyle w:val="Subttulo"/>
         <w:numPr>
           <w:ilvl w:val="1"/>
           <w:numId w:val="2"/>
@@ -2111,7 +2464,7 @@
     </w:p>
     <w:p>
       <w:pPr>
-        <w:pStyle w:val="Subtitle"/>
+        <w:pStyle w:val="Subttulo"/>
         <w:numPr>
           <w:ilvl w:val="1"/>
           <w:numId w:val="2"/>
@@ -2141,7 +2494,7 @@
     </w:p>
     <w:p>
       <w:pPr>
-        <w:pStyle w:val="Subtitle"/>
+        <w:pStyle w:val="Subttulo"/>
         <w:numPr>
           <w:ilvl w:val="0"/>
           <w:numId w:val="0"/>
@@ -2170,7 +2523,7 @@
 </file>
 
 <file path=word/numbering.xml><?xml version="1.0" encoding="utf-8"?>
-<w:numbering xmlns:ve="http://schemas.openxmlformats.org/markup-compatibility/2006" xmlns:o="urn:schemas-microsoft-com:office:office" xmlns:r="http://schemas.openxmlformats.org/officeDocument/2006/relationships" xmlns:m="http://schemas.openxmlformats.org/officeDocument/2006/math" xmlns:v="urn:schemas-microsoft-com:vml" xmlns:wp="http://schemas.openxmlformats.org/drawingml/2006/wordprocessingDrawing" xmlns:w10="urn:schemas-microsoft-com:office:word" xmlns:w="http://schemas.openxmlformats.org/wordprocessingml/2006/main" xmlns:wne="http://schemas.microsoft.com/office/word/2006/wordml">
+<w:numbering xmlns:wpc="http://schemas.microsoft.com/office/word/2010/wordprocessingCanvas" xmlns:mc="http://schemas.openxmlformats.org/markup-compatibility/2006" xmlns:o="urn:schemas-microsoft-com:office:office" xmlns:r="http://schemas.openxmlformats.org/officeDocument/2006/relationships" xmlns:m="http://schemas.openxmlformats.org/officeDocument/2006/math" xmlns:v="urn:schemas-microsoft-com:vml" xmlns:wp14="http://schemas.microsoft.com/office/word/2010/wordprocessingDrawing" xmlns:wp="http://schemas.openxmlformats.org/drawingml/2006/wordprocessingDrawing" xmlns:w10="urn:schemas-microsoft-com:office:word" xmlns:w="http://schemas.openxmlformats.org/wordprocessingml/2006/main" xmlns:w14="http://schemas.microsoft.com/office/word/2010/wordml" xmlns:wpg="http://schemas.microsoft.com/office/word/2010/wordprocessingGroup" xmlns:wpi="http://schemas.microsoft.com/office/word/2010/wordprocessingInk" xmlns:wne="http://schemas.microsoft.com/office/word/2006/wordml" xmlns:wps="http://schemas.microsoft.com/office/word/2010/wordprocessingShape" mc:Ignorable="w14 wp14">
   <w:abstractNum w:abstractNumId="0">
     <w:nsid w:val="025D58B7"/>
     <w:multiLevelType w:val="hybridMultilevel"/>
@@ -2398,6 +2751,119 @@
     </w:lvl>
   </w:abstractNum>
   <w:abstractNum w:abstractNumId="2">
+    <w:nsid w:val="0FA61321"/>
+    <w:multiLevelType w:val="hybridMultilevel"/>
+    <w:tmpl w:val="0298F094"/>
+    <w:lvl w:ilvl="0" w:tplc="04160001">
+      <w:start w:val="1"/>
+      <w:numFmt w:val="bullet"/>
+      <w:lvlText w:val=""/>
+      <w:lvlJc w:val="left"/>
+      <w:pPr>
+        <w:ind w:left="2318" w:hanging="360"/>
+      </w:pPr>
+      <w:rPr>
+        <w:rFonts w:ascii="Symbol" w:hAnsi="Symbol" w:hint="default"/>
+      </w:rPr>
+    </w:lvl>
+    <w:lvl w:ilvl="1" w:tplc="04160003" w:tentative="1">
+      <w:start w:val="1"/>
+      <w:numFmt w:val="bullet"/>
+      <w:lvlText w:val="o"/>
+      <w:lvlJc w:val="left"/>
+      <w:pPr>
+        <w:ind w:left="3038" w:hanging="360"/>
+      </w:pPr>
+      <w:rPr>
+        <w:rFonts w:ascii="Courier New" w:hAnsi="Courier New" w:cs="Courier New" w:hint="default"/>
+      </w:rPr>
+    </w:lvl>
+    <w:lvl w:ilvl="2" w:tplc="04160005" w:tentative="1">
+      <w:start w:val="1"/>
+      <w:numFmt w:val="bullet"/>
+      <w:lvlText w:val=""/>
+      <w:lvlJc w:val="left"/>
+      <w:pPr>
+        <w:ind w:left="3758" w:hanging="360"/>
+      </w:pPr>
+      <w:rPr>
+        <w:rFonts w:ascii="Wingdings" w:hAnsi="Wingdings" w:hint="default"/>
+      </w:rPr>
+    </w:lvl>
+    <w:lvl w:ilvl="3" w:tplc="04160001" w:tentative="1">
+      <w:start w:val="1"/>
+      <w:numFmt w:val="bullet"/>
+      <w:lvlText w:val=""/>
+      <w:lvlJc w:val="left"/>
+      <w:pPr>
+        <w:ind w:left="4478" w:hanging="360"/>
+      </w:pPr>
+      <w:rPr>
+        <w:rFonts w:ascii="Symbol" w:hAnsi="Symbol" w:hint="default"/>
+      </w:rPr>
+    </w:lvl>
+    <w:lvl w:ilvl="4" w:tplc="04160003" w:tentative="1">
+      <w:start w:val="1"/>
+      <w:numFmt w:val="bullet"/>
+      <w:lvlText w:val="o"/>
+      <w:lvlJc w:val="left"/>
+      <w:pPr>
+        <w:ind w:left="5198" w:hanging="360"/>
+      </w:pPr>
+      <w:rPr>
+        <w:rFonts w:ascii="Courier New" w:hAnsi="Courier New" w:cs="Courier New" w:hint="default"/>
+      </w:rPr>
+    </w:lvl>
+    <w:lvl w:ilvl="5" w:tplc="04160005" w:tentative="1">
+      <w:start w:val="1"/>
+      <w:numFmt w:val="bullet"/>
+      <w:lvlText w:val=""/>
+      <w:lvlJc w:val="left"/>
+      <w:pPr>
+        <w:ind w:left="5918" w:hanging="360"/>
+      </w:pPr>
+      <w:rPr>
+        <w:rFonts w:ascii="Wingdings" w:hAnsi="Wingdings" w:hint="default"/>
+      </w:rPr>
+    </w:lvl>
+    <w:lvl w:ilvl="6" w:tplc="04160001" w:tentative="1">
+      <w:start w:val="1"/>
+      <w:numFmt w:val="bullet"/>
+      <w:lvlText w:val=""/>
+      <w:lvlJc w:val="left"/>
+      <w:pPr>
+        <w:ind w:left="6638" w:hanging="360"/>
+      </w:pPr>
+      <w:rPr>
+        <w:rFonts w:ascii="Symbol" w:hAnsi="Symbol" w:hint="default"/>
+      </w:rPr>
+    </w:lvl>
+    <w:lvl w:ilvl="7" w:tplc="04160003" w:tentative="1">
+      <w:start w:val="1"/>
+      <w:numFmt w:val="bullet"/>
+      <w:lvlText w:val="o"/>
+      <w:lvlJc w:val="left"/>
+      <w:pPr>
+        <w:ind w:left="7358" w:hanging="360"/>
+      </w:pPr>
+      <w:rPr>
+        <w:rFonts w:ascii="Courier New" w:hAnsi="Courier New" w:cs="Courier New" w:hint="default"/>
+      </w:rPr>
+    </w:lvl>
+    <w:lvl w:ilvl="8" w:tplc="04160005" w:tentative="1">
+      <w:start w:val="1"/>
+      <w:numFmt w:val="bullet"/>
+      <w:lvlText w:val=""/>
+      <w:lvlJc w:val="left"/>
+      <w:pPr>
+        <w:ind w:left="8078" w:hanging="360"/>
+      </w:pPr>
+      <w:rPr>
+        <w:rFonts w:ascii="Wingdings" w:hAnsi="Wingdings" w:hint="default"/>
+      </w:rPr>
+    </w:lvl>
+  </w:abstractNum>
+  <w:abstractNum w:abstractNumId="3">
     <w:nsid w:val="3408620B"/>
     <w:multiLevelType w:val="multilevel"/>
     <w:tmpl w:val="116E07BC"/>
@@ -2510,7 +2976,7 @@
       </w:rPr>
     </w:lvl>
   </w:abstractNum>
-  <w:abstractNum w:abstractNumId="3">
+  <w:abstractNum w:abstractNumId="4">
     <w:nsid w:val="442D3148"/>
     <w:multiLevelType w:val="hybridMultilevel"/>
     <w:tmpl w:val="8CA6293C"/>
@@ -2623,7 +3089,7 @@
       </w:rPr>
     </w:lvl>
   </w:abstractNum>
-  <w:abstractNum w:abstractNumId="4">
+  <w:abstractNum w:abstractNumId="5">
     <w:nsid w:val="52776A71"/>
     <w:multiLevelType w:val="hybridMultilevel"/>
     <w:tmpl w:val="5B7AD4A0"/>
@@ -2709,7 +3175,120 @@
       </w:pPr>
     </w:lvl>
   </w:abstractNum>
-  <w:abstractNum w:abstractNumId="5">
+  <w:abstractNum w:abstractNumId="6">
+    <w:nsid w:val="6DCA2259"/>
+    <w:multiLevelType w:val="hybridMultilevel"/>
+    <w:tmpl w:val="D076DDB8"/>
+    <w:lvl w:ilvl="0" w:tplc="04160001">
+      <w:start w:val="1"/>
+      <w:numFmt w:val="bullet"/>
+      <w:lvlText w:val=""/>
+      <w:lvlJc w:val="left"/>
+      <w:pPr>
+        <w:ind w:left="720" w:hanging="360"/>
+      </w:pPr>
+      <w:rPr>
+        <w:rFonts w:ascii="Symbol" w:hAnsi="Symbol" w:hint="default"/>
+      </w:rPr>
+    </w:lvl>
+    <w:lvl w:ilvl="1" w:tplc="04160003" w:tentative="1">
+      <w:start w:val="1"/>
+      <w:numFmt w:val="bullet"/>
+      <w:lvlText w:val="o"/>
+      <w:lvlJc w:val="left"/>
+      <w:pPr>
+        <w:ind w:left="1440" w:hanging="360"/>
+      </w:pPr>
+      <w:rPr>
+        <w:rFonts w:ascii="Courier New" w:hAnsi="Courier New" w:cs="Courier New" w:hint="default"/>
+      </w:rPr>
+    </w:lvl>
+    <w:lvl w:ilvl="2" w:tplc="04160005" w:tentative="1">
+      <w:start w:val="1"/>
+      <w:numFmt w:val="bullet"/>
+      <w:lvlText w:val=""/>
+      <w:lvlJc w:val="left"/>
+      <w:pPr>
+        <w:ind w:left="2160" w:hanging="360"/>
+      </w:pPr>
+      <w:rPr>
+        <w:rFonts w:ascii="Wingdings" w:hAnsi="Wingdings" w:hint="default"/>
+      </w:rPr>
+    </w:lvl>
+    <w:lvl w:ilvl="3" w:tplc="04160001" w:tentative="1">
+      <w:start w:val="1"/>
+      <w:numFmt w:val="bullet"/>
+      <w:lvlText w:val=""/>
+      <w:lvlJc w:val="left"/>
+      <w:pPr>
+        <w:ind w:left="2880" w:hanging="360"/>
+      </w:pPr>
+      <w:rPr>
+        <w:rFonts w:ascii="Symbol" w:hAnsi="Symbol" w:hint="default"/>
+      </w:rPr>
+    </w:lvl>
+    <w:lvl w:ilvl="4" w:tplc="04160003" w:tentative="1">
+      <w:start w:val="1"/>
+      <w:numFmt w:val="bullet"/>
+      <w:lvlText w:val="o"/>
+      <w:lvlJc w:val="left"/>
+      <w:pPr>
+        <w:ind w:left="3600" w:hanging="360"/>
+      </w:pPr>
+      <w:rPr>
+        <w:rFonts w:ascii="Courier New" w:hAnsi="Courier New" w:cs="Courier New" w:hint="default"/>
+      </w:rPr>
+    </w:lvl>
+    <w:lvl w:ilvl="5" w:tplc="04160005" w:tentative="1">
+      <w:start w:val="1"/>
+      <w:numFmt w:val="bullet"/>
+      <w:lvlText w:val=""/>
+      <w:lvlJc w:val="left"/>
+      <w:pPr>
+        <w:ind w:left="4320" w:hanging="360"/>
+      </w:pPr>
+      <w:rPr>
+        <w:rFonts w:ascii="Wingdings" w:hAnsi="Wingdings" w:hint="default"/>
+      </w:rPr>
+    </w:lvl>
+    <w:lvl w:ilvl="6" w:tplc="04160001" w:tentative="1">
+      <w:start w:val="1"/>
+      <w:numFmt w:val="bullet"/>
+      <w:lvlText w:val=""/>
+      <w:lvlJc w:val="left"/>
+      <w:pPr>
+        <w:ind w:left="5040" w:hanging="360"/>
+      </w:pPr>
+      <w:rPr>
+        <w:rFonts w:ascii="Symbol" w:hAnsi="Symbol" w:hint="default"/>
+      </w:rPr>
+    </w:lvl>
+    <w:lvl w:ilvl="7" w:tplc="04160003" w:tentative="1">
+      <w:start w:val="1"/>
+      <w:numFmt w:val="bullet"/>
+      <w:lvlText w:val="o"/>
+      <w:lvlJc w:val="left"/>
+      <w:pPr>
+        <w:ind w:left="5760" w:hanging="360"/>
+      </w:pPr>
+      <w:rPr>
+        <w:rFonts w:ascii="Courier New" w:hAnsi="Courier New" w:cs="Courier New" w:hint="default"/>
+      </w:rPr>
+    </w:lvl>
+    <w:lvl w:ilvl="8" w:tplc="04160005" w:tentative="1">
+      <w:start w:val="1"/>
+      <w:numFmt w:val="bullet"/>
+      <w:lvlText w:val=""/>
+      <w:lvlJc w:val="left"/>
+      <w:pPr>
+        <w:ind w:left="6480" w:hanging="360"/>
+      </w:pPr>
+      <w:rPr>
+        <w:rFonts w:ascii="Wingdings" w:hAnsi="Wingdings" w:hint="default"/>
+      </w:rPr>
+    </w:lvl>
+  </w:abstractNum>
+  <w:abstractNum w:abstractNumId="7">
     <w:nsid w:val="6F0B36E9"/>
     <w:multiLevelType w:val="hybridMultilevel"/>
     <w:tmpl w:val="74B606AA"/>
@@ -2796,28 +3375,34 @@
     </w:lvl>
   </w:abstractNum>
   <w:num w:numId="1">
-    <w:abstractNumId w:val="5"/>
+    <w:abstractNumId w:val="7"/>
   </w:num>
   <w:num w:numId="2">
-    <w:abstractNumId w:val="2"/>
+    <w:abstractNumId w:val="3"/>
   </w:num>
   <w:num w:numId="3">
-    <w:abstractNumId w:val="4"/>
+    <w:abstractNumId w:val="5"/>
   </w:num>
   <w:num w:numId="4">
     <w:abstractNumId w:val="0"/>
   </w:num>
   <w:num w:numId="5">
-    <w:abstractNumId w:val="3"/>
+    <w:abstractNumId w:val="4"/>
   </w:num>
   <w:num w:numId="6">
     <w:abstractNumId w:val="1"/>
+  </w:num>
+  <w:num w:numId="7">
+    <w:abstractNumId w:val="6"/>
+  </w:num>
+  <w:num w:numId="8">
+    <w:abstractNumId w:val="2"/>
   </w:num>
 </w:numbering>
 </file>
 
 <file path=word/styles.xml><?xml version="1.0" encoding="utf-8"?>
-<w:styles xmlns:r="http://schemas.openxmlformats.org/officeDocument/2006/relationships" xmlns:w="http://schemas.openxmlformats.org/wordprocessingml/2006/main">
+<w:styles xmlns:mc="http://schemas.openxmlformats.org/markup-compatibility/2006" xmlns:r="http://schemas.openxmlformats.org/officeDocument/2006/relationships" xmlns:w="http://schemas.openxmlformats.org/wordprocessingml/2006/main" xmlns:w14="http://schemas.microsoft.com/office/word/2010/wordml" mc:Ignorable="w14">
   <w:docDefaults>
     <w:rPrDefault>
       <w:rPr>
@@ -2977,11 +3562,11 @@
     <w:qFormat/>
     <w:rsid w:val="00AA7B90"/>
   </w:style>
-  <w:style w:type="paragraph" w:styleId="Heading1">
+  <w:style w:type="paragraph" w:styleId="Ttulo1">
     <w:name w:val="heading 1"/>
     <w:basedOn w:val="Normal"/>
     <w:next w:val="Normal"/>
-    <w:link w:val="Heading1Char"/>
+    <w:link w:val="Ttulo1Char"/>
     <w:uiPriority w:val="9"/>
     <w:qFormat/>
     <w:rsid w:val="0022716E"/>
@@ -3000,17 +3585,17 @@
       <w:szCs w:val="28"/>
     </w:rPr>
   </w:style>
-  <w:style w:type="character" w:default="1" w:styleId="DefaultParagraphFont">
+  <w:style w:type="character" w:default="1" w:styleId="Fontepargpadro">
     <w:name w:val="Default Paragraph Font"/>
     <w:uiPriority w:val="1"/>
+    <w:semiHidden/>
     <w:unhideWhenUsed/>
   </w:style>
-  <w:style w:type="table" w:default="1" w:styleId="TableNormal">
+  <w:style w:type="table" w:default="1" w:styleId="Tabelanormal">
     <w:name w:val="Normal Table"/>
     <w:uiPriority w:val="99"/>
     <w:semiHidden/>
     <w:unhideWhenUsed/>
-    <w:qFormat/>
     <w:tblPr>
       <w:tblInd w:w="0" w:type="dxa"/>
       <w:tblCellMar>
@@ -3021,16 +3606,16 @@
       </w:tblCellMar>
     </w:tblPr>
   </w:style>
-  <w:style w:type="numbering" w:default="1" w:styleId="NoList">
+  <w:style w:type="numbering" w:default="1" w:styleId="Semlista">
     <w:name w:val="No List"/>
     <w:uiPriority w:val="99"/>
     <w:semiHidden/>
     <w:unhideWhenUsed/>
   </w:style>
-  <w:style w:type="paragraph" w:styleId="BalloonText">
+  <w:style w:type="paragraph" w:styleId="Textodebalo">
     <w:name w:val="Balloon Text"/>
     <w:basedOn w:val="Normal"/>
-    <w:link w:val="BalloonTextChar"/>
+    <w:link w:val="TextodebaloChar"/>
     <w:uiPriority w:val="99"/>
     <w:semiHidden/>
     <w:unhideWhenUsed/>
@@ -3044,10 +3629,10 @@
       <w:szCs w:val="16"/>
     </w:rPr>
   </w:style>
-  <w:style w:type="character" w:customStyle="1" w:styleId="BalloonTextChar">
-    <w:name w:val="Balloon Text Char"/>
-    <w:basedOn w:val="DefaultParagraphFont"/>
-    <w:link w:val="BalloonText"/>
+  <w:style w:type="character" w:customStyle="1" w:styleId="TextodebaloChar">
+    <w:name w:val="Texto de balão Char"/>
+    <w:basedOn w:val="Fontepargpadro"/>
+    <w:link w:val="Textodebalo"/>
     <w:uiPriority w:val="99"/>
     <w:semiHidden/>
     <w:rsid w:val="0022716E"/>
@@ -3059,10 +3644,10 @@
   </w:style>
   <w:style w:type="character" w:customStyle="1" w:styleId="apple-converted-space">
     <w:name w:val="apple-converted-space"/>
-    <w:basedOn w:val="DefaultParagraphFont"/>
+    <w:basedOn w:val="Fontepargpadro"/>
     <w:rsid w:val="0022716E"/>
   </w:style>
-  <w:style w:type="paragraph" w:styleId="ListParagraph">
+  <w:style w:type="paragraph" w:styleId="PargrafodaLista">
     <w:name w:val="List Paragraph"/>
     <w:basedOn w:val="Normal"/>
     <w:uiPriority w:val="34"/>
@@ -3073,11 +3658,11 @@
       <w:contextualSpacing/>
     </w:pPr>
   </w:style>
-  <w:style w:type="paragraph" w:styleId="Subtitle">
+  <w:style w:type="paragraph" w:styleId="Subttulo">
     <w:name w:val="Subtitle"/>
     <w:basedOn w:val="Normal"/>
     <w:next w:val="Normal"/>
-    <w:link w:val="SubtitleChar"/>
+    <w:link w:val="SubttuloChar"/>
     <w:uiPriority w:val="11"/>
     <w:qFormat/>
     <w:rsid w:val="0022716E"/>
@@ -3096,10 +3681,10 @@
       <w:szCs w:val="24"/>
     </w:rPr>
   </w:style>
-  <w:style w:type="character" w:customStyle="1" w:styleId="SubtitleChar">
-    <w:name w:val="Subtitle Char"/>
-    <w:basedOn w:val="DefaultParagraphFont"/>
-    <w:link w:val="Subtitle"/>
+  <w:style w:type="character" w:customStyle="1" w:styleId="SubttuloChar">
+    <w:name w:val="Subtítulo Char"/>
+    <w:basedOn w:val="Fontepargpadro"/>
+    <w:link w:val="Subttulo"/>
     <w:uiPriority w:val="11"/>
     <w:rsid w:val="0022716E"/>
     <w:rPr>
@@ -3112,10 +3697,10 @@
       <w:szCs w:val="24"/>
     </w:rPr>
   </w:style>
-  <w:style w:type="character" w:customStyle="1" w:styleId="Heading1Char">
-    <w:name w:val="Heading 1 Char"/>
-    <w:basedOn w:val="DefaultParagraphFont"/>
-    <w:link w:val="Heading1"/>
+  <w:style w:type="character" w:customStyle="1" w:styleId="Ttulo1Char">
+    <w:name w:val="Título 1 Char"/>
+    <w:basedOn w:val="Fontepargpadro"/>
+    <w:link w:val="Ttulo1"/>
     <w:uiPriority w:val="9"/>
     <w:rsid w:val="0022716E"/>
     <w:rPr>
@@ -3127,11 +3712,11 @@
       <w:szCs w:val="28"/>
     </w:rPr>
   </w:style>
-  <w:style w:type="paragraph" w:styleId="Title">
+  <w:style w:type="paragraph" w:styleId="Ttulo">
     <w:name w:val="Title"/>
     <w:basedOn w:val="Normal"/>
     <w:next w:val="Normal"/>
-    <w:link w:val="TitleChar"/>
+    <w:link w:val="TtuloChar"/>
     <w:uiPriority w:val="10"/>
     <w:qFormat/>
     <w:rsid w:val="0022716E"/>
@@ -3151,10 +3736,10 @@
       <w:szCs w:val="52"/>
     </w:rPr>
   </w:style>
-  <w:style w:type="character" w:customStyle="1" w:styleId="TitleChar">
-    <w:name w:val="Title Char"/>
-    <w:basedOn w:val="DefaultParagraphFont"/>
-    <w:link w:val="Title"/>
+  <w:style w:type="character" w:customStyle="1" w:styleId="TtuloChar">
+    <w:name w:val="Título Char"/>
+    <w:basedOn w:val="Fontepargpadro"/>
+    <w:link w:val="Ttulo"/>
     <w:uiPriority w:val="10"/>
     <w:rsid w:val="0022716E"/>
     <w:rPr>
@@ -3169,6 +3754,196 @@
 </w:styles>
 </file>
 
+<file path=word/stylesWithEffects.xml><?xml version="1.0" encoding="utf-8"?>
+<w:styles xmlns:wpc="http://schemas.microsoft.com/office/word/2010/wordprocessingCanvas" xmlns:mc="http://schemas.openxmlformats.org/markup-compatibility/2006" xmlns:o="urn:schemas-microsoft-com:office:office" xmlns:r="http://schemas.openxmlformats.org/officeDocument/2006/relationships" xmlns:m="http://schemas.openxmlformats.org/officeDocument/2006/math" xmlns:v="urn:schemas-microsoft-com:vml" xmlns:wp14="http://schemas.microsoft.com/office/word/2010/wordprocessingDrawing" xmlns:wp="http://schemas.openxmlformats.org/drawingml/2006/wordprocessingDrawing" xmlns:w10="urn:schemas-microsoft-com:office:word" xmlns:w="http://schemas.openxmlformats.org/wordprocessingml/2006/main" xmlns:w14="http://schemas.microsoft.com/office/word/2010/wordml" xmlns:wpg="http://schemas.microsoft.com/office/word/2010/wordprocessingGroup" xmlns:wpi="http://schemas.microsoft.com/office/word/2010/wordprocessingInk" xmlns:wne="http://schemas.microsoft.com/office/word/2006/wordml" xmlns:wps="http://schemas.microsoft.com/office/word/2010/wordprocessingShape" mc:Ignorable="w14 wp14">
+  <w:docDefaults>
+    <w:rPrDefault>
+      <w:rPr>
+        <w:rFonts w:asciiTheme="minorHAnsi" w:eastAsiaTheme="minorEastAsia" w:hAnsiTheme="minorHAnsi" w:cstheme="minorBidi"/>
+        <w:sz w:val="22"/>
+        <w:szCs w:val="22"/>
+        <w:lang w:val="pt-BR" w:eastAsia="pt-BR" w:bidi="ar-SA"/>
+      </w:rPr>
+    </w:rPrDefault>
+    <w:pPrDefault>
+      <w:pPr>
+        <w:spacing w:after="200" w:line="276" w:lineRule="auto"/>
+      </w:pPr>
+    </w:pPrDefault>
+  </w:docDefaults>
+  <w:latentStyles w:defLockedState="0" w:defUIPriority="99" w:defSemiHidden="1" w:defUnhideWhenUsed="1" w:defQFormat="0" w:count="267">
+    <w:lsdException w:name="Normal" w:semiHidden="0" w:uiPriority="0" w:unhideWhenUsed="0" w:qFormat="1"/>
+    <w:lsdException w:name="heading 1" w:semiHidden="0" w:uiPriority="9" w:unhideWhenUsed="0" w:qFormat="1"/>
+    <w:lsdException w:name="heading 2" w:uiPriority="9" w:qFormat="1"/>
+    <w:lsdException w:name="heading 3" w:uiPriority="9" w:qFormat="1"/>
+    <w:lsdException w:name="heading 4" w:uiPriority="9" w:qFormat="1"/>
+    <w:lsdException w:name="heading 5" w:uiPriority="9" w:qFormat="1"/>
+    <w:lsdException w:name="heading 6" w:uiPriority="9" w:qFormat="1"/>
+    <w:lsdException w:name="heading 7" w:uiPriority="9" w:qFormat="1"/>
+    <w:lsdException w:name="heading 8" w:uiPriority="9" w:qFormat="1"/>
+    <w:lsdException w:name="heading 9" w:uiPriority="9" w:qFormat="1"/>
+    <w:lsdException w:name="toc 1" w:uiPriority="39"/>
+    <w:lsdException w:name="toc 2" w:uiPriority="39"/>
+    <w:lsdException w:name="toc 3" w:uiPriority="39"/>
+    <w:lsdException w:name="toc 4" w:uiPriority="39"/>
+    <w:lsdException w:name="toc 5" w:uiPriority="39"/>
+    <w:lsdException w:name="toc 6" w:uiPriority="39"/>
+    <w:lsdException w:name="toc 7" w:uiPriority="39"/>
+    <w:lsdException w:name="toc 8" w:uiPriority="39"/>
+    <w:lsdException w:name="toc 9" w:uiPriority="39"/>
+    <w:lsdException w:name="caption" w:uiPriority="35" w:qFormat="1"/>
+    <w:lsdException w:name="Title" w:semiHidden="0" w:uiPriority="10" w:unhideWhenUsed="0" w:qFormat="1"/>
+    <w:lsdException w:name="Default Paragraph Font" w:uiPriority="1"/>
+    <w:lsdException w:name="Subtitle" w:semiHidden="0" w:uiPriority="11" w:unhideWhenUsed="0" w:qFormat="1"/>
+    <w:lsdException w:name="Strong" w:semiHidden="0" w:uiPriority="22" w:unhideWhenUsed="0" w:qFormat="1"/>
+    <w:lsdException w:name="Emphasis" w:semiHidden="0" w:uiPriority="20" w:unhideWhenUsed="0" w:qFormat="1"/>
+    <w:lsdException w:name="Table Grid" w:semiHidden="0" w:uiPriority="59" w:unhideWhenUsed="0"/>
+    <w:lsdException w:name="Placeholder Text" w:unhideWhenUsed="0"/>
+    <w:lsdException w:name="No Spacing" w:semiHidden="0" w:uiPriority="1" w:unhideWhenUsed="0" w:qFormat="1"/>
+    <w:lsdException w:name="Light Shading" w:semiHidden="0" w:uiPriority="60" w:unhideWhenUsed="0"/>
+    <w:lsdException w:name="Light List" w:semiHidden="0" w:uiPriority="61" w:unhideWhenUsed="0"/>
+    <w:lsdException w:name="Light Grid" w:semiHidden="0" w:uiPriority="62" w:unhideWhenUsed="0"/>
+    <w:lsdException w:name="Medium Shading 1" w:semiHidden="0" w:uiPriority="63" w:unhideWhenUsed="0"/>
+    <w:lsdException w:name="Medium Shading 2" w:semiHidden="0" w:uiPriority="64" w:unhideWhenUsed="0"/>
+    <w:lsdException w:name="Medium List 1" w:semiHidden="0" w:uiPriority="65" w:unhideWhenUsed="0"/>
+    <w:lsdException w:name="Medium List 2" w:semiHidden="0" w:uiPriority="66" w:unhideWhenUsed="0"/>
+    <w:lsdException w:name="Medium Grid 1" w:semiHidden="0" w:uiPriority="67" w:unhideWhenUsed="0"/>
+    <w:lsdException w:name="Medium Grid 2" w:semiHidden="0" w:uiPriority="68" w:unhideWhenUsed="0"/>
+    <w:lsdException w:name="Medium Grid 3" w:semiHidden="0" w:uiPriority="69" w:unhideWhenUsed="0"/>
+    <w:lsdException w:name="Dark List" w:semiHidden="0" w:uiPriority="70" w:unhideWhenUsed="0"/>
+    <w:lsdException w:name="Colorful Shading" w:semiHidden="0" w:uiPriority="71" w:unhideWhenUsed="0"/>
+    <w:lsdException w:name="Colorful List" w:semiHidden="0" w:uiPriority="72" w:unhideWhenUsed="0"/>
+    <w:lsdException w:name="Colorful Grid" w:semiHidden="0" w:uiPriority="73" w:unhideWhenUsed="0"/>
+    <w:lsdException w:name="Light Shading Accent 1" w:semiHidden="0" w:uiPriority="60" w:unhideWhenUsed="0"/>
+    <w:lsdException w:name="Light List Accent 1" w:semiHidden="0" w:uiPriority="61" w:unhideWhenUsed="0"/>
+    <w:lsdException w:name="Light Grid Accent 1" w:semiHidden="0" w:uiPriority="62" w:unhideWhenUsed="0"/>
+    <w:lsdException w:name="Medium Shading 1 Accent 1" w:semiHidden="0" w:uiPriority="63" w:unhideWhenUsed="0"/>
+    <w:lsdException w:name="Medium Shading 2 Accent 1" w:semiHidden="0" w:uiPriority="64" w:unhideWhenUsed="0"/>
+    <w:lsdException w:name="Medium List 1 Accent 1" w:semiHidden="0" w:uiPriority="65" w:unhideWhenUsed="0"/>
+    <w:lsdException w:name="Revision" w:unhideWhenUsed="0"/>
+    <w:lsdException w:name="List Paragraph" w:semiHidden="0" w:uiPriority="34" w:unhideWhenUsed="0" w:qFormat="1"/>
+    <w:lsdException w:name="Quote" w:semiHidden="0" w:uiPriority="29" w:unhideWhenUsed="0" w:qFormat="1"/>
+    <w:lsdException w:name="Intense Quote" w:semiHidden="0" w:uiPriority="30" w:unhideWhenUsed="0" w:qFormat="1"/>
+    <w:lsdException w:name="Medium List 2 Accent 1" w:semiHidden="0" w:uiPriority="66" w:unhideWhenUsed="0"/>
+    <w:lsdException w:name="Medium Grid 1 Accent 1" w:semiHidden="0" w:uiPriority="67" w:unhideWhenUsed="0"/>
+    <w:lsdException w:name="Medium Grid 2 Accent 1" w:semiHidden="0" w:uiPriority="68" w:unhideWhenUsed="0"/>
+    <w:lsdException w:name="Medium Grid 3 Accent 1" w:semiHidden="0" w:uiPriority="69" w:unhideWhenUsed="0"/>
+    <w:lsdException w:name="Dark List Accent 1" w:semiHidden="0" w:uiPriority="70" w:unhideWhenUsed="0"/>
+    <w:lsdException w:name="Colorful Shading Accent 1" w:semiHidden="0" w:uiPriority="71" w:unhideWhenUsed="0"/>
+    <w:lsdException w:name="Colorful List Accent 1" w:semiHidden="0" w:uiPriority="72" w:unhideWhenUsed="0"/>
+    <w:lsdException w:name="Colorful Grid Accent 1" w:semiHidden="0" w:uiPriority="73" w:unhideWhenUsed="0"/>
+    <w:lsdException w:name="Light Shading Accent 2" w:semiHidden="0" w:uiPriority="60" w:unhideWhenUsed="0"/>
+    <w:lsdException w:name="Light List Accent 2" w:semiHidden="0" w:uiPriority="61" w:unhideWhenUsed="0"/>
+    <w:lsdException w:name="Light Grid Accent 2" w:semiHidden="0" w:uiPriority="62" w:unhideWhenUsed="0"/>
+    <w:lsdException w:name="Medium Shading 1 Accent 2" w:semiHidden="0" w:uiPriority="63" w:unhideWhenUsed="0"/>
+    <w:lsdException w:name="Medium Shading 2 Accent 2" w:semiHidden="0" w:uiPriority="64" w:unhideWhenUsed="0"/>
+    <w:lsdException w:name="Medium List 1 Accent 2" w:semiHidden="0" w:uiPriority="65" w:unhideWhenUsed="0"/>
+    <w:lsdException w:name="Medium List 2 Accent 2" w:semiHidden="0" w:uiPriority="66" w:unhideWhenUsed="0"/>
+    <w:lsdException w:name="Medium Grid 1 Accent 2" w:semiHidden="0" w:uiPriority="67" w:unhideWhenUsed="0"/>
+    <w:lsdException w:name="Medium Grid 2 Accent 2" w:semiHidden="0" w:uiPriority="68" w:unhideWhenUsed="0"/>
+    <w:lsdException w:name="Medium Grid 3 Accent 2" w:semiHidden="0" w:uiPriority="69" w:unhideWhenUsed="0"/>
+    <w:lsdException w:name="Dark List Accent 2" w:semiHidden="0" w:uiPriority="70" w:unhideWhenUsed="0"/>
+    <w:lsdException w:name="Colorful Shading Accent 2" w:semiHidden="0" w:uiPriority="71" w:unhideWhenUsed="0"/>
+    <w:lsdException w:name="Colorful List Accent 2" w:semiHidden="0" w:uiPriority="72" w:unhideWhenUsed="0"/>
+    <w:lsdException w:name="Colorful Grid Accent 2" w:semiHidden="0" w:uiPriority="73" w:unhideWhenUsed="0"/>
+    <w:lsdException w:name="Light Shading Accent 3" w:semiHidden="0" w:uiPriority="60" w:unhideWhenUsed="0"/>
+    <w:lsdException w:name="Light List Accent 3" w:semiHidden="0" w:uiPriority="61" w:unhideWhenUsed="0"/>
+    <w:lsdException w:name="Light Grid Accent 3" w:semiHidden="0" w:uiPriority="62" w:unhideWhenUsed="0"/>
+    <w:lsdException w:name="Medium Shading 1 Accent 3" w:semiHidden="0" w:uiPriority="63" w:unhideWhenUsed="0"/>
+    <w:lsdException w:name="Medium Shading 2 Accent 3" w:semiHidden="0" w:uiPriority="64" w:unhideWhenUsed="0"/>
+    <w:lsdException w:name="Medium List 1 Accent 3" w:semiHidden="0" w:uiPriority="65" w:unhideWhenUsed="0"/>
+    <w:lsdException w:name="Medium List 2 Accent 3" w:semiHidden="0" w:uiPriority="66" w:unhideWhenUsed="0"/>
+    <w:lsdException w:name="Medium Grid 1 Accent 3" w:semiHidden="0" w:uiPriority="67" w:unhideWhenUsed="0"/>
+    <w:lsdException w:name="Medium Grid 2 Accent 3" w:semiHidden="0" w:uiPriority="68" w:unhideWhenUsed="0"/>
+    <w:lsdException w:name="Medium Grid 3 Accent 3" w:semiHidden="0" w:uiPriority="69" w:unhideWhenUsed="0"/>
+    <w:lsdException w:name="Dark List Accent 3" w:semiHidden="0" w:uiPriority="70" w:unhideWhenUsed="0"/>
+    <w:lsdException w:name="Colorful Shading Accent 3" w:semiHidden="0" w:uiPriority="71" w:unhideWhenUsed="0"/>
+    <w:lsdException w:name="Colorful List Accent 3" w:semiHidden="0" w:uiPriority="72" w:unhideWhenUsed="0"/>
+    <w:lsdException w:name="Colorful Grid Accent 3" w:semiHidden="0" w:uiPriority="73" w:unhideWhenUsed="0"/>
+    <w:lsdException w:name="Light Shading Accent 4" w:semiHidden="0" w:uiPriority="60" w:unhideWhenUsed="0"/>
+    <w:lsdException w:name="Light List Accent 4" w:semiHidden="0" w:uiPriority="61" w:unhideWhenUsed="0"/>
+    <w:lsdException w:name="Light Grid Accent 4" w:semiHidden="0" w:uiPriority="62" w:unhideWhenUsed="0"/>
+    <w:lsdException w:name="Medium Shading 1 Accent 4" w:semiHidden="0" w:uiPriority="63" w:unhideWhenUsed="0"/>
+    <w:lsdException w:name="Medium Shading 2 Accent 4" w:semiHidden="0" w:uiPriority="64" w:unhideWhenUsed="0"/>
+    <w:lsdException w:name="Medium List 1 Accent 4" w:semiHidden="0" w:uiPriority="65" w:unhideWhenUsed="0"/>
+    <w:lsdException w:name="Medium List 2 Accent 4" w:semiHidden="0" w:uiPriority="66" w:unhideWhenUsed="0"/>
+    <w:lsdException w:name="Medium Grid 1 Accent 4" w:semiHidden="0" w:uiPriority="67" w:unhideWhenUsed="0"/>
+    <w:lsdException w:name="Medium Grid 2 Accent 4" w:semiHidden="0" w:uiPriority="68" w:unhideWhenUsed="0"/>
+    <w:lsdException w:name="Medium Grid 3 Accent 4" w:semiHidden="0" w:uiPriority="69" w:unhideWhenUsed="0"/>
+    <w:lsdException w:name="Dark List Accent 4" w:semiHidden="0" w:uiPriority="70" w:unhideWhenUsed="0"/>
+    <w:lsdException w:name="Colorful Shading Accent 4" w:semiHidden="0" w:uiPriority="71" w:unhideWhenUsed="0"/>
+    <w:lsdException w:name="Colorful List Accent 4" w:semiHidden="0" w:uiPriority="72" w:unhideWhenUsed="0"/>
+    <w:lsdException w:name="Colorful Grid Accent 4" w:semiHidden="0" w:uiPriority="73" w:unhideWhenUsed="0"/>
+    <w:lsdException w:name="Light Shading Accent 5" w:semiHidden="0" w:uiPriority="60" w:unhideWhenUsed="0"/>
+    <w:lsdException w:name="Light List Accent 5" w:semiHidden="0" w:uiPriority="61" w:unhideWhenUsed="0"/>
+    <w:lsdException w:name="Light Grid Accent 5" w:semiHidden="0" w:uiPriority="62" w:unhideWhenUsed="0"/>
+    <w:lsdException w:name="Medium Shading 1 Accent 5" w:semiHidden="0" w:uiPriority="63" w:unhideWhenUsed="0"/>
+    <w:lsdException w:name="Medium Shading 2 Accent 5" w:semiHidden="0" w:uiPriority="64" w:unhideWhenUsed="0"/>
+    <w:lsdException w:name="Medium List 1 Accent 5" w:semiHidden="0" w:uiPriority="65" w:unhideWhenUsed="0"/>
+    <w:lsdException w:name="Medium List 2 Accent 5" w:semiHidden="0" w:uiPriority="66" w:unhideWhenUsed="0"/>
+    <w:lsdException w:name="Medium Grid 1 Accent 5" w:semiHidden="0" w:uiPriority="67" w:unhideWhenUsed="0"/>
+    <w:lsdException w:name="Medium Grid 2 Accent 5" w:semiHidden="0" w:uiPriority="68" w:unhideWhenUsed="0"/>
+    <w:lsdException w:name="Medium Grid 3 Accent 5" w:semiHidden="0" w:uiPriority="69" w:unhideWhenUsed="0"/>
+    <w:lsdException w:name="Dark List Accent 5" w:semiHidden="0" w:uiPriority="70" w:unhideWhenUsed="0"/>
+    <w:lsdException w:name="Colorful Shading Accent 5" w:semiHidden="0" w:uiPriority="71" w:unhideWhenUsed="0"/>
+    <w:lsdException w:name="Colorful List Accent 5" w:semiHidden="0" w:uiPriority="72" w:unhideWhenUsed="0"/>
+    <w:lsdException w:name="Colorful Grid Accent 5" w:semiHidden="0" w:uiPriority="73" w:unhideWhenUsed="0"/>
+    <w:lsdException w:name="Light Shading Accent 6" w:semiHidden="0" w:uiPriority="60" w:unhideWhenUsed="0"/>
+    <w:lsdException w:name="Light List Accent 6" w:semiHidden="0" w:uiPriority="61" w:unhideWhenUsed="0"/>
+    <w:lsdException w:name="Light Grid Accent 6" w:semiHidden="0" w:uiPriority="62" w:unhideWhenUsed="0"/>
+    <w:lsdException w:name="Medium Shading 1 Accent 6" w:semiHidden="0" w:uiPriority="63" w:unhideWhenUsed="0"/>
+    <w:lsdException w:name="Medium Shading 2 Accent 6" w:semiHidden="0" w:uiPriority="64" w:unhideWhenUsed="0"/>
+    <w:lsdException w:name="Medium List 1 Accent 6" w:semiHidden="0" w:uiPriority="65" w:unhideWhenUsed="0"/>
+    <w:lsdException w:name="Medium List 2 Accent 6" w:semiHidden="0" w:uiPriority="66" w:unhideWhenUsed="0"/>
+    <w:lsdException w:name="Medium Grid 1 Accent 6" w:semiHidden="0" w:uiPriority="67" w:unhideWhenUsed="0"/>
+    <w:lsdException w:name="Medium Grid 2 Accent 6" w:semiHidden="0" w:uiPriority="68" w:unhideWhenUsed="0"/>
+    <w:lsdException w:name="Medium Grid 3 Accent 6" w:semiHidden="0" w:uiPriority="69" w:unhideWhenUsed="0"/>
+    <w:lsdException w:name="Dark List Accent 6" w:semiHidden="0" w:uiPriority="70" w:unhideWhenUsed="0"/>
+    <w:lsdException w:name="Colorful Shading Accent 6" w:semiHidden="0" w:uiPriority="71" w:unhideWhenUsed="0"/>
+    <w:lsdException w:name="Colorful List Accent 6" w:semiHidden="0" w:uiPriority="72" w:unhideWhenUsed="0"/>
+    <w:lsdException w:name="Colorful Grid Accent 6" w:semiHidden="0" w:uiPriority="73" w:unhideWhenUsed="0"/>
+    <w:lsdException w:name="Subtle Emphasis" w:semiHidden="0" w:uiPriority="19" w:unhideWhenUsed="0" w:qFormat="1"/>
+    <w:lsdException w:name="Intense Emphasis" w:semiHidden="0" w:uiPriority="21" w:unhideWhenUsed="0" w:qFormat="1"/>
+    <w:lsdException w:name="Subtle Reference" w:semiHidden="0" w:uiPriority="31" w:unhideWhenUsed="0" w:qFormat="1"/>
+    <w:lsdException w:name="Intense Reference" w:semiHidden="0" w:uiPriority="32" w:unhideWhenUsed="0" w:qFormat="1"/>
+    <w:lsdException w:name="Book Title" w:semiHidden="0" w:uiPriority="33" w:unhideWhenUsed="0" w:qFormat="1"/>
+    <w:lsdException w:name="Bibliography" w:uiPriority="37"/>
+    <w:lsdException w:name="TOC Heading" w:uiPriority="39" w:qFormat="1"/>
+  </w:latentStyles>
+  <w:style w:type="paragraph" w:default="1" w:styleId="Normal">
+    <w:name w:val="Normal"/>
+    <w:qFormat/>
+  </w:style>
+  <w:style w:type="character" w:default="1" w:styleId="Fontepargpadro">
+    <w:name w:val="Default Paragraph Font"/>
+    <w:uiPriority w:val="1"/>
+    <w:semiHidden/>
+    <w:unhideWhenUsed/>
+  </w:style>
+  <w:style w:type="table" w:default="1" w:styleId="Tabelanormal">
+    <w:name w:val="Normal Table"/>
+    <w:uiPriority w:val="99"/>
+    <w:semiHidden/>
+    <w:unhideWhenUsed/>
+    <w:tblPr>
+      <w:tblInd w:w="0" w:type="dxa"/>
+      <w:tblCellMar>
+        <w:top w:w="0" w:type="dxa"/>
+        <w:left w:w="108" w:type="dxa"/>
+        <w:bottom w:w="0" w:type="dxa"/>
+        <w:right w:w="108" w:type="dxa"/>
+      </w:tblCellMar>
+    </w:tblPr>
+  </w:style>
+  <w:style w:type="numbering" w:default="1" w:styleId="Semlista">
+    <w:name w:val="No List"/>
+    <w:uiPriority w:val="99"/>
+    <w:semiHidden/>
+    <w:unhideWhenUsed/>
+  </w:style>
+</w:styles>
+</file>
+
 <file path=word/diagrams/colors1.xml><?xml version="1.0" encoding="utf-8"?>
 <dgm:colorsDef xmlns:dgm="http://schemas.openxmlformats.org/drawingml/2006/diagram" xmlns:a="http://schemas.openxmlformats.org/drawingml/2006/main" uniqueId="urn:microsoft.com/office/officeart/2005/8/colors/accent0_1">
   <dgm:title val=""/>
@@ -7293,7 +8068,7 @@
               <a:latin typeface="Arial" pitchFamily="34" charset="0"/>
               <a:cs typeface="Arial" pitchFamily="34" charset="0"/>
             </a:rPr>
-            <a:t>1-</a:t>
+            <a:t>1- Mudanças no processo de desenvolvimento de software.</a:t>
           </a:r>
         </a:p>
         <a:p>
@@ -7303,7 +8078,17 @@
               <a:latin typeface="Arial" pitchFamily="34" charset="0"/>
               <a:cs typeface="Arial" pitchFamily="34" charset="0"/>
             </a:rPr>
-            <a:t>2 -</a:t>
+            <a:t>2 - Desaparencimento do papel de gestor de projetos/TI.</a:t>
+          </a:r>
+        </a:p>
+        <a:p>
+          <a:pPr algn="ctr"/>
+          <a:r>
+            <a:rPr lang="pt-BR" sz="1050">
+              <a:latin typeface="Arial" pitchFamily="34" charset="0"/>
+              <a:cs typeface="Arial" pitchFamily="34" charset="0"/>
+            </a:rPr>
+            <a:t>3- Windows Phone se tornar dominante no mercado.</a:t>
           </a:r>
         </a:p>
       </dgm:t>
@@ -7345,7 +8130,7 @@
               <a:latin typeface="Arial" pitchFamily="34" charset="0"/>
               <a:cs typeface="Arial" pitchFamily="34" charset="0"/>
             </a:rPr>
-            <a:t>1- </a:t>
+            <a:t>1-  Aumento de utilização de novas tecnologias pesquisadas.</a:t>
           </a:r>
         </a:p>
         <a:p>
@@ -7355,7 +8140,7 @@
               <a:latin typeface="Arial" pitchFamily="34" charset="0"/>
               <a:cs typeface="Arial" pitchFamily="34" charset="0"/>
             </a:rPr>
-            <a:t>2- </a:t>
+            <a:t>2- Crescimento do mercado de webapps.</a:t>
           </a:r>
         </a:p>
         <a:p>
@@ -7365,7 +8150,7 @@
               <a:latin typeface="Arial" pitchFamily="34" charset="0"/>
               <a:cs typeface="Arial" pitchFamily="34" charset="0"/>
             </a:rPr>
-            <a:t>3- </a:t>
+            <a:t>3- Crescimento da necessidade de gestão de TI atrelada aos negócios.</a:t>
           </a:r>
           <a:endParaRPr lang="en-CA" sz="1050"/>
         </a:p>
@@ -7552,26 +8337,26 @@
     </dgm:pt>
   </dgm:ptLst>
   <dgm:cxnLst>
-    <dgm:cxn modelId="{CF506E25-4145-4CFA-A891-044439D9DC98}" type="presOf" srcId="{6881F017-8B02-4152-B7FA-2D50D0A96E77}" destId="{C72BF190-F71D-4163-B474-1FA8C9C08121}" srcOrd="0" destOrd="0" presId="urn:microsoft.com/office/officeart/2005/8/layout/matrix2"/>
-    <dgm:cxn modelId="{5B027DC3-F516-4EEE-8940-11C4EEF31C54}" type="presOf" srcId="{DC096AD9-DDA1-4D5B-8A4B-66EC68DEE881}" destId="{28744A7F-E4A9-4D65-9D61-7CA2E1342E8B}" srcOrd="0" destOrd="0" presId="urn:microsoft.com/office/officeart/2005/8/layout/matrix2"/>
-    <dgm:cxn modelId="{D71DCF3D-ABCA-4E62-83DC-1D29C42BF846}" type="presOf" srcId="{C4482F56-2DB9-4A47-88AF-9FE179744974}" destId="{04AD85CF-B7EF-4693-82CC-5E722C268DE6}" srcOrd="0" destOrd="0" presId="urn:microsoft.com/office/officeart/2005/8/layout/matrix2"/>
+    <dgm:cxn modelId="{FE64F2B8-B9F6-4069-9B34-324A55434F15}" srcId="{979F2256-FF0C-4B2D-AB50-2C02D8501316}" destId="{C4482F56-2DB9-4A47-88AF-9FE179744974}" srcOrd="3" destOrd="0" parTransId="{AF80CE4F-2FFA-4394-BEB2-094C2A261ECB}" sibTransId="{41186975-1222-4D5B-B170-3C1A9B42F416}"/>
+    <dgm:cxn modelId="{893E6998-707A-4A8B-92CB-14F99F455AD4}" type="presOf" srcId="{C4482F56-2DB9-4A47-88AF-9FE179744974}" destId="{04AD85CF-B7EF-4693-82CC-5E722C268DE6}" srcOrd="0" destOrd="0" presId="urn:microsoft.com/office/officeart/2005/8/layout/matrix2"/>
+    <dgm:cxn modelId="{E2C8396C-E4D9-48D9-8C6B-540E0AD375DC}" srcId="{979F2256-FF0C-4B2D-AB50-2C02D8501316}" destId="{2321732C-AD3F-4F65-AB3F-630BAAF8DFCF}" srcOrd="2" destOrd="0" parTransId="{71A9D77F-E0DD-4855-92E4-A9E5DF6C5854}" sibTransId="{B9665D2F-5647-474E-8635-86AC7A483C98}"/>
+    <dgm:cxn modelId="{E45625F1-0FC5-4E00-823B-7844966289C1}" type="presOf" srcId="{979F2256-FF0C-4B2D-AB50-2C02D8501316}" destId="{37014889-4A9D-4FA2-AC95-DE8DD7E088E7}" srcOrd="0" destOrd="0" presId="urn:microsoft.com/office/officeart/2005/8/layout/matrix2"/>
+    <dgm:cxn modelId="{C8603B3D-4035-4D2B-85FB-40F209240D8F}" type="presOf" srcId="{DC096AD9-DDA1-4D5B-8A4B-66EC68DEE881}" destId="{28744A7F-E4A9-4D65-9D61-7CA2E1342E8B}" srcOrd="0" destOrd="0" presId="urn:microsoft.com/office/officeart/2005/8/layout/matrix2"/>
     <dgm:cxn modelId="{95E0BAC7-E027-4240-98E7-6DC5F5A4A32C}" srcId="{979F2256-FF0C-4B2D-AB50-2C02D8501316}" destId="{DC096AD9-DDA1-4D5B-8A4B-66EC68DEE881}" srcOrd="1" destOrd="0" parTransId="{6B123008-6BA3-4B3D-BD33-653E752599FB}" sibTransId="{5D0F2C57-FDB5-44BC-93C4-AB950CB0B55E}"/>
-    <dgm:cxn modelId="{D55A6ECF-79FB-4D5A-BB8B-6AE4833A3123}" type="presOf" srcId="{979F2256-FF0C-4B2D-AB50-2C02D8501316}" destId="{37014889-4A9D-4FA2-AC95-DE8DD7E088E7}" srcOrd="0" destOrd="0" presId="urn:microsoft.com/office/officeart/2005/8/layout/matrix2"/>
-    <dgm:cxn modelId="{E2C8396C-E4D9-48D9-8C6B-540E0AD375DC}" srcId="{979F2256-FF0C-4B2D-AB50-2C02D8501316}" destId="{2321732C-AD3F-4F65-AB3F-630BAAF8DFCF}" srcOrd="2" destOrd="0" parTransId="{71A9D77F-E0DD-4855-92E4-A9E5DF6C5854}" sibTransId="{B9665D2F-5647-474E-8635-86AC7A483C98}"/>
+    <dgm:cxn modelId="{2655F801-ED1B-4609-BAF6-3483987AEC0E}" type="presOf" srcId="{2321732C-AD3F-4F65-AB3F-630BAAF8DFCF}" destId="{B2818F5C-AC65-4AC1-9C31-C337016DC7F9}" srcOrd="0" destOrd="0" presId="urn:microsoft.com/office/officeart/2005/8/layout/matrix2"/>
+    <dgm:cxn modelId="{431074A8-ACFF-4AF3-920B-D9D7253BF01F}" type="presOf" srcId="{6881F017-8B02-4152-B7FA-2D50D0A96E77}" destId="{C72BF190-F71D-4163-B474-1FA8C9C08121}" srcOrd="0" destOrd="0" presId="urn:microsoft.com/office/officeart/2005/8/layout/matrix2"/>
     <dgm:cxn modelId="{A85B43EC-AE60-48D1-928F-2D02A408150E}" srcId="{979F2256-FF0C-4B2D-AB50-2C02D8501316}" destId="{6881F017-8B02-4152-B7FA-2D50D0A96E77}" srcOrd="0" destOrd="0" parTransId="{4D2B9D7C-8134-438D-9E4D-52695578B84A}" sibTransId="{4B7BDE47-D831-4921-B8B6-634022427306}"/>
-    <dgm:cxn modelId="{FE64F2B8-B9F6-4069-9B34-324A55434F15}" srcId="{979F2256-FF0C-4B2D-AB50-2C02D8501316}" destId="{C4482F56-2DB9-4A47-88AF-9FE179744974}" srcOrd="3" destOrd="0" parTransId="{AF80CE4F-2FFA-4394-BEB2-094C2A261ECB}" sibTransId="{41186975-1222-4D5B-B170-3C1A9B42F416}"/>
-    <dgm:cxn modelId="{94A3A206-FE8D-417C-B804-C73136CB9D04}" type="presOf" srcId="{2321732C-AD3F-4F65-AB3F-630BAAF8DFCF}" destId="{B2818F5C-AC65-4AC1-9C31-C337016DC7F9}" srcOrd="0" destOrd="0" presId="urn:microsoft.com/office/officeart/2005/8/layout/matrix2"/>
-    <dgm:cxn modelId="{E98CF256-4085-4A53-A28D-58E417F3DEE5}" type="presParOf" srcId="{37014889-4A9D-4FA2-AC95-DE8DD7E088E7}" destId="{35CEAA41-A91A-42A7-B303-386A0EE42A8B}" srcOrd="0" destOrd="0" presId="urn:microsoft.com/office/officeart/2005/8/layout/matrix2"/>
-    <dgm:cxn modelId="{18CD6B3F-3F0F-4915-BA5B-E12137FA1AD5}" type="presParOf" srcId="{37014889-4A9D-4FA2-AC95-DE8DD7E088E7}" destId="{C72BF190-F71D-4163-B474-1FA8C9C08121}" srcOrd="1" destOrd="0" presId="urn:microsoft.com/office/officeart/2005/8/layout/matrix2"/>
-    <dgm:cxn modelId="{A441D846-FA9F-40C5-959F-1C8ED598546F}" type="presParOf" srcId="{37014889-4A9D-4FA2-AC95-DE8DD7E088E7}" destId="{28744A7F-E4A9-4D65-9D61-7CA2E1342E8B}" srcOrd="2" destOrd="0" presId="urn:microsoft.com/office/officeart/2005/8/layout/matrix2"/>
-    <dgm:cxn modelId="{A17E75C8-7E9A-42E8-AF74-2291435EC41B}" type="presParOf" srcId="{37014889-4A9D-4FA2-AC95-DE8DD7E088E7}" destId="{B2818F5C-AC65-4AC1-9C31-C337016DC7F9}" srcOrd="3" destOrd="0" presId="urn:microsoft.com/office/officeart/2005/8/layout/matrix2"/>
-    <dgm:cxn modelId="{2C6393C1-6D73-46EB-876F-2118D7723C96}" type="presParOf" srcId="{37014889-4A9D-4FA2-AC95-DE8DD7E088E7}" destId="{04AD85CF-B7EF-4693-82CC-5E722C268DE6}" srcOrd="4" destOrd="0" presId="urn:microsoft.com/office/officeart/2005/8/layout/matrix2"/>
+    <dgm:cxn modelId="{C182A9B3-6D69-4833-9EA9-E513BBED060D}" type="presParOf" srcId="{37014889-4A9D-4FA2-AC95-DE8DD7E088E7}" destId="{35CEAA41-A91A-42A7-B303-386A0EE42A8B}" srcOrd="0" destOrd="0" presId="urn:microsoft.com/office/officeart/2005/8/layout/matrix2"/>
+    <dgm:cxn modelId="{B742F7F7-8240-4479-8A12-092AA2CE87A2}" type="presParOf" srcId="{37014889-4A9D-4FA2-AC95-DE8DD7E088E7}" destId="{C72BF190-F71D-4163-B474-1FA8C9C08121}" srcOrd="1" destOrd="0" presId="urn:microsoft.com/office/officeart/2005/8/layout/matrix2"/>
+    <dgm:cxn modelId="{C0188451-98CD-4A85-92D2-FCD1D320705D}" type="presParOf" srcId="{37014889-4A9D-4FA2-AC95-DE8DD7E088E7}" destId="{28744A7F-E4A9-4D65-9D61-7CA2E1342E8B}" srcOrd="2" destOrd="0" presId="urn:microsoft.com/office/officeart/2005/8/layout/matrix2"/>
+    <dgm:cxn modelId="{473EC483-D69E-4D0D-8E8C-DAC47D918E08}" type="presParOf" srcId="{37014889-4A9D-4FA2-AC95-DE8DD7E088E7}" destId="{B2818F5C-AC65-4AC1-9C31-C337016DC7F9}" srcOrd="3" destOrd="0" presId="urn:microsoft.com/office/officeart/2005/8/layout/matrix2"/>
+    <dgm:cxn modelId="{8AEBC732-8F3A-4E95-A959-10A210371920}" type="presParOf" srcId="{37014889-4A9D-4FA2-AC95-DE8DD7E088E7}" destId="{04AD85CF-B7EF-4693-82CC-5E722C268DE6}" srcOrd="4" destOrd="0" presId="urn:microsoft.com/office/officeart/2005/8/layout/matrix2"/>
   </dgm:cxnLst>
   <dgm:bg/>
   <dgm:whole/>
   <dgm:extLst>
     <a:ext uri="http://schemas.microsoft.com/office/drawing/2008/diagram">
-      <dsp:dataModelExt xmlns:dsp="http://schemas.microsoft.com/office/drawing/2008/diagram" xmlns="" relId="rId9" minVer="http://schemas.openxmlformats.org/drawingml/2006/diagram"/>
+      <dsp:dataModelExt xmlns:dsp="http://schemas.microsoft.com/office/drawing/2008/diagram" relId="rId10" minVer="http://schemas.openxmlformats.org/drawingml/2006/diagram"/>
     </a:ext>
   </dgm:extLst>
 </dgm:dataModel>
@@ -7986,26 +8771,26 @@
     </dgm:pt>
   </dgm:ptLst>
   <dgm:cxnLst>
-    <dgm:cxn modelId="{31CFC00B-880A-499F-AD20-30FDE52B9D68}" type="presOf" srcId="{C4482F56-2DB9-4A47-88AF-9FE179744974}" destId="{04AD85CF-B7EF-4693-82CC-5E722C268DE6}" srcOrd="0" destOrd="0" presId="urn:microsoft.com/office/officeart/2005/8/layout/matrix2"/>
-    <dgm:cxn modelId="{D6936C09-59AD-476B-BB25-2A32D9494890}" type="presOf" srcId="{6881F017-8B02-4152-B7FA-2D50D0A96E77}" destId="{C72BF190-F71D-4163-B474-1FA8C9C08121}" srcOrd="0" destOrd="0" presId="urn:microsoft.com/office/officeart/2005/8/layout/matrix2"/>
-    <dgm:cxn modelId="{047BE0EE-EB45-4298-80B2-82ACBB24D250}" type="presOf" srcId="{DC096AD9-DDA1-4D5B-8A4B-66EC68DEE881}" destId="{28744A7F-E4A9-4D65-9D61-7CA2E1342E8B}" srcOrd="0" destOrd="0" presId="urn:microsoft.com/office/officeart/2005/8/layout/matrix2"/>
+    <dgm:cxn modelId="{FE64F2B8-B9F6-4069-9B34-324A55434F15}" srcId="{979F2256-FF0C-4B2D-AB50-2C02D8501316}" destId="{C4482F56-2DB9-4A47-88AF-9FE179744974}" srcOrd="3" destOrd="0" parTransId="{AF80CE4F-2FFA-4394-BEB2-094C2A261ECB}" sibTransId="{41186975-1222-4D5B-B170-3C1A9B42F416}"/>
+    <dgm:cxn modelId="{09B2DF70-5619-4CB9-9CCA-38703D951A8D}" type="presOf" srcId="{DC096AD9-DDA1-4D5B-8A4B-66EC68DEE881}" destId="{28744A7F-E4A9-4D65-9D61-7CA2E1342E8B}" srcOrd="0" destOrd="0" presId="urn:microsoft.com/office/officeart/2005/8/layout/matrix2"/>
+    <dgm:cxn modelId="{E2C8396C-E4D9-48D9-8C6B-540E0AD375DC}" srcId="{979F2256-FF0C-4B2D-AB50-2C02D8501316}" destId="{2321732C-AD3F-4F65-AB3F-630BAAF8DFCF}" srcOrd="2" destOrd="0" parTransId="{71A9D77F-E0DD-4855-92E4-A9E5DF6C5854}" sibTransId="{B9665D2F-5647-474E-8635-86AC7A483C98}"/>
+    <dgm:cxn modelId="{168CF793-1E16-4650-9D49-DCE283F71F79}" type="presOf" srcId="{C4482F56-2DB9-4A47-88AF-9FE179744974}" destId="{04AD85CF-B7EF-4693-82CC-5E722C268DE6}" srcOrd="0" destOrd="0" presId="urn:microsoft.com/office/officeart/2005/8/layout/matrix2"/>
+    <dgm:cxn modelId="{943AB030-FC13-4D27-9A77-6AF788C4F020}" type="presOf" srcId="{979F2256-FF0C-4B2D-AB50-2C02D8501316}" destId="{37014889-4A9D-4FA2-AC95-DE8DD7E088E7}" srcOrd="0" destOrd="0" presId="urn:microsoft.com/office/officeart/2005/8/layout/matrix2"/>
     <dgm:cxn modelId="{95E0BAC7-E027-4240-98E7-6DC5F5A4A32C}" srcId="{979F2256-FF0C-4B2D-AB50-2C02D8501316}" destId="{DC096AD9-DDA1-4D5B-8A4B-66EC68DEE881}" srcOrd="1" destOrd="0" parTransId="{6B123008-6BA3-4B3D-BD33-653E752599FB}" sibTransId="{5D0F2C57-FDB5-44BC-93C4-AB950CB0B55E}"/>
-    <dgm:cxn modelId="{E2C8396C-E4D9-48D9-8C6B-540E0AD375DC}" srcId="{979F2256-FF0C-4B2D-AB50-2C02D8501316}" destId="{2321732C-AD3F-4F65-AB3F-630BAAF8DFCF}" srcOrd="2" destOrd="0" parTransId="{71A9D77F-E0DD-4855-92E4-A9E5DF6C5854}" sibTransId="{B9665D2F-5647-474E-8635-86AC7A483C98}"/>
-    <dgm:cxn modelId="{29E45BAC-0B79-4E30-8433-F62A654E507A}" type="presOf" srcId="{979F2256-FF0C-4B2D-AB50-2C02D8501316}" destId="{37014889-4A9D-4FA2-AC95-DE8DD7E088E7}" srcOrd="0" destOrd="0" presId="urn:microsoft.com/office/officeart/2005/8/layout/matrix2"/>
-    <dgm:cxn modelId="{FD065CC0-559B-4E4D-93FC-AECDBDE5D8F7}" type="presOf" srcId="{2321732C-AD3F-4F65-AB3F-630BAAF8DFCF}" destId="{B2818F5C-AC65-4AC1-9C31-C337016DC7F9}" srcOrd="0" destOrd="0" presId="urn:microsoft.com/office/officeart/2005/8/layout/matrix2"/>
+    <dgm:cxn modelId="{40E722B9-9435-41E8-8BF4-46ED55B95EBD}" type="presOf" srcId="{6881F017-8B02-4152-B7FA-2D50D0A96E77}" destId="{C72BF190-F71D-4163-B474-1FA8C9C08121}" srcOrd="0" destOrd="0" presId="urn:microsoft.com/office/officeart/2005/8/layout/matrix2"/>
     <dgm:cxn modelId="{A85B43EC-AE60-48D1-928F-2D02A408150E}" srcId="{979F2256-FF0C-4B2D-AB50-2C02D8501316}" destId="{6881F017-8B02-4152-B7FA-2D50D0A96E77}" srcOrd="0" destOrd="0" parTransId="{4D2B9D7C-8134-438D-9E4D-52695578B84A}" sibTransId="{4B7BDE47-D831-4921-B8B6-634022427306}"/>
-    <dgm:cxn modelId="{FE64F2B8-B9F6-4069-9B34-324A55434F15}" srcId="{979F2256-FF0C-4B2D-AB50-2C02D8501316}" destId="{C4482F56-2DB9-4A47-88AF-9FE179744974}" srcOrd="3" destOrd="0" parTransId="{AF80CE4F-2FFA-4394-BEB2-094C2A261ECB}" sibTransId="{41186975-1222-4D5B-B170-3C1A9B42F416}"/>
-    <dgm:cxn modelId="{C9E5FECD-A61B-46BA-89E6-AC5D4EFA3DE2}" type="presParOf" srcId="{37014889-4A9D-4FA2-AC95-DE8DD7E088E7}" destId="{35CEAA41-A91A-42A7-B303-386A0EE42A8B}" srcOrd="0" destOrd="0" presId="urn:microsoft.com/office/officeart/2005/8/layout/matrix2"/>
-    <dgm:cxn modelId="{EBD8B1C1-16A6-4704-B371-DB5FE8DED036}" type="presParOf" srcId="{37014889-4A9D-4FA2-AC95-DE8DD7E088E7}" destId="{C72BF190-F71D-4163-B474-1FA8C9C08121}" srcOrd="1" destOrd="0" presId="urn:microsoft.com/office/officeart/2005/8/layout/matrix2"/>
-    <dgm:cxn modelId="{0926AB48-EE8C-4922-B586-5A13CFCA7877}" type="presParOf" srcId="{37014889-4A9D-4FA2-AC95-DE8DD7E088E7}" destId="{28744A7F-E4A9-4D65-9D61-7CA2E1342E8B}" srcOrd="2" destOrd="0" presId="urn:microsoft.com/office/officeart/2005/8/layout/matrix2"/>
-    <dgm:cxn modelId="{AD0FD23F-B587-4ECC-A89E-91FD1B289F7B}" type="presParOf" srcId="{37014889-4A9D-4FA2-AC95-DE8DD7E088E7}" destId="{B2818F5C-AC65-4AC1-9C31-C337016DC7F9}" srcOrd="3" destOrd="0" presId="urn:microsoft.com/office/officeart/2005/8/layout/matrix2"/>
-    <dgm:cxn modelId="{A2663C90-447D-4CA9-BF46-929D3E5B8556}" type="presParOf" srcId="{37014889-4A9D-4FA2-AC95-DE8DD7E088E7}" destId="{04AD85CF-B7EF-4693-82CC-5E722C268DE6}" srcOrd="4" destOrd="0" presId="urn:microsoft.com/office/officeart/2005/8/layout/matrix2"/>
+    <dgm:cxn modelId="{488203E1-B9C4-432A-B881-E5203F3D8488}" type="presOf" srcId="{2321732C-AD3F-4F65-AB3F-630BAAF8DFCF}" destId="{B2818F5C-AC65-4AC1-9C31-C337016DC7F9}" srcOrd="0" destOrd="0" presId="urn:microsoft.com/office/officeart/2005/8/layout/matrix2"/>
+    <dgm:cxn modelId="{65707235-1B51-4C89-BD6D-0ECFC9056499}" type="presParOf" srcId="{37014889-4A9D-4FA2-AC95-DE8DD7E088E7}" destId="{35CEAA41-A91A-42A7-B303-386A0EE42A8B}" srcOrd="0" destOrd="0" presId="urn:microsoft.com/office/officeart/2005/8/layout/matrix2"/>
+    <dgm:cxn modelId="{BC16B542-650B-4D5B-8266-1DAF53D89783}" type="presParOf" srcId="{37014889-4A9D-4FA2-AC95-DE8DD7E088E7}" destId="{C72BF190-F71D-4163-B474-1FA8C9C08121}" srcOrd="1" destOrd="0" presId="urn:microsoft.com/office/officeart/2005/8/layout/matrix2"/>
+    <dgm:cxn modelId="{CC948E11-8ABA-4759-974D-0BE290D2B99A}" type="presParOf" srcId="{37014889-4A9D-4FA2-AC95-DE8DD7E088E7}" destId="{28744A7F-E4A9-4D65-9D61-7CA2E1342E8B}" srcOrd="2" destOrd="0" presId="urn:microsoft.com/office/officeart/2005/8/layout/matrix2"/>
+    <dgm:cxn modelId="{FFE03AF2-5CCB-44A9-BB39-F3C1C0DCB5D5}" type="presParOf" srcId="{37014889-4A9D-4FA2-AC95-DE8DD7E088E7}" destId="{B2818F5C-AC65-4AC1-9C31-C337016DC7F9}" srcOrd="3" destOrd="0" presId="urn:microsoft.com/office/officeart/2005/8/layout/matrix2"/>
+    <dgm:cxn modelId="{F9E95864-2BC7-482E-BB7F-88C3DD7C48CF}" type="presParOf" srcId="{37014889-4A9D-4FA2-AC95-DE8DD7E088E7}" destId="{04AD85CF-B7EF-4693-82CC-5E722C268DE6}" srcOrd="4" destOrd="0" presId="urn:microsoft.com/office/officeart/2005/8/layout/matrix2"/>
   </dgm:cxnLst>
   <dgm:bg/>
   <dgm:whole/>
   <dgm:extLst>
     <a:ext uri="http://schemas.microsoft.com/office/drawing/2008/diagram">
-      <dsp:dataModelExt xmlns:dsp="http://schemas.microsoft.com/office/drawing/2008/diagram" xmlns="" relId="rId14" minVer="http://schemas.openxmlformats.org/drawingml/2006/diagram"/>
+      <dsp:dataModelExt xmlns:dsp="http://schemas.microsoft.com/office/drawing/2008/diagram" relId="rId15" minVer="http://schemas.openxmlformats.org/drawingml/2006/diagram"/>
     </a:ext>
   </dgm:extLst>
 </dgm:dataModel>
@@ -8393,26 +9178,26 @@
     </dgm:pt>
   </dgm:ptLst>
   <dgm:cxnLst>
+    <dgm:cxn modelId="{FE64F2B8-B9F6-4069-9B34-324A55434F15}" srcId="{979F2256-FF0C-4B2D-AB50-2C02D8501316}" destId="{C4482F56-2DB9-4A47-88AF-9FE179744974}" srcOrd="3" destOrd="0" parTransId="{AF80CE4F-2FFA-4394-BEB2-094C2A261ECB}" sibTransId="{41186975-1222-4D5B-B170-3C1A9B42F416}"/>
+    <dgm:cxn modelId="{9F781530-F5F0-4190-B208-5F200F971AE0}" type="presOf" srcId="{979F2256-FF0C-4B2D-AB50-2C02D8501316}" destId="{37014889-4A9D-4FA2-AC95-DE8DD7E088E7}" srcOrd="0" destOrd="0" presId="urn:microsoft.com/office/officeart/2005/8/layout/matrix2"/>
+    <dgm:cxn modelId="{E2C8396C-E4D9-48D9-8C6B-540E0AD375DC}" srcId="{979F2256-FF0C-4B2D-AB50-2C02D8501316}" destId="{2321732C-AD3F-4F65-AB3F-630BAAF8DFCF}" srcOrd="2" destOrd="0" parTransId="{71A9D77F-E0DD-4855-92E4-A9E5DF6C5854}" sibTransId="{B9665D2F-5647-474E-8635-86AC7A483C98}"/>
+    <dgm:cxn modelId="{B8F44828-9DB5-455B-A2A9-96655A1B6BD3}" type="presOf" srcId="{2321732C-AD3F-4F65-AB3F-630BAAF8DFCF}" destId="{B2818F5C-AC65-4AC1-9C31-C337016DC7F9}" srcOrd="0" destOrd="0" presId="urn:microsoft.com/office/officeart/2005/8/layout/matrix2"/>
+    <dgm:cxn modelId="{D0246187-4F26-4B63-9283-40E27579E622}" type="presOf" srcId="{6881F017-8B02-4152-B7FA-2D50D0A96E77}" destId="{C72BF190-F71D-4163-B474-1FA8C9C08121}" srcOrd="0" destOrd="0" presId="urn:microsoft.com/office/officeart/2005/8/layout/matrix2"/>
+    <dgm:cxn modelId="{A8D04D4C-4AB1-4107-9BC2-A4102F0D7AFD}" type="presOf" srcId="{C4482F56-2DB9-4A47-88AF-9FE179744974}" destId="{04AD85CF-B7EF-4693-82CC-5E722C268DE6}" srcOrd="0" destOrd="0" presId="urn:microsoft.com/office/officeart/2005/8/layout/matrix2"/>
     <dgm:cxn modelId="{95E0BAC7-E027-4240-98E7-6DC5F5A4A32C}" srcId="{979F2256-FF0C-4B2D-AB50-2C02D8501316}" destId="{DC096AD9-DDA1-4D5B-8A4B-66EC68DEE881}" srcOrd="1" destOrd="0" parTransId="{6B123008-6BA3-4B3D-BD33-653E752599FB}" sibTransId="{5D0F2C57-FDB5-44BC-93C4-AB950CB0B55E}"/>
-    <dgm:cxn modelId="{26D33D7B-B852-444E-BA6C-4D355DFB512B}" type="presOf" srcId="{979F2256-FF0C-4B2D-AB50-2C02D8501316}" destId="{37014889-4A9D-4FA2-AC95-DE8DD7E088E7}" srcOrd="0" destOrd="0" presId="urn:microsoft.com/office/officeart/2005/8/layout/matrix2"/>
-    <dgm:cxn modelId="{B82372CE-6C34-425F-B6A1-0A64E4B33270}" type="presOf" srcId="{C4482F56-2DB9-4A47-88AF-9FE179744974}" destId="{04AD85CF-B7EF-4693-82CC-5E722C268DE6}" srcOrd="0" destOrd="0" presId="urn:microsoft.com/office/officeart/2005/8/layout/matrix2"/>
-    <dgm:cxn modelId="{E2C8396C-E4D9-48D9-8C6B-540E0AD375DC}" srcId="{979F2256-FF0C-4B2D-AB50-2C02D8501316}" destId="{2321732C-AD3F-4F65-AB3F-630BAAF8DFCF}" srcOrd="2" destOrd="0" parTransId="{71A9D77F-E0DD-4855-92E4-A9E5DF6C5854}" sibTransId="{B9665D2F-5647-474E-8635-86AC7A483C98}"/>
-    <dgm:cxn modelId="{1D5B50C8-D001-4252-A0EB-4DDB60C9F345}" type="presOf" srcId="{6881F017-8B02-4152-B7FA-2D50D0A96E77}" destId="{C72BF190-F71D-4163-B474-1FA8C9C08121}" srcOrd="0" destOrd="0" presId="urn:microsoft.com/office/officeart/2005/8/layout/matrix2"/>
-    <dgm:cxn modelId="{B5D820F4-2EFE-4632-88FB-9891DA34672F}" type="presOf" srcId="{2321732C-AD3F-4F65-AB3F-630BAAF8DFCF}" destId="{B2818F5C-AC65-4AC1-9C31-C337016DC7F9}" srcOrd="0" destOrd="0" presId="urn:microsoft.com/office/officeart/2005/8/layout/matrix2"/>
+    <dgm:cxn modelId="{7493C1D1-07DA-485F-8A6E-02BC6172DE5A}" type="presOf" srcId="{DC096AD9-DDA1-4D5B-8A4B-66EC68DEE881}" destId="{28744A7F-E4A9-4D65-9D61-7CA2E1342E8B}" srcOrd="0" destOrd="0" presId="urn:microsoft.com/office/officeart/2005/8/layout/matrix2"/>
     <dgm:cxn modelId="{A85B43EC-AE60-48D1-928F-2D02A408150E}" srcId="{979F2256-FF0C-4B2D-AB50-2C02D8501316}" destId="{6881F017-8B02-4152-B7FA-2D50D0A96E77}" srcOrd="0" destOrd="0" parTransId="{4D2B9D7C-8134-438D-9E4D-52695578B84A}" sibTransId="{4B7BDE47-D831-4921-B8B6-634022427306}"/>
-    <dgm:cxn modelId="{FE64F2B8-B9F6-4069-9B34-324A55434F15}" srcId="{979F2256-FF0C-4B2D-AB50-2C02D8501316}" destId="{C4482F56-2DB9-4A47-88AF-9FE179744974}" srcOrd="3" destOrd="0" parTransId="{AF80CE4F-2FFA-4394-BEB2-094C2A261ECB}" sibTransId="{41186975-1222-4D5B-B170-3C1A9B42F416}"/>
-    <dgm:cxn modelId="{F5092A34-78D9-49FB-A74F-09DDDFA65581}" type="presOf" srcId="{DC096AD9-DDA1-4D5B-8A4B-66EC68DEE881}" destId="{28744A7F-E4A9-4D65-9D61-7CA2E1342E8B}" srcOrd="0" destOrd="0" presId="urn:microsoft.com/office/officeart/2005/8/layout/matrix2"/>
-    <dgm:cxn modelId="{30D701BB-0B12-4C7E-A293-424BD57324BF}" type="presParOf" srcId="{37014889-4A9D-4FA2-AC95-DE8DD7E088E7}" destId="{35CEAA41-A91A-42A7-B303-386A0EE42A8B}" srcOrd="0" destOrd="0" presId="urn:microsoft.com/office/officeart/2005/8/layout/matrix2"/>
-    <dgm:cxn modelId="{C1398B86-6310-4EEB-914C-7066EB7C1FC3}" type="presParOf" srcId="{37014889-4A9D-4FA2-AC95-DE8DD7E088E7}" destId="{C72BF190-F71D-4163-B474-1FA8C9C08121}" srcOrd="1" destOrd="0" presId="urn:microsoft.com/office/officeart/2005/8/layout/matrix2"/>
-    <dgm:cxn modelId="{E051B303-4498-434F-8F13-39304A19B485}" type="presParOf" srcId="{37014889-4A9D-4FA2-AC95-DE8DD7E088E7}" destId="{28744A7F-E4A9-4D65-9D61-7CA2E1342E8B}" srcOrd="2" destOrd="0" presId="urn:microsoft.com/office/officeart/2005/8/layout/matrix2"/>
-    <dgm:cxn modelId="{21DB9351-0ED3-4659-9B5E-9D6250C7C301}" type="presParOf" srcId="{37014889-4A9D-4FA2-AC95-DE8DD7E088E7}" destId="{B2818F5C-AC65-4AC1-9C31-C337016DC7F9}" srcOrd="3" destOrd="0" presId="urn:microsoft.com/office/officeart/2005/8/layout/matrix2"/>
-    <dgm:cxn modelId="{FA93A57D-016A-4C3A-B1C4-3F3C34088FAC}" type="presParOf" srcId="{37014889-4A9D-4FA2-AC95-DE8DD7E088E7}" destId="{04AD85CF-B7EF-4693-82CC-5E722C268DE6}" srcOrd="4" destOrd="0" presId="urn:microsoft.com/office/officeart/2005/8/layout/matrix2"/>
+    <dgm:cxn modelId="{72F5AE0D-6801-4CBF-9A5C-DF713100ECD0}" type="presParOf" srcId="{37014889-4A9D-4FA2-AC95-DE8DD7E088E7}" destId="{35CEAA41-A91A-42A7-B303-386A0EE42A8B}" srcOrd="0" destOrd="0" presId="urn:microsoft.com/office/officeart/2005/8/layout/matrix2"/>
+    <dgm:cxn modelId="{8FB8CA7C-4152-4406-9859-BCA0E85A9A10}" type="presParOf" srcId="{37014889-4A9D-4FA2-AC95-DE8DD7E088E7}" destId="{C72BF190-F71D-4163-B474-1FA8C9C08121}" srcOrd="1" destOrd="0" presId="urn:microsoft.com/office/officeart/2005/8/layout/matrix2"/>
+    <dgm:cxn modelId="{B0BC698E-68CF-43FA-A0AC-3F6CCF081292}" type="presParOf" srcId="{37014889-4A9D-4FA2-AC95-DE8DD7E088E7}" destId="{28744A7F-E4A9-4D65-9D61-7CA2E1342E8B}" srcOrd="2" destOrd="0" presId="urn:microsoft.com/office/officeart/2005/8/layout/matrix2"/>
+    <dgm:cxn modelId="{C72A1987-E8B8-44B3-835D-6AFB5B9BA87A}" type="presParOf" srcId="{37014889-4A9D-4FA2-AC95-DE8DD7E088E7}" destId="{B2818F5C-AC65-4AC1-9C31-C337016DC7F9}" srcOrd="3" destOrd="0" presId="urn:microsoft.com/office/officeart/2005/8/layout/matrix2"/>
+    <dgm:cxn modelId="{B1B7A488-4DC0-403D-9BB8-F115CFE87CFA}" type="presParOf" srcId="{37014889-4A9D-4FA2-AC95-DE8DD7E088E7}" destId="{04AD85CF-B7EF-4693-82CC-5E722C268DE6}" srcOrd="4" destOrd="0" presId="urn:microsoft.com/office/officeart/2005/8/layout/matrix2"/>
   </dgm:cxnLst>
   <dgm:bg/>
   <dgm:whole/>
   <dgm:extLst>
     <a:ext uri="http://schemas.microsoft.com/office/drawing/2008/diagram">
-      <dsp:dataModelExt xmlns:dsp="http://schemas.microsoft.com/office/drawing/2008/diagram" xmlns="" relId="rId19" minVer="http://schemas.openxmlformats.org/drawingml/2006/diagram"/>
+      <dsp:dataModelExt xmlns:dsp="http://schemas.microsoft.com/office/drawing/2008/diagram" relId="rId20" minVer="http://schemas.openxmlformats.org/drawingml/2006/diagram"/>
     </a:ext>
   </dgm:extLst>
 </dgm:dataModel>
@@ -8769,26 +9554,26 @@
     </dgm:pt>
   </dgm:ptLst>
   <dgm:cxnLst>
-    <dgm:cxn modelId="{01464596-C004-401F-AADE-708DC3B3C894}" type="presOf" srcId="{DC096AD9-DDA1-4D5B-8A4B-66EC68DEE881}" destId="{28744A7F-E4A9-4D65-9D61-7CA2E1342E8B}" srcOrd="0" destOrd="0" presId="urn:microsoft.com/office/officeart/2005/8/layout/matrix2"/>
-    <dgm:cxn modelId="{D2B1E32C-9D30-4948-8D13-3126A4AA1295}" type="presOf" srcId="{979F2256-FF0C-4B2D-AB50-2C02D8501316}" destId="{37014889-4A9D-4FA2-AC95-DE8DD7E088E7}" srcOrd="0" destOrd="0" presId="urn:microsoft.com/office/officeart/2005/8/layout/matrix2"/>
-    <dgm:cxn modelId="{154095EC-989A-450F-B2DF-B6187C60DA99}" type="presOf" srcId="{6881F017-8B02-4152-B7FA-2D50D0A96E77}" destId="{C72BF190-F71D-4163-B474-1FA8C9C08121}" srcOrd="0" destOrd="0" presId="urn:microsoft.com/office/officeart/2005/8/layout/matrix2"/>
+    <dgm:cxn modelId="{FE64F2B8-B9F6-4069-9B34-324A55434F15}" srcId="{979F2256-FF0C-4B2D-AB50-2C02D8501316}" destId="{C4482F56-2DB9-4A47-88AF-9FE179744974}" srcOrd="3" destOrd="0" parTransId="{AF80CE4F-2FFA-4394-BEB2-094C2A261ECB}" sibTransId="{41186975-1222-4D5B-B170-3C1A9B42F416}"/>
+    <dgm:cxn modelId="{E2C8396C-E4D9-48D9-8C6B-540E0AD375DC}" srcId="{979F2256-FF0C-4B2D-AB50-2C02D8501316}" destId="{2321732C-AD3F-4F65-AB3F-630BAAF8DFCF}" srcOrd="2" destOrd="0" parTransId="{71A9D77F-E0DD-4855-92E4-A9E5DF6C5854}" sibTransId="{B9665D2F-5647-474E-8635-86AC7A483C98}"/>
+    <dgm:cxn modelId="{023A6680-2DB6-4CA6-85E6-D99EAA1302B8}" type="presOf" srcId="{6881F017-8B02-4152-B7FA-2D50D0A96E77}" destId="{C72BF190-F71D-4163-B474-1FA8C9C08121}" srcOrd="0" destOrd="0" presId="urn:microsoft.com/office/officeart/2005/8/layout/matrix2"/>
+    <dgm:cxn modelId="{739F60FF-EBEC-460D-A044-D55C7D149804}" type="presOf" srcId="{979F2256-FF0C-4B2D-AB50-2C02D8501316}" destId="{37014889-4A9D-4FA2-AC95-DE8DD7E088E7}" srcOrd="0" destOrd="0" presId="urn:microsoft.com/office/officeart/2005/8/layout/matrix2"/>
     <dgm:cxn modelId="{95E0BAC7-E027-4240-98E7-6DC5F5A4A32C}" srcId="{979F2256-FF0C-4B2D-AB50-2C02D8501316}" destId="{DC096AD9-DDA1-4D5B-8A4B-66EC68DEE881}" srcOrd="1" destOrd="0" parTransId="{6B123008-6BA3-4B3D-BD33-653E752599FB}" sibTransId="{5D0F2C57-FDB5-44BC-93C4-AB950CB0B55E}"/>
-    <dgm:cxn modelId="{8FAC7E8A-59E7-470E-B026-4AC69BFFB6F8}" type="presOf" srcId="{C4482F56-2DB9-4A47-88AF-9FE179744974}" destId="{04AD85CF-B7EF-4693-82CC-5E722C268DE6}" srcOrd="0" destOrd="0" presId="urn:microsoft.com/office/officeart/2005/8/layout/matrix2"/>
-    <dgm:cxn modelId="{E2C8396C-E4D9-48D9-8C6B-540E0AD375DC}" srcId="{979F2256-FF0C-4B2D-AB50-2C02D8501316}" destId="{2321732C-AD3F-4F65-AB3F-630BAAF8DFCF}" srcOrd="2" destOrd="0" parTransId="{71A9D77F-E0DD-4855-92E4-A9E5DF6C5854}" sibTransId="{B9665D2F-5647-474E-8635-86AC7A483C98}"/>
+    <dgm:cxn modelId="{B414E071-A703-44AA-B9EA-D4A14ED6DA1E}" type="presOf" srcId="{2321732C-AD3F-4F65-AB3F-630BAAF8DFCF}" destId="{B2818F5C-AC65-4AC1-9C31-C337016DC7F9}" srcOrd="0" destOrd="0" presId="urn:microsoft.com/office/officeart/2005/8/layout/matrix2"/>
+    <dgm:cxn modelId="{4327F2C1-62A8-4212-B2CC-28F2326EEE58}" type="presOf" srcId="{C4482F56-2DB9-4A47-88AF-9FE179744974}" destId="{04AD85CF-B7EF-4693-82CC-5E722C268DE6}" srcOrd="0" destOrd="0" presId="urn:microsoft.com/office/officeart/2005/8/layout/matrix2"/>
+    <dgm:cxn modelId="{86FC4625-EFAA-4578-81D4-EACC4DC6E1DD}" type="presOf" srcId="{DC096AD9-DDA1-4D5B-8A4B-66EC68DEE881}" destId="{28744A7F-E4A9-4D65-9D61-7CA2E1342E8B}" srcOrd="0" destOrd="0" presId="urn:microsoft.com/office/officeart/2005/8/layout/matrix2"/>
     <dgm:cxn modelId="{A85B43EC-AE60-48D1-928F-2D02A408150E}" srcId="{979F2256-FF0C-4B2D-AB50-2C02D8501316}" destId="{6881F017-8B02-4152-B7FA-2D50D0A96E77}" srcOrd="0" destOrd="0" parTransId="{4D2B9D7C-8134-438D-9E4D-52695578B84A}" sibTransId="{4B7BDE47-D831-4921-B8B6-634022427306}"/>
-    <dgm:cxn modelId="{FE64F2B8-B9F6-4069-9B34-324A55434F15}" srcId="{979F2256-FF0C-4B2D-AB50-2C02D8501316}" destId="{C4482F56-2DB9-4A47-88AF-9FE179744974}" srcOrd="3" destOrd="0" parTransId="{AF80CE4F-2FFA-4394-BEB2-094C2A261ECB}" sibTransId="{41186975-1222-4D5B-B170-3C1A9B42F416}"/>
-    <dgm:cxn modelId="{E8EA5D13-99BB-42E3-AB01-04A180E62C0F}" type="presOf" srcId="{2321732C-AD3F-4F65-AB3F-630BAAF8DFCF}" destId="{B2818F5C-AC65-4AC1-9C31-C337016DC7F9}" srcOrd="0" destOrd="0" presId="urn:microsoft.com/office/officeart/2005/8/layout/matrix2"/>
-    <dgm:cxn modelId="{384729AB-62D2-483E-9CED-4E70ED571554}" type="presParOf" srcId="{37014889-4A9D-4FA2-AC95-DE8DD7E088E7}" destId="{35CEAA41-A91A-42A7-B303-386A0EE42A8B}" srcOrd="0" destOrd="0" presId="urn:microsoft.com/office/officeart/2005/8/layout/matrix2"/>
-    <dgm:cxn modelId="{9A229E73-B145-46C9-9067-6E202E889ECB}" type="presParOf" srcId="{37014889-4A9D-4FA2-AC95-DE8DD7E088E7}" destId="{C72BF190-F71D-4163-B474-1FA8C9C08121}" srcOrd="1" destOrd="0" presId="urn:microsoft.com/office/officeart/2005/8/layout/matrix2"/>
-    <dgm:cxn modelId="{2F8673F0-9E16-42E4-BFD9-B673AA0DEB4B}" type="presParOf" srcId="{37014889-4A9D-4FA2-AC95-DE8DD7E088E7}" destId="{28744A7F-E4A9-4D65-9D61-7CA2E1342E8B}" srcOrd="2" destOrd="0" presId="urn:microsoft.com/office/officeart/2005/8/layout/matrix2"/>
-    <dgm:cxn modelId="{E56BEC70-7558-4400-A8EB-03A7519CE534}" type="presParOf" srcId="{37014889-4A9D-4FA2-AC95-DE8DD7E088E7}" destId="{B2818F5C-AC65-4AC1-9C31-C337016DC7F9}" srcOrd="3" destOrd="0" presId="urn:microsoft.com/office/officeart/2005/8/layout/matrix2"/>
-    <dgm:cxn modelId="{CCC0D344-E5AF-4AC4-B074-F9574A9FBFDD}" type="presParOf" srcId="{37014889-4A9D-4FA2-AC95-DE8DD7E088E7}" destId="{04AD85CF-B7EF-4693-82CC-5E722C268DE6}" srcOrd="4" destOrd="0" presId="urn:microsoft.com/office/officeart/2005/8/layout/matrix2"/>
+    <dgm:cxn modelId="{A63D1B61-FD04-4CED-A6DA-3BA6CA33E1BC}" type="presParOf" srcId="{37014889-4A9D-4FA2-AC95-DE8DD7E088E7}" destId="{35CEAA41-A91A-42A7-B303-386A0EE42A8B}" srcOrd="0" destOrd="0" presId="urn:microsoft.com/office/officeart/2005/8/layout/matrix2"/>
+    <dgm:cxn modelId="{B372073A-74D7-4F4A-9192-B2F63266AF18}" type="presParOf" srcId="{37014889-4A9D-4FA2-AC95-DE8DD7E088E7}" destId="{C72BF190-F71D-4163-B474-1FA8C9C08121}" srcOrd="1" destOrd="0" presId="urn:microsoft.com/office/officeart/2005/8/layout/matrix2"/>
+    <dgm:cxn modelId="{BDBEC8F1-9A41-4BF4-9707-02E73117C3DC}" type="presParOf" srcId="{37014889-4A9D-4FA2-AC95-DE8DD7E088E7}" destId="{28744A7F-E4A9-4D65-9D61-7CA2E1342E8B}" srcOrd="2" destOrd="0" presId="urn:microsoft.com/office/officeart/2005/8/layout/matrix2"/>
+    <dgm:cxn modelId="{FFD4AAF1-989B-4092-9264-26C50948E534}" type="presParOf" srcId="{37014889-4A9D-4FA2-AC95-DE8DD7E088E7}" destId="{B2818F5C-AC65-4AC1-9C31-C337016DC7F9}" srcOrd="3" destOrd="0" presId="urn:microsoft.com/office/officeart/2005/8/layout/matrix2"/>
+    <dgm:cxn modelId="{262B23EF-73DF-4439-BE54-5F6F0F0555CC}" type="presParOf" srcId="{37014889-4A9D-4FA2-AC95-DE8DD7E088E7}" destId="{04AD85CF-B7EF-4693-82CC-5E722C268DE6}" srcOrd="4" destOrd="0" presId="urn:microsoft.com/office/officeart/2005/8/layout/matrix2"/>
   </dgm:cxnLst>
   <dgm:bg/>
   <dgm:whole/>
   <dgm:extLst>
     <a:ext uri="http://schemas.microsoft.com/office/drawing/2008/diagram">
-      <dsp:dataModelExt xmlns:dsp="http://schemas.microsoft.com/office/drawing/2008/diagram" xmlns="" relId="rId24" minVer="http://schemas.openxmlformats.org/drawingml/2006/diagram"/>
+      <dsp:dataModelExt xmlns:dsp="http://schemas.microsoft.com/office/drawing/2008/diagram" relId="rId25" minVer="http://schemas.openxmlformats.org/drawingml/2006/diagram"/>
     </a:ext>
   </dgm:extLst>
 </dgm:dataModel>
@@ -9154,33 +9939,33 @@
     </dgm:pt>
   </dgm:ptLst>
   <dgm:cxnLst>
-    <dgm:cxn modelId="{6CCFFDC0-57D7-4F33-8D04-EA32F9FFFC23}" type="presOf" srcId="{2321732C-AD3F-4F65-AB3F-630BAAF8DFCF}" destId="{B2818F5C-AC65-4AC1-9C31-C337016DC7F9}" srcOrd="0" destOrd="0" presId="urn:microsoft.com/office/officeart/2005/8/layout/matrix2"/>
-    <dgm:cxn modelId="{2F9F535D-590C-4A22-8E86-28C653500AD9}" type="presOf" srcId="{C4482F56-2DB9-4A47-88AF-9FE179744974}" destId="{04AD85CF-B7EF-4693-82CC-5E722C268DE6}" srcOrd="0" destOrd="0" presId="urn:microsoft.com/office/officeart/2005/8/layout/matrix2"/>
-    <dgm:cxn modelId="{C017F5B7-2038-4A10-A24E-1408C53BF51C}" type="presOf" srcId="{979F2256-FF0C-4B2D-AB50-2C02D8501316}" destId="{37014889-4A9D-4FA2-AC95-DE8DD7E088E7}" srcOrd="0" destOrd="0" presId="urn:microsoft.com/office/officeart/2005/8/layout/matrix2"/>
+    <dgm:cxn modelId="{FE64F2B8-B9F6-4069-9B34-324A55434F15}" srcId="{979F2256-FF0C-4B2D-AB50-2C02D8501316}" destId="{C4482F56-2DB9-4A47-88AF-9FE179744974}" srcOrd="3" destOrd="0" parTransId="{AF80CE4F-2FFA-4394-BEB2-094C2A261ECB}" sibTransId="{41186975-1222-4D5B-B170-3C1A9B42F416}"/>
+    <dgm:cxn modelId="{E2C8396C-E4D9-48D9-8C6B-540E0AD375DC}" srcId="{979F2256-FF0C-4B2D-AB50-2C02D8501316}" destId="{2321732C-AD3F-4F65-AB3F-630BAAF8DFCF}" srcOrd="2" destOrd="0" parTransId="{71A9D77F-E0DD-4855-92E4-A9E5DF6C5854}" sibTransId="{B9665D2F-5647-474E-8635-86AC7A483C98}"/>
+    <dgm:cxn modelId="{B99C8888-4148-4E69-958B-28D1BD5E9F50}" type="presOf" srcId="{6881F017-8B02-4152-B7FA-2D50D0A96E77}" destId="{C72BF190-F71D-4163-B474-1FA8C9C08121}" srcOrd="0" destOrd="0" presId="urn:microsoft.com/office/officeart/2005/8/layout/matrix2"/>
+    <dgm:cxn modelId="{B1B71644-07EC-4CF0-8A8C-7353DD1B9938}" type="presOf" srcId="{C4482F56-2DB9-4A47-88AF-9FE179744974}" destId="{04AD85CF-B7EF-4693-82CC-5E722C268DE6}" srcOrd="0" destOrd="0" presId="urn:microsoft.com/office/officeart/2005/8/layout/matrix2"/>
+    <dgm:cxn modelId="{22EB2468-38F0-49D1-B70A-7A1BCCFEAD83}" type="presOf" srcId="{979F2256-FF0C-4B2D-AB50-2C02D8501316}" destId="{37014889-4A9D-4FA2-AC95-DE8DD7E088E7}" srcOrd="0" destOrd="0" presId="urn:microsoft.com/office/officeart/2005/8/layout/matrix2"/>
     <dgm:cxn modelId="{95E0BAC7-E027-4240-98E7-6DC5F5A4A32C}" srcId="{979F2256-FF0C-4B2D-AB50-2C02D8501316}" destId="{DC096AD9-DDA1-4D5B-8A4B-66EC68DEE881}" srcOrd="1" destOrd="0" parTransId="{6B123008-6BA3-4B3D-BD33-653E752599FB}" sibTransId="{5D0F2C57-FDB5-44BC-93C4-AB950CB0B55E}"/>
-    <dgm:cxn modelId="{E2C8396C-E4D9-48D9-8C6B-540E0AD375DC}" srcId="{979F2256-FF0C-4B2D-AB50-2C02D8501316}" destId="{2321732C-AD3F-4F65-AB3F-630BAAF8DFCF}" srcOrd="2" destOrd="0" parTransId="{71A9D77F-E0DD-4855-92E4-A9E5DF6C5854}" sibTransId="{B9665D2F-5647-474E-8635-86AC7A483C98}"/>
-    <dgm:cxn modelId="{3319E6FF-529E-4868-B542-44CE23B3049B}" type="presOf" srcId="{DC096AD9-DDA1-4D5B-8A4B-66EC68DEE881}" destId="{28744A7F-E4A9-4D65-9D61-7CA2E1342E8B}" srcOrd="0" destOrd="0" presId="urn:microsoft.com/office/officeart/2005/8/layout/matrix2"/>
-    <dgm:cxn modelId="{6189B5C8-5BF2-4417-B519-7071905A4B5E}" type="presOf" srcId="{6881F017-8B02-4152-B7FA-2D50D0A96E77}" destId="{C72BF190-F71D-4163-B474-1FA8C9C08121}" srcOrd="0" destOrd="0" presId="urn:microsoft.com/office/officeart/2005/8/layout/matrix2"/>
+    <dgm:cxn modelId="{CA8D11E0-8EEC-44C9-B362-55213F4A01EB}" type="presOf" srcId="{DC096AD9-DDA1-4D5B-8A4B-66EC68DEE881}" destId="{28744A7F-E4A9-4D65-9D61-7CA2E1342E8B}" srcOrd="0" destOrd="0" presId="urn:microsoft.com/office/officeart/2005/8/layout/matrix2"/>
     <dgm:cxn modelId="{A85B43EC-AE60-48D1-928F-2D02A408150E}" srcId="{979F2256-FF0C-4B2D-AB50-2C02D8501316}" destId="{6881F017-8B02-4152-B7FA-2D50D0A96E77}" srcOrd="0" destOrd="0" parTransId="{4D2B9D7C-8134-438D-9E4D-52695578B84A}" sibTransId="{4B7BDE47-D831-4921-B8B6-634022427306}"/>
-    <dgm:cxn modelId="{FE64F2B8-B9F6-4069-9B34-324A55434F15}" srcId="{979F2256-FF0C-4B2D-AB50-2C02D8501316}" destId="{C4482F56-2DB9-4A47-88AF-9FE179744974}" srcOrd="3" destOrd="0" parTransId="{AF80CE4F-2FFA-4394-BEB2-094C2A261ECB}" sibTransId="{41186975-1222-4D5B-B170-3C1A9B42F416}"/>
-    <dgm:cxn modelId="{60B8C7DC-E6BE-41F6-B7A2-055BAE034D41}" type="presParOf" srcId="{37014889-4A9D-4FA2-AC95-DE8DD7E088E7}" destId="{35CEAA41-A91A-42A7-B303-386A0EE42A8B}" srcOrd="0" destOrd="0" presId="urn:microsoft.com/office/officeart/2005/8/layout/matrix2"/>
-    <dgm:cxn modelId="{9D11496F-88EF-4EFD-80D1-10358A8F3EBE}" type="presParOf" srcId="{37014889-4A9D-4FA2-AC95-DE8DD7E088E7}" destId="{C72BF190-F71D-4163-B474-1FA8C9C08121}" srcOrd="1" destOrd="0" presId="urn:microsoft.com/office/officeart/2005/8/layout/matrix2"/>
-    <dgm:cxn modelId="{45CB9364-0DD3-4C19-A668-FF1452804A65}" type="presParOf" srcId="{37014889-4A9D-4FA2-AC95-DE8DD7E088E7}" destId="{28744A7F-E4A9-4D65-9D61-7CA2E1342E8B}" srcOrd="2" destOrd="0" presId="urn:microsoft.com/office/officeart/2005/8/layout/matrix2"/>
-    <dgm:cxn modelId="{CCA1D733-655F-4731-96FA-E289A28BD718}" type="presParOf" srcId="{37014889-4A9D-4FA2-AC95-DE8DD7E088E7}" destId="{B2818F5C-AC65-4AC1-9C31-C337016DC7F9}" srcOrd="3" destOrd="0" presId="urn:microsoft.com/office/officeart/2005/8/layout/matrix2"/>
-    <dgm:cxn modelId="{79EADA17-15F3-45BF-9D71-4E6E3E3DD199}" type="presParOf" srcId="{37014889-4A9D-4FA2-AC95-DE8DD7E088E7}" destId="{04AD85CF-B7EF-4693-82CC-5E722C268DE6}" srcOrd="4" destOrd="0" presId="urn:microsoft.com/office/officeart/2005/8/layout/matrix2"/>
+    <dgm:cxn modelId="{AD2CDF94-DB8D-4876-A95D-7AD78F63C53B}" type="presOf" srcId="{2321732C-AD3F-4F65-AB3F-630BAAF8DFCF}" destId="{B2818F5C-AC65-4AC1-9C31-C337016DC7F9}" srcOrd="0" destOrd="0" presId="urn:microsoft.com/office/officeart/2005/8/layout/matrix2"/>
+    <dgm:cxn modelId="{C51DD4A1-20F4-4F46-9E74-F00E5594CA97}" type="presParOf" srcId="{37014889-4A9D-4FA2-AC95-DE8DD7E088E7}" destId="{35CEAA41-A91A-42A7-B303-386A0EE42A8B}" srcOrd="0" destOrd="0" presId="urn:microsoft.com/office/officeart/2005/8/layout/matrix2"/>
+    <dgm:cxn modelId="{4B2618B5-EE93-48CE-BD28-D566DAC2A8F2}" type="presParOf" srcId="{37014889-4A9D-4FA2-AC95-DE8DD7E088E7}" destId="{C72BF190-F71D-4163-B474-1FA8C9C08121}" srcOrd="1" destOrd="0" presId="urn:microsoft.com/office/officeart/2005/8/layout/matrix2"/>
+    <dgm:cxn modelId="{88DCE493-0959-44E9-B71F-AC82127A7DA0}" type="presParOf" srcId="{37014889-4A9D-4FA2-AC95-DE8DD7E088E7}" destId="{28744A7F-E4A9-4D65-9D61-7CA2E1342E8B}" srcOrd="2" destOrd="0" presId="urn:microsoft.com/office/officeart/2005/8/layout/matrix2"/>
+    <dgm:cxn modelId="{373182B7-1BAD-438D-AFDF-C79AD562A343}" type="presParOf" srcId="{37014889-4A9D-4FA2-AC95-DE8DD7E088E7}" destId="{B2818F5C-AC65-4AC1-9C31-C337016DC7F9}" srcOrd="3" destOrd="0" presId="urn:microsoft.com/office/officeart/2005/8/layout/matrix2"/>
+    <dgm:cxn modelId="{FD70AF9A-8C86-4F78-84C7-00D0D127914B}" type="presParOf" srcId="{37014889-4A9D-4FA2-AC95-DE8DD7E088E7}" destId="{04AD85CF-B7EF-4693-82CC-5E722C268DE6}" srcOrd="4" destOrd="0" presId="urn:microsoft.com/office/officeart/2005/8/layout/matrix2"/>
   </dgm:cxnLst>
   <dgm:bg/>
   <dgm:whole/>
   <dgm:extLst>
     <a:ext uri="http://schemas.microsoft.com/office/drawing/2008/diagram">
-      <dsp:dataModelExt xmlns:dsp="http://schemas.microsoft.com/office/drawing/2008/diagram" xmlns="" relId="rId29" minVer="http://schemas.openxmlformats.org/drawingml/2006/diagram"/>
+      <dsp:dataModelExt xmlns:dsp="http://schemas.microsoft.com/office/drawing/2008/diagram" relId="rId30" minVer="http://schemas.openxmlformats.org/drawingml/2006/diagram"/>
     </a:ext>
   </dgm:extLst>
 </dgm:dataModel>
 </file>
 
 <file path=word/diagrams/drawing1.xml><?xml version="1.0" encoding="utf-8"?>
-<dsp:drawing xmlns:dgm="http://schemas.openxmlformats.org/drawingml/2006/diagram" xmlns:a="http://schemas.openxmlformats.org/drawingml/2006/main" xmlns:dsp="http://schemas.microsoft.com/office/drawing/2008/diagram">
+<dsp:drawing xmlns:dgm="http://schemas.openxmlformats.org/drawingml/2006/diagram" xmlns:dsp="http://schemas.microsoft.com/office/drawing/2008/diagram" xmlns:a="http://schemas.openxmlformats.org/drawingml/2006/main">
   <dsp:spTree>
     <dsp:nvGrpSpPr>
       <dsp:cNvPr id="0" name=""/>
@@ -9384,8 +10169,8 @@
         </a:p>
       </dsp:txBody>
       <dsp:txXfrm>
-        <a:off x="637600" y="379578"/>
-        <a:ext cx="1981200" cy="1981200"/>
+        <a:off x="734314" y="476292"/>
+        <a:ext cx="1787772" cy="1787772"/>
       </dsp:txXfrm>
     </dsp:sp>
     <dsp:sp modelId="{28744A7F-E4A9-4D65-9D61-7CA2E1342E8B}">
@@ -9532,8 +10317,8 @@
         </a:p>
       </dsp:txBody>
       <dsp:txXfrm>
-        <a:off x="3333954" y="351464"/>
-        <a:ext cx="1981200" cy="1981200"/>
+        <a:off x="3430668" y="448178"/>
+        <a:ext cx="1787772" cy="1787772"/>
       </dsp:txXfrm>
     </dsp:sp>
     <dsp:sp modelId="{B2818F5C-AC65-4AC1-9C31-C337016DC7F9}">
@@ -9638,7 +10423,7 @@
               <a:latin typeface="Arial" pitchFamily="34" charset="0"/>
               <a:cs typeface="Arial" pitchFamily="34" charset="0"/>
             </a:rPr>
-            <a:t>1- </a:t>
+            <a:t>1-  Aumento de utilização de novas tecnologias pesquisadas.</a:t>
           </a:r>
         </a:p>
         <a:p>
@@ -9658,7 +10443,7 @@
               <a:latin typeface="Arial" pitchFamily="34" charset="0"/>
               <a:cs typeface="Arial" pitchFamily="34" charset="0"/>
             </a:rPr>
-            <a:t>2- </a:t>
+            <a:t>2- Crescimento do mercado de webapps.</a:t>
           </a:r>
         </a:p>
         <a:p>
@@ -9678,14 +10463,14 @@
               <a:latin typeface="Arial" pitchFamily="34" charset="0"/>
               <a:cs typeface="Arial" pitchFamily="34" charset="0"/>
             </a:rPr>
-            <a:t>3- </a:t>
+            <a:t>3- Crescimento da necessidade de gestão de TI atrelada aos negócios.</a:t>
           </a:r>
           <a:endParaRPr lang="en-CA" sz="1050" kern="1200"/>
         </a:p>
       </dsp:txBody>
       <dsp:txXfrm>
-        <a:off x="563523" y="2971800"/>
-        <a:ext cx="1981200" cy="1981200"/>
+        <a:off x="660237" y="3068514"/>
+        <a:ext cx="1787772" cy="1787772"/>
       </dsp:txXfrm>
     </dsp:sp>
     <dsp:sp modelId="{04AD85CF-B7EF-4693-82CC-5E722C268DE6}">
@@ -9790,7 +10575,7 @@
               <a:latin typeface="Arial" pitchFamily="34" charset="0"/>
               <a:cs typeface="Arial" pitchFamily="34" charset="0"/>
             </a:rPr>
-            <a:t>1-</a:t>
+            <a:t>1- Mudanças no processo de desenvolvimento de software.</a:t>
           </a:r>
         </a:p>
         <a:p>
@@ -9810,13 +10595,33 @@
               <a:latin typeface="Arial" pitchFamily="34" charset="0"/>
               <a:cs typeface="Arial" pitchFamily="34" charset="0"/>
             </a:rPr>
-            <a:t>2 -</a:t>
+            <a:t>2 - Desaparencimento do papel de gestor de projetos/TI.</a:t>
+          </a:r>
+        </a:p>
+        <a:p>
+          <a:pPr lvl="0" algn="ctr" defTabSz="466725">
+            <a:lnSpc>
+              <a:spcPct val="90000"/>
+            </a:lnSpc>
+            <a:spcBef>
+              <a:spcPct val="0"/>
+            </a:spcBef>
+            <a:spcAft>
+              <a:spcPct val="35000"/>
+            </a:spcAft>
+          </a:pPr>
+          <a:r>
+            <a:rPr lang="pt-BR" sz="1050" kern="1200">
+              <a:latin typeface="Arial" pitchFamily="34" charset="0"/>
+              <a:cs typeface="Arial" pitchFamily="34" charset="0"/>
+            </a:rPr>
+            <a:t>3- Windows Phone se tornar dominante no mercado.</a:t>
           </a:r>
         </a:p>
       </dsp:txBody>
       <dsp:txXfrm>
-        <a:off x="3285375" y="2971800"/>
-        <a:ext cx="1981200" cy="1981200"/>
+        <a:off x="3382089" y="3068514"/>
+        <a:ext cx="1787772" cy="1787772"/>
       </dsp:txXfrm>
     </dsp:sp>
   </dsp:spTree>
@@ -9824,7 +10629,7 @@
 </file>
 
 <file path=word/diagrams/drawing2.xml><?xml version="1.0" encoding="utf-8"?>
-<dsp:drawing xmlns:dgm="http://schemas.openxmlformats.org/drawingml/2006/diagram" xmlns:a="http://schemas.openxmlformats.org/drawingml/2006/main" xmlns:dsp="http://schemas.microsoft.com/office/drawing/2008/diagram">
+<dsp:drawing xmlns:dgm="http://schemas.openxmlformats.org/drawingml/2006/diagram" xmlns:dsp="http://schemas.microsoft.com/office/drawing/2008/diagram" xmlns:a="http://schemas.openxmlformats.org/drawingml/2006/main">
   <dsp:spTree>
     <dsp:nvGrpSpPr>
       <dsp:cNvPr id="0" name=""/>
@@ -10085,8 +10890,8 @@
         </a:p>
       </dsp:txBody>
       <dsp:txXfrm>
-        <a:off x="534784" y="422645"/>
-        <a:ext cx="2205990" cy="2205990"/>
+        <a:off x="642472" y="530333"/>
+        <a:ext cx="1990614" cy="1990614"/>
       </dsp:txXfrm>
     </dsp:sp>
     <dsp:sp modelId="{28744A7F-E4A9-4D65-9D61-7CA2E1342E8B}">
@@ -10290,8 +11095,8 @@
         </a:p>
       </dsp:txBody>
       <dsp:txXfrm>
-        <a:off x="3279124" y="358473"/>
-        <a:ext cx="2205990" cy="2205990"/>
+        <a:off x="3386812" y="466161"/>
+        <a:ext cx="1990614" cy="1990614"/>
       </dsp:txXfrm>
     </dsp:sp>
     <dsp:sp modelId="{B2818F5C-AC65-4AC1-9C31-C337016DC7F9}">
@@ -10421,8 +11226,8 @@
         </a:p>
       </dsp:txBody>
       <dsp:txXfrm>
-        <a:off x="452302" y="3308984"/>
-        <a:ext cx="2205990" cy="2205990"/>
+        <a:off x="559990" y="3416672"/>
+        <a:ext cx="1990614" cy="1990614"/>
       </dsp:txXfrm>
     </dsp:sp>
     <dsp:sp modelId="{04AD85CF-B7EF-4693-82CC-5E722C268DE6}">
@@ -10580,8 +11385,8 @@
         </a:p>
       </dsp:txBody>
       <dsp:txXfrm>
-        <a:off x="3482979" y="3308984"/>
-        <a:ext cx="2205990" cy="2205990"/>
+        <a:off x="3590667" y="3416672"/>
+        <a:ext cx="1990614" cy="1990614"/>
       </dsp:txXfrm>
     </dsp:sp>
   </dsp:spTree>
@@ -10589,7 +11394,7 @@
 </file>
 
 <file path=word/diagrams/drawing3.xml><?xml version="1.0" encoding="utf-8"?>
-<dsp:drawing xmlns:dgm="http://schemas.openxmlformats.org/drawingml/2006/diagram" xmlns:a="http://schemas.openxmlformats.org/drawingml/2006/main" xmlns:dsp="http://schemas.microsoft.com/office/drawing/2008/diagram">
+<dsp:drawing xmlns:dgm="http://schemas.openxmlformats.org/drawingml/2006/diagram" xmlns:dsp="http://schemas.microsoft.com/office/drawing/2008/diagram" xmlns:a="http://schemas.openxmlformats.org/drawingml/2006/main">
   <dsp:spTree>
     <dsp:nvGrpSpPr>
       <dsp:cNvPr id="0" name=""/>
@@ -10813,8 +11618,8 @@
         </a:p>
       </dsp:txBody>
       <dsp:txXfrm>
-        <a:off x="648995" y="402936"/>
-        <a:ext cx="2103120" cy="2103120"/>
+        <a:off x="751661" y="505602"/>
+        <a:ext cx="1897788" cy="1897788"/>
       </dsp:txXfrm>
     </dsp:sp>
     <dsp:sp modelId="{28744A7F-E4A9-4D65-9D61-7CA2E1342E8B}">
@@ -10981,8 +11786,8 @@
         </a:p>
       </dsp:txBody>
       <dsp:txXfrm>
-        <a:off x="3265360" y="341757"/>
-        <a:ext cx="2103120" cy="2103120"/>
+        <a:off x="3368026" y="444423"/>
+        <a:ext cx="1897788" cy="1897788"/>
       </dsp:txXfrm>
     </dsp:sp>
     <dsp:sp modelId="{B2818F5C-AC65-4AC1-9C31-C337016DC7F9}">
@@ -11133,8 +11938,8 @@
         </a:p>
       </dsp:txBody>
       <dsp:txXfrm>
-        <a:off x="570359" y="3154680"/>
-        <a:ext cx="2103120" cy="2103120"/>
+        <a:off x="673025" y="3257346"/>
+        <a:ext cx="1897788" cy="1897788"/>
       </dsp:txXfrm>
     </dsp:sp>
     <dsp:sp modelId="{04AD85CF-B7EF-4693-82CC-5E722C268DE6}">
@@ -11305,8 +12110,8 @@
         </a:p>
       </dsp:txBody>
       <dsp:txXfrm>
-        <a:off x="3459709" y="3154680"/>
-        <a:ext cx="2103120" cy="2103120"/>
+        <a:off x="3562375" y="3257346"/>
+        <a:ext cx="1897788" cy="1897788"/>
       </dsp:txXfrm>
     </dsp:sp>
   </dsp:spTree>
@@ -11314,7 +12119,7 @@
 </file>
 
 <file path=word/diagrams/drawing4.xml><?xml version="1.0" encoding="utf-8"?>
-<dsp:drawing xmlns:dgm="http://schemas.openxmlformats.org/drawingml/2006/diagram" xmlns:a="http://schemas.openxmlformats.org/drawingml/2006/main" xmlns:dsp="http://schemas.microsoft.com/office/drawing/2008/diagram">
+<dsp:drawing xmlns:dgm="http://schemas.openxmlformats.org/drawingml/2006/diagram" xmlns:dsp="http://schemas.microsoft.com/office/drawing/2008/diagram" xmlns:a="http://schemas.openxmlformats.org/drawingml/2006/main">
   <dsp:spTree>
     <dsp:nvGrpSpPr>
       <dsp:cNvPr id="0" name=""/>
@@ -11518,8 +12323,8 @@
         </a:p>
       </dsp:txBody>
       <dsp:txXfrm>
-        <a:off x="482355" y="367373"/>
-        <a:ext cx="1917499" cy="1917499"/>
+        <a:off x="575960" y="460978"/>
+        <a:ext cx="1730289" cy="1730289"/>
       </dsp:txXfrm>
     </dsp:sp>
     <dsp:sp modelId="{28744A7F-E4A9-4D65-9D61-7CA2E1342E8B}">
@@ -11686,8 +12491,8 @@
         </a:p>
       </dsp:txBody>
       <dsp:txXfrm>
-        <a:off x="2867801" y="311593"/>
-        <a:ext cx="1917499" cy="1917499"/>
+        <a:off x="2961406" y="405198"/>
+        <a:ext cx="1730289" cy="1730289"/>
       </dsp:txXfrm>
     </dsp:sp>
     <dsp:sp modelId="{B2818F5C-AC65-4AC1-9C31-C337016DC7F9}">
@@ -11817,8 +12622,8 @@
         </a:p>
       </dsp:txBody>
       <dsp:txXfrm>
-        <a:off x="410660" y="2876248"/>
-        <a:ext cx="1917499" cy="1917499"/>
+        <a:off x="504265" y="2969853"/>
+        <a:ext cx="1730289" cy="1730289"/>
       </dsp:txXfrm>
     </dsp:sp>
     <dsp:sp modelId="{04AD85CF-B7EF-4693-82CC-5E722C268DE6}">
@@ -11959,8 +12764,8 @@
         </a:p>
       </dsp:txBody>
       <dsp:txXfrm>
-        <a:off x="3044997" y="2876248"/>
-        <a:ext cx="1917499" cy="1917499"/>
+        <a:off x="3138602" y="2969853"/>
+        <a:ext cx="1730289" cy="1730289"/>
       </dsp:txXfrm>
     </dsp:sp>
   </dsp:spTree>
@@ -11968,7 +12773,7 @@
 </file>
 
 <file path=word/diagrams/drawing5.xml><?xml version="1.0" encoding="utf-8"?>
-<dsp:drawing xmlns:dgm="http://schemas.openxmlformats.org/drawingml/2006/diagram" xmlns:a="http://schemas.openxmlformats.org/drawingml/2006/main" xmlns:dsp="http://schemas.microsoft.com/office/drawing/2008/diagram">
+<dsp:drawing xmlns:dgm="http://schemas.openxmlformats.org/drawingml/2006/diagram" xmlns:dsp="http://schemas.microsoft.com/office/drawing/2008/diagram" xmlns:a="http://schemas.openxmlformats.org/drawingml/2006/main">
   <dsp:spTree>
     <dsp:nvGrpSpPr>
       <dsp:cNvPr id="0" name=""/>
@@ -12172,8 +12977,8 @@
         </a:p>
       </dsp:txBody>
       <dsp:txXfrm>
-        <a:off x="482530" y="413156"/>
-        <a:ext cx="2156460" cy="2156460"/>
+        <a:off x="587800" y="518426"/>
+        <a:ext cx="1945920" cy="1945920"/>
       </dsp:txXfrm>
     </dsp:sp>
     <dsp:sp modelId="{28744A7F-E4A9-4D65-9D61-7CA2E1342E8B}">
@@ -12323,8 +13128,8 @@
         </a:p>
       </dsp:txBody>
       <dsp:txXfrm>
-        <a:off x="3165252" y="350424"/>
-        <a:ext cx="2156460" cy="2156460"/>
+        <a:off x="3270522" y="455694"/>
+        <a:ext cx="1945920" cy="1945920"/>
       </dsp:txXfrm>
     </dsp:sp>
     <dsp:sp modelId="{B2818F5C-AC65-4AC1-9C31-C337016DC7F9}">
@@ -12474,8 +13279,8 @@
         </a:p>
       </dsp:txBody>
       <dsp:txXfrm>
-        <a:off x="401900" y="3234690"/>
-        <a:ext cx="2156460" cy="2156460"/>
+        <a:off x="507170" y="3339960"/>
+        <a:ext cx="1945920" cy="1945920"/>
       </dsp:txXfrm>
     </dsp:sp>
     <dsp:sp modelId="{04AD85CF-B7EF-4693-82CC-5E722C268DE6}">
@@ -12625,8 +13430,8 @@
         </a:p>
       </dsp:txBody>
       <dsp:txXfrm>
-        <a:off x="3364531" y="3234689"/>
-        <a:ext cx="2156460" cy="2156460"/>
+        <a:off x="3469801" y="3339959"/>
+        <a:ext cx="1945920" cy="1945920"/>
       </dsp:txXfrm>
     </dsp:sp>
   </dsp:spTree>

</xml_diff>

<commit_message>
Alteracoes no esboco de caso de uso andre
</commit_message>
<xml_diff>
--- a/empreendedorismo/Estruturação da Ideia do Negócio - Final.docx
+++ b/empreendedorismo/Estruturação da Ideia do Negócio - Final.docx
@@ -616,13 +616,16 @@
     </w:p>
     <w:p/>
     <w:p>
-      <w:bookmarkStart w:id="0" w:name="_GoBack"/>
       <w:r>
+        <w:rPr>
+          <w:noProof/>
+          <w:lang w:val="en-CA" w:eastAsia="en-CA"/>
+        </w:rPr>
         <w:drawing>
           <wp:inline distT="0" distB="0" distL="0" distR="0">
             <wp:extent cx="5857875" cy="4953000"/>
             <wp:effectExtent l="0" t="0" r="0" b="38100"/>
-            <wp:docPr id="9" name="Diagram 9"/>
+            <wp:docPr id="12" name="Diagram 9"/>
             <wp:cNvGraphicFramePr/>
             <a:graphic xmlns:a="http://schemas.openxmlformats.org/drawingml/2006/main">
               <a:graphicData uri="http://schemas.openxmlformats.org/drawingml/2006/diagram">
@@ -632,7 +635,6 @@
           </wp:inline>
         </w:drawing>
       </w:r>
-      <w:bookmarkEnd w:id="0"/>
     </w:p>
     <w:p>
       <w:r>
@@ -664,11 +666,15 @@
     <w:p/>
     <w:p>
       <w:r>
+        <w:rPr>
+          <w:noProof/>
+          <w:lang w:val="en-CA" w:eastAsia="en-CA"/>
+        </w:rPr>
         <w:drawing>
           <wp:inline distT="0" distB="0" distL="0" distR="0">
             <wp:extent cx="6172200" cy="5514975"/>
             <wp:effectExtent l="0" t="0" r="0" b="28575"/>
-            <wp:docPr id="16" name="Diagram 9"/>
+            <wp:docPr id="14" name="Diagram 9"/>
             <wp:cNvGraphicFramePr/>
             <a:graphic xmlns:a="http://schemas.openxmlformats.org/drawingml/2006/main">
               <a:graphicData uri="http://schemas.openxmlformats.org/drawingml/2006/diagram">
@@ -709,11 +715,15 @@
     <w:p/>
     <w:p>
       <w:r>
+        <w:rPr>
+          <w:noProof/>
+          <w:lang w:val="en-CA" w:eastAsia="en-CA"/>
+        </w:rPr>
         <w:drawing>
           <wp:inline distT="0" distB="0" distL="0" distR="0">
             <wp:extent cx="6162675" cy="5257800"/>
             <wp:effectExtent l="0" t="0" r="0" b="38100"/>
-            <wp:docPr id="13" name="Diagram 9"/>
+            <wp:docPr id="15" name="Diagram 9"/>
             <wp:cNvGraphicFramePr/>
             <a:graphic xmlns:a="http://schemas.openxmlformats.org/drawingml/2006/main">
               <a:graphicData uri="http://schemas.openxmlformats.org/drawingml/2006/diagram">
@@ -754,11 +764,15 @@
     <w:p/>
     <w:p>
       <w:r>
+        <w:rPr>
+          <w:noProof/>
+          <w:lang w:val="en-CA" w:eastAsia="en-CA"/>
+        </w:rPr>
         <w:drawing>
           <wp:inline distT="0" distB="0" distL="0" distR="0">
             <wp:extent cx="5400040" cy="4793748"/>
             <wp:effectExtent l="0" t="0" r="0" b="25902"/>
-            <wp:docPr id="17" name="Diagram 9"/>
+            <wp:docPr id="19" name="Diagram 9"/>
             <wp:cNvGraphicFramePr/>
             <a:graphic xmlns:a="http://schemas.openxmlformats.org/drawingml/2006/main">
               <a:graphicData uri="http://schemas.openxmlformats.org/drawingml/2006/diagram">
@@ -802,11 +816,15 @@
     <w:p/>
     <w:p>
       <w:r>
+        <w:rPr>
+          <w:noProof/>
+          <w:lang w:val="en-CA" w:eastAsia="en-CA"/>
+        </w:rPr>
         <w:drawing>
           <wp:inline distT="0" distB="0" distL="0" distR="0">
             <wp:extent cx="5953125" cy="5391150"/>
             <wp:effectExtent l="0" t="0" r="0" b="38100"/>
-            <wp:docPr id="18" name="Diagram 9"/>
+            <wp:docPr id="20" name="Diagram 9"/>
             <wp:cNvGraphicFramePr/>
             <a:graphic xmlns:a="http://schemas.openxmlformats.org/drawingml/2006/main">
               <a:graphicData uri="http://schemas.openxmlformats.org/drawingml/2006/diagram">
@@ -878,7 +896,7 @@
           <w:szCs w:val="24"/>
           <w:lang w:eastAsia="pt-BR"/>
         </w:rPr>
-        <w:t xml:space="preserve"> satisfazer alumas necessidades do mercado de transp</w:t>
+        <w:t xml:space="preserve"> satisfazer alumas necessidades do mercado de transporte fretado privado, tendo um maior foco principalmente em empresas de pequeno e m</w:t>
       </w:r>
       <w:r>
         <w:rPr>
@@ -887,7 +905,7 @@
           <w:szCs w:val="24"/>
           <w:lang w:eastAsia="pt-BR"/>
         </w:rPr>
-        <w:t>orte fretado</w:t>
+        <w:t>é</w:t>
       </w:r>
       <w:r>
         <w:rPr>
@@ -896,7 +914,7 @@
           <w:szCs w:val="24"/>
           <w:lang w:eastAsia="pt-BR"/>
         </w:rPr>
-        <w:t xml:space="preserve"> privado</w:t>
+        <w:t xml:space="preserve">dio porte da </w:t>
       </w:r>
       <w:r>
         <w:rPr>
@@ -905,7 +923,7 @@
           <w:szCs w:val="24"/>
           <w:lang w:eastAsia="pt-BR"/>
         </w:rPr>
-        <w:t>, tendo um maior foco</w:t>
+        <w:t>á</w:t>
       </w:r>
       <w:r>
         <w:rPr>
@@ -914,7 +932,7 @@
           <w:szCs w:val="24"/>
           <w:lang w:eastAsia="pt-BR"/>
         </w:rPr>
-        <w:t xml:space="preserve"> principalmente </w:t>
+        <w:t>rea. Foi determinado dessa maneira pois muitas das empresas menores apresentam defici</w:t>
       </w:r>
       <w:r>
         <w:rPr>
@@ -923,7 +941,7 @@
           <w:szCs w:val="24"/>
           <w:lang w:eastAsia="pt-BR"/>
         </w:rPr>
-        <w:t>em empresas de pequeno e m</w:t>
+        <w:t>ê</w:t>
       </w:r>
       <w:r>
         <w:rPr>
@@ -932,6 +950,51 @@
           <w:szCs w:val="24"/>
           <w:lang w:eastAsia="pt-BR"/>
         </w:rPr>
+        <w:t>ncia em manter controles sobre</w:t>
+      </w:r>
+      <w:r>
+        <w:rPr>
+          <w:rFonts w:ascii="Arial" w:hAnsi="Arial" w:cs="Arial"/>
+          <w:sz w:val="24"/>
+          <w:szCs w:val="24"/>
+          <w:lang w:eastAsia="pt-BR"/>
+        </w:rPr>
+        <w:t xml:space="preserve"> seus processos de forma eficiente</w:t>
+      </w:r>
+      <w:r>
+        <w:rPr>
+          <w:rFonts w:ascii="Arial" w:hAnsi="Arial" w:cs="Arial"/>
+          <w:sz w:val="24"/>
+          <w:szCs w:val="24"/>
+          <w:lang w:eastAsia="pt-BR"/>
+        </w:rPr>
+        <w:t>, de se comunicar com passageiros de seu tranporte e algumas vezes de optimizar seus itiner</w:t>
+      </w:r>
+      <w:r>
+        <w:rPr>
+          <w:rFonts w:ascii="Arial" w:hAnsi="Arial" w:cs="Arial"/>
+          <w:sz w:val="24"/>
+          <w:szCs w:val="24"/>
+          <w:lang w:eastAsia="pt-BR"/>
+        </w:rPr>
+        <w:t>á</w:t>
+      </w:r>
+      <w:r>
+        <w:rPr>
+          <w:rFonts w:ascii="Arial" w:hAnsi="Arial" w:cs="Arial"/>
+          <w:sz w:val="24"/>
+          <w:szCs w:val="24"/>
+          <w:lang w:eastAsia="pt-BR"/>
+        </w:rPr>
+        <w:t>rios. Al</w:t>
+      </w:r>
+      <w:r>
+        <w:rPr>
+          <w:rFonts w:ascii="Arial" w:hAnsi="Arial" w:cs="Arial"/>
+          <w:sz w:val="24"/>
+          <w:szCs w:val="24"/>
+          <w:lang w:eastAsia="pt-BR"/>
+        </w:rPr>
         <w:t>é</w:t>
       </w:r>
       <w:r>
@@ -941,7 +1004,7 @@
           <w:szCs w:val="24"/>
           <w:lang w:eastAsia="pt-BR"/>
         </w:rPr>
-        <w:t xml:space="preserve">dio porte da </w:t>
+        <w:t>m disso, devido ao acelerado crecimento atualmente presente nesse mercado, h</w:t>
       </w:r>
       <w:r>
         <w:rPr>
@@ -959,7 +1022,7 @@
           <w:szCs w:val="24"/>
           <w:lang w:eastAsia="pt-BR"/>
         </w:rPr>
-        <w:t xml:space="preserve">rea. </w:t>
+        <w:t xml:space="preserve"> uma demanda desses clientes em investimentos/solu</w:t>
       </w:r>
       <w:r>
         <w:rPr>
@@ -968,7 +1031,7 @@
           <w:szCs w:val="24"/>
           <w:lang w:eastAsia="pt-BR"/>
         </w:rPr>
-        <w:t>Foi determinado dessa maneira pois muitas das empresas menores apresentam defici</w:t>
+        <w:t>ções</w:t>
       </w:r>
       <w:r>
         <w:rPr>
@@ -977,6 +1040,33 @@
           <w:szCs w:val="24"/>
           <w:lang w:eastAsia="pt-BR"/>
         </w:rPr>
+        <w:t xml:space="preserve"> que possam agregar valor </w:t>
+      </w:r>
+      <w:r>
+        <w:rPr>
+          <w:rFonts w:ascii="Arial" w:hAnsi="Arial" w:cs="Arial"/>
+          <w:sz w:val="24"/>
+          <w:szCs w:val="24"/>
+          <w:lang w:eastAsia="pt-BR"/>
+        </w:rPr>
+        <w:t>à</w:t>
+      </w:r>
+      <w:r>
+        <w:rPr>
+          <w:rFonts w:ascii="Arial" w:hAnsi="Arial" w:cs="Arial"/>
+          <w:sz w:val="24"/>
+          <w:szCs w:val="24"/>
+          <w:lang w:eastAsia="pt-BR"/>
+        </w:rPr>
+        <w:t xml:space="preserve"> empresa tanto no sentido de obter lucro quanto de destacar a empresa diante da concorr</w:t>
+      </w:r>
+      <w:r>
+        <w:rPr>
+          <w:rFonts w:ascii="Arial" w:hAnsi="Arial" w:cs="Arial"/>
+          <w:sz w:val="24"/>
+          <w:szCs w:val="24"/>
+          <w:lang w:eastAsia="pt-BR"/>
+        </w:rPr>
         <w:t>ê</w:t>
       </w:r>
       <w:r>
@@ -986,17 +1076,18 @@
           <w:szCs w:val="24"/>
           <w:lang w:eastAsia="pt-BR"/>
         </w:rPr>
-        <w:t>ncia em manter controles sobre</w:t>
+        <w:t>ncia.</w:t>
       </w:r>
-      <w:r>
+    </w:p>
+    <w:p>
+      <w:pPr>
         <w:rPr>
           <w:rFonts w:ascii="Arial" w:hAnsi="Arial" w:cs="Arial"/>
           <w:sz w:val="24"/>
           <w:szCs w:val="24"/>
           <w:lang w:eastAsia="pt-BR"/>
         </w:rPr>
-        <w:t xml:space="preserve"> seus processos de forma eficiente</w:t>
-      </w:r>
+      </w:pPr>
       <w:r>
         <w:rPr>
           <w:rFonts w:ascii="Arial" w:hAnsi="Arial" w:cs="Arial"/>
@@ -1004,142 +1095,7 @@
           <w:szCs w:val="24"/>
           <w:lang w:eastAsia="pt-BR"/>
         </w:rPr>
-        <w:t>,</w:t>
-      </w:r>
-      <w:r>
-        <w:rPr>
-          <w:rFonts w:ascii="Arial" w:hAnsi="Arial" w:cs="Arial"/>
-          <w:sz w:val="24"/>
-          <w:szCs w:val="24"/>
-          <w:lang w:eastAsia="pt-BR"/>
-        </w:rPr>
-        <w:t xml:space="preserve"> de se comunicar com passageiros</w:t>
-      </w:r>
-      <w:r>
-        <w:rPr>
-          <w:rFonts w:ascii="Arial" w:hAnsi="Arial" w:cs="Arial"/>
-          <w:sz w:val="24"/>
-          <w:szCs w:val="24"/>
-          <w:lang w:eastAsia="pt-BR"/>
-        </w:rPr>
-        <w:t xml:space="preserve"> de seu tranporte e algumas vezes de optimizar seus itiner</w:t>
-      </w:r>
-      <w:r>
-        <w:rPr>
-          <w:rFonts w:ascii="Arial" w:hAnsi="Arial" w:cs="Arial"/>
-          <w:sz w:val="24"/>
-          <w:szCs w:val="24"/>
-          <w:lang w:eastAsia="pt-BR"/>
-        </w:rPr>
-        <w:t>á</w:t>
-      </w:r>
-      <w:r>
-        <w:rPr>
-          <w:rFonts w:ascii="Arial" w:hAnsi="Arial" w:cs="Arial"/>
-          <w:sz w:val="24"/>
-          <w:szCs w:val="24"/>
-          <w:lang w:eastAsia="pt-BR"/>
-        </w:rPr>
-        <w:t>rios</w:t>
-      </w:r>
-      <w:r>
-        <w:rPr>
-          <w:rFonts w:ascii="Arial" w:hAnsi="Arial" w:cs="Arial"/>
-          <w:sz w:val="24"/>
-          <w:szCs w:val="24"/>
-          <w:lang w:eastAsia="pt-BR"/>
-        </w:rPr>
-        <w:t>. Al</w:t>
-      </w:r>
-      <w:r>
-        <w:rPr>
-          <w:rFonts w:ascii="Arial" w:hAnsi="Arial" w:cs="Arial"/>
-          <w:sz w:val="24"/>
-          <w:szCs w:val="24"/>
-          <w:lang w:eastAsia="pt-BR"/>
-        </w:rPr>
-        <w:t>é</w:t>
-      </w:r>
-      <w:r>
-        <w:rPr>
-          <w:rFonts w:ascii="Arial" w:hAnsi="Arial" w:cs="Arial"/>
-          <w:sz w:val="24"/>
-          <w:szCs w:val="24"/>
-          <w:lang w:eastAsia="pt-BR"/>
-        </w:rPr>
-        <w:t>m disso, devido ao acelerado crecimento atualmente presente nesse mercado, h</w:t>
-      </w:r>
-      <w:r>
-        <w:rPr>
-          <w:rFonts w:ascii="Arial" w:hAnsi="Arial" w:cs="Arial"/>
-          <w:sz w:val="24"/>
-          <w:szCs w:val="24"/>
-          <w:lang w:eastAsia="pt-BR"/>
-        </w:rPr>
-        <w:t>á</w:t>
-      </w:r>
-      <w:r>
-        <w:rPr>
-          <w:rFonts w:ascii="Arial" w:hAnsi="Arial" w:cs="Arial"/>
-          <w:sz w:val="24"/>
-          <w:szCs w:val="24"/>
-          <w:lang w:eastAsia="pt-BR"/>
-        </w:rPr>
-        <w:t xml:space="preserve"> uma demanda desses clientes em investimentos/solu</w:t>
-      </w:r>
-      <w:r>
-        <w:rPr>
-          <w:rFonts w:ascii="Arial" w:hAnsi="Arial" w:cs="Arial"/>
-          <w:sz w:val="24"/>
-          <w:szCs w:val="24"/>
-          <w:lang w:eastAsia="pt-BR"/>
-        </w:rPr>
-        <w:t>ções</w:t>
-      </w:r>
-      <w:r>
-        <w:rPr>
-          <w:rFonts w:ascii="Arial" w:hAnsi="Arial" w:cs="Arial"/>
-          <w:sz w:val="24"/>
-          <w:szCs w:val="24"/>
-          <w:lang w:eastAsia="pt-BR"/>
-        </w:rPr>
-        <w:t xml:space="preserve"> que possam agregar valor </w:t>
-      </w:r>
-      <w:r>
-        <w:rPr>
-          <w:rFonts w:ascii="Arial" w:hAnsi="Arial" w:cs="Arial"/>
-          <w:sz w:val="24"/>
-          <w:szCs w:val="24"/>
-          <w:lang w:eastAsia="pt-BR"/>
-        </w:rPr>
-        <w:t>à</w:t>
-      </w:r>
-      <w:r>
-        <w:rPr>
-          <w:rFonts w:ascii="Arial" w:hAnsi="Arial" w:cs="Arial"/>
-          <w:sz w:val="24"/>
-          <w:szCs w:val="24"/>
-          <w:lang w:eastAsia="pt-BR"/>
-        </w:rPr>
-        <w:t xml:space="preserve"> empresa tanto no sentido de obter lucro quanto de destacar a empresa diante da concorr</w:t>
-      </w:r>
-      <w:r>
-        <w:rPr>
-          <w:rFonts w:ascii="Arial" w:hAnsi="Arial" w:cs="Arial"/>
-          <w:sz w:val="24"/>
-          <w:szCs w:val="24"/>
-          <w:lang w:eastAsia="pt-BR"/>
-        </w:rPr>
-        <w:t>ê</w:t>
-      </w:r>
-      <w:r>
-        <w:rPr>
-          <w:rFonts w:ascii="Arial" w:hAnsi="Arial" w:cs="Arial"/>
-          <w:sz w:val="24"/>
-          <w:szCs w:val="24"/>
-          <w:lang w:eastAsia="pt-BR"/>
-        </w:rPr>
-        <w:t>ncia.</w:t>
+        <w:t xml:space="preserve">Fundamentação teórica </w:t>
       </w:r>
     </w:p>
     <w:p>
@@ -1215,7 +1171,7 @@
           <w:szCs w:val="24"/>
           <w:lang w:eastAsia="pt-BR"/>
         </w:rPr>
-        <w:t xml:space="preserve"> (fretamento)</w:t>
+        <w:t xml:space="preserve"> (fretamento), oferecendo uma ferramenta que possa: incluir/alterar/excluir dados de passageiros, motoristas, destinos, empresas clientes da fredatora, pagamentos, pre</w:t>
       </w:r>
       <w:r>
         <w:rPr>
@@ -1224,7 +1180,7 @@
           <w:szCs w:val="24"/>
           <w:lang w:eastAsia="pt-BR"/>
         </w:rPr>
-        <w:t xml:space="preserve">, oferecendo uma ferramenta que possa: incluir/alterar/excluir dados de passageiros, motoristas, destinos, empresas clientes da fredatora, </w:t>
+        <w:t>ç</w:t>
       </w:r>
       <w:r>
         <w:rPr>
@@ -1233,43 +1189,7 @@
           <w:szCs w:val="24"/>
           <w:lang w:eastAsia="pt-BR"/>
         </w:rPr>
-        <w:t>pagamentos, pre</w:t>
-      </w:r>
-      <w:r>
-        <w:rPr>
-          <w:rFonts w:ascii="Arial" w:hAnsi="Arial" w:cs="Arial"/>
-          <w:sz w:val="24"/>
-          <w:szCs w:val="24"/>
-          <w:lang w:eastAsia="pt-BR"/>
-        </w:rPr>
-        <w:t>ç</w:t>
-      </w:r>
-      <w:r>
-        <w:rPr>
-          <w:rFonts w:ascii="Arial" w:hAnsi="Arial" w:cs="Arial"/>
-          <w:sz w:val="24"/>
-          <w:szCs w:val="24"/>
-          <w:lang w:eastAsia="pt-BR"/>
-        </w:rPr>
-        <w:t>o por destino e custos</w:t>
-      </w:r>
-      <w:r>
-        <w:rPr>
-          <w:rFonts w:ascii="Arial" w:hAnsi="Arial" w:cs="Arial"/>
-          <w:sz w:val="24"/>
-          <w:szCs w:val="24"/>
-          <w:lang w:eastAsia="pt-BR"/>
-        </w:rPr>
-        <w:t>,</w:t>
-      </w:r>
-      <w:r>
-        <w:rPr>
-          <w:rFonts w:ascii="Arial" w:hAnsi="Arial" w:cs="Arial"/>
-          <w:sz w:val="24"/>
-          <w:szCs w:val="24"/>
-          <w:lang w:eastAsia="pt-BR"/>
-        </w:rPr>
-        <w:t xml:space="preserve"> gerar estatisticas como custo </w:t>
+        <w:t xml:space="preserve">o por destino e custos, gerar estatisticas como custo </w:t>
       </w:r>
       <w:r>
         <w:rPr>
@@ -1288,7 +1208,7 @@
           <w:szCs w:val="24"/>
           <w:lang w:eastAsia="pt-BR"/>
         </w:rPr>
-        <w:t xml:space="preserve"> lucro e de dados de destino,</w:t>
+        <w:t xml:space="preserve"> lucro e de dados de destino, confirma</w:t>
       </w:r>
       <w:r>
         <w:rPr>
@@ -1297,7 +1217,7 @@
           <w:szCs w:val="24"/>
           <w:lang w:eastAsia="pt-BR"/>
         </w:rPr>
-        <w:t xml:space="preserve"> confirma</w:t>
+        <w:t>ção</w:t>
       </w:r>
       <w:r>
         <w:rPr>
@@ -1306,43 +1226,7 @@
           <w:szCs w:val="24"/>
           <w:lang w:eastAsia="pt-BR"/>
         </w:rPr>
-        <w:t>ção</w:t>
-      </w:r>
-      <w:r>
-        <w:rPr>
-          <w:rFonts w:ascii="Arial" w:hAnsi="Arial" w:cs="Arial"/>
-          <w:sz w:val="24"/>
-          <w:szCs w:val="24"/>
-          <w:lang w:eastAsia="pt-BR"/>
-        </w:rPr>
-        <w:t xml:space="preserve"> da presença de passageiro no tranporte (realizada por ambos motorista e passageiro) e acompanhar o trajeto previsto por GPS; </w:t>
-      </w:r>
-      <w:r>
-        <w:rPr>
-          <w:rFonts w:ascii="Arial" w:hAnsi="Arial" w:cs="Arial"/>
-          <w:sz w:val="24"/>
-          <w:szCs w:val="24"/>
-          <w:lang w:eastAsia="pt-BR"/>
-        </w:rPr>
-        <w:t>entre algumas outras funcionalidades</w:t>
-      </w:r>
-      <w:r>
-        <w:rPr>
-          <w:rFonts w:ascii="Arial" w:hAnsi="Arial" w:cs="Arial"/>
-          <w:sz w:val="24"/>
-          <w:szCs w:val="24"/>
-          <w:lang w:eastAsia="pt-BR"/>
-        </w:rPr>
-        <w:t>.</w:t>
-      </w:r>
-      <w:r>
-        <w:rPr>
-          <w:rFonts w:ascii="Arial" w:hAnsi="Arial" w:cs="Arial"/>
-          <w:sz w:val="24"/>
-          <w:szCs w:val="24"/>
-          <w:lang w:eastAsia="pt-BR"/>
-        </w:rPr>
-        <w:t xml:space="preserve"> </w:t>
+        <w:t xml:space="preserve"> da presença de passageiro no tranporte (realizada por ambos motorista e passageiro) e acompanhar o trajeto previsto por GPS; entre algumas outras funcionalidades. </w:t>
       </w:r>
     </w:p>
     <w:p>
@@ -1470,7 +1354,7 @@
           <w:szCs w:val="24"/>
           <w:lang w:eastAsia="pt-BR"/>
         </w:rPr>
-        <w:t xml:space="preserve"> naquele dia</w:t>
+        <w:t xml:space="preserve"> naquele dia, o sistema se adaptaria de forma a alterar o curso do motorista do transporte para optimizar a dist</w:t>
       </w:r>
       <w:r>
         <w:rPr>
@@ -1479,7 +1363,7 @@
           <w:szCs w:val="24"/>
           <w:lang w:eastAsia="pt-BR"/>
         </w:rPr>
-        <w:t xml:space="preserve">, o sistema se adaptaria de forma a alterar o curso do motorista do </w:t>
+        <w:t>â</w:t>
       </w:r>
       <w:r>
         <w:rPr>
@@ -1488,7 +1372,7 @@
           <w:szCs w:val="24"/>
           <w:lang w:eastAsia="pt-BR"/>
         </w:rPr>
-        <w:t>transporte para optimizar a dist</w:t>
+        <w:t>ncia percorrida e o tempo de dura</w:t>
       </w:r>
       <w:r>
         <w:rPr>
@@ -1497,7 +1381,7 @@
           <w:szCs w:val="24"/>
           <w:lang w:eastAsia="pt-BR"/>
         </w:rPr>
-        <w:t>â</w:t>
+        <w:t>ção</w:t>
       </w:r>
       <w:r>
         <w:rPr>
@@ -1506,25 +1390,701 @@
           <w:szCs w:val="24"/>
           <w:lang w:eastAsia="pt-BR"/>
         </w:rPr>
-        <w:t>ncia percorrida e o tempo de dura</w:t>
+        <w:t xml:space="preserve"> do trajeto.</w:t>
       </w:r>
-      <w:r>
+    </w:p>
+    <w:p>
+      <w:pPr>
         <w:rPr>
           <w:rFonts w:ascii="Arial" w:hAnsi="Arial" w:cs="Arial"/>
           <w:sz w:val="24"/>
           <w:szCs w:val="24"/>
           <w:lang w:eastAsia="pt-BR"/>
         </w:rPr>
-        <w:t>ção</w:t>
-      </w:r>
-      <w:r>
+      </w:pPr>
+    </w:p>
+    <w:p>
+      <w:pPr>
         <w:rPr>
           <w:rFonts w:ascii="Arial" w:hAnsi="Arial" w:cs="Arial"/>
           <w:sz w:val="24"/>
           <w:szCs w:val="24"/>
           <w:lang w:eastAsia="pt-BR"/>
         </w:rPr>
-        <w:t xml:space="preserve"> do trajeto.</w:t>
+      </w:pPr>
+      <w:r>
+        <w:rPr>
+          <w:rFonts w:ascii="Arial" w:hAnsi="Arial" w:cs="Arial"/>
+          <w:sz w:val="24"/>
+          <w:szCs w:val="24"/>
+          <w:lang w:eastAsia="pt-BR"/>
+        </w:rPr>
+        <w:t>--- value proposition canvas – escrever que para nos auxiliar desenvolvemos o canvas e mostrar o canvas inicial (funcionalidades iniciais) e o após as entrevistas (imagem do canvas) e colocar no final do trabalho como anexo as entrevistas</w:t>
+      </w:r>
+    </w:p>
+    <w:p>
+      <w:pPr>
+        <w:rPr>
+          <w:rFonts w:ascii="Arial" w:hAnsi="Arial" w:cs="Arial"/>
+          <w:sz w:val="24"/>
+          <w:szCs w:val="24"/>
+          <w:lang w:eastAsia="pt-BR"/>
+        </w:rPr>
+      </w:pPr>
+    </w:p>
+    <w:p>
+      <w:pPr>
+        <w:pStyle w:val="Subtitle"/>
+        <w:numPr>
+          <w:ilvl w:val="1"/>
+          <w:numId w:val="2"/>
+        </w:numPr>
+        <w:rPr>
+          <w:rFonts w:ascii="Arial" w:eastAsia="Times New Roman" w:hAnsi="Arial" w:cs="Arial"/>
+          <w:lang w:eastAsia="pt-BR"/>
+        </w:rPr>
+      </w:pPr>
+      <w:r>
+        <w:rPr>
+          <w:rFonts w:ascii="Arial" w:eastAsia="Times New Roman" w:hAnsi="Arial" w:cs="Arial"/>
+          <w:lang w:eastAsia="pt-BR"/>
+        </w:rPr>
+        <w:t>Diferenciais competitivos</w:t>
+      </w:r>
+    </w:p>
+    <w:p>
+      <w:pPr>
+        <w:autoSpaceDE w:val="0"/>
+        <w:autoSpaceDN w:val="0"/>
+        <w:adjustRightInd w:val="0"/>
+        <w:spacing w:line="360" w:lineRule="auto"/>
+        <w:jc w:val="both"/>
+        <w:rPr>
+          <w:rFonts w:ascii="Arial" w:hAnsi="Arial" w:cs="Arial"/>
+          <w:lang/>
+        </w:rPr>
+      </w:pPr>
+      <w:r>
+        <w:rPr>
+          <w:rFonts w:ascii="Arial" w:hAnsi="Arial" w:cs="Arial"/>
+          <w:sz w:val="24"/>
+          <w:szCs w:val="24"/>
+          <w:lang w:eastAsia="pt-BR"/>
+        </w:rPr>
+        <w:tab/>
+      </w:r>
+      <w:r>
+        <w:rPr>
+          <w:rFonts w:ascii="Arial" w:hAnsi="Arial" w:cs="Arial"/>
+          <w:highlight w:val="white"/>
+          <w:lang/>
+        </w:rPr>
+        <w:t xml:space="preserve">A solução proposta nesse trabalho vem de encontro ao aprimoramento da logística e comunicação do transporte coletivo privado com o uso de um sistema de informação com uma plataforma de fácil acesso como a web e o mobile, e que </w:t>
+      </w:r>
+      <w:r>
+        <w:rPr>
+          <w:rFonts w:ascii="Arial" w:hAnsi="Arial" w:cs="Arial"/>
+          <w:highlight w:val="white"/>
+          <w:lang/>
+        </w:rPr>
+        <w:lastRenderedPageBreak/>
+        <w:t>engloba todos os personagens envolvidos no processo, tais como, administrador, motorista e passageiro faz com que a empresa tenha uma visão sistêmica do serviço prestado, bem como o ambiente nela inserido, melhorando assim, a comunicação entre todos, e consequentemente a eficácia do trabalho desenvolvido.</w:t>
+      </w:r>
+    </w:p>
+    <w:p>
+      <w:pPr>
+        <w:autoSpaceDE w:val="0"/>
+        <w:autoSpaceDN w:val="0"/>
+        <w:adjustRightInd w:val="0"/>
+        <w:spacing w:line="360" w:lineRule="auto"/>
+        <w:jc w:val="both"/>
+        <w:rPr>
+          <w:rFonts w:ascii="Arial" w:hAnsi="Arial" w:cs="Arial"/>
+          <w:lang/>
+        </w:rPr>
+      </w:pPr>
+      <w:r>
+        <w:rPr>
+          <w:rFonts w:ascii="Arial" w:hAnsi="Arial" w:cs="Arial"/>
+          <w:lang/>
+        </w:rPr>
+        <w:t>Para isso, busca-se apresentar uma solução simples que gere a ideia de um transporte inteligente que otimize a administração da empresa. A seguir, destacamos as principais motivações de nosso sistema.</w:t>
+      </w:r>
+    </w:p>
+    <w:p>
+      <w:pPr>
+        <w:autoSpaceDE w:val="0"/>
+        <w:autoSpaceDN w:val="0"/>
+        <w:adjustRightInd w:val="0"/>
+        <w:spacing w:line="360" w:lineRule="auto"/>
+        <w:ind w:firstLine="720"/>
+        <w:jc w:val="both"/>
+        <w:rPr>
+          <w:rFonts w:ascii="Arial" w:hAnsi="Arial" w:cs="Arial"/>
+          <w:lang/>
+        </w:rPr>
+      </w:pPr>
+    </w:p>
+    <w:p>
+      <w:pPr>
+        <w:autoSpaceDE w:val="0"/>
+        <w:autoSpaceDN w:val="0"/>
+        <w:adjustRightInd w:val="0"/>
+        <w:spacing w:line="360" w:lineRule="auto"/>
+        <w:jc w:val="both"/>
+        <w:rPr>
+          <w:rFonts w:ascii="Arial" w:hAnsi="Arial" w:cs="Arial"/>
+          <w:lang/>
+        </w:rPr>
+      </w:pPr>
+      <w:r>
+        <w:rPr>
+          <w:rFonts w:ascii="Arial" w:hAnsi="Arial" w:cs="Arial"/>
+          <w:lang/>
+        </w:rPr>
+        <w:t>Para o administrador do sistema será possível:</w:t>
+      </w:r>
+    </w:p>
+    <w:p>
+      <w:pPr>
+        <w:numPr>
+          <w:ilvl w:val="0"/>
+          <w:numId w:val="7"/>
+        </w:numPr>
+        <w:autoSpaceDE w:val="0"/>
+        <w:autoSpaceDN w:val="0"/>
+        <w:adjustRightInd w:val="0"/>
+        <w:spacing w:after="0" w:line="360" w:lineRule="auto"/>
+        <w:ind w:left="927" w:hanging="360"/>
+        <w:jc w:val="both"/>
+        <w:rPr>
+          <w:rFonts w:ascii="Arial" w:hAnsi="Arial" w:cs="Arial"/>
+          <w:lang/>
+        </w:rPr>
+      </w:pPr>
+      <w:r>
+        <w:rPr>
+          <w:rFonts w:ascii="Arial" w:hAnsi="Arial" w:cs="Arial"/>
+          <w:lang/>
+        </w:rPr>
+        <w:t>traçar rotas de forma a reduzir tempo e custo;</w:t>
+      </w:r>
+    </w:p>
+    <w:p>
+      <w:pPr>
+        <w:numPr>
+          <w:ilvl w:val="0"/>
+          <w:numId w:val="7"/>
+        </w:numPr>
+        <w:autoSpaceDE w:val="0"/>
+        <w:autoSpaceDN w:val="0"/>
+        <w:adjustRightInd w:val="0"/>
+        <w:spacing w:after="0" w:line="360" w:lineRule="auto"/>
+        <w:ind w:left="927" w:hanging="360"/>
+        <w:jc w:val="both"/>
+        <w:rPr>
+          <w:rFonts w:ascii="Arial" w:hAnsi="Arial" w:cs="Arial"/>
+          <w:lang/>
+        </w:rPr>
+      </w:pPr>
+      <w:r>
+        <w:rPr>
+          <w:rFonts w:ascii="Arial" w:hAnsi="Arial" w:cs="Arial"/>
+          <w:lang/>
+        </w:rPr>
+        <w:t>gerenciar dados de passageiros e seus pontos de coleta para facilitar o processo de se criar um itinerário otimizado;</w:t>
+      </w:r>
+    </w:p>
+    <w:p>
+      <w:pPr>
+        <w:numPr>
+          <w:ilvl w:val="0"/>
+          <w:numId w:val="7"/>
+        </w:numPr>
+        <w:autoSpaceDE w:val="0"/>
+        <w:autoSpaceDN w:val="0"/>
+        <w:adjustRightInd w:val="0"/>
+        <w:spacing w:after="0" w:line="360" w:lineRule="auto"/>
+        <w:ind w:left="927" w:hanging="360"/>
+        <w:jc w:val="both"/>
+        <w:rPr>
+          <w:rFonts w:ascii="Arial" w:hAnsi="Arial" w:cs="Arial"/>
+          <w:lang/>
+        </w:rPr>
+      </w:pPr>
+      <w:r>
+        <w:rPr>
+          <w:rFonts w:ascii="Arial" w:hAnsi="Arial" w:cs="Arial"/>
+          <w:lang/>
+        </w:rPr>
+        <w:t>localizar motorista, que permitirá um acompanhamento da empresa com o motorista de acordo com sua necessidade;</w:t>
+      </w:r>
+    </w:p>
+    <w:p>
+      <w:pPr>
+        <w:numPr>
+          <w:ilvl w:val="0"/>
+          <w:numId w:val="7"/>
+        </w:numPr>
+        <w:autoSpaceDE w:val="0"/>
+        <w:autoSpaceDN w:val="0"/>
+        <w:adjustRightInd w:val="0"/>
+        <w:spacing w:after="0" w:line="360" w:lineRule="auto"/>
+        <w:ind w:left="927" w:hanging="360"/>
+        <w:jc w:val="both"/>
+        <w:rPr>
+          <w:rFonts w:ascii="Arial" w:hAnsi="Arial" w:cs="Arial"/>
+          <w:lang/>
+        </w:rPr>
+      </w:pPr>
+      <w:r>
+        <w:rPr>
+          <w:rFonts w:ascii="Arial" w:hAnsi="Arial" w:cs="Arial"/>
+          <w:lang/>
+        </w:rPr>
+        <w:t xml:space="preserve">automaticamente gerar estatísticas de custo </w:t>
+      </w:r>
+      <w:r>
+        <w:rPr>
+          <w:rFonts w:ascii="Arial" w:hAnsi="Arial" w:cs="Arial"/>
+          <w:i/>
+          <w:iCs/>
+          <w:lang/>
+        </w:rPr>
+        <w:t>versus</w:t>
+      </w:r>
+      <w:r>
+        <w:rPr>
+          <w:rFonts w:ascii="Arial" w:hAnsi="Arial" w:cs="Arial"/>
+          <w:lang/>
+        </w:rPr>
+        <w:t xml:space="preserve"> lucro, assim dando à empresa maior controle sobre seus lucros e despesas;</w:t>
+      </w:r>
+    </w:p>
+    <w:p>
+      <w:pPr>
+        <w:numPr>
+          <w:ilvl w:val="0"/>
+          <w:numId w:val="7"/>
+        </w:numPr>
+        <w:autoSpaceDE w:val="0"/>
+        <w:autoSpaceDN w:val="0"/>
+        <w:adjustRightInd w:val="0"/>
+        <w:spacing w:after="0" w:line="360" w:lineRule="auto"/>
+        <w:ind w:left="927" w:hanging="360"/>
+        <w:jc w:val="both"/>
+        <w:rPr>
+          <w:rFonts w:ascii="Arial" w:hAnsi="Arial" w:cs="Arial"/>
+          <w:lang/>
+        </w:rPr>
+      </w:pPr>
+      <w:r>
+        <w:rPr>
+          <w:rFonts w:ascii="Arial" w:hAnsi="Arial" w:cs="Arial"/>
+          <w:lang/>
+        </w:rPr>
+        <w:t>visualizar estatísticas relacionadas ao destino para identificar quais rotas estariam com problemas no cumprimento de horários e indicar os motivos dessas complicações;</w:t>
+      </w:r>
+    </w:p>
+    <w:p>
+      <w:pPr>
+        <w:numPr>
+          <w:ilvl w:val="0"/>
+          <w:numId w:val="7"/>
+        </w:numPr>
+        <w:autoSpaceDE w:val="0"/>
+        <w:autoSpaceDN w:val="0"/>
+        <w:adjustRightInd w:val="0"/>
+        <w:spacing w:after="0" w:line="360" w:lineRule="auto"/>
+        <w:ind w:left="927" w:hanging="360"/>
+        <w:jc w:val="both"/>
+        <w:rPr>
+          <w:rFonts w:ascii="Arial" w:hAnsi="Arial" w:cs="Arial"/>
+          <w:lang/>
+        </w:rPr>
+      </w:pPr>
+      <w:r>
+        <w:rPr>
+          <w:rFonts w:ascii="Arial" w:hAnsi="Arial" w:cs="Arial"/>
+          <w:lang/>
+        </w:rPr>
+        <w:t>priorizar determinados destinos para melhor adequação da rota ao horários determinados no itinerário.</w:t>
+      </w:r>
+    </w:p>
+    <w:p>
+      <w:pPr>
+        <w:autoSpaceDE w:val="0"/>
+        <w:autoSpaceDN w:val="0"/>
+        <w:adjustRightInd w:val="0"/>
+        <w:spacing w:line="360" w:lineRule="auto"/>
+        <w:ind w:left="1440"/>
+        <w:jc w:val="both"/>
+        <w:rPr>
+          <w:rFonts w:ascii="Arial" w:hAnsi="Arial" w:cs="Arial"/>
+          <w:lang/>
+        </w:rPr>
+      </w:pPr>
+    </w:p>
+    <w:p>
+      <w:pPr>
+        <w:autoSpaceDE w:val="0"/>
+        <w:autoSpaceDN w:val="0"/>
+        <w:adjustRightInd w:val="0"/>
+        <w:spacing w:line="360" w:lineRule="auto"/>
+        <w:jc w:val="both"/>
+        <w:rPr>
+          <w:rFonts w:ascii="Arial" w:hAnsi="Arial" w:cs="Arial"/>
+          <w:lang/>
+        </w:rPr>
+      </w:pPr>
+      <w:r>
+        <w:rPr>
+          <w:rFonts w:ascii="Arial" w:hAnsi="Arial" w:cs="Arial"/>
+          <w:lang/>
+        </w:rPr>
+        <w:t>No caso do motorista, ele poderá:</w:t>
+      </w:r>
+    </w:p>
+    <w:p>
+      <w:pPr>
+        <w:numPr>
+          <w:ilvl w:val="0"/>
+          <w:numId w:val="7"/>
+        </w:numPr>
+        <w:autoSpaceDE w:val="0"/>
+        <w:autoSpaceDN w:val="0"/>
+        <w:adjustRightInd w:val="0"/>
+        <w:spacing w:after="0" w:line="360" w:lineRule="auto"/>
+        <w:ind w:left="927" w:hanging="360"/>
+        <w:jc w:val="both"/>
+        <w:rPr>
+          <w:rFonts w:ascii="Arial" w:hAnsi="Arial" w:cs="Arial"/>
+          <w:lang/>
+        </w:rPr>
+      </w:pPr>
+      <w:r>
+        <w:rPr>
+          <w:rFonts w:ascii="Arial" w:hAnsi="Arial" w:cs="Arial"/>
+          <w:lang/>
+        </w:rPr>
+        <w:t>confirmar presença dos passageiros, assim permitindo que a companhia tenha um melhor controle sobre isso (substituindo assim formas primitivas de controle como o manual);</w:t>
+      </w:r>
+    </w:p>
+    <w:p>
+      <w:pPr>
+        <w:numPr>
+          <w:ilvl w:val="0"/>
+          <w:numId w:val="7"/>
+        </w:numPr>
+        <w:autoSpaceDE w:val="0"/>
+        <w:autoSpaceDN w:val="0"/>
+        <w:adjustRightInd w:val="0"/>
+        <w:spacing w:after="0" w:line="360" w:lineRule="auto"/>
+        <w:ind w:left="927" w:hanging="360"/>
+        <w:jc w:val="both"/>
+        <w:rPr>
+          <w:rFonts w:ascii="Arial" w:hAnsi="Arial" w:cs="Arial"/>
+          <w:lang/>
+        </w:rPr>
+      </w:pPr>
+      <w:r>
+        <w:rPr>
+          <w:rFonts w:ascii="Arial" w:hAnsi="Arial" w:cs="Arial"/>
+          <w:lang/>
+        </w:rPr>
+        <w:t>visualizar o trajeto e seus desinos, assim auxiliando o motorista a seguir uma rota na qual não esteja familiarizado ou na qual teve que se desviar do percurso original e, consequentemente, promovendo o cumprimento dos horários pelo motorista;</w:t>
+      </w:r>
+    </w:p>
+    <w:p>
+      <w:pPr>
+        <w:numPr>
+          <w:ilvl w:val="0"/>
+          <w:numId w:val="7"/>
+        </w:numPr>
+        <w:autoSpaceDE w:val="0"/>
+        <w:autoSpaceDN w:val="0"/>
+        <w:adjustRightInd w:val="0"/>
+        <w:spacing w:after="0" w:line="360" w:lineRule="auto"/>
+        <w:ind w:left="927" w:hanging="360"/>
+        <w:jc w:val="both"/>
+        <w:rPr>
+          <w:rFonts w:ascii="Arial" w:hAnsi="Arial" w:cs="Arial"/>
+          <w:lang/>
+        </w:rPr>
+      </w:pPr>
+      <w:r>
+        <w:rPr>
+          <w:rFonts w:ascii="Arial" w:hAnsi="Arial" w:cs="Arial"/>
+          <w:lang/>
+        </w:rPr>
+        <w:t>selecionar alternativas de rotas</w:t>
+      </w:r>
+      <w:r>
+        <w:rPr>
+          <w:rFonts w:ascii="Arial" w:hAnsi="Arial" w:cs="Arial"/>
+          <w:color w:val="000000"/>
+          <w:lang/>
+        </w:rPr>
+        <w:t xml:space="preserve"> </w:t>
+      </w:r>
+      <w:r>
+        <w:rPr>
+          <w:rFonts w:ascii="Arial" w:hAnsi="Arial" w:cs="Arial"/>
+          <w:lang/>
+        </w:rPr>
+        <w:t>dando oportunidade ao motorista de evitar rotas de maior movimentação (promovendo o uso de sua experiência de forma construtiva para o cumprimento de horários);</w:t>
+      </w:r>
+    </w:p>
+    <w:p>
+      <w:pPr>
+        <w:numPr>
+          <w:ilvl w:val="0"/>
+          <w:numId w:val="7"/>
+        </w:numPr>
+        <w:autoSpaceDE w:val="0"/>
+        <w:autoSpaceDN w:val="0"/>
+        <w:adjustRightInd w:val="0"/>
+        <w:spacing w:after="0" w:line="360" w:lineRule="auto"/>
+        <w:ind w:left="927" w:hanging="360"/>
+        <w:jc w:val="both"/>
+        <w:rPr>
+          <w:rFonts w:ascii="Arial" w:hAnsi="Arial" w:cs="Arial"/>
+          <w:lang/>
+        </w:rPr>
+      </w:pPr>
+      <w:r>
+        <w:rPr>
+          <w:rFonts w:ascii="Arial" w:hAnsi="Arial" w:cs="Arial"/>
+          <w:lang/>
+        </w:rPr>
+        <w:lastRenderedPageBreak/>
+        <w:t>salvar uma rota favorita com a finalidade de facilitar seu trabalho, também permitindo que o motorista percorra o trajeto de menor trânsito, promovendo o cumprimento de horários.</w:t>
+      </w:r>
+    </w:p>
+    <w:p>
+      <w:pPr>
+        <w:numPr>
+          <w:ilvl w:val="0"/>
+          <w:numId w:val="7"/>
+        </w:numPr>
+        <w:autoSpaceDE w:val="0"/>
+        <w:autoSpaceDN w:val="0"/>
+        <w:adjustRightInd w:val="0"/>
+        <w:spacing w:after="0" w:line="360" w:lineRule="auto"/>
+        <w:ind w:left="927" w:hanging="360"/>
+        <w:jc w:val="both"/>
+        <w:rPr>
+          <w:rFonts w:ascii="Arial" w:hAnsi="Arial" w:cs="Arial"/>
+          <w:lang/>
+        </w:rPr>
+      </w:pPr>
+      <w:r>
+        <w:rPr>
+          <w:rFonts w:ascii="Arial" w:hAnsi="Arial" w:cs="Arial"/>
+          <w:lang/>
+        </w:rPr>
+        <w:t>recalcular rota caso todos passageiros de um ponto específico informarem que não poderão comparecer no transporte, fazendo com que o novo trajeto ignore tal ponto de forma a torna-lo mais otimizado à nova situação. Consequentemente, essa função permite o motorista não seja prejudicado em seu compromisso de seguir os horários definidos pelo itinerário.</w:t>
+      </w:r>
+    </w:p>
+    <w:p>
+      <w:pPr>
+        <w:autoSpaceDE w:val="0"/>
+        <w:autoSpaceDN w:val="0"/>
+        <w:adjustRightInd w:val="0"/>
+        <w:spacing w:line="360" w:lineRule="auto"/>
+        <w:ind w:left="1440"/>
+        <w:jc w:val="both"/>
+        <w:rPr>
+          <w:rFonts w:ascii="Arial" w:hAnsi="Arial" w:cs="Arial"/>
+          <w:lang/>
+        </w:rPr>
+      </w:pPr>
+    </w:p>
+    <w:p>
+      <w:pPr>
+        <w:autoSpaceDE w:val="0"/>
+        <w:autoSpaceDN w:val="0"/>
+        <w:adjustRightInd w:val="0"/>
+        <w:spacing w:line="360" w:lineRule="auto"/>
+        <w:jc w:val="both"/>
+        <w:rPr>
+          <w:rFonts w:ascii="Arial" w:hAnsi="Arial" w:cs="Arial"/>
+          <w:lang/>
+        </w:rPr>
+      </w:pPr>
+      <w:r>
+        <w:rPr>
+          <w:rFonts w:ascii="Arial" w:hAnsi="Arial" w:cs="Arial"/>
+          <w:lang/>
+        </w:rPr>
+        <w:t>E por fim, ao passageiro fornece-se</w:t>
+      </w:r>
+      <w:r>
+        <w:rPr>
+          <w:rFonts w:ascii="Arial" w:hAnsi="Arial" w:cs="Arial"/>
+          <w:lang/>
+        </w:rPr>
+        <w:t>:</w:t>
+      </w:r>
+    </w:p>
+    <w:p>
+      <w:pPr>
+        <w:numPr>
+          <w:ilvl w:val="0"/>
+          <w:numId w:val="7"/>
+        </w:numPr>
+        <w:autoSpaceDE w:val="0"/>
+        <w:autoSpaceDN w:val="0"/>
+        <w:adjustRightInd w:val="0"/>
+        <w:spacing w:after="0" w:line="360" w:lineRule="auto"/>
+        <w:ind w:left="567" w:hanging="360"/>
+        <w:jc w:val="both"/>
+        <w:rPr>
+          <w:rFonts w:ascii="Arial" w:hAnsi="Arial" w:cs="Arial"/>
+          <w:lang/>
+        </w:rPr>
+      </w:pPr>
+      <w:r>
+        <w:rPr>
+          <w:rFonts w:ascii="Arial" w:hAnsi="Arial" w:cs="Arial"/>
+          <w:lang/>
+        </w:rPr>
+        <w:t>confirmar sua presença ou alertar sobre eventuais ausências, permitindo uma comunicação mais imediata entre passageiro e motorista. Juntamente com a função de recalcular rota do motorista, há um grande potencial para que não haja atrasos no percurso devido a uma comunicação ineficiente;</w:t>
+      </w:r>
+    </w:p>
+    <w:p>
+      <w:pPr>
+        <w:numPr>
+          <w:ilvl w:val="0"/>
+          <w:numId w:val="7"/>
+        </w:numPr>
+        <w:autoSpaceDE w:val="0"/>
+        <w:autoSpaceDN w:val="0"/>
+        <w:adjustRightInd w:val="0"/>
+        <w:spacing w:after="0" w:line="360" w:lineRule="auto"/>
+        <w:ind w:left="567" w:hanging="360"/>
+        <w:jc w:val="both"/>
+        <w:rPr>
+          <w:rFonts w:ascii="Arial" w:hAnsi="Arial" w:cs="Arial"/>
+          <w:lang/>
+        </w:rPr>
+      </w:pPr>
+      <w:r>
+        <w:rPr>
+          <w:rFonts w:ascii="Arial" w:hAnsi="Arial" w:cs="Arial"/>
+          <w:lang/>
+        </w:rPr>
+        <w:t>visualizar informações do motorista associado à rota, para que o passageiro possa se informar de alguns dados básicos sem a necessidade de se comunicarem diretamente, dando conforto a ambos;</w:t>
+      </w:r>
+    </w:p>
+    <w:p>
+      <w:pPr>
+        <w:numPr>
+          <w:ilvl w:val="0"/>
+          <w:numId w:val="7"/>
+        </w:numPr>
+        <w:autoSpaceDE w:val="0"/>
+        <w:autoSpaceDN w:val="0"/>
+        <w:adjustRightInd w:val="0"/>
+        <w:spacing w:after="0" w:line="360" w:lineRule="auto"/>
+        <w:ind w:left="567" w:hanging="360"/>
+        <w:jc w:val="both"/>
+        <w:rPr>
+          <w:rFonts w:ascii="Arial" w:hAnsi="Arial" w:cs="Arial"/>
+          <w:lang/>
+        </w:rPr>
+      </w:pPr>
+      <w:r>
+        <w:rPr>
+          <w:rFonts w:ascii="Arial" w:hAnsi="Arial" w:cs="Arial"/>
+          <w:lang/>
+        </w:rPr>
+        <w:t>acompanhar o motorista pela sua rota no mapa melhora a comunicação entre ele e motorista, já que se um passageiro precisasse, por exemplo, ligar para o motorista toda vez em que quisesse saber de sua localização, ele potencialmente poderia atrapalhar a comunicação entre o motorista e outro passageiro;</w:t>
+      </w:r>
+    </w:p>
+    <w:p>
+      <w:pPr>
+        <w:numPr>
+          <w:ilvl w:val="0"/>
+          <w:numId w:val="7"/>
+        </w:numPr>
+        <w:autoSpaceDE w:val="0"/>
+        <w:autoSpaceDN w:val="0"/>
+        <w:adjustRightInd w:val="0"/>
+        <w:spacing w:after="0" w:line="360" w:lineRule="auto"/>
+        <w:ind w:left="567" w:hanging="360"/>
+        <w:jc w:val="both"/>
+        <w:rPr>
+          <w:rFonts w:ascii="Arial" w:hAnsi="Arial" w:cs="Arial"/>
+          <w:lang/>
+        </w:rPr>
+      </w:pPr>
+      <w:r>
+        <w:rPr>
+          <w:rFonts w:ascii="Arial" w:hAnsi="Arial" w:cs="Arial"/>
+          <w:lang/>
+        </w:rPr>
+        <w:t>alterar dados pessoais quando preciso e atualiza-los no sistema web, sendo uma boa maneira de melhorar a comunicação entre passageiro e administrador do sistema, pois dessa forma o passageiro não terá a necessidade de se utilizar de um meio de comunicação rudimentar (como uma ligação telefônica) para informar diretamente a central sobre qualquer alteração em seus dados cadastrais;</w:t>
+      </w:r>
+    </w:p>
+    <w:p>
+      <w:pPr>
+        <w:numPr>
+          <w:ilvl w:val="0"/>
+          <w:numId w:val="7"/>
+        </w:numPr>
+        <w:autoSpaceDE w:val="0"/>
+        <w:autoSpaceDN w:val="0"/>
+        <w:adjustRightInd w:val="0"/>
+        <w:spacing w:after="0" w:line="360" w:lineRule="auto"/>
+        <w:ind w:left="567" w:hanging="360"/>
+        <w:jc w:val="both"/>
+        <w:rPr>
+          <w:rFonts w:ascii="Arial" w:hAnsi="Arial" w:cs="Arial"/>
+          <w:lang/>
+        </w:rPr>
+      </w:pPr>
+      <w:r>
+        <w:rPr>
+          <w:rFonts w:ascii="Arial" w:hAnsi="Arial" w:cs="Arial"/>
+          <w:lang/>
+        </w:rPr>
+        <w:t>visualizar o trajeto que está indo pelo mapa do dispositivo traria o benefício de informar ao passageiro sobre o que ele deseja saber sem a necessidade de haver uma comunicação direta entre passageiro e motorista, permitindo conforto na relação entre motorista e passageiro.</w:t>
+      </w:r>
+    </w:p>
+    <w:p>
+      <w:pPr>
+        <w:autoSpaceDE w:val="0"/>
+        <w:autoSpaceDN w:val="0"/>
+        <w:adjustRightInd w:val="0"/>
+        <w:spacing w:line="360" w:lineRule="auto"/>
+        <w:ind w:left="567"/>
+        <w:jc w:val="both"/>
+        <w:rPr>
+          <w:rFonts w:ascii="Arial" w:hAnsi="Arial" w:cs="Arial"/>
+          <w:lang/>
+        </w:rPr>
+      </w:pPr>
+    </w:p>
+    <w:p>
+      <w:pPr>
+        <w:autoSpaceDE w:val="0"/>
+        <w:autoSpaceDN w:val="0"/>
+        <w:adjustRightInd w:val="0"/>
+        <w:spacing w:line="360" w:lineRule="auto"/>
+        <w:jc w:val="both"/>
+        <w:rPr>
+          <w:rFonts w:ascii="Arial" w:hAnsi="Arial" w:cs="Arial"/>
+          <w:lang/>
+        </w:rPr>
+      </w:pPr>
+      <w:r>
+        <w:rPr>
+          <w:rFonts w:ascii="Arial" w:hAnsi="Arial" w:cs="Arial"/>
+          <w:lang/>
+        </w:rPr>
+        <w:lastRenderedPageBreak/>
+        <w:t>A união desses três papéis com um sistema de qualidade e com uma interface fácil, com certeza gera um diferencial e uma vantagem competitiva para a empresa que o adquire.</w:t>
       </w:r>
     </w:p>
     <w:p>
@@ -1544,234 +2104,6 @@
           <w:rFonts w:ascii="Arial" w:eastAsia="Times New Roman" w:hAnsi="Arial" w:cs="Arial"/>
           <w:lang w:eastAsia="pt-BR"/>
         </w:rPr>
-        <w:t>Diferenciais competitivos</w:t>
-      </w:r>
-    </w:p>
-    <w:p>
-      <w:pPr>
-        <w:rPr>
-          <w:rFonts w:ascii="Arial" w:hAnsi="Arial" w:cs="Arial"/>
-          <w:sz w:val="24"/>
-          <w:szCs w:val="24"/>
-          <w:lang w:eastAsia="pt-BR"/>
-        </w:rPr>
-      </w:pPr>
-      <w:r>
-        <w:rPr>
-          <w:rFonts w:ascii="Arial" w:hAnsi="Arial" w:cs="Arial"/>
-          <w:sz w:val="24"/>
-          <w:szCs w:val="24"/>
-          <w:lang w:eastAsia="pt-BR"/>
-        </w:rPr>
-        <w:tab/>
-      </w:r>
-      <w:r>
-        <w:rPr>
-          <w:rFonts w:ascii="Arial" w:hAnsi="Arial" w:cs="Arial"/>
-          <w:sz w:val="24"/>
-          <w:szCs w:val="24"/>
-          <w:lang w:eastAsia="pt-BR"/>
-        </w:rPr>
-        <w:t>Nosso produto oferece algumas funcionalidades que j</w:t>
-      </w:r>
-      <w:r>
-        <w:rPr>
-          <w:rFonts w:ascii="Arial" w:hAnsi="Arial" w:cs="Arial"/>
-          <w:sz w:val="24"/>
-          <w:szCs w:val="24"/>
-          <w:lang w:eastAsia="pt-BR"/>
-        </w:rPr>
-        <w:t>á</w:t>
-      </w:r>
-      <w:r>
-        <w:rPr>
-          <w:rFonts w:ascii="Arial" w:hAnsi="Arial" w:cs="Arial"/>
-          <w:sz w:val="24"/>
-          <w:szCs w:val="24"/>
-          <w:lang w:eastAsia="pt-BR"/>
-        </w:rPr>
-        <w:t xml:space="preserve"> est</w:t>
-      </w:r>
-      <w:r>
-        <w:rPr>
-          <w:rFonts w:ascii="Arial" w:hAnsi="Arial" w:cs="Arial"/>
-          <w:sz w:val="24"/>
-          <w:szCs w:val="24"/>
-          <w:lang w:eastAsia="pt-BR"/>
-        </w:rPr>
-        <w:t>ã</w:t>
-      </w:r>
-      <w:r>
-        <w:rPr>
-          <w:rFonts w:ascii="Arial" w:hAnsi="Arial" w:cs="Arial"/>
-          <w:sz w:val="24"/>
-          <w:szCs w:val="24"/>
-          <w:lang w:eastAsia="pt-BR"/>
-        </w:rPr>
-        <w:t>o dispon</w:t>
-      </w:r>
-      <w:r>
-        <w:rPr>
-          <w:rFonts w:ascii="Arial" w:hAnsi="Arial" w:cs="Arial"/>
-          <w:sz w:val="24"/>
-          <w:szCs w:val="24"/>
-          <w:lang w:eastAsia="pt-BR"/>
-        </w:rPr>
-        <w:t>í</w:t>
-      </w:r>
-      <w:r>
-        <w:rPr>
-          <w:rFonts w:ascii="Arial" w:hAnsi="Arial" w:cs="Arial"/>
-          <w:sz w:val="24"/>
-          <w:szCs w:val="24"/>
-          <w:lang w:eastAsia="pt-BR"/>
-        </w:rPr>
-        <w:t>veis no mercado, por</w:t>
-      </w:r>
-      <w:r>
-        <w:rPr>
-          <w:rFonts w:ascii="Arial" w:hAnsi="Arial" w:cs="Arial"/>
-          <w:sz w:val="24"/>
-          <w:szCs w:val="24"/>
-          <w:lang w:eastAsia="pt-BR"/>
-        </w:rPr>
-        <w:t>é</w:t>
-      </w:r>
-      <w:r>
-        <w:rPr>
-          <w:rFonts w:ascii="Arial" w:hAnsi="Arial" w:cs="Arial"/>
-          <w:sz w:val="24"/>
-          <w:szCs w:val="24"/>
-          <w:lang w:eastAsia="pt-BR"/>
-        </w:rPr>
-        <w:t>m projetamos o produto para que ele utilize tecnologias mais acess</w:t>
-      </w:r>
-      <w:r>
-        <w:rPr>
-          <w:rFonts w:ascii="Arial" w:hAnsi="Arial" w:cs="Arial"/>
-          <w:sz w:val="24"/>
-          <w:szCs w:val="24"/>
-          <w:lang w:eastAsia="pt-BR"/>
-        </w:rPr>
-        <w:t>í</w:t>
-      </w:r>
-      <w:r>
-        <w:rPr>
-          <w:rFonts w:ascii="Arial" w:hAnsi="Arial" w:cs="Arial"/>
-          <w:sz w:val="24"/>
-          <w:szCs w:val="24"/>
-          <w:lang w:eastAsia="pt-BR"/>
-        </w:rPr>
-        <w:t>veis</w:t>
-      </w:r>
-      <w:r>
-        <w:rPr>
-          <w:rFonts w:ascii="Arial" w:hAnsi="Arial" w:cs="Arial"/>
-          <w:sz w:val="24"/>
-          <w:szCs w:val="24"/>
-          <w:lang w:eastAsia="pt-BR"/>
-        </w:rPr>
-        <w:t xml:space="preserve"> e de mais f</w:t>
-      </w:r>
-      <w:r>
-        <w:rPr>
-          <w:rFonts w:ascii="Arial" w:hAnsi="Arial" w:cs="Arial"/>
-          <w:sz w:val="24"/>
-          <w:szCs w:val="24"/>
-          <w:lang w:eastAsia="pt-BR"/>
-        </w:rPr>
-        <w:t>á</w:t>
-      </w:r>
-      <w:r>
-        <w:rPr>
-          <w:rFonts w:ascii="Arial" w:hAnsi="Arial" w:cs="Arial"/>
-          <w:sz w:val="24"/>
-          <w:szCs w:val="24"/>
-          <w:lang w:eastAsia="pt-BR"/>
-        </w:rPr>
-        <w:t>cil utiliza</w:t>
-      </w:r>
-      <w:r>
-        <w:rPr>
-          <w:rFonts w:ascii="Arial" w:hAnsi="Arial" w:cs="Arial"/>
-          <w:sz w:val="24"/>
-          <w:szCs w:val="24"/>
-          <w:lang w:eastAsia="pt-BR"/>
-        </w:rPr>
-        <w:t>ção</w:t>
-      </w:r>
-      <w:r>
-        <w:rPr>
-          <w:rFonts w:ascii="Arial" w:hAnsi="Arial" w:cs="Arial"/>
-          <w:sz w:val="24"/>
-          <w:szCs w:val="24"/>
-          <w:lang w:eastAsia="pt-BR"/>
-        </w:rPr>
-        <w:t xml:space="preserve"> do que a concorr</w:t>
-      </w:r>
-      <w:r>
-        <w:rPr>
-          <w:rFonts w:ascii="Arial" w:hAnsi="Arial" w:cs="Arial"/>
-          <w:sz w:val="24"/>
-          <w:szCs w:val="24"/>
-          <w:lang w:eastAsia="pt-BR"/>
-        </w:rPr>
-        <w:t>ê</w:t>
-      </w:r>
-      <w:r>
-        <w:rPr>
-          <w:rFonts w:ascii="Arial" w:hAnsi="Arial" w:cs="Arial"/>
-          <w:sz w:val="24"/>
-          <w:szCs w:val="24"/>
-          <w:lang w:eastAsia="pt-BR"/>
-        </w:rPr>
-        <w:t>ncia, se utilizando das plataformas web e android. Adicionalmente, nosso produto possui uma funcionalidade inovadora no mercado</w:t>
-      </w:r>
-      <w:r>
-        <w:rPr>
-          <w:rFonts w:ascii="Arial" w:hAnsi="Arial" w:cs="Arial"/>
-          <w:sz w:val="24"/>
-          <w:szCs w:val="24"/>
-          <w:lang w:eastAsia="pt-BR"/>
-        </w:rPr>
-        <w:t>: a confrma</w:t>
-      </w:r>
-      <w:r>
-        <w:rPr>
-          <w:rFonts w:ascii="Arial" w:hAnsi="Arial" w:cs="Arial"/>
-          <w:sz w:val="24"/>
-          <w:szCs w:val="24"/>
-          <w:lang w:eastAsia="pt-BR"/>
-        </w:rPr>
-        <w:t>ção</w:t>
-      </w:r>
-      <w:r>
-        <w:rPr>
-          <w:rFonts w:ascii="Arial" w:hAnsi="Arial" w:cs="Arial"/>
-          <w:sz w:val="24"/>
-          <w:szCs w:val="24"/>
-          <w:lang w:eastAsia="pt-BR"/>
-        </w:rPr>
-        <w:t xml:space="preserve"> de presença de passageiros.</w:t>
-      </w:r>
-    </w:p>
-    <w:p>
-      <w:pPr>
-        <w:pStyle w:val="Subtitle"/>
-        <w:numPr>
-          <w:ilvl w:val="1"/>
-          <w:numId w:val="2"/>
-        </w:numPr>
-        <w:rPr>
-          <w:rFonts w:ascii="Arial" w:eastAsia="Times New Roman" w:hAnsi="Arial" w:cs="Arial"/>
-          <w:lang w:eastAsia="pt-BR"/>
-        </w:rPr>
-      </w:pPr>
-      <w:r>
-        <w:rPr>
-          <w:rFonts w:ascii="Arial" w:eastAsia="Times New Roman" w:hAnsi="Arial" w:cs="Arial"/>
-          <w:lang w:eastAsia="pt-BR"/>
-        </w:rPr>
         <w:t>Competências Internas</w:t>
       </w:r>
     </w:p>
@@ -1792,6 +2124,7 @@
           <w:lang w:eastAsia="pt-BR"/>
         </w:rPr>
         <w:tab/>
+        <w:t>Dadas as compet</w:t>
       </w:r>
       <w:r>
         <w:rPr>
@@ -1800,7 +2133,7 @@
           <w:szCs w:val="24"/>
           <w:lang w:eastAsia="pt-BR"/>
         </w:rPr>
-        <w:t>Dadas as compet</w:t>
+        <w:t>ê</w:t>
       </w:r>
       <w:r>
         <w:rPr>
@@ -1809,7 +2142,7 @@
           <w:szCs w:val="24"/>
           <w:lang w:eastAsia="pt-BR"/>
         </w:rPr>
-        <w:t>ê</w:t>
+        <w:t>ncias que possuimos hoje, podemos afirmar que temos como oportunidade de neg</w:t>
       </w:r>
       <w:r>
         <w:rPr>
@@ -1818,7 +2151,7 @@
           <w:szCs w:val="24"/>
           <w:lang w:eastAsia="pt-BR"/>
         </w:rPr>
-        <w:t>ncias que possuimos hoje,</w:t>
+        <w:t>ó</w:t>
       </w:r>
       <w:r>
         <w:rPr>
@@ -1827,7 +2160,7 @@
           <w:szCs w:val="24"/>
           <w:lang w:eastAsia="pt-BR"/>
         </w:rPr>
-        <w:t xml:space="preserve"> podemos afirmar que temos como oportunidade de neg</w:t>
+        <w:t>cio: fazer mais produtos envolvendo a tecnologia mobile android e fazer mais produtos de software que interpretam dados (gera</w:t>
       </w:r>
       <w:r>
         <w:rPr>
@@ -1836,7 +2169,7 @@
           <w:szCs w:val="24"/>
           <w:lang w:eastAsia="pt-BR"/>
         </w:rPr>
-        <w:t>ó</w:t>
+        <w:t>ção</w:t>
       </w:r>
       <w:r>
         <w:rPr>
@@ -1845,7 +2178,7 @@
           <w:szCs w:val="24"/>
           <w:lang w:eastAsia="pt-BR"/>
         </w:rPr>
-        <w:t xml:space="preserve">cio: fazer mais produtos envolvendo a tecnologia mobile </w:t>
+        <w:t xml:space="preserve"> de estat</w:t>
       </w:r>
       <w:r>
         <w:rPr>
@@ -1854,7 +2187,7 @@
           <w:szCs w:val="24"/>
           <w:lang w:eastAsia="pt-BR"/>
         </w:rPr>
-        <w:t>android</w:t>
+        <w:t>í</w:t>
       </w:r>
       <w:r>
         <w:rPr>
@@ -1863,52 +2196,7 @@
           <w:szCs w:val="24"/>
           <w:lang w:eastAsia="pt-BR"/>
         </w:rPr>
-        <w:t xml:space="preserve"> e fazer mais produtos de software que interpretam dados (gera</w:t>
-      </w:r>
-      <w:r>
-        <w:rPr>
-          <w:rFonts w:ascii="Arial" w:hAnsi="Arial" w:cs="Arial"/>
-          <w:sz w:val="24"/>
-          <w:szCs w:val="24"/>
-          <w:lang w:eastAsia="pt-BR"/>
-        </w:rPr>
-        <w:t>ção</w:t>
-      </w:r>
-      <w:r>
-        <w:rPr>
-          <w:rFonts w:ascii="Arial" w:hAnsi="Arial" w:cs="Arial"/>
-          <w:sz w:val="24"/>
-          <w:szCs w:val="24"/>
-          <w:lang w:eastAsia="pt-BR"/>
-        </w:rPr>
-        <w:t xml:space="preserve"> de estat</w:t>
-      </w:r>
-      <w:r>
-        <w:rPr>
-          <w:rFonts w:ascii="Arial" w:hAnsi="Arial" w:cs="Arial"/>
-          <w:sz w:val="24"/>
-          <w:szCs w:val="24"/>
-          <w:lang w:eastAsia="pt-BR"/>
-        </w:rPr>
-        <w:t>í</w:t>
-      </w:r>
-      <w:r>
-        <w:rPr>
-          <w:rFonts w:ascii="Arial" w:hAnsi="Arial" w:cs="Arial"/>
-          <w:sz w:val="24"/>
-          <w:szCs w:val="24"/>
-          <w:lang w:eastAsia="pt-BR"/>
-        </w:rPr>
-        <w:t>sticas)</w:t>
-      </w:r>
-      <w:r>
-        <w:rPr>
-          <w:rFonts w:ascii="Arial" w:hAnsi="Arial" w:cs="Arial"/>
-          <w:sz w:val="24"/>
-          <w:szCs w:val="24"/>
-          <w:lang w:eastAsia="pt-BR"/>
-        </w:rPr>
-        <w:t>, que s</w:t>
+        <w:t>sticas), que s</w:t>
       </w:r>
       <w:r>
         <w:rPr>
@@ -1945,7 +2233,6 @@
           <w:szCs w:val="24"/>
           <w:lang w:eastAsia="pt-BR"/>
         </w:rPr>
-        <w:lastRenderedPageBreak/>
         <w:tab/>
         <w:t xml:space="preserve">Com o estudo de tecnologias como o IOS, haveria a possibilidade de expandir nossa </w:t>
       </w:r>
@@ -2071,6 +2358,7 @@
     </w:p>
     <w:p>
       <w:pPr>
+        <w:ind w:left="1069"/>
         <w:rPr>
           <w:rFonts w:ascii="Arial" w:hAnsi="Arial" w:cs="Arial"/>
           <w:sz w:val="24"/>
@@ -2101,6 +2389,7 @@
     </w:p>
     <w:p>
       <w:pPr>
+        <w:ind w:left="709"/>
         <w:rPr>
           <w:rFonts w:ascii="Arial" w:hAnsi="Arial" w:cs="Arial"/>
           <w:sz w:val="24"/>
@@ -2108,6 +2397,15 @@
           <w:lang w:eastAsia="pt-BR"/>
         </w:rPr>
       </w:pPr>
+      <w:r>
+        <w:rPr>
+          <w:rFonts w:ascii="Arial" w:hAnsi="Arial" w:cs="Arial"/>
+          <w:sz w:val="24"/>
+          <w:szCs w:val="24"/>
+          <w:lang w:eastAsia="pt-BR"/>
+        </w:rPr>
+        <w:t>TODA SEGUNDA 30 MINUTOS</w:t>
+      </w:r>
     </w:p>
     <w:p>
       <w:pPr>
@@ -2131,6 +2429,7 @@
     </w:p>
     <w:p>
       <w:pPr>
+        <w:ind w:left="708"/>
         <w:rPr>
           <w:rFonts w:ascii="Arial" w:hAnsi="Arial" w:cs="Arial"/>
           <w:sz w:val="24"/>
@@ -2138,6 +2437,15 @@
           <w:lang w:eastAsia="pt-BR"/>
         </w:rPr>
       </w:pPr>
+      <w:r>
+        <w:rPr>
+          <w:rFonts w:ascii="Arial" w:hAnsi="Arial" w:cs="Arial"/>
+          <w:sz w:val="24"/>
+          <w:szCs w:val="24"/>
+          <w:lang w:eastAsia="pt-BR"/>
+        </w:rPr>
+        <w:t>SE ESTA TENDO PROGRESSO NAS ATIVIDADES INDIVIDUAIS E EM EQUIPE</w:t>
+      </w:r>
     </w:p>
     <w:p>
       <w:pPr>
@@ -2156,9 +2464,19 @@
           <w:rFonts w:ascii="Arial" w:hAnsi="Arial" w:cs="Arial"/>
           <w:lang w:eastAsia="pt-BR"/>
         </w:rPr>
-        <w:t>Reforçando: as regras do funcionamento da equipe são relativas ao objetivo da nossa disciplina, que é elaborar um modelo de negócio para uma empresa que gere valor através de um produto ou serviço de base tecnológica (TIC).</w:t>
+        <w:t>Reforçando: as regras do funcionamento da equipe são relativas ao objetivo da nossa disciplina, que é elaborar um modelo de negócio para uma empresa que gere valor através de um produto ou serviço de base tecno</w:t>
+      </w:r>
+      <w:bookmarkStart w:id="0" w:name="_GoBack"/>
+      <w:bookmarkEnd w:id="0"/>
+      <w:r>
+        <w:rPr>
+          <w:rFonts w:ascii="Arial" w:hAnsi="Arial" w:cs="Arial"/>
+          <w:lang w:eastAsia="pt-BR"/>
+        </w:rPr>
+        <w:t>lógica (TIC).</w:t>
       </w:r>
     </w:p>
+    <w:p/>
     <w:sectPr>
       <w:pgSz w:w="11906" w:h="16838"/>
       <w:pgMar w:top="1417" w:right="1701" w:bottom="1417" w:left="1701" w:header="708" w:footer="708" w:gutter="0"/>
@@ -2172,6 +2490,16 @@
 <file path=word/numbering.xml><?xml version="1.0" encoding="utf-8"?>
 <w:numbering xmlns:ve="http://schemas.openxmlformats.org/markup-compatibility/2006" xmlns:o="urn:schemas-microsoft-com:office:office" xmlns:r="http://schemas.openxmlformats.org/officeDocument/2006/relationships" xmlns:m="http://schemas.openxmlformats.org/officeDocument/2006/math" xmlns:v="urn:schemas-microsoft-com:vml" xmlns:wp="http://schemas.openxmlformats.org/drawingml/2006/wordprocessingDrawing" xmlns:w10="urn:schemas-microsoft-com:office:word" xmlns:w="http://schemas.openxmlformats.org/wordprocessingml/2006/main" xmlns:wne="http://schemas.microsoft.com/office/word/2006/wordml">
   <w:abstractNum w:abstractNumId="0">
+    <w:nsid w:val="FFFFFFFE"/>
+    <w:multiLevelType w:val="singleLevel"/>
+    <w:tmpl w:val="A5FAECEE"/>
+    <w:lvl w:ilvl="0">
+      <w:numFmt w:val="bullet"/>
+      <w:lvlText w:val="*"/>
+      <w:lvlJc w:val="left"/>
+    </w:lvl>
+  </w:abstractNum>
+  <w:abstractNum w:abstractNumId="1">
     <w:nsid w:val="025D58B7"/>
     <w:multiLevelType w:val="hybridMultilevel"/>
     <w:tmpl w:val="8076C3D8"/>
@@ -2284,7 +2612,7 @@
       </w:rPr>
     </w:lvl>
   </w:abstractNum>
-  <w:abstractNum w:abstractNumId="1">
+  <w:abstractNum w:abstractNumId="2">
     <w:nsid w:val="0F73745B"/>
     <w:multiLevelType w:val="multilevel"/>
     <w:tmpl w:val="B2726AD6"/>
@@ -2397,7 +2725,7 @@
       </w:rPr>
     </w:lvl>
   </w:abstractNum>
-  <w:abstractNum w:abstractNumId="2">
+  <w:abstractNum w:abstractNumId="3">
     <w:nsid w:val="3408620B"/>
     <w:multiLevelType w:val="multilevel"/>
     <w:tmpl w:val="116E07BC"/>
@@ -2510,7 +2838,7 @@
       </w:rPr>
     </w:lvl>
   </w:abstractNum>
-  <w:abstractNum w:abstractNumId="3">
+  <w:abstractNum w:abstractNumId="4">
     <w:nsid w:val="442D3148"/>
     <w:multiLevelType w:val="hybridMultilevel"/>
     <w:tmpl w:val="8CA6293C"/>
@@ -2623,7 +2951,7 @@
       </w:rPr>
     </w:lvl>
   </w:abstractNum>
-  <w:abstractNum w:abstractNumId="4">
+  <w:abstractNum w:abstractNumId="5">
     <w:nsid w:val="52776A71"/>
     <w:multiLevelType w:val="hybridMultilevel"/>
     <w:tmpl w:val="5B7AD4A0"/>
@@ -2709,7 +3037,7 @@
       </w:pPr>
     </w:lvl>
   </w:abstractNum>
-  <w:abstractNum w:abstractNumId="5">
+  <w:abstractNum w:abstractNumId="6">
     <w:nsid w:val="6F0B36E9"/>
     <w:multiLevelType w:val="hybridMultilevel"/>
     <w:tmpl w:val="74B606AA"/>
@@ -2796,22 +3124,36 @@
     </w:lvl>
   </w:abstractNum>
   <w:num w:numId="1">
+    <w:abstractNumId w:val="6"/>
+  </w:num>
+  <w:num w:numId="2">
+    <w:abstractNumId w:val="3"/>
+  </w:num>
+  <w:num w:numId="3">
     <w:abstractNumId w:val="5"/>
   </w:num>
-  <w:num w:numId="2">
+  <w:num w:numId="4">
+    <w:abstractNumId w:val="1"/>
+  </w:num>
+  <w:num w:numId="5">
+    <w:abstractNumId w:val="4"/>
+  </w:num>
+  <w:num w:numId="6">
     <w:abstractNumId w:val="2"/>
   </w:num>
-  <w:num w:numId="3">
-    <w:abstractNumId w:val="4"/>
-  </w:num>
-  <w:num w:numId="4">
+  <w:num w:numId="7">
     <w:abstractNumId w:val="0"/>
-  </w:num>
-  <w:num w:numId="5">
-    <w:abstractNumId w:val="3"/>
-  </w:num>
-  <w:num w:numId="6">
-    <w:abstractNumId w:val="1"/>
+    <w:lvlOverride w:ilvl="0">
+      <w:lvl w:ilvl="0">
+        <w:numFmt w:val="bullet"/>
+        <w:lvlText w:val=""/>
+        <w:legacy w:legacy="1" w:legacySpace="0" w:legacyIndent="360"/>
+        <w:lvlJc w:val="left"/>
+        <w:rPr>
+          <w:rFonts w:ascii="Symbol" w:hAnsi="Symbol" w:hint="default"/>
+        </w:rPr>
+      </w:lvl>
+    </w:lvlOverride>
   </w:num>
 </w:numbering>
 </file>
@@ -3003,6 +3345,7 @@
   <w:style w:type="character" w:default="1" w:styleId="DefaultParagraphFont">
     <w:name w:val="Default Paragraph Font"/>
     <w:uiPriority w:val="1"/>
+    <w:semiHidden/>
     <w:unhideWhenUsed/>
   </w:style>
   <w:style w:type="table" w:default="1" w:styleId="TableNormal">
@@ -7552,20 +7895,20 @@
     </dgm:pt>
   </dgm:ptLst>
   <dgm:cxnLst>
-    <dgm:cxn modelId="{CF506E25-4145-4CFA-A891-044439D9DC98}" type="presOf" srcId="{6881F017-8B02-4152-B7FA-2D50D0A96E77}" destId="{C72BF190-F71D-4163-B474-1FA8C9C08121}" srcOrd="0" destOrd="0" presId="urn:microsoft.com/office/officeart/2005/8/layout/matrix2"/>
-    <dgm:cxn modelId="{5B027DC3-F516-4EEE-8940-11C4EEF31C54}" type="presOf" srcId="{DC096AD9-DDA1-4D5B-8A4B-66EC68DEE881}" destId="{28744A7F-E4A9-4D65-9D61-7CA2E1342E8B}" srcOrd="0" destOrd="0" presId="urn:microsoft.com/office/officeart/2005/8/layout/matrix2"/>
-    <dgm:cxn modelId="{D71DCF3D-ABCA-4E62-83DC-1D29C42BF846}" type="presOf" srcId="{C4482F56-2DB9-4A47-88AF-9FE179744974}" destId="{04AD85CF-B7EF-4693-82CC-5E722C268DE6}" srcOrd="0" destOrd="0" presId="urn:microsoft.com/office/officeart/2005/8/layout/matrix2"/>
+    <dgm:cxn modelId="{8631E95F-9AB0-4887-8409-C4CECD19E5EC}" type="presOf" srcId="{C4482F56-2DB9-4A47-88AF-9FE179744974}" destId="{04AD85CF-B7EF-4693-82CC-5E722C268DE6}" srcOrd="0" destOrd="0" presId="urn:microsoft.com/office/officeart/2005/8/layout/matrix2"/>
+    <dgm:cxn modelId="{538F4CCB-A3EF-4FD3-A29B-C32E1CEDA928}" type="presOf" srcId="{979F2256-FF0C-4B2D-AB50-2C02D8501316}" destId="{37014889-4A9D-4FA2-AC95-DE8DD7E088E7}" srcOrd="0" destOrd="0" presId="urn:microsoft.com/office/officeart/2005/8/layout/matrix2"/>
     <dgm:cxn modelId="{95E0BAC7-E027-4240-98E7-6DC5F5A4A32C}" srcId="{979F2256-FF0C-4B2D-AB50-2C02D8501316}" destId="{DC096AD9-DDA1-4D5B-8A4B-66EC68DEE881}" srcOrd="1" destOrd="0" parTransId="{6B123008-6BA3-4B3D-BD33-653E752599FB}" sibTransId="{5D0F2C57-FDB5-44BC-93C4-AB950CB0B55E}"/>
-    <dgm:cxn modelId="{D55A6ECF-79FB-4D5A-BB8B-6AE4833A3123}" type="presOf" srcId="{979F2256-FF0C-4B2D-AB50-2C02D8501316}" destId="{37014889-4A9D-4FA2-AC95-DE8DD7E088E7}" srcOrd="0" destOrd="0" presId="urn:microsoft.com/office/officeart/2005/8/layout/matrix2"/>
     <dgm:cxn modelId="{E2C8396C-E4D9-48D9-8C6B-540E0AD375DC}" srcId="{979F2256-FF0C-4B2D-AB50-2C02D8501316}" destId="{2321732C-AD3F-4F65-AB3F-630BAAF8DFCF}" srcOrd="2" destOrd="0" parTransId="{71A9D77F-E0DD-4855-92E4-A9E5DF6C5854}" sibTransId="{B9665D2F-5647-474E-8635-86AC7A483C98}"/>
+    <dgm:cxn modelId="{6B4B0B7A-A017-476B-A752-9D56A171D780}" type="presOf" srcId="{DC096AD9-DDA1-4D5B-8A4B-66EC68DEE881}" destId="{28744A7F-E4A9-4D65-9D61-7CA2E1342E8B}" srcOrd="0" destOrd="0" presId="urn:microsoft.com/office/officeart/2005/8/layout/matrix2"/>
+    <dgm:cxn modelId="{2EC055DB-1B45-44E3-8F46-146D1B517297}" type="presOf" srcId="{2321732C-AD3F-4F65-AB3F-630BAAF8DFCF}" destId="{B2818F5C-AC65-4AC1-9C31-C337016DC7F9}" srcOrd="0" destOrd="0" presId="urn:microsoft.com/office/officeart/2005/8/layout/matrix2"/>
     <dgm:cxn modelId="{A85B43EC-AE60-48D1-928F-2D02A408150E}" srcId="{979F2256-FF0C-4B2D-AB50-2C02D8501316}" destId="{6881F017-8B02-4152-B7FA-2D50D0A96E77}" srcOrd="0" destOrd="0" parTransId="{4D2B9D7C-8134-438D-9E4D-52695578B84A}" sibTransId="{4B7BDE47-D831-4921-B8B6-634022427306}"/>
+    <dgm:cxn modelId="{050A0F5E-20DA-4697-9EB6-D920EA98C3A5}" type="presOf" srcId="{6881F017-8B02-4152-B7FA-2D50D0A96E77}" destId="{C72BF190-F71D-4163-B474-1FA8C9C08121}" srcOrd="0" destOrd="0" presId="urn:microsoft.com/office/officeart/2005/8/layout/matrix2"/>
     <dgm:cxn modelId="{FE64F2B8-B9F6-4069-9B34-324A55434F15}" srcId="{979F2256-FF0C-4B2D-AB50-2C02D8501316}" destId="{C4482F56-2DB9-4A47-88AF-9FE179744974}" srcOrd="3" destOrd="0" parTransId="{AF80CE4F-2FFA-4394-BEB2-094C2A261ECB}" sibTransId="{41186975-1222-4D5B-B170-3C1A9B42F416}"/>
-    <dgm:cxn modelId="{94A3A206-FE8D-417C-B804-C73136CB9D04}" type="presOf" srcId="{2321732C-AD3F-4F65-AB3F-630BAAF8DFCF}" destId="{B2818F5C-AC65-4AC1-9C31-C337016DC7F9}" srcOrd="0" destOrd="0" presId="urn:microsoft.com/office/officeart/2005/8/layout/matrix2"/>
-    <dgm:cxn modelId="{E98CF256-4085-4A53-A28D-58E417F3DEE5}" type="presParOf" srcId="{37014889-4A9D-4FA2-AC95-DE8DD7E088E7}" destId="{35CEAA41-A91A-42A7-B303-386A0EE42A8B}" srcOrd="0" destOrd="0" presId="urn:microsoft.com/office/officeart/2005/8/layout/matrix2"/>
-    <dgm:cxn modelId="{18CD6B3F-3F0F-4915-BA5B-E12137FA1AD5}" type="presParOf" srcId="{37014889-4A9D-4FA2-AC95-DE8DD7E088E7}" destId="{C72BF190-F71D-4163-B474-1FA8C9C08121}" srcOrd="1" destOrd="0" presId="urn:microsoft.com/office/officeart/2005/8/layout/matrix2"/>
-    <dgm:cxn modelId="{A441D846-FA9F-40C5-959F-1C8ED598546F}" type="presParOf" srcId="{37014889-4A9D-4FA2-AC95-DE8DD7E088E7}" destId="{28744A7F-E4A9-4D65-9D61-7CA2E1342E8B}" srcOrd="2" destOrd="0" presId="urn:microsoft.com/office/officeart/2005/8/layout/matrix2"/>
-    <dgm:cxn modelId="{A17E75C8-7E9A-42E8-AF74-2291435EC41B}" type="presParOf" srcId="{37014889-4A9D-4FA2-AC95-DE8DD7E088E7}" destId="{B2818F5C-AC65-4AC1-9C31-C337016DC7F9}" srcOrd="3" destOrd="0" presId="urn:microsoft.com/office/officeart/2005/8/layout/matrix2"/>
-    <dgm:cxn modelId="{2C6393C1-6D73-46EB-876F-2118D7723C96}" type="presParOf" srcId="{37014889-4A9D-4FA2-AC95-DE8DD7E088E7}" destId="{04AD85CF-B7EF-4693-82CC-5E722C268DE6}" srcOrd="4" destOrd="0" presId="urn:microsoft.com/office/officeart/2005/8/layout/matrix2"/>
+    <dgm:cxn modelId="{48BF749F-F2AE-49BF-954A-38644E7768ED}" type="presParOf" srcId="{37014889-4A9D-4FA2-AC95-DE8DD7E088E7}" destId="{35CEAA41-A91A-42A7-B303-386A0EE42A8B}" srcOrd="0" destOrd="0" presId="urn:microsoft.com/office/officeart/2005/8/layout/matrix2"/>
+    <dgm:cxn modelId="{7D699A8A-0FD9-4DCC-81E0-027D9898E80C}" type="presParOf" srcId="{37014889-4A9D-4FA2-AC95-DE8DD7E088E7}" destId="{C72BF190-F71D-4163-B474-1FA8C9C08121}" srcOrd="1" destOrd="0" presId="urn:microsoft.com/office/officeart/2005/8/layout/matrix2"/>
+    <dgm:cxn modelId="{D14918A9-13D1-4DC2-B7FB-41328767E5DC}" type="presParOf" srcId="{37014889-4A9D-4FA2-AC95-DE8DD7E088E7}" destId="{28744A7F-E4A9-4D65-9D61-7CA2E1342E8B}" srcOrd="2" destOrd="0" presId="urn:microsoft.com/office/officeart/2005/8/layout/matrix2"/>
+    <dgm:cxn modelId="{EDF41265-01DB-4D9C-A9F4-5B5DA24D811D}" type="presParOf" srcId="{37014889-4A9D-4FA2-AC95-DE8DD7E088E7}" destId="{B2818F5C-AC65-4AC1-9C31-C337016DC7F9}" srcOrd="3" destOrd="0" presId="urn:microsoft.com/office/officeart/2005/8/layout/matrix2"/>
+    <dgm:cxn modelId="{8B0B2C6D-84F2-4E33-88B7-81B7292487DF}" type="presParOf" srcId="{37014889-4A9D-4FA2-AC95-DE8DD7E088E7}" destId="{04AD85CF-B7EF-4693-82CC-5E722C268DE6}" srcOrd="4" destOrd="0" presId="urn:microsoft.com/office/officeart/2005/8/layout/matrix2"/>
   </dgm:cxnLst>
   <dgm:bg/>
   <dgm:whole/>
@@ -7986,20 +8329,20 @@
     </dgm:pt>
   </dgm:ptLst>
   <dgm:cxnLst>
-    <dgm:cxn modelId="{31CFC00B-880A-499F-AD20-30FDE52B9D68}" type="presOf" srcId="{C4482F56-2DB9-4A47-88AF-9FE179744974}" destId="{04AD85CF-B7EF-4693-82CC-5E722C268DE6}" srcOrd="0" destOrd="0" presId="urn:microsoft.com/office/officeart/2005/8/layout/matrix2"/>
-    <dgm:cxn modelId="{D6936C09-59AD-476B-BB25-2A32D9494890}" type="presOf" srcId="{6881F017-8B02-4152-B7FA-2D50D0A96E77}" destId="{C72BF190-F71D-4163-B474-1FA8C9C08121}" srcOrd="0" destOrd="0" presId="urn:microsoft.com/office/officeart/2005/8/layout/matrix2"/>
-    <dgm:cxn modelId="{047BE0EE-EB45-4298-80B2-82ACBB24D250}" type="presOf" srcId="{DC096AD9-DDA1-4D5B-8A4B-66EC68DEE881}" destId="{28744A7F-E4A9-4D65-9D61-7CA2E1342E8B}" srcOrd="0" destOrd="0" presId="urn:microsoft.com/office/officeart/2005/8/layout/matrix2"/>
+    <dgm:cxn modelId="{7865CF0F-2F20-463B-AABE-98A917A0452B}" type="presOf" srcId="{C4482F56-2DB9-4A47-88AF-9FE179744974}" destId="{04AD85CF-B7EF-4693-82CC-5E722C268DE6}" srcOrd="0" destOrd="0" presId="urn:microsoft.com/office/officeart/2005/8/layout/matrix2"/>
     <dgm:cxn modelId="{95E0BAC7-E027-4240-98E7-6DC5F5A4A32C}" srcId="{979F2256-FF0C-4B2D-AB50-2C02D8501316}" destId="{DC096AD9-DDA1-4D5B-8A4B-66EC68DEE881}" srcOrd="1" destOrd="0" parTransId="{6B123008-6BA3-4B3D-BD33-653E752599FB}" sibTransId="{5D0F2C57-FDB5-44BC-93C4-AB950CB0B55E}"/>
+    <dgm:cxn modelId="{2F156E40-0782-4EDB-A7CF-1CA9C94EA030}" type="presOf" srcId="{979F2256-FF0C-4B2D-AB50-2C02D8501316}" destId="{37014889-4A9D-4FA2-AC95-DE8DD7E088E7}" srcOrd="0" destOrd="0" presId="urn:microsoft.com/office/officeart/2005/8/layout/matrix2"/>
     <dgm:cxn modelId="{E2C8396C-E4D9-48D9-8C6B-540E0AD375DC}" srcId="{979F2256-FF0C-4B2D-AB50-2C02D8501316}" destId="{2321732C-AD3F-4F65-AB3F-630BAAF8DFCF}" srcOrd="2" destOrd="0" parTransId="{71A9D77F-E0DD-4855-92E4-A9E5DF6C5854}" sibTransId="{B9665D2F-5647-474E-8635-86AC7A483C98}"/>
-    <dgm:cxn modelId="{29E45BAC-0B79-4E30-8433-F62A654E507A}" type="presOf" srcId="{979F2256-FF0C-4B2D-AB50-2C02D8501316}" destId="{37014889-4A9D-4FA2-AC95-DE8DD7E088E7}" srcOrd="0" destOrd="0" presId="urn:microsoft.com/office/officeart/2005/8/layout/matrix2"/>
-    <dgm:cxn modelId="{FD065CC0-559B-4E4D-93FC-AECDBDE5D8F7}" type="presOf" srcId="{2321732C-AD3F-4F65-AB3F-630BAAF8DFCF}" destId="{B2818F5C-AC65-4AC1-9C31-C337016DC7F9}" srcOrd="0" destOrd="0" presId="urn:microsoft.com/office/officeart/2005/8/layout/matrix2"/>
+    <dgm:cxn modelId="{B077EDC6-FB9F-4B0E-A090-3BE4DADD8C71}" type="presOf" srcId="{2321732C-AD3F-4F65-AB3F-630BAAF8DFCF}" destId="{B2818F5C-AC65-4AC1-9C31-C337016DC7F9}" srcOrd="0" destOrd="0" presId="urn:microsoft.com/office/officeart/2005/8/layout/matrix2"/>
     <dgm:cxn modelId="{A85B43EC-AE60-48D1-928F-2D02A408150E}" srcId="{979F2256-FF0C-4B2D-AB50-2C02D8501316}" destId="{6881F017-8B02-4152-B7FA-2D50D0A96E77}" srcOrd="0" destOrd="0" parTransId="{4D2B9D7C-8134-438D-9E4D-52695578B84A}" sibTransId="{4B7BDE47-D831-4921-B8B6-634022427306}"/>
+    <dgm:cxn modelId="{DA0633B6-BF0E-4C04-88D8-4E63BF3802C1}" type="presOf" srcId="{DC096AD9-DDA1-4D5B-8A4B-66EC68DEE881}" destId="{28744A7F-E4A9-4D65-9D61-7CA2E1342E8B}" srcOrd="0" destOrd="0" presId="urn:microsoft.com/office/officeart/2005/8/layout/matrix2"/>
     <dgm:cxn modelId="{FE64F2B8-B9F6-4069-9B34-324A55434F15}" srcId="{979F2256-FF0C-4B2D-AB50-2C02D8501316}" destId="{C4482F56-2DB9-4A47-88AF-9FE179744974}" srcOrd="3" destOrd="0" parTransId="{AF80CE4F-2FFA-4394-BEB2-094C2A261ECB}" sibTransId="{41186975-1222-4D5B-B170-3C1A9B42F416}"/>
-    <dgm:cxn modelId="{C9E5FECD-A61B-46BA-89E6-AC5D4EFA3DE2}" type="presParOf" srcId="{37014889-4A9D-4FA2-AC95-DE8DD7E088E7}" destId="{35CEAA41-A91A-42A7-B303-386A0EE42A8B}" srcOrd="0" destOrd="0" presId="urn:microsoft.com/office/officeart/2005/8/layout/matrix2"/>
-    <dgm:cxn modelId="{EBD8B1C1-16A6-4704-B371-DB5FE8DED036}" type="presParOf" srcId="{37014889-4A9D-4FA2-AC95-DE8DD7E088E7}" destId="{C72BF190-F71D-4163-B474-1FA8C9C08121}" srcOrd="1" destOrd="0" presId="urn:microsoft.com/office/officeart/2005/8/layout/matrix2"/>
-    <dgm:cxn modelId="{0926AB48-EE8C-4922-B586-5A13CFCA7877}" type="presParOf" srcId="{37014889-4A9D-4FA2-AC95-DE8DD7E088E7}" destId="{28744A7F-E4A9-4D65-9D61-7CA2E1342E8B}" srcOrd="2" destOrd="0" presId="urn:microsoft.com/office/officeart/2005/8/layout/matrix2"/>
-    <dgm:cxn modelId="{AD0FD23F-B587-4ECC-A89E-91FD1B289F7B}" type="presParOf" srcId="{37014889-4A9D-4FA2-AC95-DE8DD7E088E7}" destId="{B2818F5C-AC65-4AC1-9C31-C337016DC7F9}" srcOrd="3" destOrd="0" presId="urn:microsoft.com/office/officeart/2005/8/layout/matrix2"/>
-    <dgm:cxn modelId="{A2663C90-447D-4CA9-BF46-929D3E5B8556}" type="presParOf" srcId="{37014889-4A9D-4FA2-AC95-DE8DD7E088E7}" destId="{04AD85CF-B7EF-4693-82CC-5E722C268DE6}" srcOrd="4" destOrd="0" presId="urn:microsoft.com/office/officeart/2005/8/layout/matrix2"/>
+    <dgm:cxn modelId="{AD951107-C0A5-4D3E-BC1B-AA1D7AC44E09}" type="presOf" srcId="{6881F017-8B02-4152-B7FA-2D50D0A96E77}" destId="{C72BF190-F71D-4163-B474-1FA8C9C08121}" srcOrd="0" destOrd="0" presId="urn:microsoft.com/office/officeart/2005/8/layout/matrix2"/>
+    <dgm:cxn modelId="{0417D41F-D661-46EC-8C30-95B9218F7F1D}" type="presParOf" srcId="{37014889-4A9D-4FA2-AC95-DE8DD7E088E7}" destId="{35CEAA41-A91A-42A7-B303-386A0EE42A8B}" srcOrd="0" destOrd="0" presId="urn:microsoft.com/office/officeart/2005/8/layout/matrix2"/>
+    <dgm:cxn modelId="{22104882-C77F-455F-89D3-84797E64F390}" type="presParOf" srcId="{37014889-4A9D-4FA2-AC95-DE8DD7E088E7}" destId="{C72BF190-F71D-4163-B474-1FA8C9C08121}" srcOrd="1" destOrd="0" presId="urn:microsoft.com/office/officeart/2005/8/layout/matrix2"/>
+    <dgm:cxn modelId="{89B1DCEB-1138-428F-9C46-25A3DE00C9E0}" type="presParOf" srcId="{37014889-4A9D-4FA2-AC95-DE8DD7E088E7}" destId="{28744A7F-E4A9-4D65-9D61-7CA2E1342E8B}" srcOrd="2" destOrd="0" presId="urn:microsoft.com/office/officeart/2005/8/layout/matrix2"/>
+    <dgm:cxn modelId="{BF037BAD-E9DB-4F74-A41B-4FCA2A2E0445}" type="presParOf" srcId="{37014889-4A9D-4FA2-AC95-DE8DD7E088E7}" destId="{B2818F5C-AC65-4AC1-9C31-C337016DC7F9}" srcOrd="3" destOrd="0" presId="urn:microsoft.com/office/officeart/2005/8/layout/matrix2"/>
+    <dgm:cxn modelId="{5E08D103-DAA6-446F-99BC-B1A2759122CD}" type="presParOf" srcId="{37014889-4A9D-4FA2-AC95-DE8DD7E088E7}" destId="{04AD85CF-B7EF-4693-82CC-5E722C268DE6}" srcOrd="4" destOrd="0" presId="urn:microsoft.com/office/officeart/2005/8/layout/matrix2"/>
   </dgm:cxnLst>
   <dgm:bg/>
   <dgm:whole/>
@@ -8393,20 +8736,20 @@
     </dgm:pt>
   </dgm:ptLst>
   <dgm:cxnLst>
+    <dgm:cxn modelId="{DFAFA2F9-5AA6-462E-9003-3428D0B5BC25}" type="presOf" srcId="{979F2256-FF0C-4B2D-AB50-2C02D8501316}" destId="{37014889-4A9D-4FA2-AC95-DE8DD7E088E7}" srcOrd="0" destOrd="0" presId="urn:microsoft.com/office/officeart/2005/8/layout/matrix2"/>
     <dgm:cxn modelId="{95E0BAC7-E027-4240-98E7-6DC5F5A4A32C}" srcId="{979F2256-FF0C-4B2D-AB50-2C02D8501316}" destId="{DC096AD9-DDA1-4D5B-8A4B-66EC68DEE881}" srcOrd="1" destOrd="0" parTransId="{6B123008-6BA3-4B3D-BD33-653E752599FB}" sibTransId="{5D0F2C57-FDB5-44BC-93C4-AB950CB0B55E}"/>
-    <dgm:cxn modelId="{26D33D7B-B852-444E-BA6C-4D355DFB512B}" type="presOf" srcId="{979F2256-FF0C-4B2D-AB50-2C02D8501316}" destId="{37014889-4A9D-4FA2-AC95-DE8DD7E088E7}" srcOrd="0" destOrd="0" presId="urn:microsoft.com/office/officeart/2005/8/layout/matrix2"/>
-    <dgm:cxn modelId="{B82372CE-6C34-425F-B6A1-0A64E4B33270}" type="presOf" srcId="{C4482F56-2DB9-4A47-88AF-9FE179744974}" destId="{04AD85CF-B7EF-4693-82CC-5E722C268DE6}" srcOrd="0" destOrd="0" presId="urn:microsoft.com/office/officeart/2005/8/layout/matrix2"/>
     <dgm:cxn modelId="{E2C8396C-E4D9-48D9-8C6B-540E0AD375DC}" srcId="{979F2256-FF0C-4B2D-AB50-2C02D8501316}" destId="{2321732C-AD3F-4F65-AB3F-630BAAF8DFCF}" srcOrd="2" destOrd="0" parTransId="{71A9D77F-E0DD-4855-92E4-A9E5DF6C5854}" sibTransId="{B9665D2F-5647-474E-8635-86AC7A483C98}"/>
-    <dgm:cxn modelId="{1D5B50C8-D001-4252-A0EB-4DDB60C9F345}" type="presOf" srcId="{6881F017-8B02-4152-B7FA-2D50D0A96E77}" destId="{C72BF190-F71D-4163-B474-1FA8C9C08121}" srcOrd="0" destOrd="0" presId="urn:microsoft.com/office/officeart/2005/8/layout/matrix2"/>
-    <dgm:cxn modelId="{B5D820F4-2EFE-4632-88FB-9891DA34672F}" type="presOf" srcId="{2321732C-AD3F-4F65-AB3F-630BAAF8DFCF}" destId="{B2818F5C-AC65-4AC1-9C31-C337016DC7F9}" srcOrd="0" destOrd="0" presId="urn:microsoft.com/office/officeart/2005/8/layout/matrix2"/>
+    <dgm:cxn modelId="{CEB45678-033E-4014-ADEC-BAAE661C0637}" type="presOf" srcId="{2321732C-AD3F-4F65-AB3F-630BAAF8DFCF}" destId="{B2818F5C-AC65-4AC1-9C31-C337016DC7F9}" srcOrd="0" destOrd="0" presId="urn:microsoft.com/office/officeart/2005/8/layout/matrix2"/>
+    <dgm:cxn modelId="{C719B837-CFC4-4350-B67D-8D1626BAE654}" type="presOf" srcId="{C4482F56-2DB9-4A47-88AF-9FE179744974}" destId="{04AD85CF-B7EF-4693-82CC-5E722C268DE6}" srcOrd="0" destOrd="0" presId="urn:microsoft.com/office/officeart/2005/8/layout/matrix2"/>
     <dgm:cxn modelId="{A85B43EC-AE60-48D1-928F-2D02A408150E}" srcId="{979F2256-FF0C-4B2D-AB50-2C02D8501316}" destId="{6881F017-8B02-4152-B7FA-2D50D0A96E77}" srcOrd="0" destOrd="0" parTransId="{4D2B9D7C-8134-438D-9E4D-52695578B84A}" sibTransId="{4B7BDE47-D831-4921-B8B6-634022427306}"/>
+    <dgm:cxn modelId="{C0DE744F-F578-43C4-BC95-1D127E911BF9}" type="presOf" srcId="{DC096AD9-DDA1-4D5B-8A4B-66EC68DEE881}" destId="{28744A7F-E4A9-4D65-9D61-7CA2E1342E8B}" srcOrd="0" destOrd="0" presId="urn:microsoft.com/office/officeart/2005/8/layout/matrix2"/>
     <dgm:cxn modelId="{FE64F2B8-B9F6-4069-9B34-324A55434F15}" srcId="{979F2256-FF0C-4B2D-AB50-2C02D8501316}" destId="{C4482F56-2DB9-4A47-88AF-9FE179744974}" srcOrd="3" destOrd="0" parTransId="{AF80CE4F-2FFA-4394-BEB2-094C2A261ECB}" sibTransId="{41186975-1222-4D5B-B170-3C1A9B42F416}"/>
-    <dgm:cxn modelId="{F5092A34-78D9-49FB-A74F-09DDDFA65581}" type="presOf" srcId="{DC096AD9-DDA1-4D5B-8A4B-66EC68DEE881}" destId="{28744A7F-E4A9-4D65-9D61-7CA2E1342E8B}" srcOrd="0" destOrd="0" presId="urn:microsoft.com/office/officeart/2005/8/layout/matrix2"/>
-    <dgm:cxn modelId="{30D701BB-0B12-4C7E-A293-424BD57324BF}" type="presParOf" srcId="{37014889-4A9D-4FA2-AC95-DE8DD7E088E7}" destId="{35CEAA41-A91A-42A7-B303-386A0EE42A8B}" srcOrd="0" destOrd="0" presId="urn:microsoft.com/office/officeart/2005/8/layout/matrix2"/>
-    <dgm:cxn modelId="{C1398B86-6310-4EEB-914C-7066EB7C1FC3}" type="presParOf" srcId="{37014889-4A9D-4FA2-AC95-DE8DD7E088E7}" destId="{C72BF190-F71D-4163-B474-1FA8C9C08121}" srcOrd="1" destOrd="0" presId="urn:microsoft.com/office/officeart/2005/8/layout/matrix2"/>
-    <dgm:cxn modelId="{E051B303-4498-434F-8F13-39304A19B485}" type="presParOf" srcId="{37014889-4A9D-4FA2-AC95-DE8DD7E088E7}" destId="{28744A7F-E4A9-4D65-9D61-7CA2E1342E8B}" srcOrd="2" destOrd="0" presId="urn:microsoft.com/office/officeart/2005/8/layout/matrix2"/>
-    <dgm:cxn modelId="{21DB9351-0ED3-4659-9B5E-9D6250C7C301}" type="presParOf" srcId="{37014889-4A9D-4FA2-AC95-DE8DD7E088E7}" destId="{B2818F5C-AC65-4AC1-9C31-C337016DC7F9}" srcOrd="3" destOrd="0" presId="urn:microsoft.com/office/officeart/2005/8/layout/matrix2"/>
-    <dgm:cxn modelId="{FA93A57D-016A-4C3A-B1C4-3F3C34088FAC}" type="presParOf" srcId="{37014889-4A9D-4FA2-AC95-DE8DD7E088E7}" destId="{04AD85CF-B7EF-4693-82CC-5E722C268DE6}" srcOrd="4" destOrd="0" presId="urn:microsoft.com/office/officeart/2005/8/layout/matrix2"/>
+    <dgm:cxn modelId="{F68A5BA6-375F-45F1-9BAE-88AB495B6B7A}" type="presOf" srcId="{6881F017-8B02-4152-B7FA-2D50D0A96E77}" destId="{C72BF190-F71D-4163-B474-1FA8C9C08121}" srcOrd="0" destOrd="0" presId="urn:microsoft.com/office/officeart/2005/8/layout/matrix2"/>
+    <dgm:cxn modelId="{CD839B8B-BE36-4D7C-9B91-20659AD8B0F5}" type="presParOf" srcId="{37014889-4A9D-4FA2-AC95-DE8DD7E088E7}" destId="{35CEAA41-A91A-42A7-B303-386A0EE42A8B}" srcOrd="0" destOrd="0" presId="urn:microsoft.com/office/officeart/2005/8/layout/matrix2"/>
+    <dgm:cxn modelId="{50C30341-4661-47BE-A3DB-11B7A8B044DE}" type="presParOf" srcId="{37014889-4A9D-4FA2-AC95-DE8DD7E088E7}" destId="{C72BF190-F71D-4163-B474-1FA8C9C08121}" srcOrd="1" destOrd="0" presId="urn:microsoft.com/office/officeart/2005/8/layout/matrix2"/>
+    <dgm:cxn modelId="{5FE7E27B-DECC-4318-A4DE-BFDE32BE4204}" type="presParOf" srcId="{37014889-4A9D-4FA2-AC95-DE8DD7E088E7}" destId="{28744A7F-E4A9-4D65-9D61-7CA2E1342E8B}" srcOrd="2" destOrd="0" presId="urn:microsoft.com/office/officeart/2005/8/layout/matrix2"/>
+    <dgm:cxn modelId="{4B351115-FDAB-4470-87F9-6878007FCA2E}" type="presParOf" srcId="{37014889-4A9D-4FA2-AC95-DE8DD7E088E7}" destId="{B2818F5C-AC65-4AC1-9C31-C337016DC7F9}" srcOrd="3" destOrd="0" presId="urn:microsoft.com/office/officeart/2005/8/layout/matrix2"/>
+    <dgm:cxn modelId="{E6442D60-2717-42EC-86A1-E20EBE504915}" type="presParOf" srcId="{37014889-4A9D-4FA2-AC95-DE8DD7E088E7}" destId="{04AD85CF-B7EF-4693-82CC-5E722C268DE6}" srcOrd="4" destOrd="0" presId="urn:microsoft.com/office/officeart/2005/8/layout/matrix2"/>
   </dgm:cxnLst>
   <dgm:bg/>
   <dgm:whole/>
@@ -8527,7 +8870,21 @@
               <a:latin typeface="Arial" panose="020B0604020202020204" pitchFamily="34" charset="0"/>
               <a:cs typeface="Arial" panose="020B0604020202020204" pitchFamily="34" charset="0"/>
             </a:rPr>
-            <a:t>3 - Conhecimento técnico  de programação limitado.</a:t>
+            <a:t>3 - </a:t>
+          </a:r>
+          <a:r>
+            <a:rPr lang="pt-BR" sz="1050">
+              <a:latin typeface="Arial" pitchFamily="34" charset="0"/>
+              <a:cs typeface="Arial" pitchFamily="34" charset="0"/>
+            </a:rPr>
+            <a:t>Ter dificuldades em ajudar o grupo devido c</a:t>
+          </a:r>
+          <a:r>
+            <a:rPr lang="en-CA" sz="1050">
+              <a:latin typeface="Arial" panose="020B0604020202020204" pitchFamily="34" charset="0"/>
+              <a:cs typeface="Arial" panose="020B0604020202020204" pitchFamily="34" charset="0"/>
+            </a:rPr>
+            <a:t>onhecimento técnico  de programação limitado.</a:t>
           </a:r>
         </a:p>
         <a:p>
@@ -8576,19 +8933,8 @@
               <a:latin typeface="Arial" pitchFamily="34" charset="0"/>
               <a:cs typeface="Arial" pitchFamily="34" charset="0"/>
             </a:rPr>
-            <a:t>1- Ter dificuldades em ajudar o grupo em tecnologias de programa</a:t>
+            <a:t>1- </a:t>
           </a:r>
-          <a:r>
-            <a:rPr lang="en-CA" sz="1050">
-              <a:latin typeface="Arial" pitchFamily="34" charset="0"/>
-              <a:cs typeface="Arial" pitchFamily="34" charset="0"/>
-            </a:rPr>
-            <a:t>ção</a:t>
-          </a:r>
-          <a:endParaRPr lang="pt-BR" sz="1050">
-            <a:latin typeface="Arial" pitchFamily="34" charset="0"/>
-            <a:cs typeface="Arial" pitchFamily="34" charset="0"/>
-          </a:endParaRPr>
         </a:p>
         <a:p>
           <a:pPr algn="ctr"/>
@@ -8769,20 +9115,20 @@
     </dgm:pt>
   </dgm:ptLst>
   <dgm:cxnLst>
-    <dgm:cxn modelId="{01464596-C004-401F-AADE-708DC3B3C894}" type="presOf" srcId="{DC096AD9-DDA1-4D5B-8A4B-66EC68DEE881}" destId="{28744A7F-E4A9-4D65-9D61-7CA2E1342E8B}" srcOrd="0" destOrd="0" presId="urn:microsoft.com/office/officeart/2005/8/layout/matrix2"/>
-    <dgm:cxn modelId="{D2B1E32C-9D30-4948-8D13-3126A4AA1295}" type="presOf" srcId="{979F2256-FF0C-4B2D-AB50-2C02D8501316}" destId="{37014889-4A9D-4FA2-AC95-DE8DD7E088E7}" srcOrd="0" destOrd="0" presId="urn:microsoft.com/office/officeart/2005/8/layout/matrix2"/>
-    <dgm:cxn modelId="{154095EC-989A-450F-B2DF-B6187C60DA99}" type="presOf" srcId="{6881F017-8B02-4152-B7FA-2D50D0A96E77}" destId="{C72BF190-F71D-4163-B474-1FA8C9C08121}" srcOrd="0" destOrd="0" presId="urn:microsoft.com/office/officeart/2005/8/layout/matrix2"/>
+    <dgm:cxn modelId="{42CF97E2-AABC-4DE4-A157-E64DDADED257}" type="presOf" srcId="{2321732C-AD3F-4F65-AB3F-630BAAF8DFCF}" destId="{B2818F5C-AC65-4AC1-9C31-C337016DC7F9}" srcOrd="0" destOrd="0" presId="urn:microsoft.com/office/officeart/2005/8/layout/matrix2"/>
+    <dgm:cxn modelId="{045FE74B-DFC0-4D50-9319-36F598D6BCA7}" type="presOf" srcId="{979F2256-FF0C-4B2D-AB50-2C02D8501316}" destId="{37014889-4A9D-4FA2-AC95-DE8DD7E088E7}" srcOrd="0" destOrd="0" presId="urn:microsoft.com/office/officeart/2005/8/layout/matrix2"/>
     <dgm:cxn modelId="{95E0BAC7-E027-4240-98E7-6DC5F5A4A32C}" srcId="{979F2256-FF0C-4B2D-AB50-2C02D8501316}" destId="{DC096AD9-DDA1-4D5B-8A4B-66EC68DEE881}" srcOrd="1" destOrd="0" parTransId="{6B123008-6BA3-4B3D-BD33-653E752599FB}" sibTransId="{5D0F2C57-FDB5-44BC-93C4-AB950CB0B55E}"/>
-    <dgm:cxn modelId="{8FAC7E8A-59E7-470E-B026-4AC69BFFB6F8}" type="presOf" srcId="{C4482F56-2DB9-4A47-88AF-9FE179744974}" destId="{04AD85CF-B7EF-4693-82CC-5E722C268DE6}" srcOrd="0" destOrd="0" presId="urn:microsoft.com/office/officeart/2005/8/layout/matrix2"/>
+    <dgm:cxn modelId="{6445CCDD-5214-4552-94C4-69CA4F1F8D5A}" type="presOf" srcId="{6881F017-8B02-4152-B7FA-2D50D0A96E77}" destId="{C72BF190-F71D-4163-B474-1FA8C9C08121}" srcOrd="0" destOrd="0" presId="urn:microsoft.com/office/officeart/2005/8/layout/matrix2"/>
     <dgm:cxn modelId="{E2C8396C-E4D9-48D9-8C6B-540E0AD375DC}" srcId="{979F2256-FF0C-4B2D-AB50-2C02D8501316}" destId="{2321732C-AD3F-4F65-AB3F-630BAAF8DFCF}" srcOrd="2" destOrd="0" parTransId="{71A9D77F-E0DD-4855-92E4-A9E5DF6C5854}" sibTransId="{B9665D2F-5647-474E-8635-86AC7A483C98}"/>
     <dgm:cxn modelId="{A85B43EC-AE60-48D1-928F-2D02A408150E}" srcId="{979F2256-FF0C-4B2D-AB50-2C02D8501316}" destId="{6881F017-8B02-4152-B7FA-2D50D0A96E77}" srcOrd="0" destOrd="0" parTransId="{4D2B9D7C-8134-438D-9E4D-52695578B84A}" sibTransId="{4B7BDE47-D831-4921-B8B6-634022427306}"/>
+    <dgm:cxn modelId="{94256327-49B9-49CF-9B97-375143E8270C}" type="presOf" srcId="{DC096AD9-DDA1-4D5B-8A4B-66EC68DEE881}" destId="{28744A7F-E4A9-4D65-9D61-7CA2E1342E8B}" srcOrd="0" destOrd="0" presId="urn:microsoft.com/office/officeart/2005/8/layout/matrix2"/>
+    <dgm:cxn modelId="{84ED7CE6-A995-4F38-B4B9-F03EF01B6041}" type="presOf" srcId="{C4482F56-2DB9-4A47-88AF-9FE179744974}" destId="{04AD85CF-B7EF-4693-82CC-5E722C268DE6}" srcOrd="0" destOrd="0" presId="urn:microsoft.com/office/officeart/2005/8/layout/matrix2"/>
     <dgm:cxn modelId="{FE64F2B8-B9F6-4069-9B34-324A55434F15}" srcId="{979F2256-FF0C-4B2D-AB50-2C02D8501316}" destId="{C4482F56-2DB9-4A47-88AF-9FE179744974}" srcOrd="3" destOrd="0" parTransId="{AF80CE4F-2FFA-4394-BEB2-094C2A261ECB}" sibTransId="{41186975-1222-4D5B-B170-3C1A9B42F416}"/>
-    <dgm:cxn modelId="{E8EA5D13-99BB-42E3-AB01-04A180E62C0F}" type="presOf" srcId="{2321732C-AD3F-4F65-AB3F-630BAAF8DFCF}" destId="{B2818F5C-AC65-4AC1-9C31-C337016DC7F9}" srcOrd="0" destOrd="0" presId="urn:microsoft.com/office/officeart/2005/8/layout/matrix2"/>
-    <dgm:cxn modelId="{384729AB-62D2-483E-9CED-4E70ED571554}" type="presParOf" srcId="{37014889-4A9D-4FA2-AC95-DE8DD7E088E7}" destId="{35CEAA41-A91A-42A7-B303-386A0EE42A8B}" srcOrd="0" destOrd="0" presId="urn:microsoft.com/office/officeart/2005/8/layout/matrix2"/>
-    <dgm:cxn modelId="{9A229E73-B145-46C9-9067-6E202E889ECB}" type="presParOf" srcId="{37014889-4A9D-4FA2-AC95-DE8DD7E088E7}" destId="{C72BF190-F71D-4163-B474-1FA8C9C08121}" srcOrd="1" destOrd="0" presId="urn:microsoft.com/office/officeart/2005/8/layout/matrix2"/>
-    <dgm:cxn modelId="{2F8673F0-9E16-42E4-BFD9-B673AA0DEB4B}" type="presParOf" srcId="{37014889-4A9D-4FA2-AC95-DE8DD7E088E7}" destId="{28744A7F-E4A9-4D65-9D61-7CA2E1342E8B}" srcOrd="2" destOrd="0" presId="urn:microsoft.com/office/officeart/2005/8/layout/matrix2"/>
-    <dgm:cxn modelId="{E56BEC70-7558-4400-A8EB-03A7519CE534}" type="presParOf" srcId="{37014889-4A9D-4FA2-AC95-DE8DD7E088E7}" destId="{B2818F5C-AC65-4AC1-9C31-C337016DC7F9}" srcOrd="3" destOrd="0" presId="urn:microsoft.com/office/officeart/2005/8/layout/matrix2"/>
-    <dgm:cxn modelId="{CCC0D344-E5AF-4AC4-B074-F9574A9FBFDD}" type="presParOf" srcId="{37014889-4A9D-4FA2-AC95-DE8DD7E088E7}" destId="{04AD85CF-B7EF-4693-82CC-5E722C268DE6}" srcOrd="4" destOrd="0" presId="urn:microsoft.com/office/officeart/2005/8/layout/matrix2"/>
+    <dgm:cxn modelId="{8CFF9940-D6CA-4F2A-90BA-11C89D09D6BD}" type="presParOf" srcId="{37014889-4A9D-4FA2-AC95-DE8DD7E088E7}" destId="{35CEAA41-A91A-42A7-B303-386A0EE42A8B}" srcOrd="0" destOrd="0" presId="urn:microsoft.com/office/officeart/2005/8/layout/matrix2"/>
+    <dgm:cxn modelId="{D0ABD84E-A85A-43BC-899C-A638CB0260FE}" type="presParOf" srcId="{37014889-4A9D-4FA2-AC95-DE8DD7E088E7}" destId="{C72BF190-F71D-4163-B474-1FA8C9C08121}" srcOrd="1" destOrd="0" presId="urn:microsoft.com/office/officeart/2005/8/layout/matrix2"/>
+    <dgm:cxn modelId="{CB4D3C49-C6A1-4DFD-ACEA-7F8FE3DA0C08}" type="presParOf" srcId="{37014889-4A9D-4FA2-AC95-DE8DD7E088E7}" destId="{28744A7F-E4A9-4D65-9D61-7CA2E1342E8B}" srcOrd="2" destOrd="0" presId="urn:microsoft.com/office/officeart/2005/8/layout/matrix2"/>
+    <dgm:cxn modelId="{EC415418-9589-448B-8385-546DDFBFAD3E}" type="presParOf" srcId="{37014889-4A9D-4FA2-AC95-DE8DD7E088E7}" destId="{B2818F5C-AC65-4AC1-9C31-C337016DC7F9}" srcOrd="3" destOrd="0" presId="urn:microsoft.com/office/officeart/2005/8/layout/matrix2"/>
+    <dgm:cxn modelId="{59C4184C-C470-4334-9487-81357575B1C1}" type="presParOf" srcId="{37014889-4A9D-4FA2-AC95-DE8DD7E088E7}" destId="{04AD85CF-B7EF-4693-82CC-5E722C268DE6}" srcOrd="4" destOrd="0" presId="urn:microsoft.com/office/officeart/2005/8/layout/matrix2"/>
   </dgm:cxnLst>
   <dgm:bg/>
   <dgm:whole/>
@@ -9154,20 +9500,20 @@
     </dgm:pt>
   </dgm:ptLst>
   <dgm:cxnLst>
-    <dgm:cxn modelId="{6CCFFDC0-57D7-4F33-8D04-EA32F9FFFC23}" type="presOf" srcId="{2321732C-AD3F-4F65-AB3F-630BAAF8DFCF}" destId="{B2818F5C-AC65-4AC1-9C31-C337016DC7F9}" srcOrd="0" destOrd="0" presId="urn:microsoft.com/office/officeart/2005/8/layout/matrix2"/>
-    <dgm:cxn modelId="{2F9F535D-590C-4A22-8E86-28C653500AD9}" type="presOf" srcId="{C4482F56-2DB9-4A47-88AF-9FE179744974}" destId="{04AD85CF-B7EF-4693-82CC-5E722C268DE6}" srcOrd="0" destOrd="0" presId="urn:microsoft.com/office/officeart/2005/8/layout/matrix2"/>
-    <dgm:cxn modelId="{C017F5B7-2038-4A10-A24E-1408C53BF51C}" type="presOf" srcId="{979F2256-FF0C-4B2D-AB50-2C02D8501316}" destId="{37014889-4A9D-4FA2-AC95-DE8DD7E088E7}" srcOrd="0" destOrd="0" presId="urn:microsoft.com/office/officeart/2005/8/layout/matrix2"/>
+    <dgm:cxn modelId="{6C81CCE9-D1B3-42C9-AF08-B91CEF3A8FEB}" type="presOf" srcId="{DC096AD9-DDA1-4D5B-8A4B-66EC68DEE881}" destId="{28744A7F-E4A9-4D65-9D61-7CA2E1342E8B}" srcOrd="0" destOrd="0" presId="urn:microsoft.com/office/officeart/2005/8/layout/matrix2"/>
+    <dgm:cxn modelId="{1A8899F4-CFF5-4F7C-8988-EB3738B73874}" type="presOf" srcId="{C4482F56-2DB9-4A47-88AF-9FE179744974}" destId="{04AD85CF-B7EF-4693-82CC-5E722C268DE6}" srcOrd="0" destOrd="0" presId="urn:microsoft.com/office/officeart/2005/8/layout/matrix2"/>
+    <dgm:cxn modelId="{224877E0-ED06-4AF3-B639-318758A54FD3}" type="presOf" srcId="{979F2256-FF0C-4B2D-AB50-2C02D8501316}" destId="{37014889-4A9D-4FA2-AC95-DE8DD7E088E7}" srcOrd="0" destOrd="0" presId="urn:microsoft.com/office/officeart/2005/8/layout/matrix2"/>
     <dgm:cxn modelId="{95E0BAC7-E027-4240-98E7-6DC5F5A4A32C}" srcId="{979F2256-FF0C-4B2D-AB50-2C02D8501316}" destId="{DC096AD9-DDA1-4D5B-8A4B-66EC68DEE881}" srcOrd="1" destOrd="0" parTransId="{6B123008-6BA3-4B3D-BD33-653E752599FB}" sibTransId="{5D0F2C57-FDB5-44BC-93C4-AB950CB0B55E}"/>
     <dgm:cxn modelId="{E2C8396C-E4D9-48D9-8C6B-540E0AD375DC}" srcId="{979F2256-FF0C-4B2D-AB50-2C02D8501316}" destId="{2321732C-AD3F-4F65-AB3F-630BAAF8DFCF}" srcOrd="2" destOrd="0" parTransId="{71A9D77F-E0DD-4855-92E4-A9E5DF6C5854}" sibTransId="{B9665D2F-5647-474E-8635-86AC7A483C98}"/>
-    <dgm:cxn modelId="{3319E6FF-529E-4868-B542-44CE23B3049B}" type="presOf" srcId="{DC096AD9-DDA1-4D5B-8A4B-66EC68DEE881}" destId="{28744A7F-E4A9-4D65-9D61-7CA2E1342E8B}" srcOrd="0" destOrd="0" presId="urn:microsoft.com/office/officeart/2005/8/layout/matrix2"/>
-    <dgm:cxn modelId="{6189B5C8-5BF2-4417-B519-7071905A4B5E}" type="presOf" srcId="{6881F017-8B02-4152-B7FA-2D50D0A96E77}" destId="{C72BF190-F71D-4163-B474-1FA8C9C08121}" srcOrd="0" destOrd="0" presId="urn:microsoft.com/office/officeart/2005/8/layout/matrix2"/>
     <dgm:cxn modelId="{A85B43EC-AE60-48D1-928F-2D02A408150E}" srcId="{979F2256-FF0C-4B2D-AB50-2C02D8501316}" destId="{6881F017-8B02-4152-B7FA-2D50D0A96E77}" srcOrd="0" destOrd="0" parTransId="{4D2B9D7C-8134-438D-9E4D-52695578B84A}" sibTransId="{4B7BDE47-D831-4921-B8B6-634022427306}"/>
+    <dgm:cxn modelId="{417738DE-E5A1-4E52-AEB5-3390CE29F2EE}" type="presOf" srcId="{2321732C-AD3F-4F65-AB3F-630BAAF8DFCF}" destId="{B2818F5C-AC65-4AC1-9C31-C337016DC7F9}" srcOrd="0" destOrd="0" presId="urn:microsoft.com/office/officeart/2005/8/layout/matrix2"/>
     <dgm:cxn modelId="{FE64F2B8-B9F6-4069-9B34-324A55434F15}" srcId="{979F2256-FF0C-4B2D-AB50-2C02D8501316}" destId="{C4482F56-2DB9-4A47-88AF-9FE179744974}" srcOrd="3" destOrd="0" parTransId="{AF80CE4F-2FFA-4394-BEB2-094C2A261ECB}" sibTransId="{41186975-1222-4D5B-B170-3C1A9B42F416}"/>
-    <dgm:cxn modelId="{60B8C7DC-E6BE-41F6-B7A2-055BAE034D41}" type="presParOf" srcId="{37014889-4A9D-4FA2-AC95-DE8DD7E088E7}" destId="{35CEAA41-A91A-42A7-B303-386A0EE42A8B}" srcOrd="0" destOrd="0" presId="urn:microsoft.com/office/officeart/2005/8/layout/matrix2"/>
-    <dgm:cxn modelId="{9D11496F-88EF-4EFD-80D1-10358A8F3EBE}" type="presParOf" srcId="{37014889-4A9D-4FA2-AC95-DE8DD7E088E7}" destId="{C72BF190-F71D-4163-B474-1FA8C9C08121}" srcOrd="1" destOrd="0" presId="urn:microsoft.com/office/officeart/2005/8/layout/matrix2"/>
-    <dgm:cxn modelId="{45CB9364-0DD3-4C19-A668-FF1452804A65}" type="presParOf" srcId="{37014889-4A9D-4FA2-AC95-DE8DD7E088E7}" destId="{28744A7F-E4A9-4D65-9D61-7CA2E1342E8B}" srcOrd="2" destOrd="0" presId="urn:microsoft.com/office/officeart/2005/8/layout/matrix2"/>
-    <dgm:cxn modelId="{CCA1D733-655F-4731-96FA-E289A28BD718}" type="presParOf" srcId="{37014889-4A9D-4FA2-AC95-DE8DD7E088E7}" destId="{B2818F5C-AC65-4AC1-9C31-C337016DC7F9}" srcOrd="3" destOrd="0" presId="urn:microsoft.com/office/officeart/2005/8/layout/matrix2"/>
-    <dgm:cxn modelId="{79EADA17-15F3-45BF-9D71-4E6E3E3DD199}" type="presParOf" srcId="{37014889-4A9D-4FA2-AC95-DE8DD7E088E7}" destId="{04AD85CF-B7EF-4693-82CC-5E722C268DE6}" srcOrd="4" destOrd="0" presId="urn:microsoft.com/office/officeart/2005/8/layout/matrix2"/>
+    <dgm:cxn modelId="{45CB5E05-1E95-4504-9778-E396F924A759}" type="presOf" srcId="{6881F017-8B02-4152-B7FA-2D50D0A96E77}" destId="{C72BF190-F71D-4163-B474-1FA8C9C08121}" srcOrd="0" destOrd="0" presId="urn:microsoft.com/office/officeart/2005/8/layout/matrix2"/>
+    <dgm:cxn modelId="{E30994A2-950E-4B3E-8AF1-C3310F5828B6}" type="presParOf" srcId="{37014889-4A9D-4FA2-AC95-DE8DD7E088E7}" destId="{35CEAA41-A91A-42A7-B303-386A0EE42A8B}" srcOrd="0" destOrd="0" presId="urn:microsoft.com/office/officeart/2005/8/layout/matrix2"/>
+    <dgm:cxn modelId="{C239D6AD-40C9-4EDB-A1FF-937DFDDBECD8}" type="presParOf" srcId="{37014889-4A9D-4FA2-AC95-DE8DD7E088E7}" destId="{C72BF190-F71D-4163-B474-1FA8C9C08121}" srcOrd="1" destOrd="0" presId="urn:microsoft.com/office/officeart/2005/8/layout/matrix2"/>
+    <dgm:cxn modelId="{B1C8D98D-9C26-4696-B350-57592023FB35}" type="presParOf" srcId="{37014889-4A9D-4FA2-AC95-DE8DD7E088E7}" destId="{28744A7F-E4A9-4D65-9D61-7CA2E1342E8B}" srcOrd="2" destOrd="0" presId="urn:microsoft.com/office/officeart/2005/8/layout/matrix2"/>
+    <dgm:cxn modelId="{01114283-A0D1-42C1-94EA-149ED858334A}" type="presParOf" srcId="{37014889-4A9D-4FA2-AC95-DE8DD7E088E7}" destId="{B2818F5C-AC65-4AC1-9C31-C337016DC7F9}" srcOrd="3" destOrd="0" presId="urn:microsoft.com/office/officeart/2005/8/layout/matrix2"/>
+    <dgm:cxn modelId="{4D827FA3-831E-4A57-B4F6-AB7FADBB2DB6}" type="presParOf" srcId="{37014889-4A9D-4FA2-AC95-DE8DD7E088E7}" destId="{04AD85CF-B7EF-4693-82CC-5E722C268DE6}" srcOrd="4" destOrd="0" presId="urn:microsoft.com/office/officeart/2005/8/layout/matrix2"/>
   </dgm:cxnLst>
   <dgm:bg/>
   <dgm:whole/>
@@ -11664,7 +12010,21 @@
               <a:latin typeface="Arial" panose="020B0604020202020204" pitchFamily="34" charset="0"/>
               <a:cs typeface="Arial" panose="020B0604020202020204" pitchFamily="34" charset="0"/>
             </a:rPr>
-            <a:t>3 - Conhecimento técnico  de programação limitado.</a:t>
+            <a:t>3 - </a:t>
+          </a:r>
+          <a:r>
+            <a:rPr lang="pt-BR" sz="1050" kern="1200">
+              <a:latin typeface="Arial" pitchFamily="34" charset="0"/>
+              <a:cs typeface="Arial" pitchFamily="34" charset="0"/>
+            </a:rPr>
+            <a:t>Ter dificuldades em ajudar o grupo devido c</a:t>
+          </a:r>
+          <a:r>
+            <a:rPr lang="en-CA" sz="1050" kern="1200">
+              <a:latin typeface="Arial" panose="020B0604020202020204" pitchFamily="34" charset="0"/>
+              <a:cs typeface="Arial" panose="020B0604020202020204" pitchFamily="34" charset="0"/>
+            </a:rPr>
+            <a:t>onhecimento técnico  de programação limitado.</a:t>
           </a:r>
         </a:p>
         <a:p>
@@ -11923,19 +12283,8 @@
               <a:latin typeface="Arial" pitchFamily="34" charset="0"/>
               <a:cs typeface="Arial" pitchFamily="34" charset="0"/>
             </a:rPr>
-            <a:t>1- Ter dificuldades em ajudar o grupo em tecnologias de programa</a:t>
+            <a:t>1- </a:t>
           </a:r>
-          <a:r>
-            <a:rPr lang="en-CA" sz="1050" kern="1200">
-              <a:latin typeface="Arial" pitchFamily="34" charset="0"/>
-              <a:cs typeface="Arial" pitchFamily="34" charset="0"/>
-            </a:rPr>
-            <a:t>ção</a:t>
-          </a:r>
-          <a:endParaRPr lang="pt-BR" sz="1050" kern="1200">
-            <a:latin typeface="Arial" pitchFamily="34" charset="0"/>
-            <a:cs typeface="Arial" pitchFamily="34" charset="0"/>
-          </a:endParaRPr>
         </a:p>
         <a:p>
           <a:pPr lvl="0" algn="ctr" defTabSz="466725">

</xml_diff>

<commit_message>
Alteracoes na estruturarcao da ideia do negocio final (empreendedorismo)
</commit_message>
<xml_diff>
--- a/empreendedorismo/Estruturação da Ideia do Negócio - Final.docx
+++ b/empreendedorismo/Estruturação da Ideia do Negócio - Final.docx
@@ -1,10 +1,10 @@
 
 <file path=word/document.xml><?xml version="1.0" encoding="utf-8"?>
-<w:document xmlns:wpc="http://schemas.microsoft.com/office/word/2010/wordprocessingCanvas" xmlns:mc="http://schemas.openxmlformats.org/markup-compatibility/2006" xmlns:o="urn:schemas-microsoft-com:office:office" xmlns:r="http://schemas.openxmlformats.org/officeDocument/2006/relationships" xmlns:m="http://schemas.openxmlformats.org/officeDocument/2006/math" xmlns:v="urn:schemas-microsoft-com:vml" xmlns:wp14="http://schemas.microsoft.com/office/word/2010/wordprocessingDrawing" xmlns:wp="http://schemas.openxmlformats.org/drawingml/2006/wordprocessingDrawing" xmlns:w10="urn:schemas-microsoft-com:office:word" xmlns:w="http://schemas.openxmlformats.org/wordprocessingml/2006/main" xmlns:w14="http://schemas.microsoft.com/office/word/2010/wordml" xmlns:wpg="http://schemas.microsoft.com/office/word/2010/wordprocessingGroup" xmlns:wpi="http://schemas.microsoft.com/office/word/2010/wordprocessingInk" xmlns:wne="http://schemas.microsoft.com/office/word/2006/wordml" xmlns:wps="http://schemas.microsoft.com/office/word/2010/wordprocessingShape" mc:Ignorable="w14 wp14">
+<w:document xmlns:ve="http://schemas.openxmlformats.org/markup-compatibility/2006" xmlns:o="urn:schemas-microsoft-com:office:office" xmlns:r="http://schemas.openxmlformats.org/officeDocument/2006/relationships" xmlns:m="http://schemas.openxmlformats.org/officeDocument/2006/math" xmlns:v="urn:schemas-microsoft-com:vml" xmlns:wp="http://schemas.openxmlformats.org/drawingml/2006/wordprocessingDrawing" xmlns:w10="urn:schemas-microsoft-com:office:word" xmlns:w="http://schemas.openxmlformats.org/wordprocessingml/2006/main" xmlns:wne="http://schemas.microsoft.com/office/word/2006/wordml">
   <w:body>
     <w:p>
       <w:pPr>
-        <w:pStyle w:val="Ttulo1"/>
+        <w:pStyle w:val="Heading1"/>
         <w:jc w:val="center"/>
         <w:rPr>
           <w:rFonts w:ascii="Arial" w:hAnsi="Arial" w:cs="Arial"/>
@@ -19,7 +19,7 @@
     </w:p>
     <w:p>
       <w:pPr>
-        <w:pStyle w:val="Ttulo1"/>
+        <w:pStyle w:val="Heading1"/>
         <w:numPr>
           <w:ilvl w:val="0"/>
           <w:numId w:val="2"/>
@@ -37,7 +37,7 @@
     </w:p>
     <w:p>
       <w:pPr>
-        <w:pStyle w:val="Subttulo"/>
+        <w:pStyle w:val="Subtitle"/>
         <w:ind w:firstLine="708"/>
         <w:rPr>
           <w:rFonts w:ascii="Arial" w:hAnsi="Arial" w:cs="Arial"/>
@@ -46,7 +46,7 @@
     </w:p>
     <w:p>
       <w:pPr>
-        <w:pStyle w:val="Subttulo"/>
+        <w:pStyle w:val="Subtitle"/>
         <w:ind w:firstLine="708"/>
         <w:rPr>
           <w:rFonts w:ascii="Arial" w:hAnsi="Arial" w:cs="Arial"/>
@@ -61,7 +61,7 @@
     </w:p>
     <w:p>
       <w:pPr>
-        <w:pStyle w:val="Subttulo"/>
+        <w:pStyle w:val="Subtitle"/>
         <w:numPr>
           <w:ilvl w:val="1"/>
           <w:numId w:val="2"/>
@@ -83,7 +83,7 @@
     </w:p>
     <w:p>
       <w:pPr>
-        <w:pStyle w:val="PargrafodaLista"/>
+        <w:pStyle w:val="ListParagraph"/>
         <w:numPr>
           <w:ilvl w:val="2"/>
           <w:numId w:val="2"/>
@@ -101,23 +101,24 @@
           <w:sz w:val="24"/>
           <w:szCs w:val="24"/>
         </w:rPr>
-        <w:t xml:space="preserve"> Iniciativa e</w:t>
-      </w:r>
-      <w:r>
-        <w:rPr>
-          <w:rFonts w:ascii="Arial" w:hAnsi="Arial" w:cs="Arial"/>
-          <w:sz w:val="24"/>
-          <w:szCs w:val="24"/>
-        </w:rPr>
         <w:t xml:space="preserve"> </w:t>
       </w:r>
       <w:r>
         <w:rPr>
           <w:rFonts w:ascii="Arial" w:hAnsi="Arial" w:cs="Arial"/>
-          <w:sz w:val="24"/>
-          <w:szCs w:val="24"/>
-        </w:rPr>
-        <w:t xml:space="preserve">Responsabilidade: </w:t>
+          <w:i/>
+          <w:sz w:val="24"/>
+          <w:szCs w:val="24"/>
+        </w:rPr>
+        <w:t>Iniciativa e Responsabilidade</w:t>
+      </w:r>
+      <w:r>
+        <w:rPr>
+          <w:rFonts w:ascii="Arial" w:hAnsi="Arial" w:cs="Arial"/>
+          <w:sz w:val="24"/>
+          <w:szCs w:val="24"/>
+        </w:rPr>
+        <w:t xml:space="preserve">: </w:t>
       </w:r>
       <w:r>
         <w:rPr>
@@ -133,7 +134,7 @@
     </w:p>
     <w:p>
       <w:pPr>
-        <w:pStyle w:val="PargrafodaLista"/>
+        <w:pStyle w:val="ListParagraph"/>
         <w:numPr>
           <w:ilvl w:val="0"/>
           <w:numId w:val="8"/>
@@ -149,85 +150,32 @@
       <w:r>
         <w:rPr>
           <w:rFonts w:ascii="Arial" w:hAnsi="Arial" w:cs="Arial"/>
-          <w:sz w:val="24"/>
-          <w:szCs w:val="24"/>
-        </w:rPr>
-        <w:t>Paciência e</w:t>
-      </w:r>
-      <w:r>
-        <w:rPr>
-          <w:rFonts w:ascii="Arial" w:hAnsi="Arial" w:cs="Arial"/>
-          <w:sz w:val="24"/>
-          <w:szCs w:val="24"/>
-        </w:rPr>
-        <w:t xml:space="preserve"> </w:t>
-      </w:r>
-      <w:r>
-        <w:rPr>
-          <w:rFonts w:ascii="Arial" w:hAnsi="Arial" w:cs="Arial"/>
-          <w:sz w:val="24"/>
-          <w:szCs w:val="24"/>
-        </w:rPr>
-        <w:t xml:space="preserve">Tolerância: </w:t>
-      </w:r>
-      <w:r>
-        <w:rPr>
-          <w:rFonts w:ascii="Arial" w:hAnsi="Arial" w:cs="Arial"/>
-          <w:sz w:val="24"/>
-          <w:szCs w:val="24"/>
-        </w:rPr>
-        <w:t xml:space="preserve">Paciência não </w:t>
-      </w:r>
-      <w:proofErr w:type="gramStart"/>
-      <w:r>
-        <w:rPr>
-          <w:rFonts w:ascii="Arial" w:hAnsi="Arial" w:cs="Arial"/>
-          <w:sz w:val="24"/>
-          <w:szCs w:val="24"/>
-        </w:rPr>
-        <w:t>é</w:t>
-      </w:r>
-      <w:proofErr w:type="gramEnd"/>
-      <w:r>
-        <w:rPr>
-          <w:rFonts w:ascii="Arial" w:hAnsi="Arial" w:cs="Arial"/>
-          <w:sz w:val="24"/>
-          <w:szCs w:val="24"/>
-        </w:rPr>
-        <w:t xml:space="preserve"> permissividade, e tolerância não é passividade. Paciência é reconhecer o tempo de maturação das coisas, e a tolerância é o respeito ao jeito de ser de cada pessoa. O pensamento sistêmico permite uma melhor noção do tempo e análise das causas e efeitos de determinado evento. Vendo por esse prisma, a paciência e a tolerância podem dar um ritmo mais adequado aos projetos, se o senso crítico proporcionado por elas estiver no lugar da ansiedade, que entorpece a mente. São necessárias paciência e </w:t>
-      </w:r>
-      <w:proofErr w:type="gramStart"/>
-      <w:r>
-        <w:rPr>
-          <w:rFonts w:ascii="Arial" w:hAnsi="Arial" w:cs="Arial"/>
-          <w:sz w:val="24"/>
-          <w:szCs w:val="24"/>
-        </w:rPr>
-        <w:t>tolerância consigo</w:t>
-      </w:r>
-      <w:proofErr w:type="gramEnd"/>
-      <w:r>
-        <w:rPr>
-          <w:rFonts w:ascii="Arial" w:hAnsi="Arial" w:cs="Arial"/>
-          <w:sz w:val="24"/>
-          <w:szCs w:val="24"/>
-        </w:rPr>
-        <w:t xml:space="preserve"> próprio e com os outros. Sem paciência e tolerância não existe aprendizado com qualidade. A educação de boa qualidade tem como base o amor pelos seres inacabados, sustentada pela paciência e </w:t>
-      </w:r>
-      <w:proofErr w:type="gramStart"/>
-      <w:r>
-        <w:rPr>
-          <w:rFonts w:ascii="Arial" w:hAnsi="Arial" w:cs="Arial"/>
-          <w:sz w:val="24"/>
-          <w:szCs w:val="24"/>
-        </w:rPr>
-        <w:t>tolerância</w:t>
-      </w:r>
-      <w:proofErr w:type="gramEnd"/>
+          <w:i/>
+          <w:sz w:val="24"/>
+          <w:szCs w:val="24"/>
+        </w:rPr>
+        <w:t>Paciência e Tolerância</w:t>
+      </w:r>
+      <w:r>
+        <w:rPr>
+          <w:rFonts w:ascii="Arial" w:hAnsi="Arial" w:cs="Arial"/>
+          <w:sz w:val="24"/>
+          <w:szCs w:val="24"/>
+        </w:rPr>
+        <w:t xml:space="preserve">: </w:t>
+      </w:r>
+      <w:r>
+        <w:rPr>
+          <w:rFonts w:ascii="Arial" w:hAnsi="Arial" w:cs="Arial"/>
+          <w:sz w:val="24"/>
+          <w:szCs w:val="24"/>
+        </w:rPr>
+        <w:t>Paciência não é permissividade, e tolerância não é passividade. Paciência é reconhecer o tempo de maturação das coisas, e a tolerância é o respeito ao jeito de ser de cada pessoa. O pensamento sistêmico permite uma melhor noção do tempo e análise das causas e efeitos de determinado evento. Vendo por esse prisma, a paciência e a tolerância podem dar um ritmo mais adequado aos projetos, se o senso crítico proporcionado por elas estiver no lugar da ansiedade, que entorpece a mente. São necessárias paciência e tolerância consigo próprio e com os outros. Sem paciência e tolerância não existe aprendizado com qualidade. A educação de boa qualidade tem como base o amor pelos seres inacabados, sustentada pela paciência e tolerância</w:t>
+      </w:r>
     </w:p>
     <w:p>
       <w:pPr>
-        <w:pStyle w:val="PargrafodaLista"/>
+        <w:pStyle w:val="ListParagraph"/>
         <w:numPr>
           <w:ilvl w:val="2"/>
           <w:numId w:val="2"/>
@@ -242,10 +190,19 @@
       <w:r>
         <w:rPr>
           <w:rFonts w:ascii="Arial" w:hAnsi="Arial" w:cs="Arial"/>
-          <w:sz w:val="24"/>
-          <w:szCs w:val="24"/>
-        </w:rPr>
-        <w:t>Interesse pelo conhecimento e Espírito de pesquisa:</w:t>
+          <w:i/>
+          <w:sz w:val="24"/>
+          <w:szCs w:val="24"/>
+        </w:rPr>
+        <w:t>Interesse pelo conhecimento e Espírito de pesquisa</w:t>
+      </w:r>
+      <w:r>
+        <w:rPr>
+          <w:rFonts w:ascii="Arial" w:hAnsi="Arial" w:cs="Arial"/>
+          <w:sz w:val="24"/>
+          <w:szCs w:val="24"/>
+        </w:rPr>
+        <w:t>:</w:t>
       </w:r>
       <w:r>
         <w:rPr>
@@ -258,7 +215,7 @@
     </w:p>
     <w:p>
       <w:pPr>
-        <w:pStyle w:val="PargrafodaLista"/>
+        <w:pStyle w:val="ListParagraph"/>
         <w:ind w:left="1598"/>
         <w:rPr>
           <w:rFonts w:ascii="Arial" w:hAnsi="Arial" w:cs="Arial"/>
@@ -270,7 +227,7 @@
     </w:p>
     <w:p>
       <w:pPr>
-        <w:pStyle w:val="Subttulo"/>
+        <w:pStyle w:val="Subtitle"/>
         <w:numPr>
           <w:ilvl w:val="1"/>
           <w:numId w:val="2"/>
@@ -293,7 +250,7 @@
     </w:p>
     <w:p>
       <w:pPr>
-        <w:pStyle w:val="PargrafodaLista"/>
+        <w:pStyle w:val="ListParagraph"/>
         <w:numPr>
           <w:ilvl w:val="2"/>
           <w:numId w:val="2"/>
@@ -334,7 +291,7 @@
     </w:p>
     <w:p>
       <w:pPr>
-        <w:pStyle w:val="PargrafodaLista"/>
+        <w:pStyle w:val="ListParagraph"/>
         <w:numPr>
           <w:ilvl w:val="2"/>
           <w:numId w:val="2"/>
@@ -361,30 +318,12 @@
           <w:sz w:val="24"/>
           <w:szCs w:val="24"/>
         </w:rPr>
-        <w:t xml:space="preserve">Precisamos estar sempre cientes da nossa condição e assumi-la sem medo. Quando assumimos quem somos com nossas limitações e qualidades </w:t>
-      </w:r>
-      <w:proofErr w:type="gramStart"/>
-      <w:r>
-        <w:rPr>
-          <w:rFonts w:ascii="Arial" w:hAnsi="Arial" w:cs="Arial"/>
-          <w:sz w:val="24"/>
-          <w:szCs w:val="24"/>
-        </w:rPr>
-        <w:t>vamos em</w:t>
-      </w:r>
-      <w:proofErr w:type="gramEnd"/>
-      <w:r>
-        <w:rPr>
-          <w:rFonts w:ascii="Arial" w:hAnsi="Arial" w:cs="Arial"/>
-          <w:sz w:val="24"/>
-          <w:szCs w:val="24"/>
-        </w:rPr>
-        <w:t xml:space="preserve"> busca de uma melhoria continua e novos aprendizados, agregando valor a empresa e ao negócio. Reconhecer nossas forças e fraquezas facilita o trabalho em equipe, pois a força de um, pode ser a fraqueza do outro, complementando-se entre si. Além disso, gera um ambiente saudável e mais leve, sem inveja, orgulho ou ciúmes. </w:t>
+        <w:t xml:space="preserve">Precisamos estar sempre cientes da nossa condição e assumi-la sem medo. Quando assumimos quem somos com nossas limitações e qualidades vamos em busca de uma melhoria continua e novos aprendizados, agregando valor a empresa e ao negócio. Reconhecer nossas forças e fraquezas facilita o trabalho em equipe, pois a força de um, pode ser a fraqueza do outro, complementando-se entre si. Além disso, gera um ambiente saudável e mais leve, sem inveja, orgulho ou ciúmes. </w:t>
       </w:r>
     </w:p>
     <w:p>
       <w:pPr>
-        <w:pStyle w:val="PargrafodaLista"/>
+        <w:pStyle w:val="ListParagraph"/>
         <w:numPr>
           <w:ilvl w:val="2"/>
           <w:numId w:val="2"/>
@@ -411,30 +350,12 @@
           <w:sz w:val="24"/>
           <w:szCs w:val="24"/>
         </w:rPr>
-        <w:t>Faz com que as pessoas, por mais limitadas que sejam, busquem sempre a renovação do conhecimento como fonte de aprendizado continuo e de qualidade ao serviço prestado. A importância da perseverança diante de uma dificuldade ou de um mercado em crise</w:t>
-      </w:r>
-      <w:proofErr w:type="gramStart"/>
-      <w:r>
-        <w:rPr>
-          <w:rFonts w:ascii="Arial" w:hAnsi="Arial" w:cs="Arial"/>
-          <w:sz w:val="24"/>
-          <w:szCs w:val="24"/>
-        </w:rPr>
-        <w:t>, é</w:t>
-      </w:r>
-      <w:proofErr w:type="gramEnd"/>
-      <w:r>
-        <w:rPr>
-          <w:rFonts w:ascii="Arial" w:hAnsi="Arial" w:cs="Arial"/>
-          <w:sz w:val="24"/>
-          <w:szCs w:val="24"/>
-        </w:rPr>
-        <w:t xml:space="preserve"> altamente relevante para que a empresa se mantenha em pé e encontre caminhos alternativos de sobrevivência.</w:t>
+        <w:t>Faz com que as pessoas, por mais limitadas que sejam, busquem sempre a renovação do conhecimento como fonte de aprendizado continuo e de qualidade ao serviço prestado. A importância da perseverança diante de uma dificuldade ou de um mercado em crise, é altamente relevante para que a empresa se mantenha em pé e encontre caminhos alternativos de sobrevivência.</w:t>
       </w:r>
     </w:p>
     <w:p>
       <w:pPr>
-        <w:pStyle w:val="PargrafodaLista"/>
+        <w:pStyle w:val="ListParagraph"/>
         <w:ind w:left="1598"/>
         <w:rPr>
           <w:rFonts w:ascii="Arial" w:hAnsi="Arial" w:cs="Arial"/>
@@ -446,7 +367,7 @@
     </w:p>
     <w:p>
       <w:pPr>
-        <w:pStyle w:val="Subttulo"/>
+        <w:pStyle w:val="Subtitle"/>
         <w:numPr>
           <w:ilvl w:val="1"/>
           <w:numId w:val="2"/>
@@ -476,7 +397,7 @@
     </w:p>
     <w:p>
       <w:pPr>
-        <w:pStyle w:val="PargrafodaLista"/>
+        <w:pStyle w:val="ListParagraph"/>
         <w:numPr>
           <w:ilvl w:val="2"/>
           <w:numId w:val="2"/>
@@ -507,7 +428,7 @@
     </w:p>
     <w:p>
       <w:pPr>
-        <w:pStyle w:val="PargrafodaLista"/>
+        <w:pStyle w:val="ListParagraph"/>
         <w:numPr>
           <w:ilvl w:val="2"/>
           <w:numId w:val="2"/>
@@ -533,30 +454,12 @@
           <w:sz w:val="24"/>
           <w:szCs w:val="24"/>
         </w:rPr>
-        <w:t xml:space="preserve">: deve-se atribuir a si a responsabilidade por seus atos, bem como possuir iniciativa seja no âmbito pessoal ou profissional. Quando </w:t>
-      </w:r>
-      <w:proofErr w:type="gramStart"/>
-      <w:r>
-        <w:rPr>
-          <w:rFonts w:ascii="Arial" w:hAnsi="Arial" w:cs="Arial"/>
-          <w:sz w:val="24"/>
-          <w:szCs w:val="24"/>
-        </w:rPr>
-        <w:t>assume-se</w:t>
-      </w:r>
-      <w:proofErr w:type="gramEnd"/>
-      <w:r>
-        <w:rPr>
-          <w:rFonts w:ascii="Arial" w:hAnsi="Arial" w:cs="Arial"/>
-          <w:sz w:val="24"/>
-          <w:szCs w:val="24"/>
-        </w:rPr>
-        <w:t xml:space="preserve"> uma tarefa no caso de sucesso ou falha não deve-se buscar por culpados, mas sim avaliar os pontos positivos e negativos para que assim sirva de experiência.</w:t>
+        <w:t>: deve-se atribuir a si a responsabilidade por seus atos, bem como possuir iniciativa seja no âmbito pessoal ou profissional. Quando assume-se uma tarefa no caso de sucesso ou falha não deve-se buscar por culpados, mas sim avaliar os pontos positivos e negativos para que assim sirva de experiência.</w:t>
       </w:r>
     </w:p>
     <w:p>
       <w:pPr>
-        <w:pStyle w:val="PargrafodaLista"/>
+        <w:pStyle w:val="ListParagraph"/>
         <w:numPr>
           <w:ilvl w:val="2"/>
           <w:numId w:val="2"/>
@@ -597,7 +500,7 @@
     <w:p/>
     <w:p>
       <w:pPr>
-        <w:pStyle w:val="PargrafodaLista"/>
+        <w:pStyle w:val="ListParagraph"/>
         <w:numPr>
           <w:ilvl w:val="1"/>
           <w:numId w:val="2"/>
@@ -619,7 +522,7 @@
     </w:p>
     <w:p>
       <w:pPr>
-        <w:pStyle w:val="PargrafodaLista"/>
+        <w:pStyle w:val="ListParagraph"/>
         <w:numPr>
           <w:ilvl w:val="2"/>
           <w:numId w:val="2"/>
@@ -650,7 +553,7 @@
     </w:p>
     <w:p>
       <w:pPr>
-        <w:pStyle w:val="PargrafodaLista"/>
+        <w:pStyle w:val="ListParagraph"/>
         <w:numPr>
           <w:ilvl w:val="2"/>
           <w:numId w:val="2"/>
@@ -676,30 +579,12 @@
           <w:sz w:val="24"/>
           <w:szCs w:val="24"/>
         </w:rPr>
-        <w:t>: Ser humilde se trata de ser verdadeiro quando se estima suas capacidades, portanto um passo crucial para realizar uma distribuição de tarefas entre on integrantes do grupo mais adequado. Também é importante possuir simplicidade</w:t>
-      </w:r>
-      <w:proofErr w:type="gramStart"/>
-      <w:r>
-        <w:rPr>
-          <w:rFonts w:ascii="Arial" w:hAnsi="Arial" w:cs="Arial"/>
-          <w:sz w:val="24"/>
-          <w:szCs w:val="24"/>
-        </w:rPr>
-        <w:t xml:space="preserve"> pois</w:t>
-      </w:r>
-      <w:proofErr w:type="gramEnd"/>
-      <w:r>
-        <w:rPr>
-          <w:rFonts w:ascii="Arial" w:hAnsi="Arial" w:cs="Arial"/>
-          <w:sz w:val="24"/>
-          <w:szCs w:val="24"/>
-        </w:rPr>
-        <w:t xml:space="preserve"> distribuir conhecimento de forma que fique acessível a todos do grupo ajuda o grupo ser mais eficiente.</w:t>
+        <w:t>: Ser humilde se trata de ser verdadeiro quando se estima suas capacidades, portanto um passo crucial para realizar uma distribuição de tarefas entre on integrantes do grupo mais adequado. Também é importante possuir simplicidade pois distribuir conhecimento de forma que fique acessível a todos do grupo ajuda o grupo ser mais eficiente.</w:t>
       </w:r>
     </w:p>
     <w:p>
       <w:pPr>
-        <w:pStyle w:val="PargrafodaLista"/>
+        <w:pStyle w:val="ListParagraph"/>
         <w:numPr>
           <w:ilvl w:val="2"/>
           <w:numId w:val="2"/>
@@ -730,7 +615,7 @@
     </w:p>
     <w:p>
       <w:pPr>
-        <w:pStyle w:val="PargrafodaLista"/>
+        <w:pStyle w:val="ListParagraph"/>
         <w:ind w:left="1069"/>
         <w:rPr>
           <w:rFonts w:ascii="Arial" w:hAnsi="Arial" w:cs="Arial"/>
@@ -746,7 +631,7 @@
     </w:p>
     <w:p>
       <w:pPr>
-        <w:pStyle w:val="Subttulo"/>
+        <w:pStyle w:val="Subtitle"/>
         <w:rPr>
           <w:rFonts w:ascii="Arial" w:hAnsi="Arial" w:cs="Arial"/>
         </w:rPr>
@@ -789,7 +674,7 @@
     </w:p>
     <w:p>
       <w:pPr>
-        <w:pStyle w:val="Ttulo1"/>
+        <w:pStyle w:val="Heading1"/>
         <w:numPr>
           <w:ilvl w:val="0"/>
           <w:numId w:val="2"/>
@@ -815,7 +700,7 @@
     </w:p>
     <w:p>
       <w:pPr>
-        <w:pStyle w:val="Subttulo"/>
+        <w:pStyle w:val="Subtitle"/>
         <w:numPr>
           <w:ilvl w:val="1"/>
           <w:numId w:val="2"/>
@@ -833,7 +718,7 @@
     </w:p>
     <w:p>
       <w:pPr>
-        <w:pStyle w:val="PargrafodaLista"/>
+        <w:pStyle w:val="ListParagraph"/>
         <w:pBdr>
           <w:bottom w:val="single" w:sz="4" w:space="1" w:color="auto"/>
         </w:pBdr>
@@ -844,7 +729,6 @@
           <w:szCs w:val="24"/>
         </w:rPr>
       </w:pPr>
-      <w:proofErr w:type="gramStart"/>
       <w:r>
         <w:rPr>
           <w:rFonts w:ascii="Arial" w:hAnsi="Arial" w:cs="Arial"/>
@@ -861,24 +745,23 @@
         </w:rPr>
         <w:t>Alfredo</w:t>
       </w:r>
-      <w:proofErr w:type="gramEnd"/>
     </w:p>
     <w:p/>
     <w:p>
       <w:r>
         <w:rPr>
           <w:noProof/>
-          <w:lang w:eastAsia="pt-BR"/>
+          <w:lang w:val="en-CA" w:eastAsia="en-CA"/>
         </w:rPr>
         <w:drawing>
           <wp:inline distT="0" distB="0" distL="0" distR="0">
             <wp:extent cx="5857875" cy="4953000"/>
-            <wp:effectExtent l="0" t="38100" r="0" b="95250"/>
+            <wp:effectExtent l="0" t="0" r="0" b="38100"/>
             <wp:docPr id="9" name="Diagram 9"/>
             <wp:cNvGraphicFramePr/>
             <a:graphic xmlns:a="http://schemas.openxmlformats.org/drawingml/2006/main">
               <a:graphicData uri="http://schemas.openxmlformats.org/drawingml/2006/diagram">
-                <dgm:relIds xmlns:dgm="http://schemas.openxmlformats.org/drawingml/2006/diagram" xmlns:r="http://schemas.openxmlformats.org/officeDocument/2006/relationships" r:dm="rId6" r:lo="rId7" r:qs="rId8" r:cs="rId9"/>
+                <dgm:relIds xmlns:dgm="http://schemas.openxmlformats.org/drawingml/2006/diagram" xmlns:r="http://schemas.openxmlformats.org/officeDocument/2006/relationships" r:dm="rId5" r:lo="rId6" r:qs="rId7" r:cs="rId8"/>
               </a:graphicData>
             </a:graphic>
           </wp:inline>
@@ -904,7 +787,6 @@
           <w:szCs w:val="24"/>
         </w:rPr>
       </w:pPr>
-      <w:proofErr w:type="gramStart"/>
       <w:r>
         <w:rPr>
           <w:rFonts w:ascii="Arial" w:hAnsi="Arial" w:cs="Arial"/>
@@ -914,24 +796,23 @@
         <w:lastRenderedPageBreak/>
         <w:t>FOFA André</w:t>
       </w:r>
-      <w:proofErr w:type="gramEnd"/>
     </w:p>
     <w:p/>
     <w:p>
       <w:r>
         <w:rPr>
           <w:noProof/>
-          <w:lang w:eastAsia="pt-BR"/>
+          <w:lang w:val="en-CA" w:eastAsia="en-CA"/>
         </w:rPr>
         <w:drawing>
           <wp:inline distT="0" distB="0" distL="0" distR="0">
             <wp:extent cx="6172200" cy="5514975"/>
-            <wp:effectExtent l="0" t="38100" r="0" b="85725"/>
+            <wp:effectExtent l="0" t="0" r="0" b="28575"/>
             <wp:docPr id="16" name="Diagram 9"/>
             <wp:cNvGraphicFramePr/>
             <a:graphic xmlns:a="http://schemas.openxmlformats.org/drawingml/2006/main">
               <a:graphicData uri="http://schemas.openxmlformats.org/drawingml/2006/diagram">
-                <dgm:relIds xmlns:dgm="http://schemas.openxmlformats.org/drawingml/2006/diagram" xmlns:r="http://schemas.openxmlformats.org/officeDocument/2006/relationships" r:dm="rId11" r:lo="rId12" r:qs="rId13" r:cs="rId14"/>
+                <dgm:relIds xmlns:dgm="http://schemas.openxmlformats.org/drawingml/2006/diagram" xmlns:r="http://schemas.openxmlformats.org/officeDocument/2006/relationships" r:dm="rId10" r:lo="rId11" r:qs="rId12" r:cs="rId13"/>
               </a:graphicData>
             </a:graphic>
           </wp:inline>
@@ -970,17 +851,17 @@
       <w:r>
         <w:rPr>
           <w:noProof/>
-          <w:lang w:eastAsia="pt-BR"/>
+          <w:lang w:val="en-CA" w:eastAsia="en-CA"/>
         </w:rPr>
         <w:drawing>
           <wp:inline distT="0" distB="0" distL="0" distR="0">
             <wp:extent cx="6162675" cy="5257800"/>
-            <wp:effectExtent l="0" t="38100" r="0" b="95250"/>
+            <wp:effectExtent l="0" t="0" r="0" b="38100"/>
             <wp:docPr id="13" name="Diagram 9"/>
             <wp:cNvGraphicFramePr/>
             <a:graphic xmlns:a="http://schemas.openxmlformats.org/drawingml/2006/main">
               <a:graphicData uri="http://schemas.openxmlformats.org/drawingml/2006/diagram">
-                <dgm:relIds xmlns:dgm="http://schemas.openxmlformats.org/drawingml/2006/diagram" xmlns:r="http://schemas.openxmlformats.org/officeDocument/2006/relationships" r:dm="rId16" r:lo="rId17" r:qs="rId18" r:cs="rId19"/>
+                <dgm:relIds xmlns:dgm="http://schemas.openxmlformats.org/drawingml/2006/diagram" xmlns:r="http://schemas.openxmlformats.org/officeDocument/2006/relationships" r:dm="rId15" r:lo="rId16" r:qs="rId17" r:cs="rId18"/>
               </a:graphicData>
             </a:graphic>
           </wp:inline>
@@ -1004,7 +885,6 @@
           <w:szCs w:val="24"/>
         </w:rPr>
       </w:pPr>
-      <w:proofErr w:type="gramStart"/>
       <w:r>
         <w:rPr>
           <w:rFonts w:ascii="Arial" w:hAnsi="Arial" w:cs="Arial"/>
@@ -1014,24 +894,23 @@
         <w:lastRenderedPageBreak/>
         <w:t>FOFA Rafael</w:t>
       </w:r>
-      <w:proofErr w:type="gramEnd"/>
     </w:p>
     <w:p/>
     <w:p>
       <w:r>
         <w:rPr>
           <w:noProof/>
-          <w:lang w:eastAsia="pt-BR"/>
+          <w:lang w:val="en-CA" w:eastAsia="en-CA"/>
         </w:rPr>
         <w:drawing>
           <wp:inline distT="0" distB="0" distL="0" distR="0">
             <wp:extent cx="5400040" cy="4793748"/>
-            <wp:effectExtent l="0" t="38100" r="0" b="102235"/>
+            <wp:effectExtent l="0" t="0" r="0" b="25902"/>
             <wp:docPr id="17" name="Diagram 9"/>
             <wp:cNvGraphicFramePr/>
             <a:graphic xmlns:a="http://schemas.openxmlformats.org/drawingml/2006/main">
               <a:graphicData uri="http://schemas.openxmlformats.org/drawingml/2006/diagram">
-                <dgm:relIds xmlns:dgm="http://schemas.openxmlformats.org/drawingml/2006/diagram" xmlns:r="http://schemas.openxmlformats.org/officeDocument/2006/relationships" r:dm="rId21" r:lo="rId22" r:qs="rId23" r:cs="rId24"/>
+                <dgm:relIds xmlns:dgm="http://schemas.openxmlformats.org/drawingml/2006/diagram" xmlns:r="http://schemas.openxmlformats.org/officeDocument/2006/relationships" r:dm="rId20" r:lo="rId21" r:qs="rId22" r:cs="rId23"/>
               </a:graphicData>
             </a:graphic>
           </wp:inline>
@@ -1045,7 +924,7 @@
     </w:p>
     <w:p>
       <w:pPr>
-        <w:pStyle w:val="Subttulo"/>
+        <w:pStyle w:val="Subtitle"/>
         <w:numPr>
           <w:ilvl w:val="1"/>
           <w:numId w:val="2"/>
@@ -1073,17 +952,17 @@
       <w:r>
         <w:rPr>
           <w:noProof/>
-          <w:lang w:eastAsia="pt-BR"/>
+          <w:lang w:val="en-CA" w:eastAsia="en-CA"/>
         </w:rPr>
         <w:drawing>
           <wp:inline distT="0" distB="0" distL="0" distR="0">
             <wp:extent cx="5953125" cy="5391150"/>
-            <wp:effectExtent l="0" t="38100" r="0" b="95250"/>
+            <wp:effectExtent l="0" t="0" r="0" b="38100"/>
             <wp:docPr id="18" name="Diagram 9"/>
             <wp:cNvGraphicFramePr/>
             <a:graphic xmlns:a="http://schemas.openxmlformats.org/drawingml/2006/main">
               <a:graphicData uri="http://schemas.openxmlformats.org/drawingml/2006/diagram">
-                <dgm:relIds xmlns:dgm="http://schemas.openxmlformats.org/drawingml/2006/diagram" xmlns:r="http://schemas.openxmlformats.org/officeDocument/2006/relationships" r:dm="rId26" r:lo="rId27" r:qs="rId28" r:cs="rId29"/>
+                <dgm:relIds xmlns:dgm="http://schemas.openxmlformats.org/drawingml/2006/diagram" xmlns:r="http://schemas.openxmlformats.org/officeDocument/2006/relationships" r:dm="rId25" r:lo="rId26" r:qs="rId27" r:cs="rId28"/>
               </a:graphicData>
             </a:graphic>
           </wp:inline>
@@ -1097,7 +976,7 @@
     </w:p>
     <w:p>
       <w:pPr>
-        <w:pStyle w:val="Subttulo"/>
+        <w:pStyle w:val="Subtitle"/>
         <w:numPr>
           <w:ilvl w:val="1"/>
           <w:numId w:val="2"/>
@@ -1133,311 +1012,161 @@
           <w:lang w:eastAsia="pt-BR"/>
         </w:rPr>
         <w:tab/>
-        <w:t>Nossa ideia de negócio tem a inten</w:t>
-      </w:r>
-      <w:r>
-        <w:rPr>
-          <w:rFonts w:ascii="Arial" w:hAnsi="Arial" w:cs="Arial"/>
-          <w:sz w:val="24"/>
-          <w:szCs w:val="24"/>
-          <w:lang w:eastAsia="pt-BR"/>
-        </w:rPr>
-        <w:t>ção</w:t>
-      </w:r>
-      <w:r>
-        <w:rPr>
-          <w:rFonts w:ascii="Arial" w:hAnsi="Arial" w:cs="Arial"/>
-          <w:sz w:val="24"/>
-          <w:szCs w:val="24"/>
-          <w:lang w:eastAsia="pt-BR"/>
-        </w:rPr>
-        <w:t xml:space="preserve"> satisfazer alumas necessidades do mercado de transp</w:t>
-      </w:r>
-      <w:r>
-        <w:rPr>
-          <w:rFonts w:ascii="Arial" w:hAnsi="Arial" w:cs="Arial"/>
-          <w:sz w:val="24"/>
-          <w:szCs w:val="24"/>
-          <w:lang w:eastAsia="pt-BR"/>
-        </w:rPr>
-        <w:t>orte fretado</w:t>
-      </w:r>
-      <w:r>
-        <w:rPr>
-          <w:rFonts w:ascii="Arial" w:hAnsi="Arial" w:cs="Arial"/>
-          <w:sz w:val="24"/>
-          <w:szCs w:val="24"/>
-          <w:lang w:eastAsia="pt-BR"/>
-        </w:rPr>
-        <w:t xml:space="preserve"> privado</w:t>
-      </w:r>
-      <w:r>
-        <w:rPr>
-          <w:rFonts w:ascii="Arial" w:hAnsi="Arial" w:cs="Arial"/>
-          <w:sz w:val="24"/>
-          <w:szCs w:val="24"/>
-          <w:lang w:eastAsia="pt-BR"/>
-        </w:rPr>
-        <w:t>, tendo um maior foco</w:t>
-      </w:r>
-      <w:r>
-        <w:rPr>
-          <w:rFonts w:ascii="Arial" w:hAnsi="Arial" w:cs="Arial"/>
-          <w:sz w:val="24"/>
-          <w:szCs w:val="24"/>
-          <w:lang w:eastAsia="pt-BR"/>
-        </w:rPr>
-        <w:t xml:space="preserve"> principalmente </w:t>
-      </w:r>
-      <w:r>
-        <w:rPr>
-          <w:rFonts w:ascii="Arial" w:hAnsi="Arial" w:cs="Arial"/>
-          <w:sz w:val="24"/>
-          <w:szCs w:val="24"/>
-          <w:lang w:eastAsia="pt-BR"/>
-        </w:rPr>
-        <w:t>em empresas de pequeno e m</w:t>
-      </w:r>
-      <w:r>
-        <w:rPr>
-          <w:rFonts w:ascii="Arial" w:hAnsi="Arial" w:cs="Arial"/>
-          <w:sz w:val="24"/>
-          <w:szCs w:val="24"/>
-          <w:lang w:eastAsia="pt-BR"/>
-        </w:rPr>
-        <w:t>é</w:t>
-      </w:r>
-      <w:r>
-        <w:rPr>
-          <w:rFonts w:ascii="Arial" w:hAnsi="Arial" w:cs="Arial"/>
-          <w:sz w:val="24"/>
-          <w:szCs w:val="24"/>
-          <w:lang w:eastAsia="pt-BR"/>
-        </w:rPr>
-        <w:t xml:space="preserve">dio porte da </w:t>
-      </w:r>
-      <w:r>
-        <w:rPr>
-          <w:rFonts w:ascii="Arial" w:hAnsi="Arial" w:cs="Arial"/>
-          <w:sz w:val="24"/>
-          <w:szCs w:val="24"/>
-          <w:lang w:eastAsia="pt-BR"/>
-        </w:rPr>
-        <w:t>á</w:t>
-      </w:r>
-      <w:r>
-        <w:rPr>
-          <w:rFonts w:ascii="Arial" w:hAnsi="Arial" w:cs="Arial"/>
-          <w:sz w:val="24"/>
-          <w:szCs w:val="24"/>
-          <w:lang w:eastAsia="pt-BR"/>
-        </w:rPr>
-        <w:t xml:space="preserve">rea. </w:t>
-      </w:r>
-      <w:r>
-        <w:rPr>
-          <w:rFonts w:ascii="Arial" w:hAnsi="Arial" w:cs="Arial"/>
-          <w:sz w:val="24"/>
-          <w:szCs w:val="24"/>
-          <w:lang w:eastAsia="pt-BR"/>
-        </w:rPr>
-        <w:t>Foi determinado dessa maneira</w:t>
-      </w:r>
-      <w:proofErr w:type="gramStart"/>
-      <w:r>
-        <w:rPr>
-          <w:rFonts w:ascii="Arial" w:hAnsi="Arial" w:cs="Arial"/>
-          <w:sz w:val="24"/>
-          <w:szCs w:val="24"/>
-          <w:lang w:eastAsia="pt-BR"/>
-        </w:rPr>
-        <w:t xml:space="preserve"> pois</w:t>
-      </w:r>
-      <w:proofErr w:type="gramEnd"/>
-      <w:r>
-        <w:rPr>
-          <w:rFonts w:ascii="Arial" w:hAnsi="Arial" w:cs="Arial"/>
-          <w:sz w:val="24"/>
-          <w:szCs w:val="24"/>
-          <w:lang w:eastAsia="pt-BR"/>
-        </w:rPr>
-        <w:t xml:space="preserve"> muitas das empresas menores apresentam defici</w:t>
-      </w:r>
-      <w:r>
-        <w:rPr>
-          <w:rFonts w:ascii="Arial" w:hAnsi="Arial" w:cs="Arial"/>
-          <w:sz w:val="24"/>
-          <w:szCs w:val="24"/>
-          <w:lang w:eastAsia="pt-BR"/>
-        </w:rPr>
-        <w:t>ê</w:t>
-      </w:r>
-      <w:r>
-        <w:rPr>
-          <w:rFonts w:ascii="Arial" w:hAnsi="Arial" w:cs="Arial"/>
-          <w:sz w:val="24"/>
-          <w:szCs w:val="24"/>
-          <w:lang w:eastAsia="pt-BR"/>
-        </w:rPr>
-        <w:t>ncia em manter controles sobre</w:t>
-      </w:r>
-      <w:r>
-        <w:rPr>
-          <w:rFonts w:ascii="Arial" w:hAnsi="Arial" w:cs="Arial"/>
-          <w:sz w:val="24"/>
-          <w:szCs w:val="24"/>
-          <w:lang w:eastAsia="pt-BR"/>
-        </w:rPr>
-        <w:t xml:space="preserve"> seus processos de forma eficiente</w:t>
-      </w:r>
-      <w:r>
-        <w:rPr>
-          <w:rFonts w:ascii="Arial" w:hAnsi="Arial" w:cs="Arial"/>
-          <w:sz w:val="24"/>
-          <w:szCs w:val="24"/>
-          <w:lang w:eastAsia="pt-BR"/>
-        </w:rPr>
-        <w:t>,</w:t>
-      </w:r>
-      <w:r>
-        <w:rPr>
-          <w:rFonts w:ascii="Arial" w:hAnsi="Arial" w:cs="Arial"/>
-          <w:sz w:val="24"/>
-          <w:szCs w:val="24"/>
-          <w:lang w:eastAsia="pt-BR"/>
-        </w:rPr>
-        <w:t xml:space="preserve"> de se comunicar com passageiros</w:t>
-      </w:r>
-      <w:r>
-        <w:rPr>
-          <w:rFonts w:ascii="Arial" w:hAnsi="Arial" w:cs="Arial"/>
-          <w:sz w:val="24"/>
-          <w:szCs w:val="24"/>
-          <w:lang w:eastAsia="pt-BR"/>
-        </w:rPr>
-        <w:t xml:space="preserve"> de seu tranporte e algumas vezes de optimizar seus itiner</w:t>
-      </w:r>
-      <w:r>
-        <w:rPr>
-          <w:rFonts w:ascii="Arial" w:hAnsi="Arial" w:cs="Arial"/>
-          <w:sz w:val="24"/>
-          <w:szCs w:val="24"/>
-          <w:lang w:eastAsia="pt-BR"/>
-        </w:rPr>
-        <w:t>á</w:t>
-      </w:r>
-      <w:r>
-        <w:rPr>
-          <w:rFonts w:ascii="Arial" w:hAnsi="Arial" w:cs="Arial"/>
-          <w:sz w:val="24"/>
-          <w:szCs w:val="24"/>
-          <w:lang w:eastAsia="pt-BR"/>
-        </w:rPr>
-        <w:t>rios</w:t>
-      </w:r>
-      <w:r>
-        <w:rPr>
-          <w:rFonts w:ascii="Arial" w:hAnsi="Arial" w:cs="Arial"/>
-          <w:sz w:val="24"/>
-          <w:szCs w:val="24"/>
-          <w:lang w:eastAsia="pt-BR"/>
-        </w:rPr>
-        <w:t>. Al</w:t>
-      </w:r>
-      <w:r>
-        <w:rPr>
-          <w:rFonts w:ascii="Arial" w:hAnsi="Arial" w:cs="Arial"/>
-          <w:sz w:val="24"/>
-          <w:szCs w:val="24"/>
-          <w:lang w:eastAsia="pt-BR"/>
-        </w:rPr>
-        <w:t>é</w:t>
-      </w:r>
-      <w:r>
-        <w:rPr>
-          <w:rFonts w:ascii="Arial" w:hAnsi="Arial" w:cs="Arial"/>
-          <w:sz w:val="24"/>
-          <w:szCs w:val="24"/>
-          <w:lang w:eastAsia="pt-BR"/>
-        </w:rPr>
-        <w:t>m disso, devido ao acelerado crecimento atualmente presente nesse mercado, h</w:t>
-      </w:r>
-      <w:r>
-        <w:rPr>
-          <w:rFonts w:ascii="Arial" w:hAnsi="Arial" w:cs="Arial"/>
-          <w:sz w:val="24"/>
-          <w:szCs w:val="24"/>
-          <w:lang w:eastAsia="pt-BR"/>
-        </w:rPr>
-        <w:t>á</w:t>
-      </w:r>
-      <w:r>
-        <w:rPr>
-          <w:rFonts w:ascii="Arial" w:hAnsi="Arial" w:cs="Arial"/>
-          <w:sz w:val="24"/>
-          <w:szCs w:val="24"/>
-          <w:lang w:eastAsia="pt-BR"/>
-        </w:rPr>
-        <w:t xml:space="preserve"> uma demanda desses clientes em investimentos/solu</w:t>
-      </w:r>
-      <w:r>
-        <w:rPr>
-          <w:rFonts w:ascii="Arial" w:hAnsi="Arial" w:cs="Arial"/>
-          <w:sz w:val="24"/>
-          <w:szCs w:val="24"/>
-          <w:lang w:eastAsia="pt-BR"/>
-        </w:rPr>
-        <w:t>ções</w:t>
-      </w:r>
-      <w:r>
-        <w:rPr>
-          <w:rFonts w:ascii="Arial" w:hAnsi="Arial" w:cs="Arial"/>
-          <w:sz w:val="24"/>
-          <w:szCs w:val="24"/>
-          <w:lang w:eastAsia="pt-BR"/>
-        </w:rPr>
-        <w:t xml:space="preserve"> que possam agregar valor </w:t>
-      </w:r>
-      <w:r>
-        <w:rPr>
-          <w:rFonts w:ascii="Arial" w:hAnsi="Arial" w:cs="Arial"/>
-          <w:sz w:val="24"/>
-          <w:szCs w:val="24"/>
-          <w:lang w:eastAsia="pt-BR"/>
-        </w:rPr>
-        <w:t>à</w:t>
-      </w:r>
-      <w:r>
-        <w:rPr>
-          <w:rFonts w:ascii="Arial" w:hAnsi="Arial" w:cs="Arial"/>
-          <w:sz w:val="24"/>
-          <w:szCs w:val="24"/>
-          <w:lang w:eastAsia="pt-BR"/>
-        </w:rPr>
-        <w:t xml:space="preserve"> empresa tanto no sentido de obter lucro quanto de destacar a empresa diante da concorr</w:t>
-      </w:r>
-      <w:r>
-        <w:rPr>
-          <w:rFonts w:ascii="Arial" w:hAnsi="Arial" w:cs="Arial"/>
-          <w:sz w:val="24"/>
-          <w:szCs w:val="24"/>
-          <w:lang w:eastAsia="pt-BR"/>
-        </w:rPr>
-        <w:t>ê</w:t>
-      </w:r>
-      <w:r>
-        <w:rPr>
-          <w:rFonts w:ascii="Arial" w:hAnsi="Arial" w:cs="Arial"/>
-          <w:sz w:val="24"/>
-          <w:szCs w:val="24"/>
-          <w:lang w:eastAsia="pt-BR"/>
-        </w:rPr>
-        <w:t>ncia.</w:t>
+      </w:r>
+      <w:r>
+        <w:rPr>
+          <w:rFonts w:ascii="Arial" w:hAnsi="Arial" w:cs="Arial"/>
+          <w:sz w:val="24"/>
+          <w:szCs w:val="24"/>
+          <w:lang w:eastAsia="pt-BR"/>
+        </w:rPr>
+        <w:t>Grande parte das empresas desse ramo, principalmente as de pequeno porte, ainda adotam maneiras primitivas de controle (como o controle manual, através de planilhas) para gerenciar passageiros e monitorar veículos, bem como o pagamento mensal dos usuários e itinerários percorridos. Essa forma de controle sobre dados importantes coloca as empresas de pequeno porte em uma situação frágil quanto se diz à segurança de informações. Dessa maneira, por exemplo, dados cruciais de passageiros podem ser facilmente perdidos, acarretando em sérios problemas de administração para a empresa, principalmente se ela quiser investir no crecimento e desenvolvimento dela.</w:t>
       </w:r>
     </w:p>
     <w:p>
       <w:pPr>
-        <w:pStyle w:val="Subttulo"/>
+        <w:rPr>
+          <w:rFonts w:ascii="Arial" w:hAnsi="Arial" w:cs="Arial"/>
+          <w:sz w:val="24"/>
+          <w:szCs w:val="24"/>
+          <w:lang w:eastAsia="pt-BR"/>
+        </w:rPr>
+      </w:pPr>
+      <w:r>
+        <w:rPr>
+          <w:rFonts w:ascii="Arial" w:hAnsi="Arial" w:cs="Arial"/>
+          <w:sz w:val="24"/>
+          <w:szCs w:val="24"/>
+          <w:lang w:eastAsia="pt-BR"/>
+        </w:rPr>
+        <w:tab/>
+      </w:r>
+      <w:r>
+        <w:rPr>
+          <w:rFonts w:ascii="Arial" w:hAnsi="Arial" w:cs="Arial"/>
+          <w:sz w:val="24"/>
+          <w:szCs w:val="24"/>
+          <w:lang w:eastAsia="pt-BR"/>
+        </w:rPr>
+        <w:t>Outro problema ainda de empresas pequenas de transporte fretado encontra-se na maneira em que os diferentes processos são administrados. Na maioria dos casos analisados, o administrador e motorista em empresas desse porte é o mesmo personagem, e a informação é coletada de maneira verbal, sem um controle dos passageiros que vão e voltam atrasando o percurso por falta de uma comunicação mais eficaz. Usuários percebem a deficiência no quesito agilidade e na forma de notificar o motorista em caso de necessidade de aviso de falta ou não-retorno, pois algumas vezes não conseguem contatar o motorista.</w:t>
+      </w:r>
+    </w:p>
+    <w:p>
+      <w:pPr>
+        <w:rPr>
+          <w:rFonts w:ascii="Arial" w:hAnsi="Arial" w:cs="Arial"/>
+          <w:sz w:val="24"/>
+          <w:szCs w:val="24"/>
+          <w:lang w:eastAsia="pt-BR"/>
+        </w:rPr>
+      </w:pPr>
+      <w:r>
+        <w:rPr>
+          <w:rFonts w:ascii="Arial" w:hAnsi="Arial" w:cs="Arial"/>
+          <w:sz w:val="24"/>
+          <w:szCs w:val="24"/>
+          <w:lang w:eastAsia="pt-BR"/>
+        </w:rPr>
+        <w:tab/>
+      </w:r>
+      <w:r>
+        <w:rPr>
+          <w:rFonts w:ascii="Arial" w:hAnsi="Arial" w:cs="Arial"/>
+          <w:sz w:val="24"/>
+          <w:szCs w:val="24"/>
+          <w:lang w:eastAsia="pt-BR"/>
+        </w:rPr>
+        <w:t>Ainda outro fator a ser considerado é a falta de compromisso de alguns passageiros, principalmente quando se trata de transporte fretado escolar ou universitário. Devido à natureza manual da administração de empresas de pequeno porte, é extremamente comum o motorista perder tempo esperando por passageiros que simplesmente não avisam o motorista quando vão por outro meio de transporte em outro horário ou ainda quando não precisam ir. E mesmo para as empresas de médio porte, essa falta de envolvimento de alguns passageiros as obrigam a adotarem medidas como a intolerâcia ao atraso, que prejudicam a outros pasageiros que possam ter realmente se deparado com um imprevisto, causando certo desconforto na relação entre passageiros e motoristas.</w:t>
+      </w:r>
+    </w:p>
+    <w:p>
+      <w:pPr>
+        <w:rPr>
+          <w:rFonts w:ascii="Arial" w:hAnsi="Arial" w:cs="Arial"/>
+          <w:sz w:val="24"/>
+          <w:szCs w:val="24"/>
+          <w:lang w:eastAsia="pt-BR"/>
+        </w:rPr>
+      </w:pPr>
+      <w:r>
+        <w:rPr>
+          <w:rFonts w:ascii="Arial" w:hAnsi="Arial" w:cs="Arial"/>
+          <w:sz w:val="24"/>
+          <w:szCs w:val="24"/>
+          <w:lang w:eastAsia="pt-BR"/>
+        </w:rPr>
+        <w:tab/>
+      </w:r>
+      <w:r>
+        <w:rPr>
+          <w:rFonts w:ascii="Arial" w:hAnsi="Arial" w:cs="Arial"/>
+          <w:sz w:val="24"/>
+          <w:szCs w:val="24"/>
+          <w:lang w:eastAsia="pt-BR"/>
+        </w:rPr>
+        <w:t>Adicionalmente, um problema que afeta grande parte das empresas de transporte de fretamento em geral é a grande competição que existe em todos os níveis desse mercado. Atualmente, pelo fato desse serviço  estar sendo cada vez mais requisitado, é difícil para que uma empresa mantenha um forte diferencial competitivo entre tantas concorrentes. Consequentemente, isso tem diminuindo significamente a margem de lucro que uma empresa pode obter, dificultando também sua sobrevivência no mercado.</w:t>
+      </w:r>
+    </w:p>
+    <w:p>
+      <w:pPr>
+        <w:rPr>
+          <w:rFonts w:ascii="Arial" w:hAnsi="Arial" w:cs="Arial"/>
+          <w:sz w:val="24"/>
+          <w:szCs w:val="24"/>
+          <w:lang w:eastAsia="pt-BR"/>
+        </w:rPr>
+      </w:pPr>
+      <w:r>
+        <w:rPr>
+          <w:rFonts w:ascii="Arial" w:hAnsi="Arial" w:cs="Arial"/>
+          <w:sz w:val="24"/>
+          <w:szCs w:val="24"/>
+          <w:lang w:eastAsia="pt-BR"/>
+        </w:rPr>
+        <w:tab/>
+      </w:r>
+      <w:r>
+        <w:rPr>
+          <w:rFonts w:ascii="Arial" w:hAnsi="Arial" w:cs="Arial"/>
+          <w:sz w:val="24"/>
+          <w:szCs w:val="24"/>
+          <w:lang w:eastAsia="pt-BR"/>
+        </w:rPr>
+        <w:t>A maioria das empresas que entrevistamos relata que manter um preço diferenciado para o cliente está cada vez mais desafiador, uma vez que o custo para manter o negócio ativo (entre eles o elevado preço do combustível) tem aumentado significamente durante os últimos anos.</w:t>
+      </w:r>
+    </w:p>
+    <w:p>
+      <w:pPr>
+        <w:rPr>
+          <w:rFonts w:ascii="Arial" w:hAnsi="Arial" w:cs="Arial"/>
+          <w:sz w:val="24"/>
+          <w:szCs w:val="24"/>
+          <w:lang w:eastAsia="pt-BR"/>
+        </w:rPr>
+      </w:pPr>
+      <w:r>
+        <w:rPr>
+          <w:rFonts w:ascii="Arial" w:hAnsi="Arial" w:cs="Arial"/>
+          <w:sz w:val="24"/>
+          <w:szCs w:val="24"/>
+          <w:lang w:eastAsia="pt-BR"/>
+        </w:rPr>
+        <w:lastRenderedPageBreak/>
+        <w:tab/>
+      </w:r>
+      <w:r>
+        <w:rPr>
+          <w:rFonts w:ascii="Arial" w:hAnsi="Arial" w:cs="Arial"/>
+          <w:sz w:val="24"/>
+          <w:szCs w:val="24"/>
+          <w:lang w:eastAsia="pt-BR"/>
+        </w:rPr>
+        <w:t>Simultâneamente, algumas empresas também estão preocupadas com a qualidade da mão-de-obra disponível no mercado. Antigamente existia um atrativo em ser um motorista de uma empresa privada de transporte. Hoje em dia, existe uma dificuldade em conseguir funcionários com qualidade e conhecimento necessários, principalmente quando se diz aos motoristas</w:t>
+      </w:r>
+    </w:p>
+    <w:p>
+      <w:pPr>
+        <w:pStyle w:val="Subtitle"/>
         <w:numPr>
           <w:ilvl w:val="1"/>
           <w:numId w:val="2"/>
@@ -1472,190 +1201,15 @@
           <w:lang w:eastAsia="pt-BR"/>
         </w:rPr>
         <w:tab/>
-        <w:t xml:space="preserve">Com este projeto buscamos </w:t>
-      </w:r>
-      <w:r>
-        <w:rPr>
-          <w:rFonts w:ascii="Arial" w:hAnsi="Arial" w:cs="Arial"/>
-          <w:sz w:val="24"/>
-          <w:szCs w:val="24"/>
-          <w:lang w:eastAsia="pt-BR"/>
-        </w:rPr>
-        <w:t>aprimorar os serviços</w:t>
-      </w:r>
-      <w:r>
-        <w:rPr>
-          <w:rFonts w:ascii="Arial" w:hAnsi="Arial" w:cs="Arial"/>
-          <w:sz w:val="24"/>
-          <w:szCs w:val="24"/>
-          <w:lang w:eastAsia="pt-BR"/>
-        </w:rPr>
-        <w:t xml:space="preserve"> prestados pelas empresas</w:t>
-      </w:r>
-      <w:r>
-        <w:rPr>
-          <w:rFonts w:ascii="Arial" w:hAnsi="Arial" w:cs="Arial"/>
-          <w:sz w:val="24"/>
-          <w:szCs w:val="24"/>
-          <w:lang w:eastAsia="pt-BR"/>
-        </w:rPr>
-        <w:t xml:space="preserve"> de transporte coletivo privado</w:t>
-      </w:r>
-      <w:r>
-        <w:rPr>
-          <w:rFonts w:ascii="Arial" w:hAnsi="Arial" w:cs="Arial"/>
-          <w:sz w:val="24"/>
-          <w:szCs w:val="24"/>
-          <w:lang w:eastAsia="pt-BR"/>
-        </w:rPr>
-        <w:t xml:space="preserve"> (fretamento)</w:t>
-      </w:r>
-      <w:r>
-        <w:rPr>
-          <w:rFonts w:ascii="Arial" w:hAnsi="Arial" w:cs="Arial"/>
-          <w:sz w:val="24"/>
-          <w:szCs w:val="24"/>
-          <w:lang w:eastAsia="pt-BR"/>
-        </w:rPr>
-        <w:t xml:space="preserve">, oferecendo uma ferramenta que possa: incluir/alterar/excluir dados de passageiros, motoristas, destinos, empresas clientes da fredatora, </w:t>
-      </w:r>
-      <w:r>
-        <w:rPr>
-          <w:rFonts w:ascii="Arial" w:hAnsi="Arial" w:cs="Arial"/>
-          <w:sz w:val="24"/>
-          <w:szCs w:val="24"/>
-          <w:lang w:eastAsia="pt-BR"/>
-        </w:rPr>
-        <w:t>pagamentos, pre</w:t>
-      </w:r>
-      <w:r>
-        <w:rPr>
-          <w:rFonts w:ascii="Arial" w:hAnsi="Arial" w:cs="Arial"/>
-          <w:sz w:val="24"/>
-          <w:szCs w:val="24"/>
-          <w:lang w:eastAsia="pt-BR"/>
-        </w:rPr>
-        <w:t>ç</w:t>
-      </w:r>
-      <w:r>
-        <w:rPr>
-          <w:rFonts w:ascii="Arial" w:hAnsi="Arial" w:cs="Arial"/>
-          <w:sz w:val="24"/>
-          <w:szCs w:val="24"/>
-          <w:lang w:eastAsia="pt-BR"/>
-        </w:rPr>
-        <w:t>o por destino e custos</w:t>
-      </w:r>
-      <w:r>
-        <w:rPr>
-          <w:rFonts w:ascii="Arial" w:hAnsi="Arial" w:cs="Arial"/>
-          <w:sz w:val="24"/>
-          <w:szCs w:val="24"/>
-          <w:lang w:eastAsia="pt-BR"/>
-        </w:rPr>
-        <w:t>,</w:t>
-      </w:r>
-      <w:r>
-        <w:rPr>
-          <w:rFonts w:ascii="Arial" w:hAnsi="Arial" w:cs="Arial"/>
-          <w:sz w:val="24"/>
-          <w:szCs w:val="24"/>
-          <w:lang w:eastAsia="pt-BR"/>
-        </w:rPr>
-        <w:t xml:space="preserve"> gerar estatisticas como custo </w:t>
-      </w:r>
-      <w:r>
-        <w:rPr>
-          <w:rFonts w:ascii="Arial" w:hAnsi="Arial" w:cs="Arial"/>
-          <w:i/>
-          <w:sz w:val="24"/>
-          <w:szCs w:val="24"/>
-          <w:lang w:eastAsia="pt-BR"/>
-        </w:rPr>
-        <w:t>versus</w:t>
-      </w:r>
-      <w:r>
-        <w:rPr>
-          <w:rFonts w:ascii="Arial" w:hAnsi="Arial" w:cs="Arial"/>
-          <w:sz w:val="24"/>
-          <w:szCs w:val="24"/>
-          <w:lang w:eastAsia="pt-BR"/>
-        </w:rPr>
-        <w:t xml:space="preserve"> lucro e de dados de destino,</w:t>
-      </w:r>
-      <w:r>
-        <w:rPr>
-          <w:rFonts w:ascii="Arial" w:hAnsi="Arial" w:cs="Arial"/>
-          <w:sz w:val="24"/>
-          <w:szCs w:val="24"/>
-          <w:lang w:eastAsia="pt-BR"/>
-        </w:rPr>
-        <w:t xml:space="preserve"> confirma</w:t>
-      </w:r>
-      <w:r>
-        <w:rPr>
-          <w:rFonts w:ascii="Arial" w:hAnsi="Arial" w:cs="Arial"/>
-          <w:sz w:val="24"/>
-          <w:szCs w:val="24"/>
-          <w:lang w:eastAsia="pt-BR"/>
-        </w:rPr>
-        <w:t>ção</w:t>
-      </w:r>
-      <w:r>
-        <w:rPr>
-          <w:rFonts w:ascii="Arial" w:hAnsi="Arial" w:cs="Arial"/>
-          <w:sz w:val="24"/>
-          <w:szCs w:val="24"/>
-          <w:lang w:eastAsia="pt-BR"/>
-        </w:rPr>
-        <w:t xml:space="preserve"> da presença de passageiro no tranporte (realizada por </w:t>
-      </w:r>
-      <w:proofErr w:type="gramStart"/>
-      <w:r>
-        <w:rPr>
-          <w:rFonts w:ascii="Arial" w:hAnsi="Arial" w:cs="Arial"/>
-          <w:sz w:val="24"/>
-          <w:szCs w:val="24"/>
-          <w:lang w:eastAsia="pt-BR"/>
-        </w:rPr>
-        <w:t>ambos motorista</w:t>
-      </w:r>
-      <w:proofErr w:type="gramEnd"/>
-      <w:r>
-        <w:rPr>
-          <w:rFonts w:ascii="Arial" w:hAnsi="Arial" w:cs="Arial"/>
-          <w:sz w:val="24"/>
-          <w:szCs w:val="24"/>
-          <w:lang w:eastAsia="pt-BR"/>
-        </w:rPr>
-        <w:t xml:space="preserve"> e passageiro) e acompanhar o trajeto previsto por GPS; </w:t>
-      </w:r>
-      <w:r>
-        <w:rPr>
-          <w:rFonts w:ascii="Arial" w:hAnsi="Arial" w:cs="Arial"/>
-          <w:sz w:val="24"/>
-          <w:szCs w:val="24"/>
-          <w:lang w:eastAsia="pt-BR"/>
-        </w:rPr>
-        <w:t>entre algumas outras funcionalidades</w:t>
-      </w:r>
-      <w:r>
-        <w:rPr>
-          <w:rFonts w:ascii="Arial" w:hAnsi="Arial" w:cs="Arial"/>
-          <w:sz w:val="24"/>
-          <w:szCs w:val="24"/>
-          <w:lang w:eastAsia="pt-BR"/>
-        </w:rPr>
-        <w:t>.</w:t>
-      </w:r>
-      <w:r>
-        <w:rPr>
-          <w:rFonts w:ascii="Arial" w:hAnsi="Arial" w:cs="Arial"/>
-          <w:sz w:val="24"/>
-          <w:szCs w:val="24"/>
-          <w:lang w:eastAsia="pt-BR"/>
-        </w:rPr>
-        <w:t xml:space="preserve"> </w:t>
+      </w:r>
+      <w:r>
+        <w:rPr>
+          <w:rFonts w:ascii="Arial" w:hAnsi="Arial" w:cs="Arial"/>
+          <w:sz w:val="24"/>
+          <w:szCs w:val="24"/>
+          <w:lang w:eastAsia="pt-BR"/>
+        </w:rPr>
+        <w:t>A solução proposta nesse trabalho vem de encontro ao aprimoramento da logística e comunicação do transporte coletivo privado com o uso de um sistema de informação com uma plataforma de fácil acesso como a web e o mobile, e que engloba todos os personagens envolvidos no processo, tais como, administrador, motorista e passageiro faz com que a empresa tenha uma visão sistêmica do serviço prestado, bem como o ambiente nela inserido, melhorando assim, a comunicação entre todos, e consequentemente a eficácia do trabalho desenvolvido.</w:t>
       </w:r>
     </w:p>
     <w:p>
@@ -1675,194 +1229,643 @@
           <w:lang w:eastAsia="pt-BR"/>
         </w:rPr>
         <w:tab/>
-        <w:t>A funcionalidade de confirma</w:t>
-      </w:r>
-      <w:r>
-        <w:rPr>
-          <w:rFonts w:ascii="Arial" w:hAnsi="Arial" w:cs="Arial"/>
-          <w:sz w:val="24"/>
-          <w:szCs w:val="24"/>
-          <w:lang w:eastAsia="pt-BR"/>
-        </w:rPr>
-        <w:t>ção</w:t>
-      </w:r>
-      <w:r>
-        <w:rPr>
-          <w:rFonts w:ascii="Arial" w:hAnsi="Arial" w:cs="Arial"/>
-          <w:sz w:val="24"/>
-          <w:szCs w:val="24"/>
-          <w:lang w:eastAsia="pt-BR"/>
-        </w:rPr>
-        <w:t xml:space="preserve"> de presença de passageiros de nosso sistema </w:t>
-      </w:r>
-      <w:r>
-        <w:rPr>
-          <w:rFonts w:ascii="Arial" w:hAnsi="Arial" w:cs="Arial"/>
-          <w:sz w:val="24"/>
-          <w:szCs w:val="24"/>
-          <w:lang w:eastAsia="pt-BR"/>
-        </w:rPr>
-        <w:t>é</w:t>
-      </w:r>
-      <w:r>
-        <w:rPr>
-          <w:rFonts w:ascii="Arial" w:hAnsi="Arial" w:cs="Arial"/>
-          <w:sz w:val="24"/>
-          <w:szCs w:val="24"/>
-          <w:lang w:eastAsia="pt-BR"/>
-        </w:rPr>
-        <w:t xml:space="preserve"> </w:t>
-      </w:r>
-      <w:r>
-        <w:rPr>
-          <w:rFonts w:ascii="Arial" w:hAnsi="Arial" w:cs="Arial"/>
-          <w:sz w:val="24"/>
-          <w:szCs w:val="24"/>
-          <w:lang w:eastAsia="pt-BR"/>
-        </w:rPr>
-        <w:t>ú</w:t>
-      </w:r>
-      <w:r>
-        <w:rPr>
-          <w:rFonts w:ascii="Arial" w:hAnsi="Arial" w:cs="Arial"/>
-          <w:sz w:val="24"/>
-          <w:szCs w:val="24"/>
-          <w:lang w:eastAsia="pt-BR"/>
-        </w:rPr>
-        <w:t>nica nesse mercado, pois permite que um passageiro informe com anteced</w:t>
-      </w:r>
-      <w:r>
-        <w:rPr>
-          <w:rFonts w:ascii="Arial" w:hAnsi="Arial" w:cs="Arial"/>
-          <w:sz w:val="24"/>
-          <w:szCs w:val="24"/>
-          <w:lang w:eastAsia="pt-BR"/>
-        </w:rPr>
-        <w:t>ê</w:t>
-      </w:r>
-      <w:r>
-        <w:rPr>
-          <w:rFonts w:ascii="Arial" w:hAnsi="Arial" w:cs="Arial"/>
-          <w:sz w:val="24"/>
-          <w:szCs w:val="24"/>
-          <w:lang w:eastAsia="pt-BR"/>
-        </w:rPr>
-        <w:t>ncia caso precise faltar no transporte e, na ocasi</w:t>
-      </w:r>
-      <w:r>
-        <w:rPr>
-          <w:rFonts w:ascii="Arial" w:hAnsi="Arial" w:cs="Arial"/>
-          <w:sz w:val="24"/>
-          <w:szCs w:val="24"/>
-          <w:lang w:eastAsia="pt-BR"/>
-        </w:rPr>
-        <w:t>ã</w:t>
-      </w:r>
-      <w:r>
-        <w:rPr>
-          <w:rFonts w:ascii="Arial" w:hAnsi="Arial" w:cs="Arial"/>
-          <w:sz w:val="24"/>
-          <w:szCs w:val="24"/>
-          <w:lang w:eastAsia="pt-BR"/>
-        </w:rPr>
-        <w:t>o de haver um ponto de coleta em que nenhum passageiro comparecer</w:t>
-      </w:r>
-      <w:r>
-        <w:rPr>
-          <w:rFonts w:ascii="Arial" w:hAnsi="Arial" w:cs="Arial"/>
-          <w:sz w:val="24"/>
-          <w:szCs w:val="24"/>
-          <w:lang w:eastAsia="pt-BR"/>
-        </w:rPr>
-        <w:t>á</w:t>
-      </w:r>
-      <w:r>
-        <w:rPr>
-          <w:rFonts w:ascii="Arial" w:hAnsi="Arial" w:cs="Arial"/>
-          <w:sz w:val="24"/>
-          <w:szCs w:val="24"/>
-          <w:lang w:eastAsia="pt-BR"/>
-        </w:rPr>
-        <w:t xml:space="preserve"> naquele dia</w:t>
-      </w:r>
-      <w:r>
-        <w:rPr>
-          <w:rFonts w:ascii="Arial" w:hAnsi="Arial" w:cs="Arial"/>
-          <w:sz w:val="24"/>
-          <w:szCs w:val="24"/>
-          <w:lang w:eastAsia="pt-BR"/>
-        </w:rPr>
-        <w:t xml:space="preserve">, o sistema se adaptaria de forma a alterar o curso do motorista do </w:t>
-      </w:r>
-      <w:r>
-        <w:rPr>
-          <w:rFonts w:ascii="Arial" w:hAnsi="Arial" w:cs="Arial"/>
-          <w:sz w:val="24"/>
-          <w:szCs w:val="24"/>
-          <w:lang w:eastAsia="pt-BR"/>
-        </w:rPr>
-        <w:t xml:space="preserve">transporte para optimizar </w:t>
-      </w:r>
-      <w:proofErr w:type="gramStart"/>
-      <w:r>
-        <w:rPr>
-          <w:rFonts w:ascii="Arial" w:hAnsi="Arial" w:cs="Arial"/>
-          <w:sz w:val="24"/>
-          <w:szCs w:val="24"/>
-          <w:lang w:eastAsia="pt-BR"/>
-        </w:rPr>
-        <w:t>a</w:t>
-      </w:r>
-      <w:proofErr w:type="gramEnd"/>
-      <w:r>
-        <w:rPr>
-          <w:rFonts w:ascii="Arial" w:hAnsi="Arial" w:cs="Arial"/>
-          <w:sz w:val="24"/>
-          <w:szCs w:val="24"/>
-          <w:lang w:eastAsia="pt-BR"/>
-        </w:rPr>
-        <w:t xml:space="preserve"> dist</w:t>
-      </w:r>
-      <w:r>
-        <w:rPr>
-          <w:rFonts w:ascii="Arial" w:hAnsi="Arial" w:cs="Arial"/>
-          <w:sz w:val="24"/>
-          <w:szCs w:val="24"/>
-          <w:lang w:eastAsia="pt-BR"/>
-        </w:rPr>
-        <w:t>â</w:t>
-      </w:r>
-      <w:r>
-        <w:rPr>
-          <w:rFonts w:ascii="Arial" w:hAnsi="Arial" w:cs="Arial"/>
-          <w:sz w:val="24"/>
-          <w:szCs w:val="24"/>
-          <w:lang w:eastAsia="pt-BR"/>
-        </w:rPr>
-        <w:t>ncia percorrida e o tempo de dura</w:t>
-      </w:r>
-      <w:r>
-        <w:rPr>
-          <w:rFonts w:ascii="Arial" w:hAnsi="Arial" w:cs="Arial"/>
-          <w:sz w:val="24"/>
-          <w:szCs w:val="24"/>
-          <w:lang w:eastAsia="pt-BR"/>
-        </w:rPr>
-        <w:t>ção</w:t>
-      </w:r>
-      <w:r>
-        <w:rPr>
-          <w:rFonts w:ascii="Arial" w:hAnsi="Arial" w:cs="Arial"/>
-          <w:sz w:val="24"/>
-          <w:szCs w:val="24"/>
-          <w:lang w:eastAsia="pt-BR"/>
-        </w:rPr>
-        <w:t xml:space="preserve"> do trajeto.</w:t>
+      </w:r>
+      <w:r>
+        <w:rPr>
+          <w:rFonts w:ascii="Arial" w:hAnsi="Arial" w:cs="Arial"/>
+          <w:sz w:val="24"/>
+          <w:szCs w:val="24"/>
+          <w:lang w:eastAsia="pt-BR"/>
+        </w:rPr>
+        <w:t>Para isso, busca-se apresentar uma solução simples que gere a ideia de um transporte inteligente que otimize a administração da empresa. A seguir, destacamos as principais motivações de nosso sistema.</w:t>
       </w:r>
     </w:p>
     <w:p>
       <w:pPr>
-        <w:pStyle w:val="Subttulo"/>
+        <w:rPr>
+          <w:rFonts w:ascii="Arial" w:hAnsi="Arial" w:cs="Arial"/>
+          <w:sz w:val="24"/>
+          <w:szCs w:val="24"/>
+          <w:lang w:eastAsia="pt-BR"/>
+        </w:rPr>
+      </w:pPr>
+    </w:p>
+    <w:p>
+      <w:pPr>
+        <w:rPr>
+          <w:rFonts w:ascii="Arial" w:hAnsi="Arial" w:cs="Arial"/>
+          <w:sz w:val="24"/>
+          <w:szCs w:val="24"/>
+          <w:lang w:eastAsia="pt-BR"/>
+        </w:rPr>
+      </w:pPr>
+      <w:r>
+        <w:rPr>
+          <w:rFonts w:ascii="Arial" w:hAnsi="Arial" w:cs="Arial"/>
+          <w:sz w:val="24"/>
+          <w:szCs w:val="24"/>
+          <w:lang w:eastAsia="pt-BR"/>
+        </w:rPr>
+        <w:tab/>
+      </w:r>
+      <w:r>
+        <w:rPr>
+          <w:rFonts w:ascii="Arial" w:hAnsi="Arial" w:cs="Arial"/>
+          <w:sz w:val="24"/>
+          <w:szCs w:val="24"/>
+          <w:lang w:eastAsia="pt-BR"/>
+        </w:rPr>
+        <w:t>Para o administrador do sistema será possível:</w:t>
+      </w:r>
+    </w:p>
+    <w:p>
+      <w:pPr>
+        <w:numPr>
+          <w:ilvl w:val="0"/>
+          <w:numId w:val="9"/>
+        </w:numPr>
+        <w:rPr>
+          <w:rFonts w:ascii="Arial" w:hAnsi="Arial" w:cs="Arial"/>
+          <w:sz w:val="24"/>
+          <w:szCs w:val="24"/>
+          <w:lang w:eastAsia="pt-BR"/>
+        </w:rPr>
+      </w:pPr>
+      <w:r>
+        <w:rPr>
+          <w:rFonts w:ascii="Arial" w:hAnsi="Arial" w:cs="Arial"/>
+          <w:sz w:val="24"/>
+          <w:szCs w:val="24"/>
+          <w:lang w:eastAsia="pt-BR"/>
+        </w:rPr>
+        <w:t>traçar rotas de forma a reduzir tempo e custo;</w:t>
+      </w:r>
+    </w:p>
+    <w:p>
+      <w:pPr>
+        <w:numPr>
+          <w:ilvl w:val="0"/>
+          <w:numId w:val="9"/>
+        </w:numPr>
+        <w:rPr>
+          <w:rFonts w:ascii="Arial" w:hAnsi="Arial" w:cs="Arial"/>
+          <w:sz w:val="24"/>
+          <w:szCs w:val="24"/>
+          <w:lang w:eastAsia="pt-BR"/>
+        </w:rPr>
+      </w:pPr>
+      <w:r>
+        <w:rPr>
+          <w:rFonts w:ascii="Arial" w:hAnsi="Arial" w:cs="Arial"/>
+          <w:sz w:val="24"/>
+          <w:szCs w:val="24"/>
+          <w:lang w:eastAsia="pt-BR"/>
+        </w:rPr>
+        <w:t>gerenciar dados de passageiros e seus pontos de coleta para facilitar o processo de se criar um itinerário otimizado;</w:t>
+      </w:r>
+    </w:p>
+    <w:p>
+      <w:pPr>
+        <w:numPr>
+          <w:ilvl w:val="0"/>
+          <w:numId w:val="9"/>
+        </w:numPr>
+        <w:rPr>
+          <w:rFonts w:ascii="Arial" w:hAnsi="Arial" w:cs="Arial"/>
+          <w:sz w:val="24"/>
+          <w:szCs w:val="24"/>
+          <w:lang w:eastAsia="pt-BR"/>
+        </w:rPr>
+      </w:pPr>
+      <w:r>
+        <w:rPr>
+          <w:rFonts w:ascii="Arial" w:hAnsi="Arial" w:cs="Arial"/>
+          <w:sz w:val="24"/>
+          <w:szCs w:val="24"/>
+          <w:lang w:eastAsia="pt-BR"/>
+        </w:rPr>
+        <w:t>localizar motorista, que permitirá um acompanhamento da empresa com o motorista de acordo com sua necessidade;</w:t>
+      </w:r>
+    </w:p>
+    <w:p>
+      <w:pPr>
+        <w:numPr>
+          <w:ilvl w:val="0"/>
+          <w:numId w:val="9"/>
+        </w:numPr>
+        <w:rPr>
+          <w:rFonts w:ascii="Arial" w:hAnsi="Arial" w:cs="Arial"/>
+          <w:sz w:val="24"/>
+          <w:szCs w:val="24"/>
+          <w:lang w:eastAsia="pt-BR"/>
+        </w:rPr>
+      </w:pPr>
+      <w:r>
+        <w:rPr>
+          <w:rFonts w:ascii="Arial" w:hAnsi="Arial" w:cs="Arial"/>
+          <w:sz w:val="24"/>
+          <w:szCs w:val="24"/>
+          <w:lang w:eastAsia="pt-BR"/>
+        </w:rPr>
+        <w:t xml:space="preserve">automaticamente gerar estatísticas de custo </w:t>
+      </w:r>
+      <w:r>
+        <w:rPr>
+          <w:rFonts w:ascii="Arial" w:hAnsi="Arial" w:cs="Arial"/>
+          <w:i/>
+          <w:iCs/>
+          <w:sz w:val="24"/>
+          <w:szCs w:val="24"/>
+          <w:lang w:eastAsia="pt-BR"/>
+        </w:rPr>
+        <w:t>versus</w:t>
+      </w:r>
+      <w:r>
+        <w:rPr>
+          <w:rFonts w:ascii="Arial" w:hAnsi="Arial" w:cs="Arial"/>
+          <w:sz w:val="24"/>
+          <w:szCs w:val="24"/>
+          <w:lang w:eastAsia="pt-BR"/>
+        </w:rPr>
+        <w:t xml:space="preserve"> lucro, assim dando à empresa maior controle sobre seus lucros e despesas;</w:t>
+      </w:r>
+    </w:p>
+    <w:p>
+      <w:pPr>
+        <w:numPr>
+          <w:ilvl w:val="0"/>
+          <w:numId w:val="9"/>
+        </w:numPr>
+        <w:rPr>
+          <w:rFonts w:ascii="Arial" w:hAnsi="Arial" w:cs="Arial"/>
+          <w:sz w:val="24"/>
+          <w:szCs w:val="24"/>
+          <w:lang w:eastAsia="pt-BR"/>
+        </w:rPr>
+      </w:pPr>
+      <w:r>
+        <w:rPr>
+          <w:rFonts w:ascii="Arial" w:hAnsi="Arial" w:cs="Arial"/>
+          <w:sz w:val="24"/>
+          <w:szCs w:val="24"/>
+          <w:lang w:eastAsia="pt-BR"/>
+        </w:rPr>
+        <w:t>visualizar estatísticas relacionadas ao destino para identificar quais rotas estariam com problemas no cumprimento de horários e indicar os motivos dessas complicações;</w:t>
+      </w:r>
+    </w:p>
+    <w:p>
+      <w:pPr>
+        <w:numPr>
+          <w:ilvl w:val="0"/>
+          <w:numId w:val="9"/>
+        </w:numPr>
+        <w:rPr>
+          <w:rFonts w:ascii="Arial" w:hAnsi="Arial" w:cs="Arial"/>
+          <w:sz w:val="24"/>
+          <w:szCs w:val="24"/>
+          <w:lang w:eastAsia="pt-BR"/>
+        </w:rPr>
+      </w:pPr>
+      <w:r>
+        <w:rPr>
+          <w:rFonts w:ascii="Arial" w:hAnsi="Arial" w:cs="Arial"/>
+          <w:sz w:val="24"/>
+          <w:szCs w:val="24"/>
+          <w:lang w:eastAsia="pt-BR"/>
+        </w:rPr>
+        <w:t>priorizar determinados destinos para melhor adequação da rota ao horários determinados no itinerário.</w:t>
+      </w:r>
+    </w:p>
+    <w:p>
+      <w:pPr>
+        <w:rPr>
+          <w:rFonts w:ascii="Arial" w:hAnsi="Arial" w:cs="Arial"/>
+          <w:sz w:val="24"/>
+          <w:szCs w:val="24"/>
+          <w:lang w:eastAsia="pt-BR"/>
+        </w:rPr>
+      </w:pPr>
+    </w:p>
+    <w:p>
+      <w:pPr>
+        <w:rPr>
+          <w:rFonts w:ascii="Arial" w:hAnsi="Arial" w:cs="Arial"/>
+          <w:sz w:val="24"/>
+          <w:szCs w:val="24"/>
+          <w:lang w:eastAsia="pt-BR"/>
+        </w:rPr>
+      </w:pPr>
+    </w:p>
+    <w:p>
+      <w:pPr>
+        <w:rPr>
+          <w:rFonts w:ascii="Arial" w:hAnsi="Arial" w:cs="Arial"/>
+          <w:sz w:val="24"/>
+          <w:szCs w:val="24"/>
+          <w:lang w:eastAsia="pt-BR"/>
+        </w:rPr>
+      </w:pPr>
+    </w:p>
+    <w:p>
+      <w:pPr>
+        <w:rPr>
+          <w:rFonts w:ascii="Arial" w:hAnsi="Arial" w:cs="Arial"/>
+          <w:sz w:val="24"/>
+          <w:szCs w:val="24"/>
+          <w:lang w:eastAsia="pt-BR"/>
+        </w:rPr>
+      </w:pPr>
+      <w:r>
+        <w:rPr>
+          <w:rFonts w:ascii="Arial" w:hAnsi="Arial" w:cs="Arial"/>
+          <w:sz w:val="24"/>
+          <w:szCs w:val="24"/>
+          <w:lang w:eastAsia="pt-BR"/>
+        </w:rPr>
+        <w:lastRenderedPageBreak/>
+        <w:tab/>
+      </w:r>
+      <w:r>
+        <w:rPr>
+          <w:rFonts w:ascii="Arial" w:hAnsi="Arial" w:cs="Arial"/>
+          <w:sz w:val="24"/>
+          <w:szCs w:val="24"/>
+          <w:lang w:eastAsia="pt-BR"/>
+        </w:rPr>
+        <w:t>No caso do motorista, ele poderá:</w:t>
+      </w:r>
+    </w:p>
+    <w:p>
+      <w:pPr>
+        <w:numPr>
+          <w:ilvl w:val="0"/>
+          <w:numId w:val="9"/>
+        </w:numPr>
+        <w:rPr>
+          <w:rFonts w:ascii="Arial" w:hAnsi="Arial" w:cs="Arial"/>
+          <w:sz w:val="24"/>
+          <w:szCs w:val="24"/>
+          <w:lang w:eastAsia="pt-BR"/>
+        </w:rPr>
+      </w:pPr>
+      <w:r>
+        <w:rPr>
+          <w:rFonts w:ascii="Arial" w:hAnsi="Arial" w:cs="Arial"/>
+          <w:sz w:val="24"/>
+          <w:szCs w:val="24"/>
+          <w:lang w:eastAsia="pt-BR"/>
+        </w:rPr>
+        <w:t>confirmar presença dos passageiros, assim permitindo que a companhia tenha um melhor controle sobre isso (substituindo assim formas primitivas de controle como o manual);</w:t>
+      </w:r>
+    </w:p>
+    <w:p>
+      <w:pPr>
+        <w:numPr>
+          <w:ilvl w:val="0"/>
+          <w:numId w:val="9"/>
+        </w:numPr>
+        <w:rPr>
+          <w:rFonts w:ascii="Arial" w:hAnsi="Arial" w:cs="Arial"/>
+          <w:sz w:val="24"/>
+          <w:szCs w:val="24"/>
+          <w:lang w:eastAsia="pt-BR"/>
+        </w:rPr>
+      </w:pPr>
+      <w:r>
+        <w:rPr>
+          <w:rFonts w:ascii="Arial" w:hAnsi="Arial" w:cs="Arial"/>
+          <w:sz w:val="24"/>
+          <w:szCs w:val="24"/>
+          <w:lang w:eastAsia="pt-BR"/>
+        </w:rPr>
+        <w:t>visualizar o trajeto e seus desinos, assim auxiliando o motorista a seguir uma rota na qual não esteja familiarizado ou na qual teve que se desviar do percurso original e, consequentemente, promovendo o cumprimento dos horários pelo motorista;</w:t>
+      </w:r>
+    </w:p>
+    <w:p>
+      <w:pPr>
+        <w:numPr>
+          <w:ilvl w:val="0"/>
+          <w:numId w:val="9"/>
+        </w:numPr>
+        <w:rPr>
+          <w:rFonts w:ascii="Arial" w:hAnsi="Arial" w:cs="Arial"/>
+          <w:sz w:val="24"/>
+          <w:szCs w:val="24"/>
+          <w:lang w:eastAsia="pt-BR"/>
+        </w:rPr>
+      </w:pPr>
+      <w:r>
+        <w:rPr>
+          <w:rFonts w:ascii="Arial" w:hAnsi="Arial" w:cs="Arial"/>
+          <w:sz w:val="24"/>
+          <w:szCs w:val="24"/>
+          <w:lang w:eastAsia="pt-BR"/>
+        </w:rPr>
+        <w:t>selecionar alternativas de rotas dando oportunidade ao motorista de evitar rotas de maior movimentação (promovendo o uso de sua experiência de forma construtiva para o cumprimento de horários);</w:t>
+      </w:r>
+    </w:p>
+    <w:p>
+      <w:pPr>
+        <w:numPr>
+          <w:ilvl w:val="0"/>
+          <w:numId w:val="9"/>
+        </w:numPr>
+        <w:rPr>
+          <w:rFonts w:ascii="Arial" w:hAnsi="Arial" w:cs="Arial"/>
+          <w:sz w:val="24"/>
+          <w:szCs w:val="24"/>
+          <w:lang w:eastAsia="pt-BR"/>
+        </w:rPr>
+      </w:pPr>
+      <w:r>
+        <w:rPr>
+          <w:rFonts w:ascii="Arial" w:hAnsi="Arial" w:cs="Arial"/>
+          <w:sz w:val="24"/>
+          <w:szCs w:val="24"/>
+          <w:lang w:eastAsia="pt-BR"/>
+        </w:rPr>
+        <w:t>salvar uma rota favorita com a finalidade de facilitar seu trabalho, também permitindo que o motorista percorra o trajeto de menor trânsito, promovendo o cumprimento de horários.</w:t>
+      </w:r>
+    </w:p>
+    <w:p>
+      <w:pPr>
+        <w:numPr>
+          <w:ilvl w:val="0"/>
+          <w:numId w:val="9"/>
+        </w:numPr>
+        <w:rPr>
+          <w:rFonts w:ascii="Arial" w:hAnsi="Arial" w:cs="Arial"/>
+          <w:sz w:val="24"/>
+          <w:szCs w:val="24"/>
+          <w:lang w:eastAsia="pt-BR"/>
+        </w:rPr>
+      </w:pPr>
+      <w:r>
+        <w:rPr>
+          <w:rFonts w:ascii="Arial" w:hAnsi="Arial" w:cs="Arial"/>
+          <w:sz w:val="24"/>
+          <w:szCs w:val="24"/>
+          <w:lang w:eastAsia="pt-BR"/>
+        </w:rPr>
+        <w:t>recalcular rota caso todos passageiros de um ponto específico informarem que não poderão comparecer no transporte, fazendo com que o novo trajeto ignore tal ponto de forma a torna-lo mais otimizado à nova situação. Consequentemente, essa função permite o motorista não seja prejudicado em seu compromisso de seguir os horários definidos pelo itinerário.</w:t>
+      </w:r>
+    </w:p>
+    <w:p>
+      <w:pPr>
+        <w:rPr>
+          <w:rFonts w:ascii="Arial" w:hAnsi="Arial" w:cs="Arial"/>
+          <w:sz w:val="24"/>
+          <w:szCs w:val="24"/>
+          <w:lang w:eastAsia="pt-BR"/>
+        </w:rPr>
+      </w:pPr>
+    </w:p>
+    <w:p>
+      <w:pPr>
+        <w:rPr>
+          <w:rFonts w:ascii="Arial" w:hAnsi="Arial" w:cs="Arial"/>
+          <w:sz w:val="24"/>
+          <w:szCs w:val="24"/>
+          <w:lang w:eastAsia="pt-BR"/>
+        </w:rPr>
+      </w:pPr>
+      <w:r>
+        <w:rPr>
+          <w:rFonts w:ascii="Arial" w:hAnsi="Arial" w:cs="Arial"/>
+          <w:sz w:val="24"/>
+          <w:szCs w:val="24"/>
+          <w:lang w:eastAsia="pt-BR"/>
+        </w:rPr>
+        <w:tab/>
+      </w:r>
+      <w:r>
+        <w:rPr>
+          <w:rFonts w:ascii="Arial" w:hAnsi="Arial" w:cs="Arial"/>
+          <w:sz w:val="24"/>
+          <w:szCs w:val="24"/>
+          <w:lang w:eastAsia="pt-BR"/>
+        </w:rPr>
+        <w:t>E por fim, ao passageiro fornece-se:</w:t>
+      </w:r>
+    </w:p>
+    <w:p>
+      <w:pPr>
+        <w:numPr>
+          <w:ilvl w:val="0"/>
+          <w:numId w:val="9"/>
+        </w:numPr>
+        <w:rPr>
+          <w:rFonts w:ascii="Arial" w:hAnsi="Arial" w:cs="Arial"/>
+          <w:sz w:val="24"/>
+          <w:szCs w:val="24"/>
+          <w:lang w:eastAsia="pt-BR"/>
+        </w:rPr>
+      </w:pPr>
+      <w:r>
+        <w:rPr>
+          <w:rFonts w:ascii="Arial" w:hAnsi="Arial" w:cs="Arial"/>
+          <w:sz w:val="24"/>
+          <w:szCs w:val="24"/>
+          <w:lang w:eastAsia="pt-BR"/>
+        </w:rPr>
+        <w:t>confirmar sua presença ou alertar sobre eventuais ausências, permitindo uma comunicação mais imediata entre passageiro e motorista. Juntamente com a função de recalcular rota do motorista, há um grande potencial para que não haja atrasos no percurso devido a uma comunicação ineficiente;</w:t>
+      </w:r>
+    </w:p>
+    <w:p>
+      <w:pPr>
+        <w:numPr>
+          <w:ilvl w:val="0"/>
+          <w:numId w:val="9"/>
+        </w:numPr>
+        <w:rPr>
+          <w:rFonts w:ascii="Arial" w:hAnsi="Arial" w:cs="Arial"/>
+          <w:sz w:val="24"/>
+          <w:szCs w:val="24"/>
+          <w:lang w:eastAsia="pt-BR"/>
+        </w:rPr>
+      </w:pPr>
+      <w:r>
+        <w:rPr>
+          <w:rFonts w:ascii="Arial" w:hAnsi="Arial" w:cs="Arial"/>
+          <w:sz w:val="24"/>
+          <w:szCs w:val="24"/>
+          <w:lang w:eastAsia="pt-BR"/>
+        </w:rPr>
+        <w:t>visualizar informações do motorista associado à rota, para que o passageiro possa se informar de alguns dados básicos sem a necessidade de se comunicarem diretamente, dando conforto a ambos;</w:t>
+      </w:r>
+    </w:p>
+    <w:p>
+      <w:pPr>
+        <w:numPr>
+          <w:ilvl w:val="0"/>
+          <w:numId w:val="9"/>
+        </w:numPr>
+        <w:rPr>
+          <w:rFonts w:ascii="Arial" w:hAnsi="Arial" w:cs="Arial"/>
+          <w:sz w:val="24"/>
+          <w:szCs w:val="24"/>
+          <w:lang w:eastAsia="pt-BR"/>
+        </w:rPr>
+      </w:pPr>
+      <w:r>
+        <w:rPr>
+          <w:rFonts w:ascii="Arial" w:hAnsi="Arial" w:cs="Arial"/>
+          <w:sz w:val="24"/>
+          <w:szCs w:val="24"/>
+          <w:lang w:eastAsia="pt-BR"/>
+        </w:rPr>
+        <w:t>acompanhar o motorista pela sua rota no mapa melhora a comunicação entre ele e motorista, já que se um passageiro precisasse, por exemplo, ligar para o motorista toda vez em que quisesse saber de sua localização, ele potencialmente poderia atrapalhar a comunicação entre o motorista e outro passageiro;</w:t>
+      </w:r>
+    </w:p>
+    <w:p>
+      <w:pPr>
+        <w:numPr>
+          <w:ilvl w:val="0"/>
+          <w:numId w:val="9"/>
+        </w:numPr>
+        <w:rPr>
+          <w:rFonts w:ascii="Arial" w:hAnsi="Arial" w:cs="Arial"/>
+          <w:sz w:val="24"/>
+          <w:szCs w:val="24"/>
+          <w:lang w:eastAsia="pt-BR"/>
+        </w:rPr>
+      </w:pPr>
+      <w:r>
+        <w:rPr>
+          <w:rFonts w:ascii="Arial" w:hAnsi="Arial" w:cs="Arial"/>
+          <w:sz w:val="24"/>
+          <w:szCs w:val="24"/>
+          <w:lang w:eastAsia="pt-BR"/>
+        </w:rPr>
+        <w:t xml:space="preserve">alterar dados pessoais quando preciso e atualiza-los no sistema web, sendo uma boa maneira de melhorar a comunicação entre passageiro e administrador do sistema, pois dessa forma o passageiro não terá a necessidade de se </w:t>
+      </w:r>
+      <w:r>
+        <w:rPr>
+          <w:rFonts w:ascii="Arial" w:hAnsi="Arial" w:cs="Arial"/>
+          <w:sz w:val="24"/>
+          <w:szCs w:val="24"/>
+          <w:lang w:eastAsia="pt-BR"/>
+        </w:rPr>
+        <w:lastRenderedPageBreak/>
+        <w:t>utilizar de um meio de comunicação rudimentar (como uma ligação telefônica) para informar diretamente a central sobre qualquer alteração em seus dados cadastrais;</w:t>
+      </w:r>
+    </w:p>
+    <w:p>
+      <w:pPr>
+        <w:numPr>
+          <w:ilvl w:val="0"/>
+          <w:numId w:val="9"/>
+        </w:numPr>
+        <w:rPr>
+          <w:rFonts w:ascii="Arial" w:hAnsi="Arial" w:cs="Arial"/>
+          <w:sz w:val="24"/>
+          <w:szCs w:val="24"/>
+          <w:lang w:eastAsia="pt-BR"/>
+        </w:rPr>
+      </w:pPr>
+      <w:r>
+        <w:rPr>
+          <w:rFonts w:ascii="Arial" w:hAnsi="Arial" w:cs="Arial"/>
+          <w:sz w:val="24"/>
+          <w:szCs w:val="24"/>
+          <w:lang w:eastAsia="pt-BR"/>
+        </w:rPr>
+        <w:t>visualizar o trajeto que está indo pelo mapa do dispositivo traria o benefício de informar ao passageiro sobre o que ele deseja saber sem a necessidade de haver uma comunicação direta entre passageiro e motorista, permitindo conforto na relação entre motorista e passageiro.</w:t>
+      </w:r>
+    </w:p>
+    <w:p>
+      <w:pPr>
+        <w:rPr>
+          <w:rFonts w:ascii="Arial" w:hAnsi="Arial" w:cs="Arial"/>
+          <w:sz w:val="24"/>
+          <w:szCs w:val="24"/>
+          <w:lang w:eastAsia="pt-BR"/>
+        </w:rPr>
+      </w:pPr>
+    </w:p>
+    <w:p>
+      <w:pPr>
+        <w:rPr>
+          <w:rFonts w:ascii="Arial" w:hAnsi="Arial" w:cs="Arial"/>
+          <w:sz w:val="24"/>
+          <w:szCs w:val="24"/>
+          <w:lang w:eastAsia="pt-BR"/>
+        </w:rPr>
+      </w:pPr>
+      <w:r>
+        <w:rPr>
+          <w:rFonts w:ascii="Arial" w:hAnsi="Arial" w:cs="Arial"/>
+          <w:sz w:val="24"/>
+          <w:szCs w:val="24"/>
+          <w:lang w:eastAsia="pt-BR"/>
+        </w:rPr>
+        <w:tab/>
+      </w:r>
+      <w:r>
+        <w:rPr>
+          <w:rFonts w:ascii="Arial" w:hAnsi="Arial" w:cs="Arial"/>
+          <w:sz w:val="24"/>
+          <w:szCs w:val="24"/>
+          <w:lang w:eastAsia="pt-BR"/>
+        </w:rPr>
+        <w:t>A união desses três papéis com um sistema de qualidade e com uma interface fácil, com certeza gera um diferencial e uma vantagem competitiva para a empresa que o adquire.</w:t>
+      </w:r>
+    </w:p>
+    <w:p>
+      <w:pPr>
+        <w:rPr>
+          <w:rFonts w:ascii="Arial" w:hAnsi="Arial" w:cs="Arial"/>
+          <w:sz w:val="24"/>
+          <w:szCs w:val="24"/>
+          <w:u w:val="single"/>
+          <w:lang w:eastAsia="pt-BR"/>
+        </w:rPr>
+      </w:pPr>
+      <w:r>
+        <w:rPr>
+          <w:rFonts w:ascii="Arial" w:hAnsi="Arial" w:cs="Arial"/>
+          <w:sz w:val="24"/>
+          <w:szCs w:val="24"/>
+          <w:u w:val="single"/>
+          <w:lang w:eastAsia="pt-BR"/>
+        </w:rPr>
+        <w:t>--- value proposition canvas – escrever que para nos auxiliar desenvolvemos o canvas e mostrar o canvas inicial (funcionalidades iniciais) e o após as entrevistas (imagem do canvas) e colocar no final do trabalho como anexo as entrevistas</w:t>
+      </w:r>
+    </w:p>
+    <w:p>
+      <w:pPr>
+        <w:rPr>
+          <w:rFonts w:ascii="Arial" w:hAnsi="Arial" w:cs="Arial"/>
+          <w:sz w:val="24"/>
+          <w:szCs w:val="24"/>
+          <w:u w:val="single"/>
+          <w:lang w:eastAsia="pt-BR"/>
+        </w:rPr>
+      </w:pPr>
+    </w:p>
+    <w:p>
+      <w:pPr>
+        <w:rPr>
+          <w:rFonts w:ascii="Arial" w:hAnsi="Arial" w:cs="Arial"/>
+          <w:sz w:val="24"/>
+          <w:szCs w:val="24"/>
+          <w:lang w:eastAsia="pt-BR"/>
+        </w:rPr>
+      </w:pPr>
+    </w:p>
+    <w:p>
+      <w:pPr>
+        <w:rPr>
+          <w:rFonts w:ascii="Arial" w:hAnsi="Arial" w:cs="Arial"/>
+          <w:sz w:val="24"/>
+          <w:szCs w:val="24"/>
+          <w:lang w:eastAsia="pt-BR"/>
+        </w:rPr>
+      </w:pPr>
+    </w:p>
+    <w:p>
+      <w:pPr>
+        <w:pStyle w:val="Subtitle"/>
         <w:numPr>
           <w:ilvl w:val="1"/>
           <w:numId w:val="2"/>
@@ -1882,11 +1885,14 @@
     </w:p>
     <w:p>
       <w:pPr>
-        <w:rPr>
-          <w:rFonts w:ascii="Arial" w:hAnsi="Arial" w:cs="Arial"/>
-          <w:sz w:val="24"/>
-          <w:szCs w:val="24"/>
-          <w:lang w:eastAsia="pt-BR"/>
+        <w:spacing w:line="360" w:lineRule="auto"/>
+        <w:ind w:firstLine="720"/>
+        <w:jc w:val="both"/>
+        <w:rPr>
+          <w:rFonts w:ascii="Arial" w:hAnsi="Arial" w:cs="Arial"/>
+          <w:sz w:val="24"/>
+          <w:szCs w:val="24"/>
+          <w:highlight w:val="white"/>
         </w:rPr>
       </w:pPr>
       <w:r>
@@ -1894,203 +1900,256 @@
           <w:rFonts w:ascii="Arial" w:hAnsi="Arial" w:cs="Arial"/>
           <w:sz w:val="24"/>
           <w:szCs w:val="24"/>
-          <w:lang w:eastAsia="pt-BR"/>
-        </w:rPr>
-        <w:tab/>
-      </w:r>
-      <w:r>
-        <w:rPr>
-          <w:rFonts w:ascii="Arial" w:hAnsi="Arial" w:cs="Arial"/>
-          <w:sz w:val="24"/>
-          <w:szCs w:val="24"/>
-          <w:lang w:eastAsia="pt-BR"/>
-        </w:rPr>
-        <w:t>Nosso produto oferece algumas funcionalidades que j</w:t>
-      </w:r>
-      <w:r>
-        <w:rPr>
-          <w:rFonts w:ascii="Arial" w:hAnsi="Arial" w:cs="Arial"/>
-          <w:sz w:val="24"/>
-          <w:szCs w:val="24"/>
-          <w:lang w:eastAsia="pt-BR"/>
-        </w:rPr>
-        <w:t>á</w:t>
-      </w:r>
-      <w:r>
-        <w:rPr>
-          <w:rFonts w:ascii="Arial" w:hAnsi="Arial" w:cs="Arial"/>
-          <w:sz w:val="24"/>
-          <w:szCs w:val="24"/>
-          <w:lang w:eastAsia="pt-BR"/>
-        </w:rPr>
-        <w:t xml:space="preserve"> est</w:t>
-      </w:r>
-      <w:r>
-        <w:rPr>
-          <w:rFonts w:ascii="Arial" w:hAnsi="Arial" w:cs="Arial"/>
-          <w:sz w:val="24"/>
-          <w:szCs w:val="24"/>
-          <w:lang w:eastAsia="pt-BR"/>
-        </w:rPr>
-        <w:t>ã</w:t>
-      </w:r>
-      <w:r>
-        <w:rPr>
-          <w:rFonts w:ascii="Arial" w:hAnsi="Arial" w:cs="Arial"/>
-          <w:sz w:val="24"/>
-          <w:szCs w:val="24"/>
-          <w:lang w:eastAsia="pt-BR"/>
-        </w:rPr>
-        <w:t>o dispon</w:t>
-      </w:r>
-      <w:r>
-        <w:rPr>
-          <w:rFonts w:ascii="Arial" w:hAnsi="Arial" w:cs="Arial"/>
-          <w:sz w:val="24"/>
-          <w:szCs w:val="24"/>
-          <w:lang w:eastAsia="pt-BR"/>
-        </w:rPr>
-        <w:t>í</w:t>
-      </w:r>
-      <w:r>
-        <w:rPr>
-          <w:rFonts w:ascii="Arial" w:hAnsi="Arial" w:cs="Arial"/>
-          <w:sz w:val="24"/>
-          <w:szCs w:val="24"/>
-          <w:lang w:eastAsia="pt-BR"/>
-        </w:rPr>
-        <w:t>veis no mercado, por</w:t>
-      </w:r>
-      <w:r>
-        <w:rPr>
-          <w:rFonts w:ascii="Arial" w:hAnsi="Arial" w:cs="Arial"/>
-          <w:sz w:val="24"/>
-          <w:szCs w:val="24"/>
-          <w:lang w:eastAsia="pt-BR"/>
-        </w:rPr>
-        <w:t>é</w:t>
-      </w:r>
-      <w:r>
-        <w:rPr>
-          <w:rFonts w:ascii="Arial" w:hAnsi="Arial" w:cs="Arial"/>
-          <w:sz w:val="24"/>
-          <w:szCs w:val="24"/>
-          <w:lang w:eastAsia="pt-BR"/>
-        </w:rPr>
-        <w:t>m projetamos o produto para que ele utilize tecnologias mais acess</w:t>
-      </w:r>
-      <w:r>
-        <w:rPr>
-          <w:rFonts w:ascii="Arial" w:hAnsi="Arial" w:cs="Arial"/>
-          <w:sz w:val="24"/>
-          <w:szCs w:val="24"/>
-          <w:lang w:eastAsia="pt-BR"/>
-        </w:rPr>
-        <w:t>í</w:t>
-      </w:r>
-      <w:r>
-        <w:rPr>
-          <w:rFonts w:ascii="Arial" w:hAnsi="Arial" w:cs="Arial"/>
-          <w:sz w:val="24"/>
-          <w:szCs w:val="24"/>
-          <w:lang w:eastAsia="pt-BR"/>
-        </w:rPr>
-        <w:t>veis</w:t>
-      </w:r>
-      <w:r>
-        <w:rPr>
-          <w:rFonts w:ascii="Arial" w:hAnsi="Arial" w:cs="Arial"/>
-          <w:sz w:val="24"/>
-          <w:szCs w:val="24"/>
-          <w:lang w:eastAsia="pt-BR"/>
-        </w:rPr>
-        <w:t xml:space="preserve"> e de mais f</w:t>
-      </w:r>
-      <w:r>
-        <w:rPr>
-          <w:rFonts w:ascii="Arial" w:hAnsi="Arial" w:cs="Arial"/>
-          <w:sz w:val="24"/>
-          <w:szCs w:val="24"/>
-          <w:lang w:eastAsia="pt-BR"/>
-        </w:rPr>
-        <w:t>á</w:t>
-      </w:r>
-      <w:r>
-        <w:rPr>
-          <w:rFonts w:ascii="Arial" w:hAnsi="Arial" w:cs="Arial"/>
-          <w:sz w:val="24"/>
-          <w:szCs w:val="24"/>
-          <w:lang w:eastAsia="pt-BR"/>
-        </w:rPr>
-        <w:t>cil utiliza</w:t>
-      </w:r>
-      <w:r>
-        <w:rPr>
-          <w:rFonts w:ascii="Arial" w:hAnsi="Arial" w:cs="Arial"/>
-          <w:sz w:val="24"/>
-          <w:szCs w:val="24"/>
-          <w:lang w:eastAsia="pt-BR"/>
-        </w:rPr>
-        <w:t>ção</w:t>
-      </w:r>
-      <w:r>
-        <w:rPr>
-          <w:rFonts w:ascii="Arial" w:hAnsi="Arial" w:cs="Arial"/>
-          <w:sz w:val="24"/>
-          <w:szCs w:val="24"/>
-          <w:lang w:eastAsia="pt-BR"/>
-        </w:rPr>
-        <w:t xml:space="preserve"> do que a concorr</w:t>
-      </w:r>
-      <w:r>
-        <w:rPr>
-          <w:rFonts w:ascii="Arial" w:hAnsi="Arial" w:cs="Arial"/>
-          <w:sz w:val="24"/>
-          <w:szCs w:val="24"/>
-          <w:lang w:eastAsia="pt-BR"/>
-        </w:rPr>
-        <w:t>ê</w:t>
-      </w:r>
-      <w:r>
-        <w:rPr>
-          <w:rFonts w:ascii="Arial" w:hAnsi="Arial" w:cs="Arial"/>
-          <w:sz w:val="24"/>
-          <w:szCs w:val="24"/>
-          <w:lang w:eastAsia="pt-BR"/>
-        </w:rPr>
-        <w:t>ncia, se utilizando das plataformas web e android. Adicionalmente, nosso produto possui uma funcionalidade inovadora no mercado</w:t>
-      </w:r>
-      <w:r>
-        <w:rPr>
-          <w:rFonts w:ascii="Arial" w:hAnsi="Arial" w:cs="Arial"/>
-          <w:sz w:val="24"/>
-          <w:szCs w:val="24"/>
-          <w:lang w:eastAsia="pt-BR"/>
-        </w:rPr>
-        <w:t>: a confrma</w:t>
-      </w:r>
-      <w:r>
-        <w:rPr>
-          <w:rFonts w:ascii="Arial" w:hAnsi="Arial" w:cs="Arial"/>
-          <w:sz w:val="24"/>
-          <w:szCs w:val="24"/>
-          <w:lang w:eastAsia="pt-BR"/>
-        </w:rPr>
-        <w:t>ção</w:t>
-      </w:r>
-      <w:r>
-        <w:rPr>
-          <w:rFonts w:ascii="Arial" w:hAnsi="Arial" w:cs="Arial"/>
-          <w:sz w:val="24"/>
-          <w:szCs w:val="24"/>
-          <w:lang w:eastAsia="pt-BR"/>
-        </w:rPr>
-        <w:t xml:space="preserve"> de presença de passageiros.</w:t>
+          <w:highlight w:val="white"/>
+        </w:rPr>
+        <w:t>Percebemos</w:t>
+      </w:r>
+      <w:r>
+        <w:rPr>
+          <w:rFonts w:ascii="Arial" w:hAnsi="Arial" w:cs="Arial"/>
+          <w:sz w:val="24"/>
+          <w:szCs w:val="24"/>
+          <w:highlight w:val="white"/>
+        </w:rPr>
+        <w:t xml:space="preserve"> uma excelente oportunidade de negócio em utilizar tecnologias de informação acessíveis para aprimorar os serviços de transporte coletivo privado, justamente pela qualidade deles ser um fator crítico para que as empresas de transportes fretados possam se destacar perante seus concorrentes e, consequentemente, fidelizar seus clientes em um mercado competitivo como este.</w:t>
       </w:r>
     </w:p>
     <w:p>
       <w:pPr>
-        <w:pStyle w:val="Subttulo"/>
+        <w:spacing w:line="360" w:lineRule="auto"/>
+        <w:ind w:firstLine="720"/>
+        <w:jc w:val="both"/>
+        <w:rPr>
+          <w:rFonts w:ascii="Arial" w:hAnsi="Arial" w:cs="Arial"/>
+          <w:sz w:val="24"/>
+          <w:szCs w:val="24"/>
+          <w:highlight w:val="white"/>
+        </w:rPr>
+      </w:pPr>
+      <w:r>
+        <w:rPr>
+          <w:rFonts w:ascii="Arial" w:hAnsi="Arial" w:cs="Arial"/>
+          <w:sz w:val="24"/>
+          <w:szCs w:val="24"/>
+          <w:highlight w:val="white"/>
+        </w:rPr>
+        <w:t xml:space="preserve">Além disso, frente às dificuldades das pequenas empresas de transporte fretado em controlar seus processos de forma eficiente; devido </w:t>
+      </w:r>
+      <w:r>
+        <w:rPr>
+          <w:rFonts w:ascii="Arial" w:hAnsi="Arial" w:cs="Arial"/>
+          <w:sz w:val="24"/>
+          <w:szCs w:val="24"/>
+        </w:rPr>
+        <w:t>à utilização de controles precários e a falta de ferramentas de Tecnologia de Informação como apoio nesse controle</w:t>
+      </w:r>
+      <w:r>
+        <w:rPr>
+          <w:rFonts w:ascii="Arial" w:hAnsi="Arial" w:cs="Arial"/>
+          <w:sz w:val="24"/>
+          <w:szCs w:val="24"/>
+          <w:highlight w:val="white"/>
+        </w:rPr>
+        <w:t xml:space="preserve">. Quando se trabalha com uma administração manual de dados, ou com uma comunicação somente verbal, a empresa sofre o risco de ser perder informações importantes, além da dificuldade de descobrir algum problema que possa ocorrer com o veículo, usuário ou o motorista em caso de </w:t>
+      </w:r>
+      <w:r>
+        <w:rPr>
+          <w:rFonts w:ascii="Arial" w:hAnsi="Arial" w:cs="Arial"/>
+          <w:sz w:val="24"/>
+          <w:szCs w:val="24"/>
+          <w:highlight w:val="white"/>
+        </w:rPr>
+        <w:lastRenderedPageBreak/>
+        <w:t>atraso. Tais complicações afetariam negativamente a eficiência do transporte, acarretando em desinteresse dos passageiros pelo serviço prestado</w:t>
+      </w:r>
+    </w:p>
+    <w:p>
+      <w:pPr>
+        <w:autoSpaceDE w:val="0"/>
+        <w:autoSpaceDN w:val="0"/>
+        <w:adjustRightInd w:val="0"/>
+        <w:spacing w:line="360" w:lineRule="auto"/>
+        <w:jc w:val="both"/>
+        <w:rPr>
+          <w:rFonts w:ascii="Arial" w:hAnsi="Arial" w:cs="Arial"/>
+        </w:rPr>
+      </w:pPr>
+      <w:r>
+        <w:rPr>
+          <w:rFonts w:ascii="Arial" w:hAnsi="Arial" w:cs="Arial"/>
+          <w:sz w:val="24"/>
+          <w:szCs w:val="24"/>
+          <w:lang w:eastAsia="pt-BR"/>
+        </w:rPr>
+        <w:tab/>
+        <w:t>A</w:t>
+      </w:r>
+      <w:r>
+        <w:rPr>
+          <w:rFonts w:ascii="Arial" w:hAnsi="Arial" w:cs="Arial"/>
+          <w:sz w:val="24"/>
+          <w:szCs w:val="24"/>
+          <w:lang w:eastAsia="pt-BR"/>
+        </w:rPr>
+        <w:t>dicionalmente, a</w:t>
+      </w:r>
+      <w:r>
+        <w:rPr>
+          <w:rFonts w:ascii="Arial" w:hAnsi="Arial" w:cs="Arial"/>
+          <w:sz w:val="24"/>
+          <w:szCs w:val="24"/>
+          <w:lang w:eastAsia="pt-BR"/>
+        </w:rPr>
+        <w:t xml:space="preserve"> funcionalidade de confirma</w:t>
+      </w:r>
+      <w:r>
+        <w:rPr>
+          <w:rFonts w:ascii="Arial" w:hAnsi="Arial" w:cs="Arial"/>
+          <w:sz w:val="24"/>
+          <w:szCs w:val="24"/>
+          <w:lang w:eastAsia="pt-BR"/>
+        </w:rPr>
+        <w:t>ção</w:t>
+      </w:r>
+      <w:r>
+        <w:rPr>
+          <w:rFonts w:ascii="Arial" w:hAnsi="Arial" w:cs="Arial"/>
+          <w:sz w:val="24"/>
+          <w:szCs w:val="24"/>
+          <w:lang w:eastAsia="pt-BR"/>
+        </w:rPr>
+        <w:t xml:space="preserve"> de presença de passageiros de nosso sistema </w:t>
+      </w:r>
+      <w:r>
+        <w:rPr>
+          <w:rFonts w:ascii="Arial" w:hAnsi="Arial" w:cs="Arial"/>
+          <w:sz w:val="24"/>
+          <w:szCs w:val="24"/>
+          <w:lang w:eastAsia="pt-BR"/>
+        </w:rPr>
+        <w:t>é</w:t>
+      </w:r>
+      <w:r>
+        <w:rPr>
+          <w:rFonts w:ascii="Arial" w:hAnsi="Arial" w:cs="Arial"/>
+          <w:sz w:val="24"/>
+          <w:szCs w:val="24"/>
+          <w:lang w:eastAsia="pt-BR"/>
+        </w:rPr>
+        <w:t xml:space="preserve"> </w:t>
+      </w:r>
+      <w:r>
+        <w:rPr>
+          <w:rFonts w:ascii="Arial" w:hAnsi="Arial" w:cs="Arial"/>
+          <w:sz w:val="24"/>
+          <w:szCs w:val="24"/>
+          <w:lang w:eastAsia="pt-BR"/>
+        </w:rPr>
+        <w:t>ú</w:t>
+      </w:r>
+      <w:r>
+        <w:rPr>
+          <w:rFonts w:ascii="Arial" w:hAnsi="Arial" w:cs="Arial"/>
+          <w:sz w:val="24"/>
+          <w:szCs w:val="24"/>
+          <w:lang w:eastAsia="pt-BR"/>
+        </w:rPr>
+        <w:t>nica nesse mercado, pois permite que um passageiro informe com anteced</w:t>
+      </w:r>
+      <w:r>
+        <w:rPr>
+          <w:rFonts w:ascii="Arial" w:hAnsi="Arial" w:cs="Arial"/>
+          <w:sz w:val="24"/>
+          <w:szCs w:val="24"/>
+          <w:lang w:eastAsia="pt-BR"/>
+        </w:rPr>
+        <w:t>ê</w:t>
+      </w:r>
+      <w:r>
+        <w:rPr>
+          <w:rFonts w:ascii="Arial" w:hAnsi="Arial" w:cs="Arial"/>
+          <w:sz w:val="24"/>
+          <w:szCs w:val="24"/>
+          <w:lang w:eastAsia="pt-BR"/>
+        </w:rPr>
+        <w:t>ncia caso precise faltar no transporte e, na ocasi</w:t>
+      </w:r>
+      <w:r>
+        <w:rPr>
+          <w:rFonts w:ascii="Arial" w:hAnsi="Arial" w:cs="Arial"/>
+          <w:sz w:val="24"/>
+          <w:szCs w:val="24"/>
+          <w:lang w:eastAsia="pt-BR"/>
+        </w:rPr>
+        <w:t>ã</w:t>
+      </w:r>
+      <w:r>
+        <w:rPr>
+          <w:rFonts w:ascii="Arial" w:hAnsi="Arial" w:cs="Arial"/>
+          <w:sz w:val="24"/>
+          <w:szCs w:val="24"/>
+          <w:lang w:eastAsia="pt-BR"/>
+        </w:rPr>
+        <w:t>o de haver um ponto de coleta em que nenhum passageiro comparecer</w:t>
+      </w:r>
+      <w:r>
+        <w:rPr>
+          <w:rFonts w:ascii="Arial" w:hAnsi="Arial" w:cs="Arial"/>
+          <w:sz w:val="24"/>
+          <w:szCs w:val="24"/>
+          <w:lang w:eastAsia="pt-BR"/>
+        </w:rPr>
+        <w:t>á</w:t>
+      </w:r>
+      <w:r>
+        <w:rPr>
+          <w:rFonts w:ascii="Arial" w:hAnsi="Arial" w:cs="Arial"/>
+          <w:sz w:val="24"/>
+          <w:szCs w:val="24"/>
+          <w:lang w:eastAsia="pt-BR"/>
+        </w:rPr>
+        <w:t xml:space="preserve"> naquele dia, o sistema se adaptaria de forma a alterar o curso do motorista do transporte para optimizar a dist</w:t>
+      </w:r>
+      <w:r>
+        <w:rPr>
+          <w:rFonts w:ascii="Arial" w:hAnsi="Arial" w:cs="Arial"/>
+          <w:sz w:val="24"/>
+          <w:szCs w:val="24"/>
+          <w:lang w:eastAsia="pt-BR"/>
+        </w:rPr>
+        <w:t>â</w:t>
+      </w:r>
+      <w:r>
+        <w:rPr>
+          <w:rFonts w:ascii="Arial" w:hAnsi="Arial" w:cs="Arial"/>
+          <w:sz w:val="24"/>
+          <w:szCs w:val="24"/>
+          <w:lang w:eastAsia="pt-BR"/>
+        </w:rPr>
+        <w:t>ncia percorrida e o tempo de dura</w:t>
+      </w:r>
+      <w:r>
+        <w:rPr>
+          <w:rFonts w:ascii="Arial" w:hAnsi="Arial" w:cs="Arial"/>
+          <w:sz w:val="24"/>
+          <w:szCs w:val="24"/>
+          <w:lang w:eastAsia="pt-BR"/>
+        </w:rPr>
+        <w:t>ção</w:t>
+      </w:r>
+      <w:r>
+        <w:rPr>
+          <w:rFonts w:ascii="Arial" w:hAnsi="Arial" w:cs="Arial"/>
+          <w:sz w:val="24"/>
+          <w:szCs w:val="24"/>
+          <w:lang w:eastAsia="pt-BR"/>
+        </w:rPr>
+        <w:t xml:space="preserve"> do trajeto.</w:t>
+      </w:r>
+    </w:p>
+    <w:p>
+      <w:pPr>
+        <w:pStyle w:val="Subtitle"/>
         <w:numPr>
           <w:ilvl w:val="1"/>
           <w:numId w:val="2"/>
@@ -2110,6 +2169,7 @@
     </w:p>
     <w:p>
       <w:pPr>
+        <w:jc w:val="both"/>
         <w:rPr>
           <w:rFonts w:ascii="Arial" w:hAnsi="Arial" w:cs="Arial"/>
           <w:sz w:val="24"/>
@@ -2125,35 +2185,7 @@
           <w:lang w:eastAsia="pt-BR"/>
         </w:rPr>
         <w:tab/>
-      </w:r>
-      <w:r>
-        <w:rPr>
-          <w:rFonts w:ascii="Arial" w:hAnsi="Arial" w:cs="Arial"/>
-          <w:sz w:val="24"/>
-          <w:szCs w:val="24"/>
-          <w:lang w:eastAsia="pt-BR"/>
-        </w:rPr>
-        <w:t xml:space="preserve">Dadas </w:t>
-      </w:r>
-      <w:proofErr w:type="gramStart"/>
-      <w:r>
-        <w:rPr>
-          <w:rFonts w:ascii="Arial" w:hAnsi="Arial" w:cs="Arial"/>
-          <w:sz w:val="24"/>
-          <w:szCs w:val="24"/>
-          <w:lang w:eastAsia="pt-BR"/>
-        </w:rPr>
-        <w:t>as</w:t>
-      </w:r>
-      <w:proofErr w:type="gramEnd"/>
-      <w:r>
-        <w:rPr>
-          <w:rFonts w:ascii="Arial" w:hAnsi="Arial" w:cs="Arial"/>
-          <w:sz w:val="24"/>
-          <w:szCs w:val="24"/>
-          <w:lang w:eastAsia="pt-BR"/>
-        </w:rPr>
-        <w:t xml:space="preserve"> compet</w:t>
+        <w:t>Dadas as compet</w:t>
       </w:r>
       <w:r>
         <w:rPr>
@@ -2171,16 +2203,7 @@
           <w:szCs w:val="24"/>
           <w:lang w:eastAsia="pt-BR"/>
         </w:rPr>
-        <w:t>ncias que possuimos hoje,</w:t>
-      </w:r>
-      <w:r>
-        <w:rPr>
-          <w:rFonts w:ascii="Arial" w:hAnsi="Arial" w:cs="Arial"/>
-          <w:sz w:val="24"/>
-          <w:szCs w:val="24"/>
-          <w:lang w:eastAsia="pt-BR"/>
-        </w:rPr>
-        <w:t xml:space="preserve"> podemos afirmar que temos como oportunidade de neg</w:t>
+        <w:t>ncias que possuimos hoje, podemos afirmar que temos como oportunidade de neg</w:t>
       </w:r>
       <w:r>
         <w:rPr>
@@ -2198,25 +2221,7 @@
           <w:szCs w:val="24"/>
           <w:lang w:eastAsia="pt-BR"/>
         </w:rPr>
-        <w:t xml:space="preserve">cio: fazer mais produtos envolvendo a tecnologia mobile </w:t>
-      </w:r>
-      <w:r>
-        <w:rPr>
-          <w:rFonts w:ascii="Arial" w:hAnsi="Arial" w:cs="Arial"/>
-          <w:sz w:val="24"/>
-          <w:szCs w:val="24"/>
-          <w:lang w:eastAsia="pt-BR"/>
-        </w:rPr>
-        <w:t>android</w:t>
-      </w:r>
-      <w:r>
-        <w:rPr>
-          <w:rFonts w:ascii="Arial" w:hAnsi="Arial" w:cs="Arial"/>
-          <w:sz w:val="24"/>
-          <w:szCs w:val="24"/>
-          <w:lang w:eastAsia="pt-BR"/>
-        </w:rPr>
-        <w:t xml:space="preserve"> e fazer mais produtos de software que interpretam dados (gera</w:t>
+        <w:t>cio: fazer mais produtos envolvendo a tecnologia mobile android e fazer mais produtos de software que interpretam dados (gera</w:t>
       </w:r>
       <w:r>
         <w:rPr>
@@ -2252,16 +2257,7 @@
           <w:szCs w:val="24"/>
           <w:lang w:eastAsia="pt-BR"/>
         </w:rPr>
-        <w:t>sticas)</w:t>
-      </w:r>
-      <w:r>
-        <w:rPr>
-          <w:rFonts w:ascii="Arial" w:hAnsi="Arial" w:cs="Arial"/>
-          <w:sz w:val="24"/>
-          <w:szCs w:val="24"/>
-          <w:lang w:eastAsia="pt-BR"/>
-        </w:rPr>
-        <w:t>, que s</w:t>
+        <w:t>sticas), que s</w:t>
       </w:r>
       <w:r>
         <w:rPr>
@@ -2284,6 +2280,7 @@
     </w:p>
     <w:p>
       <w:pPr>
+        <w:jc w:val="both"/>
         <w:rPr>
           <w:rFonts w:ascii="Arial" w:hAnsi="Arial" w:cs="Arial"/>
           <w:sz w:val="24"/>
@@ -2298,7 +2295,6 @@
           <w:szCs w:val="24"/>
           <w:lang w:eastAsia="pt-BR"/>
         </w:rPr>
-        <w:lastRenderedPageBreak/>
         <w:tab/>
         <w:t xml:space="preserve">Com o estudo de tecnologias como o IOS, haveria a possibilidade de expandir nossa </w:t>
       </w:r>
@@ -2377,7 +2373,7 @@
     </w:p>
     <w:p>
       <w:pPr>
-        <w:pStyle w:val="Ttulo1"/>
+        <w:pStyle w:val="Heading1"/>
         <w:numPr>
           <w:ilvl w:val="0"/>
           <w:numId w:val="2"/>
@@ -2404,7 +2400,7 @@
     </w:p>
     <w:p>
       <w:pPr>
-        <w:pStyle w:val="Subttulo"/>
+        <w:pStyle w:val="Subtitle"/>
         <w:numPr>
           <w:ilvl w:val="1"/>
           <w:numId w:val="2"/>
@@ -2424,19 +2420,855 @@
     </w:p>
     <w:p>
       <w:pPr>
-        <w:rPr>
-          <w:rFonts w:ascii="Arial" w:hAnsi="Arial" w:cs="Arial"/>
-          <w:sz w:val="24"/>
-          <w:szCs w:val="24"/>
+        <w:ind w:left="709"/>
+        <w:rPr>
+          <w:rFonts w:ascii="Arial" w:hAnsi="Arial" w:cs="Arial"/>
+          <w:sz w:val="24"/>
+          <w:szCs w:val="24"/>
+          <w:lang w:eastAsia="pt-BR"/>
+        </w:rPr>
+      </w:pPr>
+      <w:r>
+        <w:rPr>
+          <w:rFonts w:ascii="Arial" w:hAnsi="Arial" w:cs="Arial"/>
+          <w:sz w:val="24"/>
+          <w:szCs w:val="24"/>
+          <w:lang w:eastAsia="pt-BR"/>
+        </w:rPr>
+        <w:tab/>
+        <w:t>Desde o in</w:t>
+      </w:r>
+      <w:r>
+        <w:rPr>
+          <w:rFonts w:ascii="Arial" w:hAnsi="Arial" w:cs="Arial"/>
+          <w:sz w:val="24"/>
+          <w:szCs w:val="24"/>
+          <w:lang w:eastAsia="pt-BR"/>
+        </w:rPr>
+        <w:t>í</w:t>
+      </w:r>
+      <w:r>
+        <w:rPr>
+          <w:rFonts w:ascii="Arial" w:hAnsi="Arial" w:cs="Arial"/>
+          <w:sz w:val="24"/>
+          <w:szCs w:val="24"/>
+          <w:lang w:eastAsia="pt-BR"/>
+        </w:rPr>
+        <w:t>cio do projeto, foi definido que o Alfredo e a Juliana s</w:t>
+      </w:r>
+      <w:r>
+        <w:rPr>
+          <w:rFonts w:ascii="Arial" w:hAnsi="Arial" w:cs="Arial"/>
+          <w:sz w:val="24"/>
+          <w:szCs w:val="24"/>
+          <w:lang w:eastAsia="pt-BR"/>
+        </w:rPr>
+        <w:t>ã</w:t>
+      </w:r>
+      <w:r>
+        <w:rPr>
+          <w:rFonts w:ascii="Arial" w:hAnsi="Arial" w:cs="Arial"/>
+          <w:sz w:val="24"/>
+          <w:szCs w:val="24"/>
+          <w:lang w:eastAsia="pt-BR"/>
+        </w:rPr>
+        <w:t>o encarregados de monitorar tanto o desempenho da equipe quanto o andamento das etapas do projeto no Web e no Android, respectivamente (apesar de ambos serem influentes nos dois quando necess</w:t>
+      </w:r>
+      <w:r>
+        <w:rPr>
+          <w:rFonts w:ascii="Arial" w:hAnsi="Arial" w:cs="Arial"/>
+          <w:sz w:val="24"/>
+          <w:szCs w:val="24"/>
+          <w:lang w:eastAsia="pt-BR"/>
+        </w:rPr>
+        <w:t>á</w:t>
+      </w:r>
+      <w:r>
+        <w:rPr>
+          <w:rFonts w:ascii="Arial" w:hAnsi="Arial" w:cs="Arial"/>
+          <w:sz w:val="24"/>
+          <w:szCs w:val="24"/>
+          <w:lang w:eastAsia="pt-BR"/>
+        </w:rPr>
+        <w:t>rio). Al</w:t>
+      </w:r>
+      <w:r>
+        <w:rPr>
+          <w:rFonts w:ascii="Arial" w:hAnsi="Arial" w:cs="Arial"/>
+          <w:sz w:val="24"/>
+          <w:szCs w:val="24"/>
+          <w:lang w:eastAsia="pt-BR"/>
+        </w:rPr>
+        <w:t>é</w:t>
+      </w:r>
+      <w:r>
+        <w:rPr>
+          <w:rFonts w:ascii="Arial" w:hAnsi="Arial" w:cs="Arial"/>
+          <w:sz w:val="24"/>
+          <w:szCs w:val="24"/>
+          <w:lang w:eastAsia="pt-BR"/>
+        </w:rPr>
+        <w:t xml:space="preserve">m disso, </w:t>
+      </w:r>
+      <w:r>
+        <w:rPr>
+          <w:rFonts w:ascii="Arial" w:hAnsi="Arial" w:cs="Arial"/>
+          <w:sz w:val="24"/>
+          <w:szCs w:val="24"/>
+          <w:lang w:eastAsia="pt-BR"/>
+        </w:rPr>
+        <w:t>eles s</w:t>
+      </w:r>
+      <w:r>
+        <w:rPr>
+          <w:rFonts w:ascii="Arial" w:hAnsi="Arial" w:cs="Arial"/>
+          <w:sz w:val="24"/>
+          <w:szCs w:val="24"/>
+          <w:lang w:eastAsia="pt-BR"/>
+        </w:rPr>
+        <w:t>ã</w:t>
+      </w:r>
+      <w:r>
+        <w:rPr>
+          <w:rFonts w:ascii="Arial" w:hAnsi="Arial" w:cs="Arial"/>
+          <w:sz w:val="24"/>
+          <w:szCs w:val="24"/>
+          <w:lang w:eastAsia="pt-BR"/>
+        </w:rPr>
+        <w:t>o os principais encarregados da programa</w:t>
+      </w:r>
+      <w:r>
+        <w:rPr>
+          <w:rFonts w:ascii="Arial" w:hAnsi="Arial" w:cs="Arial"/>
+          <w:sz w:val="24"/>
+          <w:szCs w:val="24"/>
+          <w:lang w:eastAsia="pt-BR"/>
+        </w:rPr>
+        <w:t>ção</w:t>
+      </w:r>
+      <w:r>
+        <w:rPr>
+          <w:rFonts w:ascii="Arial" w:hAnsi="Arial" w:cs="Arial"/>
+          <w:sz w:val="24"/>
+          <w:szCs w:val="24"/>
+          <w:lang w:eastAsia="pt-BR"/>
+        </w:rPr>
+        <w:t xml:space="preserve"> do software.</w:t>
+      </w:r>
+    </w:p>
+    <w:p>
+      <w:pPr>
+        <w:ind w:left="709"/>
+        <w:rPr>
+          <w:rFonts w:ascii="Arial" w:hAnsi="Arial" w:cs="Arial"/>
+          <w:sz w:val="24"/>
+          <w:szCs w:val="24"/>
+          <w:lang w:eastAsia="pt-BR"/>
+        </w:rPr>
+      </w:pPr>
+      <w:r>
+        <w:rPr>
+          <w:rFonts w:ascii="Arial" w:hAnsi="Arial" w:cs="Arial"/>
+          <w:sz w:val="24"/>
+          <w:szCs w:val="24"/>
+          <w:lang w:eastAsia="pt-BR"/>
+        </w:rPr>
+        <w:tab/>
+        <w:t>J</w:t>
+      </w:r>
+      <w:r>
+        <w:rPr>
+          <w:rFonts w:ascii="Arial" w:hAnsi="Arial" w:cs="Arial"/>
+          <w:sz w:val="24"/>
+          <w:szCs w:val="24"/>
+          <w:lang w:eastAsia="pt-BR"/>
+        </w:rPr>
+        <w:t>á</w:t>
+      </w:r>
+      <w:r>
+        <w:rPr>
+          <w:rFonts w:ascii="Arial" w:hAnsi="Arial" w:cs="Arial"/>
+          <w:sz w:val="24"/>
+          <w:szCs w:val="24"/>
+          <w:lang w:eastAsia="pt-BR"/>
+        </w:rPr>
+        <w:t xml:space="preserve"> o Andr</w:t>
+      </w:r>
+      <w:r>
+        <w:rPr>
+          <w:rFonts w:ascii="Arial" w:hAnsi="Arial" w:cs="Arial"/>
+          <w:sz w:val="24"/>
+          <w:szCs w:val="24"/>
+          <w:lang w:eastAsia="pt-BR"/>
+        </w:rPr>
+        <w:t>é</w:t>
+      </w:r>
+      <w:r>
+        <w:rPr>
+          <w:rFonts w:ascii="Arial" w:hAnsi="Arial" w:cs="Arial"/>
+          <w:sz w:val="24"/>
+          <w:szCs w:val="24"/>
+          <w:lang w:eastAsia="pt-BR"/>
+        </w:rPr>
+        <w:t xml:space="preserve"> e o Rafael s</w:t>
+      </w:r>
+      <w:r>
+        <w:rPr>
+          <w:rFonts w:ascii="Arial" w:hAnsi="Arial" w:cs="Arial"/>
+          <w:sz w:val="24"/>
+          <w:szCs w:val="24"/>
+          <w:lang w:eastAsia="pt-BR"/>
+        </w:rPr>
+        <w:t>ão</w:t>
+      </w:r>
+      <w:r>
+        <w:rPr>
+          <w:rFonts w:ascii="Arial" w:hAnsi="Arial" w:cs="Arial"/>
+          <w:sz w:val="24"/>
+          <w:szCs w:val="24"/>
+          <w:lang w:eastAsia="pt-BR"/>
+        </w:rPr>
+        <w:t xml:space="preserve"> os principais respons</w:t>
+      </w:r>
+      <w:r>
+        <w:rPr>
+          <w:rFonts w:ascii="Arial" w:hAnsi="Arial" w:cs="Arial"/>
+          <w:sz w:val="24"/>
+          <w:szCs w:val="24"/>
+          <w:lang w:eastAsia="pt-BR"/>
+        </w:rPr>
+        <w:t>á</w:t>
+      </w:r>
+      <w:r>
+        <w:rPr>
+          <w:rFonts w:ascii="Arial" w:hAnsi="Arial" w:cs="Arial"/>
+          <w:sz w:val="24"/>
+          <w:szCs w:val="24"/>
+          <w:lang w:eastAsia="pt-BR"/>
+        </w:rPr>
+        <w:t>veis pela documenta</w:t>
+      </w:r>
+      <w:r>
+        <w:rPr>
+          <w:rFonts w:ascii="Arial" w:hAnsi="Arial" w:cs="Arial"/>
+          <w:sz w:val="24"/>
+          <w:szCs w:val="24"/>
+          <w:lang w:eastAsia="pt-BR"/>
+        </w:rPr>
+        <w:t>ção</w:t>
+      </w:r>
+      <w:r>
+        <w:rPr>
+          <w:rFonts w:ascii="Arial" w:hAnsi="Arial" w:cs="Arial"/>
+          <w:sz w:val="24"/>
+          <w:szCs w:val="24"/>
+          <w:lang w:eastAsia="pt-BR"/>
+        </w:rPr>
+        <w:t xml:space="preserve"> do sistema, ficando alertas para poss</w:t>
+      </w:r>
+      <w:r>
+        <w:rPr>
+          <w:rFonts w:ascii="Arial" w:hAnsi="Arial" w:cs="Arial"/>
+          <w:sz w:val="24"/>
+          <w:szCs w:val="24"/>
+          <w:lang w:eastAsia="pt-BR"/>
+        </w:rPr>
+        <w:t>í</w:t>
+      </w:r>
+      <w:r>
+        <w:rPr>
+          <w:rFonts w:ascii="Arial" w:hAnsi="Arial" w:cs="Arial"/>
+          <w:sz w:val="24"/>
+          <w:szCs w:val="24"/>
+          <w:lang w:eastAsia="pt-BR"/>
+        </w:rPr>
+        <w:t>veis mudan</w:t>
+      </w:r>
+      <w:r>
+        <w:rPr>
+          <w:rFonts w:ascii="Arial" w:hAnsi="Arial" w:cs="Arial"/>
+          <w:sz w:val="24"/>
+          <w:szCs w:val="24"/>
+          <w:lang w:eastAsia="pt-BR"/>
+        </w:rPr>
+        <w:t>ç</w:t>
+      </w:r>
+      <w:r>
+        <w:rPr>
+          <w:rFonts w:ascii="Arial" w:hAnsi="Arial" w:cs="Arial"/>
+          <w:sz w:val="24"/>
+          <w:szCs w:val="24"/>
+          <w:lang w:eastAsia="pt-BR"/>
+        </w:rPr>
+        <w:t>as em requisitos, funcionalidades, escopo, entre outros.</w:t>
+      </w:r>
+    </w:p>
+    <w:p>
+      <w:pPr>
+        <w:ind w:left="709"/>
+        <w:rPr>
+          <w:rFonts w:ascii="Arial" w:hAnsi="Arial" w:cs="Arial"/>
+          <w:sz w:val="24"/>
+          <w:szCs w:val="24"/>
+          <w:lang w:eastAsia="pt-BR"/>
+        </w:rPr>
+      </w:pPr>
+      <w:r>
+        <w:rPr>
+          <w:rFonts w:ascii="Arial" w:hAnsi="Arial" w:cs="Arial"/>
+          <w:sz w:val="24"/>
+          <w:szCs w:val="24"/>
+          <w:lang w:eastAsia="pt-BR"/>
+        </w:rPr>
+        <w:tab/>
+        <w:t>Apesar da exist</w:t>
+      </w:r>
+      <w:r>
+        <w:rPr>
+          <w:rFonts w:ascii="Arial" w:hAnsi="Arial" w:cs="Arial"/>
+          <w:sz w:val="24"/>
+          <w:szCs w:val="24"/>
+          <w:lang w:eastAsia="pt-BR"/>
+        </w:rPr>
+        <w:t>ê</w:t>
+      </w:r>
+      <w:r>
+        <w:rPr>
+          <w:rFonts w:ascii="Arial" w:hAnsi="Arial" w:cs="Arial"/>
+          <w:sz w:val="24"/>
+          <w:szCs w:val="24"/>
+          <w:lang w:eastAsia="pt-BR"/>
+        </w:rPr>
+        <w:t>ncia desses pap</w:t>
+      </w:r>
+      <w:r>
+        <w:rPr>
+          <w:rFonts w:ascii="Arial" w:hAnsi="Arial" w:cs="Arial"/>
+          <w:sz w:val="24"/>
+          <w:szCs w:val="24"/>
+          <w:lang w:eastAsia="pt-BR"/>
+        </w:rPr>
+        <w:t>é</w:t>
+      </w:r>
+      <w:r>
+        <w:rPr>
+          <w:rFonts w:ascii="Arial" w:hAnsi="Arial" w:cs="Arial"/>
+          <w:sz w:val="24"/>
+          <w:szCs w:val="24"/>
+          <w:lang w:eastAsia="pt-BR"/>
+        </w:rPr>
+        <w:t>is, todos t</w:t>
+      </w:r>
+      <w:r>
+        <w:rPr>
+          <w:rFonts w:ascii="Arial" w:hAnsi="Arial" w:cs="Arial"/>
+          <w:sz w:val="24"/>
+          <w:szCs w:val="24"/>
+          <w:lang w:eastAsia="pt-BR"/>
+        </w:rPr>
+        <w:t>ê</w:t>
+      </w:r>
+      <w:r>
+        <w:rPr>
+          <w:rFonts w:ascii="Arial" w:hAnsi="Arial" w:cs="Arial"/>
+          <w:sz w:val="24"/>
+          <w:szCs w:val="24"/>
+          <w:lang w:eastAsia="pt-BR"/>
+        </w:rPr>
+        <w:t>m a responsabilidade de sempre agregar ao trabalho final, podendo ajudar uns aos out</w:t>
+      </w:r>
+      <w:r>
+        <w:rPr>
+          <w:rFonts w:ascii="Arial" w:hAnsi="Arial" w:cs="Arial"/>
+          <w:sz w:val="24"/>
+          <w:szCs w:val="24"/>
+          <w:lang w:eastAsia="pt-BR"/>
+        </w:rPr>
+        <w:t>ros ou ainda realizar tarefas fora de seus pap</w:t>
+      </w:r>
+      <w:r>
+        <w:rPr>
+          <w:rFonts w:ascii="Arial" w:hAnsi="Arial" w:cs="Arial"/>
+          <w:sz w:val="24"/>
+          <w:szCs w:val="24"/>
+          <w:lang w:eastAsia="pt-BR"/>
+        </w:rPr>
+        <w:t>é</w:t>
+      </w:r>
+      <w:r>
+        <w:rPr>
+          <w:rFonts w:ascii="Arial" w:hAnsi="Arial" w:cs="Arial"/>
+          <w:sz w:val="24"/>
+          <w:szCs w:val="24"/>
+          <w:lang w:eastAsia="pt-BR"/>
+        </w:rPr>
+        <w:t>is iniciais.</w:t>
+      </w:r>
+    </w:p>
+    <w:p>
+      <w:pPr>
+        <w:pStyle w:val="Subtitle"/>
+        <w:numPr>
+          <w:ilvl w:val="1"/>
+          <w:numId w:val="2"/>
+        </w:numPr>
+        <w:rPr>
+          <w:rFonts w:ascii="Arial" w:hAnsi="Arial" w:cs="Arial"/>
+          <w:lang w:eastAsia="pt-BR"/>
+        </w:rPr>
+      </w:pPr>
+      <w:r>
+        <w:rPr>
+          <w:rFonts w:ascii="Arial" w:hAnsi="Arial" w:cs="Arial"/>
+          <w:lang w:eastAsia="pt-BR"/>
+        </w:rPr>
+        <w:lastRenderedPageBreak/>
+        <w:t>Frequência das reuniões e responsável pela coordenação</w:t>
+      </w:r>
+    </w:p>
+    <w:p>
+      <w:pPr>
+        <w:ind w:left="709"/>
+        <w:rPr>
+          <w:rFonts w:ascii="Arial" w:hAnsi="Arial" w:cs="Arial"/>
+          <w:sz w:val="24"/>
+          <w:szCs w:val="24"/>
+          <w:lang w:eastAsia="pt-BR"/>
+        </w:rPr>
+      </w:pPr>
+      <w:r>
+        <w:rPr>
+          <w:rFonts w:ascii="Arial" w:hAnsi="Arial" w:cs="Arial"/>
+          <w:sz w:val="24"/>
+          <w:szCs w:val="24"/>
+          <w:lang w:eastAsia="pt-BR"/>
+        </w:rPr>
+        <w:tab/>
+      </w:r>
+      <w:r>
+        <w:rPr>
+          <w:rFonts w:ascii="Arial" w:hAnsi="Arial" w:cs="Arial"/>
+          <w:sz w:val="24"/>
+          <w:szCs w:val="24"/>
+          <w:lang w:eastAsia="pt-BR"/>
+        </w:rPr>
+        <w:t>Foi definido que o grupo sempre far</w:t>
+      </w:r>
+      <w:r>
+        <w:rPr>
+          <w:rFonts w:ascii="Arial" w:hAnsi="Arial" w:cs="Arial"/>
+          <w:sz w:val="24"/>
+          <w:szCs w:val="24"/>
+          <w:lang w:eastAsia="pt-BR"/>
+        </w:rPr>
+        <w:t>á</w:t>
+      </w:r>
+      <w:r>
+        <w:rPr>
+          <w:rFonts w:ascii="Arial" w:hAnsi="Arial" w:cs="Arial"/>
+          <w:sz w:val="24"/>
+          <w:szCs w:val="24"/>
+          <w:lang w:eastAsia="pt-BR"/>
+        </w:rPr>
+        <w:t xml:space="preserve"> uma re</w:t>
+      </w:r>
+      <w:r>
+        <w:rPr>
+          <w:rFonts w:ascii="Arial" w:hAnsi="Arial" w:cs="Arial"/>
+          <w:sz w:val="24"/>
+          <w:szCs w:val="24"/>
+          <w:lang w:eastAsia="pt-BR"/>
+        </w:rPr>
+        <w:t>ú</w:t>
+      </w:r>
+      <w:r>
+        <w:rPr>
+          <w:rFonts w:ascii="Arial" w:hAnsi="Arial" w:cs="Arial"/>
+          <w:sz w:val="24"/>
+          <w:szCs w:val="24"/>
+          <w:lang w:eastAsia="pt-BR"/>
+        </w:rPr>
+        <w:t>ni</w:t>
+      </w:r>
+      <w:r>
+        <w:rPr>
+          <w:rFonts w:ascii="Arial" w:hAnsi="Arial" w:cs="Arial"/>
+          <w:sz w:val="24"/>
+          <w:szCs w:val="24"/>
+          <w:lang w:eastAsia="pt-BR"/>
+        </w:rPr>
+        <w:t>ão</w:t>
+      </w:r>
+      <w:r>
+        <w:rPr>
+          <w:rFonts w:ascii="Arial" w:hAnsi="Arial" w:cs="Arial"/>
+          <w:sz w:val="24"/>
+          <w:szCs w:val="24"/>
+          <w:lang w:eastAsia="pt-BR"/>
+        </w:rPr>
+        <w:t xml:space="preserve"> de 45</w:t>
+      </w:r>
+      <w:r>
+        <w:rPr>
+          <w:rFonts w:ascii="Arial" w:hAnsi="Arial" w:cs="Arial"/>
+          <w:sz w:val="24"/>
+          <w:szCs w:val="24"/>
+          <w:lang w:eastAsia="pt-BR"/>
+        </w:rPr>
+        <w:t xml:space="preserve"> minutos </w:t>
+      </w:r>
+      <w:r>
+        <w:rPr>
+          <w:rFonts w:ascii="Arial" w:hAnsi="Arial" w:cs="Arial"/>
+          <w:sz w:val="24"/>
+          <w:szCs w:val="24"/>
+          <w:lang w:eastAsia="pt-BR"/>
+        </w:rPr>
+        <w:t>à</w:t>
+      </w:r>
+      <w:r>
+        <w:rPr>
+          <w:rFonts w:ascii="Arial" w:hAnsi="Arial" w:cs="Arial"/>
+          <w:sz w:val="24"/>
+          <w:szCs w:val="24"/>
+          <w:lang w:eastAsia="pt-BR"/>
+        </w:rPr>
+        <w:t>s segundas</w:t>
+      </w:r>
+      <w:r>
+        <w:rPr>
+          <w:rFonts w:ascii="Arial" w:hAnsi="Arial" w:cs="Arial"/>
+          <w:sz w:val="24"/>
+          <w:szCs w:val="24"/>
+          <w:lang w:eastAsia="pt-BR"/>
+        </w:rPr>
+        <w:t>, ter</w:t>
+      </w:r>
+      <w:r>
+        <w:rPr>
+          <w:rFonts w:ascii="Arial" w:hAnsi="Arial" w:cs="Arial"/>
+          <w:sz w:val="24"/>
+          <w:szCs w:val="24"/>
+          <w:lang w:eastAsia="pt-BR"/>
+        </w:rPr>
+        <w:t>ç</w:t>
+      </w:r>
+      <w:r>
+        <w:rPr>
+          <w:rFonts w:ascii="Arial" w:hAnsi="Arial" w:cs="Arial"/>
+          <w:sz w:val="24"/>
+          <w:szCs w:val="24"/>
+          <w:lang w:eastAsia="pt-BR"/>
+        </w:rPr>
+        <w:t>as</w:t>
+      </w:r>
+      <w:r>
+        <w:rPr>
+          <w:rFonts w:ascii="Arial" w:hAnsi="Arial" w:cs="Arial"/>
+          <w:sz w:val="24"/>
+          <w:szCs w:val="24"/>
+          <w:lang w:eastAsia="pt-BR"/>
+        </w:rPr>
+        <w:t xml:space="preserve"> </w:t>
+      </w:r>
+      <w:r>
+        <w:rPr>
+          <w:rFonts w:ascii="Arial" w:hAnsi="Arial" w:cs="Arial"/>
+          <w:sz w:val="24"/>
+          <w:szCs w:val="24"/>
+          <w:lang w:eastAsia="pt-BR"/>
+        </w:rPr>
+        <w:t>e</w:t>
+      </w:r>
+      <w:r>
+        <w:rPr>
+          <w:rFonts w:ascii="Arial" w:hAnsi="Arial" w:cs="Arial"/>
+          <w:sz w:val="24"/>
+          <w:szCs w:val="24"/>
+          <w:lang w:eastAsia="pt-BR"/>
+        </w:rPr>
+        <w:t xml:space="preserve"> quartas</w:t>
+      </w:r>
+      <w:r>
+        <w:rPr>
+          <w:rFonts w:ascii="Arial" w:hAnsi="Arial" w:cs="Arial"/>
+          <w:sz w:val="24"/>
+          <w:szCs w:val="24"/>
+          <w:lang w:eastAsia="pt-BR"/>
+        </w:rPr>
+        <w:t xml:space="preserve"> para ser definido quais tarefas foram finalizadas, quais precisam ser optimizadas e ainda alocar novas tarefas aos integrantes de acordo com suas habilidades e disponibilidade. As re</w:t>
+      </w:r>
+      <w:r>
+        <w:rPr>
+          <w:rFonts w:ascii="Arial" w:hAnsi="Arial" w:cs="Arial"/>
+          <w:sz w:val="24"/>
+          <w:szCs w:val="24"/>
+          <w:lang w:eastAsia="pt-BR"/>
+        </w:rPr>
+        <w:t>ú</w:t>
+      </w:r>
+      <w:r>
+        <w:rPr>
+          <w:rFonts w:ascii="Arial" w:hAnsi="Arial" w:cs="Arial"/>
+          <w:sz w:val="24"/>
+          <w:szCs w:val="24"/>
+          <w:lang w:eastAsia="pt-BR"/>
+        </w:rPr>
+        <w:t>ni</w:t>
+      </w:r>
+      <w:r>
+        <w:rPr>
+          <w:rFonts w:ascii="Arial" w:hAnsi="Arial" w:cs="Arial"/>
+          <w:sz w:val="24"/>
+          <w:szCs w:val="24"/>
+          <w:lang w:eastAsia="pt-BR"/>
+        </w:rPr>
+        <w:t>ões</w:t>
+      </w:r>
+      <w:r>
+        <w:rPr>
+          <w:rFonts w:ascii="Arial" w:hAnsi="Arial" w:cs="Arial"/>
+          <w:sz w:val="24"/>
+          <w:szCs w:val="24"/>
+          <w:lang w:eastAsia="pt-BR"/>
+        </w:rPr>
+        <w:t xml:space="preserve"> s</w:t>
+      </w:r>
+      <w:r>
+        <w:rPr>
+          <w:rFonts w:ascii="Arial" w:hAnsi="Arial" w:cs="Arial"/>
+          <w:sz w:val="24"/>
+          <w:szCs w:val="24"/>
+          <w:lang w:eastAsia="pt-BR"/>
+        </w:rPr>
+        <w:t>ão</w:t>
+      </w:r>
+      <w:r>
+        <w:rPr>
+          <w:rFonts w:ascii="Arial" w:hAnsi="Arial" w:cs="Arial"/>
+          <w:sz w:val="24"/>
+          <w:szCs w:val="24"/>
+          <w:lang w:eastAsia="pt-BR"/>
+        </w:rPr>
+        <w:t xml:space="preserve"> coordenadas por ambos Alfredo e Juliana.</w:t>
+      </w:r>
+    </w:p>
+    <w:p>
+      <w:pPr>
+        <w:pStyle w:val="Subtitle"/>
+        <w:numPr>
+          <w:ilvl w:val="1"/>
+          <w:numId w:val="2"/>
+        </w:numPr>
+        <w:rPr>
+          <w:rFonts w:ascii="Arial" w:hAnsi="Arial" w:cs="Arial"/>
+          <w:lang w:eastAsia="pt-BR"/>
+        </w:rPr>
+      </w:pPr>
+      <w:r>
+        <w:rPr>
+          <w:rFonts w:ascii="Arial" w:hAnsi="Arial" w:cs="Arial"/>
+          <w:lang w:eastAsia="pt-BR"/>
+        </w:rPr>
+        <w:t>Indicadores de desempenho</w:t>
+      </w:r>
+    </w:p>
+    <w:p>
+      <w:pPr>
+        <w:ind w:left="708"/>
+        <w:rPr>
+          <w:rFonts w:ascii="Arial" w:hAnsi="Arial" w:cs="Arial"/>
+          <w:sz w:val="24"/>
+          <w:szCs w:val="24"/>
+          <w:lang w:eastAsia="pt-BR"/>
+        </w:rPr>
+      </w:pPr>
+      <w:r>
+        <w:rPr>
+          <w:rFonts w:ascii="Arial" w:hAnsi="Arial" w:cs="Arial"/>
+          <w:sz w:val="24"/>
+          <w:szCs w:val="24"/>
+          <w:lang w:eastAsia="pt-BR"/>
+        </w:rPr>
+        <w:tab/>
+      </w:r>
+      <w:r>
+        <w:rPr>
+          <w:rFonts w:ascii="Arial" w:hAnsi="Arial" w:cs="Arial"/>
+          <w:sz w:val="24"/>
+          <w:szCs w:val="24"/>
+          <w:lang w:eastAsia="pt-BR"/>
+        </w:rPr>
+        <w:t>Durante as re</w:t>
+      </w:r>
+      <w:r>
+        <w:rPr>
+          <w:rFonts w:ascii="Arial" w:hAnsi="Arial" w:cs="Arial"/>
+          <w:sz w:val="24"/>
+          <w:szCs w:val="24"/>
+          <w:lang w:eastAsia="pt-BR"/>
+        </w:rPr>
+        <w:t>ú</w:t>
+      </w:r>
+      <w:r>
+        <w:rPr>
+          <w:rFonts w:ascii="Arial" w:hAnsi="Arial" w:cs="Arial"/>
+          <w:sz w:val="24"/>
+          <w:szCs w:val="24"/>
+          <w:lang w:eastAsia="pt-BR"/>
+        </w:rPr>
+        <w:t>ni</w:t>
+      </w:r>
+      <w:r>
+        <w:rPr>
+          <w:rFonts w:ascii="Arial" w:hAnsi="Arial" w:cs="Arial"/>
+          <w:sz w:val="24"/>
+          <w:szCs w:val="24"/>
+          <w:lang w:eastAsia="pt-BR"/>
+        </w:rPr>
+        <w:t>ões</w:t>
+      </w:r>
+      <w:r>
+        <w:rPr>
+          <w:rFonts w:ascii="Arial" w:hAnsi="Arial" w:cs="Arial"/>
+          <w:sz w:val="24"/>
+          <w:szCs w:val="24"/>
+          <w:lang w:eastAsia="pt-BR"/>
+        </w:rPr>
+        <w:t xml:space="preserve"> </w:t>
+      </w:r>
+      <w:r>
+        <w:rPr>
+          <w:rFonts w:ascii="Arial" w:hAnsi="Arial" w:cs="Arial"/>
+          <w:sz w:val="24"/>
+          <w:szCs w:val="24"/>
+          <w:lang w:eastAsia="pt-BR"/>
+        </w:rPr>
+        <w:t>mostramos as tarefas individuais e as coletivas, monitorando dessa maneira o desempenho de cada integrante da equipe. Al</w:t>
+      </w:r>
+      <w:r>
+        <w:rPr>
+          <w:rFonts w:ascii="Arial" w:hAnsi="Arial" w:cs="Arial"/>
+          <w:sz w:val="24"/>
+          <w:szCs w:val="24"/>
+          <w:lang w:eastAsia="pt-BR"/>
+        </w:rPr>
+        <w:t>é</w:t>
+      </w:r>
+      <w:r>
+        <w:rPr>
+          <w:rFonts w:ascii="Arial" w:hAnsi="Arial" w:cs="Arial"/>
+          <w:sz w:val="24"/>
+          <w:szCs w:val="24"/>
+          <w:lang w:eastAsia="pt-BR"/>
+        </w:rPr>
+        <w:t>m disso, temos outros meios de comunica</w:t>
+      </w:r>
+      <w:r>
+        <w:rPr>
+          <w:rFonts w:ascii="Arial" w:hAnsi="Arial" w:cs="Arial"/>
+          <w:sz w:val="24"/>
+          <w:szCs w:val="24"/>
+          <w:lang w:eastAsia="pt-BR"/>
+        </w:rPr>
+        <w:t>ção</w:t>
+      </w:r>
+      <w:r>
+        <w:rPr>
+          <w:rFonts w:ascii="Arial" w:hAnsi="Arial" w:cs="Arial"/>
+          <w:sz w:val="24"/>
+          <w:szCs w:val="24"/>
+          <w:lang w:eastAsia="pt-BR"/>
+        </w:rPr>
+        <w:t xml:space="preserve"> (whatssap e skype) para a resolu</w:t>
+      </w:r>
+      <w:r>
+        <w:rPr>
+          <w:rFonts w:ascii="Arial" w:hAnsi="Arial" w:cs="Arial"/>
+          <w:sz w:val="24"/>
+          <w:szCs w:val="24"/>
+          <w:lang w:eastAsia="pt-BR"/>
+        </w:rPr>
+        <w:t>ção</w:t>
+      </w:r>
+      <w:r>
+        <w:rPr>
+          <w:rFonts w:ascii="Arial" w:hAnsi="Arial" w:cs="Arial"/>
+          <w:sz w:val="24"/>
+          <w:szCs w:val="24"/>
+          <w:lang w:eastAsia="pt-BR"/>
+        </w:rPr>
+        <w:t xml:space="preserve"> de certos problemas ou d</w:t>
+      </w:r>
+      <w:r>
+        <w:rPr>
+          <w:rFonts w:ascii="Arial" w:hAnsi="Arial" w:cs="Arial"/>
+          <w:sz w:val="24"/>
+          <w:szCs w:val="24"/>
+          <w:lang w:eastAsia="pt-BR"/>
+        </w:rPr>
+        <w:t>ú</w:t>
+      </w:r>
+      <w:r>
+        <w:rPr>
+          <w:rFonts w:ascii="Arial" w:hAnsi="Arial" w:cs="Arial"/>
+          <w:sz w:val="24"/>
+          <w:szCs w:val="24"/>
+          <w:lang w:eastAsia="pt-BR"/>
+        </w:rPr>
+        <w:t>vidas, que tamb</w:t>
+      </w:r>
+      <w:r>
+        <w:rPr>
+          <w:rFonts w:ascii="Arial" w:hAnsi="Arial" w:cs="Arial"/>
+          <w:sz w:val="24"/>
+          <w:szCs w:val="24"/>
+          <w:lang w:eastAsia="pt-BR"/>
+        </w:rPr>
+        <w:t>é</w:t>
+      </w:r>
+      <w:r>
+        <w:rPr>
+          <w:rFonts w:ascii="Arial" w:hAnsi="Arial" w:cs="Arial"/>
+          <w:sz w:val="24"/>
+          <w:szCs w:val="24"/>
+          <w:lang w:eastAsia="pt-BR"/>
+        </w:rPr>
+        <w:t>m acaba sendo um indicador de desempenho.</w:t>
+      </w:r>
+    </w:p>
+    <w:p>
+      <w:pPr>
+        <w:pStyle w:val="Subtitle"/>
+        <w:numPr>
+          <w:ilvl w:val="0"/>
+          <w:numId w:val="0"/>
+        </w:numPr>
+        <w:rPr>
+          <w:rFonts w:ascii="Arial" w:hAnsi="Arial" w:cs="Arial"/>
+          <w:lang w:eastAsia="pt-BR"/>
+        </w:rPr>
+      </w:pPr>
+      <w:r>
+        <w:rPr>
+          <w:rFonts w:ascii="Arial" w:hAnsi="Arial" w:cs="Arial"/>
+          <w:lang w:eastAsia="pt-BR"/>
+        </w:rPr>
+        <w:t>Reforçando: as regras do funcionamento da equipe são relativas ao objetivo da nossa disciplina, que é elaborar um modelo de negócio para uma empresa que gere valor através de um produto ou serviço de base tecnológica (TIC).</w:t>
+      </w:r>
+    </w:p>
+    <w:p>
+      <w:pPr>
+        <w:rPr>
           <w:lang w:eastAsia="pt-BR"/>
         </w:rPr>
       </w:pPr>
     </w:p>
     <w:p>
       <w:pPr>
-        <w:pStyle w:val="Subttulo"/>
+        <w:pStyle w:val="Heading1"/>
         <w:numPr>
-          <w:ilvl w:val="1"/>
+          <w:ilvl w:val="0"/>
           <w:numId w:val="2"/>
         </w:numPr>
         <w:rPr>
@@ -2449,68 +3281,32 @@
           <w:rFonts w:ascii="Arial" w:hAnsi="Arial" w:cs="Arial"/>
           <w:lang w:eastAsia="pt-BR"/>
         </w:rPr>
-        <w:t>Frequência das reuniões e responsável pela coordenação</w:t>
+        <w:t>Anexos</w:t>
       </w:r>
     </w:p>
     <w:p>
       <w:pPr>
         <w:rPr>
           <w:rFonts w:ascii="Arial" w:hAnsi="Arial" w:cs="Arial"/>
-          <w:sz w:val="24"/>
-          <w:szCs w:val="24"/>
           <w:lang w:eastAsia="pt-BR"/>
         </w:rPr>
       </w:pPr>
     </w:p>
     <w:p>
       <w:pPr>
-        <w:pStyle w:val="Subttulo"/>
-        <w:numPr>
-          <w:ilvl w:val="1"/>
-          <w:numId w:val="2"/>
-        </w:numPr>
-        <w:rPr>
-          <w:rFonts w:ascii="Arial" w:hAnsi="Arial" w:cs="Arial"/>
-          <w:lang w:eastAsia="pt-BR"/>
-        </w:rPr>
-      </w:pPr>
-      <w:r>
-        <w:rPr>
-          <w:rFonts w:ascii="Arial" w:hAnsi="Arial" w:cs="Arial"/>
-          <w:lang w:eastAsia="pt-BR"/>
-        </w:rPr>
-        <w:t>Indicadores de desempenho</w:t>
-      </w:r>
-    </w:p>
-    <w:p>
-      <w:pPr>
-        <w:rPr>
-          <w:rFonts w:ascii="Arial" w:hAnsi="Arial" w:cs="Arial"/>
-          <w:sz w:val="24"/>
-          <w:szCs w:val="24"/>
+        <w:rPr>
+          <w:rFonts w:ascii="Arial" w:hAnsi="Arial" w:cs="Arial"/>
           <w:lang w:eastAsia="pt-BR"/>
         </w:rPr>
       </w:pPr>
     </w:p>
     <w:p>
       <w:pPr>
-        <w:pStyle w:val="Subttulo"/>
-        <w:numPr>
-          <w:ilvl w:val="0"/>
-          <w:numId w:val="0"/>
-        </w:numPr>
         <w:rPr>
           <w:rFonts w:ascii="Arial" w:hAnsi="Arial" w:cs="Arial"/>
           <w:lang w:eastAsia="pt-BR"/>
         </w:rPr>
       </w:pPr>
-      <w:r>
-        <w:rPr>
-          <w:rFonts w:ascii="Arial" w:hAnsi="Arial" w:cs="Arial"/>
-          <w:lang w:eastAsia="pt-BR"/>
-        </w:rPr>
-        <w:t>Reforçando: as regras do funcionamento da equipe são relativas ao objetivo da nossa disciplina, que é elaborar um modelo de negócio para uma empresa que gere valor através de um produto ou serviço de base tecnológica (TIC).</w:t>
-      </w:r>
     </w:p>
     <w:sectPr>
       <w:pgSz w:w="11906" w:h="16838"/>
@@ -2523,8 +3319,18 @@
 </file>
 
 <file path=word/numbering.xml><?xml version="1.0" encoding="utf-8"?>
-<w:numbering xmlns:wpc="http://schemas.microsoft.com/office/word/2010/wordprocessingCanvas" xmlns:mc="http://schemas.openxmlformats.org/markup-compatibility/2006" xmlns:o="urn:schemas-microsoft-com:office:office" xmlns:r="http://schemas.openxmlformats.org/officeDocument/2006/relationships" xmlns:m="http://schemas.openxmlformats.org/officeDocument/2006/math" xmlns:v="urn:schemas-microsoft-com:vml" xmlns:wp14="http://schemas.microsoft.com/office/word/2010/wordprocessingDrawing" xmlns:wp="http://schemas.openxmlformats.org/drawingml/2006/wordprocessingDrawing" xmlns:w10="urn:schemas-microsoft-com:office:word" xmlns:w="http://schemas.openxmlformats.org/wordprocessingml/2006/main" xmlns:w14="http://schemas.microsoft.com/office/word/2010/wordml" xmlns:wpg="http://schemas.microsoft.com/office/word/2010/wordprocessingGroup" xmlns:wpi="http://schemas.microsoft.com/office/word/2010/wordprocessingInk" xmlns:wne="http://schemas.microsoft.com/office/word/2006/wordml" xmlns:wps="http://schemas.microsoft.com/office/word/2010/wordprocessingShape" mc:Ignorable="w14 wp14">
+<w:numbering xmlns:ve="http://schemas.openxmlformats.org/markup-compatibility/2006" xmlns:o="urn:schemas-microsoft-com:office:office" xmlns:r="http://schemas.openxmlformats.org/officeDocument/2006/relationships" xmlns:m="http://schemas.openxmlformats.org/officeDocument/2006/math" xmlns:v="urn:schemas-microsoft-com:vml" xmlns:wp="http://schemas.openxmlformats.org/drawingml/2006/wordprocessingDrawing" xmlns:w10="urn:schemas-microsoft-com:office:word" xmlns:w="http://schemas.openxmlformats.org/wordprocessingml/2006/main" xmlns:wne="http://schemas.microsoft.com/office/word/2006/wordml">
   <w:abstractNum w:abstractNumId="0">
+    <w:nsid w:val="FFFFFFFE"/>
+    <w:multiLevelType w:val="singleLevel"/>
+    <w:tmpl w:val="A5FAECEE"/>
+    <w:lvl w:ilvl="0">
+      <w:numFmt w:val="bullet"/>
+      <w:lvlText w:val="*"/>
+      <w:lvlJc w:val="left"/>
+    </w:lvl>
+  </w:abstractNum>
+  <w:abstractNum w:abstractNumId="1">
     <w:nsid w:val="025D58B7"/>
     <w:multiLevelType w:val="hybridMultilevel"/>
     <w:tmpl w:val="8076C3D8"/>
@@ -2637,7 +3443,7 @@
       </w:rPr>
     </w:lvl>
   </w:abstractNum>
-  <w:abstractNum w:abstractNumId="1">
+  <w:abstractNum w:abstractNumId="2">
     <w:nsid w:val="0F73745B"/>
     <w:multiLevelType w:val="multilevel"/>
     <w:tmpl w:val="B2726AD6"/>
@@ -2750,7 +3556,7 @@
       </w:rPr>
     </w:lvl>
   </w:abstractNum>
-  <w:abstractNum w:abstractNumId="2">
+  <w:abstractNum w:abstractNumId="3">
     <w:nsid w:val="0FA61321"/>
     <w:multiLevelType w:val="hybridMultilevel"/>
     <w:tmpl w:val="0298F094"/>
@@ -2863,7 +3669,7 @@
       </w:rPr>
     </w:lvl>
   </w:abstractNum>
-  <w:abstractNum w:abstractNumId="3">
+  <w:abstractNum w:abstractNumId="4">
     <w:nsid w:val="3408620B"/>
     <w:multiLevelType w:val="multilevel"/>
     <w:tmpl w:val="116E07BC"/>
@@ -2976,7 +3782,7 @@
       </w:rPr>
     </w:lvl>
   </w:abstractNum>
-  <w:abstractNum w:abstractNumId="4">
+  <w:abstractNum w:abstractNumId="5">
     <w:nsid w:val="442D3148"/>
     <w:multiLevelType w:val="hybridMultilevel"/>
     <w:tmpl w:val="8CA6293C"/>
@@ -3089,7 +3895,120 @@
       </w:rPr>
     </w:lvl>
   </w:abstractNum>
-  <w:abstractNum w:abstractNumId="5">
+  <w:abstractNum w:abstractNumId="6">
+    <w:nsid w:val="485E79AC"/>
+    <w:multiLevelType w:val="multilevel"/>
+    <w:tmpl w:val="116E07BC"/>
+    <w:lvl w:ilvl="0">
+      <w:start w:val="1"/>
+      <w:numFmt w:val="decimal"/>
+      <w:lvlText w:val="%1."/>
+      <w:lvlJc w:val="left"/>
+      <w:pPr>
+        <w:ind w:left="720" w:hanging="360"/>
+      </w:pPr>
+      <w:rPr>
+        <w:rFonts w:hint="default"/>
+      </w:rPr>
+    </w:lvl>
+    <w:lvl w:ilvl="1">
+      <w:start w:val="1"/>
+      <w:numFmt w:val="lowerLetter"/>
+      <w:lvlText w:val="%2."/>
+      <w:lvlJc w:val="left"/>
+      <w:pPr>
+        <w:ind w:left="1069" w:hanging="360"/>
+      </w:pPr>
+      <w:rPr>
+        <w:rFonts w:hint="default"/>
+      </w:rPr>
+    </w:lvl>
+    <w:lvl w:ilvl="2">
+      <w:start w:val="1"/>
+      <w:numFmt w:val="bullet"/>
+      <w:lvlText w:val=""/>
+      <w:lvlJc w:val="left"/>
+      <w:pPr>
+        <w:ind w:left="1598" w:hanging="180"/>
+      </w:pPr>
+      <w:rPr>
+        <w:rFonts w:ascii="Symbol" w:hAnsi="Symbol" w:hint="default"/>
+      </w:rPr>
+    </w:lvl>
+    <w:lvl w:ilvl="3">
+      <w:start w:val="1"/>
+      <w:numFmt w:val="decimal"/>
+      <w:lvlText w:val="%4."/>
+      <w:lvlJc w:val="left"/>
+      <w:pPr>
+        <w:ind w:left="2880" w:hanging="360"/>
+      </w:pPr>
+      <w:rPr>
+        <w:rFonts w:hint="default"/>
+      </w:rPr>
+    </w:lvl>
+    <w:lvl w:ilvl="4">
+      <w:start w:val="1"/>
+      <w:numFmt w:val="lowerLetter"/>
+      <w:lvlText w:val="%5."/>
+      <w:lvlJc w:val="left"/>
+      <w:pPr>
+        <w:ind w:left="3600" w:hanging="360"/>
+      </w:pPr>
+      <w:rPr>
+        <w:rFonts w:hint="default"/>
+      </w:rPr>
+    </w:lvl>
+    <w:lvl w:ilvl="5">
+      <w:start w:val="1"/>
+      <w:numFmt w:val="lowerRoman"/>
+      <w:lvlText w:val="%6."/>
+      <w:lvlJc w:val="right"/>
+      <w:pPr>
+        <w:ind w:left="4320" w:hanging="180"/>
+      </w:pPr>
+      <w:rPr>
+        <w:rFonts w:hint="default"/>
+      </w:rPr>
+    </w:lvl>
+    <w:lvl w:ilvl="6">
+      <w:start w:val="1"/>
+      <w:numFmt w:val="decimal"/>
+      <w:lvlText w:val="%7."/>
+      <w:lvlJc w:val="left"/>
+      <w:pPr>
+        <w:ind w:left="5040" w:hanging="360"/>
+      </w:pPr>
+      <w:rPr>
+        <w:rFonts w:hint="default"/>
+      </w:rPr>
+    </w:lvl>
+    <w:lvl w:ilvl="7">
+      <w:start w:val="1"/>
+      <w:numFmt w:val="lowerLetter"/>
+      <w:lvlText w:val="%8."/>
+      <w:lvlJc w:val="left"/>
+      <w:pPr>
+        <w:ind w:left="5760" w:hanging="360"/>
+      </w:pPr>
+      <w:rPr>
+        <w:rFonts w:hint="default"/>
+      </w:rPr>
+    </w:lvl>
+    <w:lvl w:ilvl="8">
+      <w:start w:val="1"/>
+      <w:numFmt w:val="lowerRoman"/>
+      <w:lvlText w:val="%9."/>
+      <w:lvlJc w:val="right"/>
+      <w:pPr>
+        <w:ind w:left="6480" w:hanging="180"/>
+      </w:pPr>
+      <w:rPr>
+        <w:rFonts w:hint="default"/>
+      </w:rPr>
+    </w:lvl>
+  </w:abstractNum>
+  <w:abstractNum w:abstractNumId="7">
     <w:nsid w:val="52776A71"/>
     <w:multiLevelType w:val="hybridMultilevel"/>
     <w:tmpl w:val="5B7AD4A0"/>
@@ -3175,7 +4094,7 @@
       </w:pPr>
     </w:lvl>
   </w:abstractNum>
-  <w:abstractNum w:abstractNumId="6">
+  <w:abstractNum w:abstractNumId="8">
     <w:nsid w:val="6DCA2259"/>
     <w:multiLevelType w:val="hybridMultilevel"/>
     <w:tmpl w:val="D076DDB8"/>
@@ -3288,7 +4207,7 @@
       </w:rPr>
     </w:lvl>
   </w:abstractNum>
-  <w:abstractNum w:abstractNumId="7">
+  <w:abstractNum w:abstractNumId="9">
     <w:nsid w:val="6F0B36E9"/>
     <w:multiLevelType w:val="hybridMultilevel"/>
     <w:tmpl w:val="74B606AA"/>
@@ -3375,34 +4294,51 @@
     </w:lvl>
   </w:abstractNum>
   <w:num w:numId="1">
+    <w:abstractNumId w:val="9"/>
+  </w:num>
+  <w:num w:numId="2">
+    <w:abstractNumId w:val="4"/>
+  </w:num>
+  <w:num w:numId="3">
     <w:abstractNumId w:val="7"/>
   </w:num>
-  <w:num w:numId="2">
+  <w:num w:numId="4">
+    <w:abstractNumId w:val="1"/>
+  </w:num>
+  <w:num w:numId="5">
+    <w:abstractNumId w:val="5"/>
+  </w:num>
+  <w:num w:numId="6">
+    <w:abstractNumId w:val="2"/>
+  </w:num>
+  <w:num w:numId="7">
+    <w:abstractNumId w:val="8"/>
+  </w:num>
+  <w:num w:numId="8">
     <w:abstractNumId w:val="3"/>
   </w:num>
-  <w:num w:numId="3">
-    <w:abstractNumId w:val="5"/>
+  <w:num w:numId="9">
+    <w:abstractNumId w:val="0"/>
+    <w:lvlOverride w:ilvl="0">
+      <w:lvl w:ilvl="0">
+        <w:numFmt w:val="bullet"/>
+        <w:lvlText w:val=""/>
+        <w:legacy w:legacy="1" w:legacySpace="0" w:legacyIndent="360"/>
+        <w:lvlJc w:val="left"/>
+        <w:rPr>
+          <w:rFonts w:ascii="Symbol" w:hAnsi="Symbol" w:hint="default"/>
+        </w:rPr>
+      </w:lvl>
+    </w:lvlOverride>
   </w:num>
-  <w:num w:numId="4">
-    <w:abstractNumId w:val="0"/>
-  </w:num>
-  <w:num w:numId="5">
-    <w:abstractNumId w:val="4"/>
-  </w:num>
-  <w:num w:numId="6">
-    <w:abstractNumId w:val="1"/>
-  </w:num>
-  <w:num w:numId="7">
+  <w:num w:numId="10">
     <w:abstractNumId w:val="6"/>
-  </w:num>
-  <w:num w:numId="8">
-    <w:abstractNumId w:val="2"/>
   </w:num>
 </w:numbering>
 </file>
 
 <file path=word/styles.xml><?xml version="1.0" encoding="utf-8"?>
-<w:styles xmlns:mc="http://schemas.openxmlformats.org/markup-compatibility/2006" xmlns:r="http://schemas.openxmlformats.org/officeDocument/2006/relationships" xmlns:w="http://schemas.openxmlformats.org/wordprocessingml/2006/main" xmlns:w14="http://schemas.microsoft.com/office/word/2010/wordml" mc:Ignorable="w14">
+<w:styles xmlns:r="http://schemas.openxmlformats.org/officeDocument/2006/relationships" xmlns:w="http://schemas.openxmlformats.org/wordprocessingml/2006/main">
   <w:docDefaults>
     <w:rPrDefault>
       <w:rPr>
@@ -3562,11 +4498,11 @@
     <w:qFormat/>
     <w:rsid w:val="00AA7B90"/>
   </w:style>
-  <w:style w:type="paragraph" w:styleId="Ttulo1">
+  <w:style w:type="paragraph" w:styleId="Heading1">
     <w:name w:val="heading 1"/>
     <w:basedOn w:val="Normal"/>
     <w:next w:val="Normal"/>
-    <w:link w:val="Ttulo1Char"/>
+    <w:link w:val="Heading1Char"/>
     <w:uiPriority w:val="9"/>
     <w:qFormat/>
     <w:rsid w:val="0022716E"/>
@@ -3585,17 +4521,17 @@
       <w:szCs w:val="28"/>
     </w:rPr>
   </w:style>
-  <w:style w:type="character" w:default="1" w:styleId="Fontepargpadro">
+  <w:style w:type="character" w:default="1" w:styleId="DefaultParagraphFont">
     <w:name w:val="Default Paragraph Font"/>
     <w:uiPriority w:val="1"/>
-    <w:semiHidden/>
     <w:unhideWhenUsed/>
   </w:style>
-  <w:style w:type="table" w:default="1" w:styleId="Tabelanormal">
+  <w:style w:type="table" w:default="1" w:styleId="TableNormal">
     <w:name w:val="Normal Table"/>
     <w:uiPriority w:val="99"/>
     <w:semiHidden/>
     <w:unhideWhenUsed/>
+    <w:qFormat/>
     <w:tblPr>
       <w:tblInd w:w="0" w:type="dxa"/>
       <w:tblCellMar>
@@ -3606,16 +4542,16 @@
       </w:tblCellMar>
     </w:tblPr>
   </w:style>
-  <w:style w:type="numbering" w:default="1" w:styleId="Semlista">
+  <w:style w:type="numbering" w:default="1" w:styleId="NoList">
     <w:name w:val="No List"/>
     <w:uiPriority w:val="99"/>
     <w:semiHidden/>
     <w:unhideWhenUsed/>
   </w:style>
-  <w:style w:type="paragraph" w:styleId="Textodebalo">
+  <w:style w:type="paragraph" w:styleId="BalloonText">
     <w:name w:val="Balloon Text"/>
     <w:basedOn w:val="Normal"/>
-    <w:link w:val="TextodebaloChar"/>
+    <w:link w:val="BalloonTextChar"/>
     <w:uiPriority w:val="99"/>
     <w:semiHidden/>
     <w:unhideWhenUsed/>
@@ -3629,10 +4565,10 @@
       <w:szCs w:val="16"/>
     </w:rPr>
   </w:style>
-  <w:style w:type="character" w:customStyle="1" w:styleId="TextodebaloChar">
-    <w:name w:val="Texto de balão Char"/>
-    <w:basedOn w:val="Fontepargpadro"/>
-    <w:link w:val="Textodebalo"/>
+  <w:style w:type="character" w:customStyle="1" w:styleId="BalloonTextChar">
+    <w:name w:val="Balloon Text Char"/>
+    <w:basedOn w:val="DefaultParagraphFont"/>
+    <w:link w:val="BalloonText"/>
     <w:uiPriority w:val="99"/>
     <w:semiHidden/>
     <w:rsid w:val="0022716E"/>
@@ -3644,10 +4580,10 @@
   </w:style>
   <w:style w:type="character" w:customStyle="1" w:styleId="apple-converted-space">
     <w:name w:val="apple-converted-space"/>
-    <w:basedOn w:val="Fontepargpadro"/>
+    <w:basedOn w:val="DefaultParagraphFont"/>
     <w:rsid w:val="0022716E"/>
   </w:style>
-  <w:style w:type="paragraph" w:styleId="PargrafodaLista">
+  <w:style w:type="paragraph" w:styleId="ListParagraph">
     <w:name w:val="List Paragraph"/>
     <w:basedOn w:val="Normal"/>
     <w:uiPriority w:val="34"/>
@@ -3658,11 +4594,11 @@
       <w:contextualSpacing/>
     </w:pPr>
   </w:style>
-  <w:style w:type="paragraph" w:styleId="Subttulo">
+  <w:style w:type="paragraph" w:styleId="Subtitle">
     <w:name w:val="Subtitle"/>
     <w:basedOn w:val="Normal"/>
     <w:next w:val="Normal"/>
-    <w:link w:val="SubttuloChar"/>
+    <w:link w:val="SubtitleChar"/>
     <w:uiPriority w:val="11"/>
     <w:qFormat/>
     <w:rsid w:val="0022716E"/>
@@ -3681,10 +4617,10 @@
       <w:szCs w:val="24"/>
     </w:rPr>
   </w:style>
-  <w:style w:type="character" w:customStyle="1" w:styleId="SubttuloChar">
-    <w:name w:val="Subtítulo Char"/>
-    <w:basedOn w:val="Fontepargpadro"/>
-    <w:link w:val="Subttulo"/>
+  <w:style w:type="character" w:customStyle="1" w:styleId="SubtitleChar">
+    <w:name w:val="Subtitle Char"/>
+    <w:basedOn w:val="DefaultParagraphFont"/>
+    <w:link w:val="Subtitle"/>
     <w:uiPriority w:val="11"/>
     <w:rsid w:val="0022716E"/>
     <w:rPr>
@@ -3697,10 +4633,10 @@
       <w:szCs w:val="24"/>
     </w:rPr>
   </w:style>
-  <w:style w:type="character" w:customStyle="1" w:styleId="Ttulo1Char">
-    <w:name w:val="Título 1 Char"/>
-    <w:basedOn w:val="Fontepargpadro"/>
-    <w:link w:val="Ttulo1"/>
+  <w:style w:type="character" w:customStyle="1" w:styleId="Heading1Char">
+    <w:name w:val="Heading 1 Char"/>
+    <w:basedOn w:val="DefaultParagraphFont"/>
+    <w:link w:val="Heading1"/>
     <w:uiPriority w:val="9"/>
     <w:rsid w:val="0022716E"/>
     <w:rPr>
@@ -3712,11 +4648,11 @@
       <w:szCs w:val="28"/>
     </w:rPr>
   </w:style>
-  <w:style w:type="paragraph" w:styleId="Ttulo">
+  <w:style w:type="paragraph" w:styleId="Title">
     <w:name w:val="Title"/>
     <w:basedOn w:val="Normal"/>
     <w:next w:val="Normal"/>
-    <w:link w:val="TtuloChar"/>
+    <w:link w:val="TitleChar"/>
     <w:uiPriority w:val="10"/>
     <w:qFormat/>
     <w:rsid w:val="0022716E"/>
@@ -3736,10 +4672,10 @@
       <w:szCs w:val="52"/>
     </w:rPr>
   </w:style>
-  <w:style w:type="character" w:customStyle="1" w:styleId="TtuloChar">
-    <w:name w:val="Título Char"/>
-    <w:basedOn w:val="Fontepargpadro"/>
-    <w:link w:val="Ttulo"/>
+  <w:style w:type="character" w:customStyle="1" w:styleId="TitleChar">
+    <w:name w:val="Title Char"/>
+    <w:basedOn w:val="DefaultParagraphFont"/>
+    <w:link w:val="Title"/>
     <w:uiPriority w:val="10"/>
     <w:rsid w:val="0022716E"/>
     <w:rPr>
@@ -8026,7 +8962,17 @@
               <a:latin typeface="Arial" pitchFamily="34" charset="0"/>
               <a:cs typeface="Arial" pitchFamily="34" charset="0"/>
             </a:rPr>
-            <a:t>3- Sempre pesquisando e aprendendo novas tecnologias Interesse continuar                            4- Interesse em negócios e estudo de mercado.</a:t>
+            <a:t>3- Sempre pesquisando e aprendendo novas tecnologias Interesse continuar</a:t>
+          </a:r>
+        </a:p>
+        <a:p>
+          <a:pPr algn="ctr"/>
+          <a:r>
+            <a:rPr lang="en-CA" sz="1050">
+              <a:latin typeface="Arial" pitchFamily="34" charset="0"/>
+              <a:cs typeface="Arial" pitchFamily="34" charset="0"/>
+            </a:rPr>
+            <a:t>4- Interesse em negócios e estudo de mercado.</a:t>
           </a:r>
         </a:p>
       </dgm:t>
@@ -8337,26 +9283,26 @@
     </dgm:pt>
   </dgm:ptLst>
   <dgm:cxnLst>
+    <dgm:cxn modelId="{33698E10-FA99-4F9F-AD49-EFD88340D3C0}" type="presOf" srcId="{2321732C-AD3F-4F65-AB3F-630BAAF8DFCF}" destId="{B2818F5C-AC65-4AC1-9C31-C337016DC7F9}" srcOrd="0" destOrd="0" presId="urn:microsoft.com/office/officeart/2005/8/layout/matrix2"/>
+    <dgm:cxn modelId="{E0E97260-9F41-4357-820A-54AEF5576ED3}" type="presOf" srcId="{979F2256-FF0C-4B2D-AB50-2C02D8501316}" destId="{37014889-4A9D-4FA2-AC95-DE8DD7E088E7}" srcOrd="0" destOrd="0" presId="urn:microsoft.com/office/officeart/2005/8/layout/matrix2"/>
+    <dgm:cxn modelId="{03114266-1CA3-4B34-96E3-3636DC1E45F3}" type="presOf" srcId="{DC096AD9-DDA1-4D5B-8A4B-66EC68DEE881}" destId="{28744A7F-E4A9-4D65-9D61-7CA2E1342E8B}" srcOrd="0" destOrd="0" presId="urn:microsoft.com/office/officeart/2005/8/layout/matrix2"/>
+    <dgm:cxn modelId="{95E0BAC7-E027-4240-98E7-6DC5F5A4A32C}" srcId="{979F2256-FF0C-4B2D-AB50-2C02D8501316}" destId="{DC096AD9-DDA1-4D5B-8A4B-66EC68DEE881}" srcOrd="1" destOrd="0" parTransId="{6B123008-6BA3-4B3D-BD33-653E752599FB}" sibTransId="{5D0F2C57-FDB5-44BC-93C4-AB950CB0B55E}"/>
+    <dgm:cxn modelId="{DBE858D5-96E2-40CA-BD87-29D1E9D56AF2}" type="presOf" srcId="{C4482F56-2DB9-4A47-88AF-9FE179744974}" destId="{04AD85CF-B7EF-4693-82CC-5E722C268DE6}" srcOrd="0" destOrd="0" presId="urn:microsoft.com/office/officeart/2005/8/layout/matrix2"/>
+    <dgm:cxn modelId="{2A0AEDAD-3EC5-4D51-94FC-8DDE15705FF0}" type="presOf" srcId="{6881F017-8B02-4152-B7FA-2D50D0A96E77}" destId="{C72BF190-F71D-4163-B474-1FA8C9C08121}" srcOrd="0" destOrd="0" presId="urn:microsoft.com/office/officeart/2005/8/layout/matrix2"/>
+    <dgm:cxn modelId="{E2C8396C-E4D9-48D9-8C6B-540E0AD375DC}" srcId="{979F2256-FF0C-4B2D-AB50-2C02D8501316}" destId="{2321732C-AD3F-4F65-AB3F-630BAAF8DFCF}" srcOrd="2" destOrd="0" parTransId="{71A9D77F-E0DD-4855-92E4-A9E5DF6C5854}" sibTransId="{B9665D2F-5647-474E-8635-86AC7A483C98}"/>
+    <dgm:cxn modelId="{A85B43EC-AE60-48D1-928F-2D02A408150E}" srcId="{979F2256-FF0C-4B2D-AB50-2C02D8501316}" destId="{6881F017-8B02-4152-B7FA-2D50D0A96E77}" srcOrd="0" destOrd="0" parTransId="{4D2B9D7C-8134-438D-9E4D-52695578B84A}" sibTransId="{4B7BDE47-D831-4921-B8B6-634022427306}"/>
     <dgm:cxn modelId="{FE64F2B8-B9F6-4069-9B34-324A55434F15}" srcId="{979F2256-FF0C-4B2D-AB50-2C02D8501316}" destId="{C4482F56-2DB9-4A47-88AF-9FE179744974}" srcOrd="3" destOrd="0" parTransId="{AF80CE4F-2FFA-4394-BEB2-094C2A261ECB}" sibTransId="{41186975-1222-4D5B-B170-3C1A9B42F416}"/>
-    <dgm:cxn modelId="{893E6998-707A-4A8B-92CB-14F99F455AD4}" type="presOf" srcId="{C4482F56-2DB9-4A47-88AF-9FE179744974}" destId="{04AD85CF-B7EF-4693-82CC-5E722C268DE6}" srcOrd="0" destOrd="0" presId="urn:microsoft.com/office/officeart/2005/8/layout/matrix2"/>
-    <dgm:cxn modelId="{E2C8396C-E4D9-48D9-8C6B-540E0AD375DC}" srcId="{979F2256-FF0C-4B2D-AB50-2C02D8501316}" destId="{2321732C-AD3F-4F65-AB3F-630BAAF8DFCF}" srcOrd="2" destOrd="0" parTransId="{71A9D77F-E0DD-4855-92E4-A9E5DF6C5854}" sibTransId="{B9665D2F-5647-474E-8635-86AC7A483C98}"/>
-    <dgm:cxn modelId="{E45625F1-0FC5-4E00-823B-7844966289C1}" type="presOf" srcId="{979F2256-FF0C-4B2D-AB50-2C02D8501316}" destId="{37014889-4A9D-4FA2-AC95-DE8DD7E088E7}" srcOrd="0" destOrd="0" presId="urn:microsoft.com/office/officeart/2005/8/layout/matrix2"/>
-    <dgm:cxn modelId="{C8603B3D-4035-4D2B-85FB-40F209240D8F}" type="presOf" srcId="{DC096AD9-DDA1-4D5B-8A4B-66EC68DEE881}" destId="{28744A7F-E4A9-4D65-9D61-7CA2E1342E8B}" srcOrd="0" destOrd="0" presId="urn:microsoft.com/office/officeart/2005/8/layout/matrix2"/>
-    <dgm:cxn modelId="{95E0BAC7-E027-4240-98E7-6DC5F5A4A32C}" srcId="{979F2256-FF0C-4B2D-AB50-2C02D8501316}" destId="{DC096AD9-DDA1-4D5B-8A4B-66EC68DEE881}" srcOrd="1" destOrd="0" parTransId="{6B123008-6BA3-4B3D-BD33-653E752599FB}" sibTransId="{5D0F2C57-FDB5-44BC-93C4-AB950CB0B55E}"/>
-    <dgm:cxn modelId="{2655F801-ED1B-4609-BAF6-3483987AEC0E}" type="presOf" srcId="{2321732C-AD3F-4F65-AB3F-630BAAF8DFCF}" destId="{B2818F5C-AC65-4AC1-9C31-C337016DC7F9}" srcOrd="0" destOrd="0" presId="urn:microsoft.com/office/officeart/2005/8/layout/matrix2"/>
-    <dgm:cxn modelId="{431074A8-ACFF-4AF3-920B-D9D7253BF01F}" type="presOf" srcId="{6881F017-8B02-4152-B7FA-2D50D0A96E77}" destId="{C72BF190-F71D-4163-B474-1FA8C9C08121}" srcOrd="0" destOrd="0" presId="urn:microsoft.com/office/officeart/2005/8/layout/matrix2"/>
-    <dgm:cxn modelId="{A85B43EC-AE60-48D1-928F-2D02A408150E}" srcId="{979F2256-FF0C-4B2D-AB50-2C02D8501316}" destId="{6881F017-8B02-4152-B7FA-2D50D0A96E77}" srcOrd="0" destOrd="0" parTransId="{4D2B9D7C-8134-438D-9E4D-52695578B84A}" sibTransId="{4B7BDE47-D831-4921-B8B6-634022427306}"/>
-    <dgm:cxn modelId="{C182A9B3-6D69-4833-9EA9-E513BBED060D}" type="presParOf" srcId="{37014889-4A9D-4FA2-AC95-DE8DD7E088E7}" destId="{35CEAA41-A91A-42A7-B303-386A0EE42A8B}" srcOrd="0" destOrd="0" presId="urn:microsoft.com/office/officeart/2005/8/layout/matrix2"/>
-    <dgm:cxn modelId="{B742F7F7-8240-4479-8A12-092AA2CE87A2}" type="presParOf" srcId="{37014889-4A9D-4FA2-AC95-DE8DD7E088E7}" destId="{C72BF190-F71D-4163-B474-1FA8C9C08121}" srcOrd="1" destOrd="0" presId="urn:microsoft.com/office/officeart/2005/8/layout/matrix2"/>
-    <dgm:cxn modelId="{C0188451-98CD-4A85-92D2-FCD1D320705D}" type="presParOf" srcId="{37014889-4A9D-4FA2-AC95-DE8DD7E088E7}" destId="{28744A7F-E4A9-4D65-9D61-7CA2E1342E8B}" srcOrd="2" destOrd="0" presId="urn:microsoft.com/office/officeart/2005/8/layout/matrix2"/>
-    <dgm:cxn modelId="{473EC483-D69E-4D0D-8E8C-DAC47D918E08}" type="presParOf" srcId="{37014889-4A9D-4FA2-AC95-DE8DD7E088E7}" destId="{B2818F5C-AC65-4AC1-9C31-C337016DC7F9}" srcOrd="3" destOrd="0" presId="urn:microsoft.com/office/officeart/2005/8/layout/matrix2"/>
-    <dgm:cxn modelId="{8AEBC732-8F3A-4E95-A959-10A210371920}" type="presParOf" srcId="{37014889-4A9D-4FA2-AC95-DE8DD7E088E7}" destId="{04AD85CF-B7EF-4693-82CC-5E722C268DE6}" srcOrd="4" destOrd="0" presId="urn:microsoft.com/office/officeart/2005/8/layout/matrix2"/>
+    <dgm:cxn modelId="{8F9B83B9-4F2A-44C9-9CF5-B4AF58CE86BF}" type="presParOf" srcId="{37014889-4A9D-4FA2-AC95-DE8DD7E088E7}" destId="{35CEAA41-A91A-42A7-B303-386A0EE42A8B}" srcOrd="0" destOrd="0" presId="urn:microsoft.com/office/officeart/2005/8/layout/matrix2"/>
+    <dgm:cxn modelId="{EC72A5EE-7AC8-4673-86F1-EA21A0AACA70}" type="presParOf" srcId="{37014889-4A9D-4FA2-AC95-DE8DD7E088E7}" destId="{C72BF190-F71D-4163-B474-1FA8C9C08121}" srcOrd="1" destOrd="0" presId="urn:microsoft.com/office/officeart/2005/8/layout/matrix2"/>
+    <dgm:cxn modelId="{E4681C44-EB85-4699-B55D-9BA68421D914}" type="presParOf" srcId="{37014889-4A9D-4FA2-AC95-DE8DD7E088E7}" destId="{28744A7F-E4A9-4D65-9D61-7CA2E1342E8B}" srcOrd="2" destOrd="0" presId="urn:microsoft.com/office/officeart/2005/8/layout/matrix2"/>
+    <dgm:cxn modelId="{85D0EF0D-8E94-4D35-B3CC-C4F2E5EC0C26}" type="presParOf" srcId="{37014889-4A9D-4FA2-AC95-DE8DD7E088E7}" destId="{B2818F5C-AC65-4AC1-9C31-C337016DC7F9}" srcOrd="3" destOrd="0" presId="urn:microsoft.com/office/officeart/2005/8/layout/matrix2"/>
+    <dgm:cxn modelId="{F5F095A2-AD5B-4940-8CAF-73AE2A625414}" type="presParOf" srcId="{37014889-4A9D-4FA2-AC95-DE8DD7E088E7}" destId="{04AD85CF-B7EF-4693-82CC-5E722C268DE6}" srcOrd="4" destOrd="0" presId="urn:microsoft.com/office/officeart/2005/8/layout/matrix2"/>
   </dgm:cxnLst>
   <dgm:bg/>
   <dgm:whole/>
   <dgm:extLst>
     <a:ext uri="http://schemas.microsoft.com/office/drawing/2008/diagram">
-      <dsp:dataModelExt xmlns:dsp="http://schemas.microsoft.com/office/drawing/2008/diagram" relId="rId10" minVer="http://schemas.openxmlformats.org/drawingml/2006/diagram"/>
+      <dsp:dataModelExt xmlns:dsp="http://schemas.microsoft.com/office/drawing/2008/diagram" xmlns="" relId="rId9" minVer="http://schemas.openxmlformats.org/drawingml/2006/diagram"/>
     </a:ext>
   </dgm:extLst>
 </dgm:dataModel>
@@ -8771,26 +9717,26 @@
     </dgm:pt>
   </dgm:ptLst>
   <dgm:cxnLst>
+    <dgm:cxn modelId="{FD23B994-ED9F-47E3-9BC7-1BD0D910FD2A}" type="presOf" srcId="{DC096AD9-DDA1-4D5B-8A4B-66EC68DEE881}" destId="{28744A7F-E4A9-4D65-9D61-7CA2E1342E8B}" srcOrd="0" destOrd="0" presId="urn:microsoft.com/office/officeart/2005/8/layout/matrix2"/>
+    <dgm:cxn modelId="{B02766BA-12B8-4425-AF49-CD39E8AA15EB}" type="presOf" srcId="{6881F017-8B02-4152-B7FA-2D50D0A96E77}" destId="{C72BF190-F71D-4163-B474-1FA8C9C08121}" srcOrd="0" destOrd="0" presId="urn:microsoft.com/office/officeart/2005/8/layout/matrix2"/>
+    <dgm:cxn modelId="{95E0BAC7-E027-4240-98E7-6DC5F5A4A32C}" srcId="{979F2256-FF0C-4B2D-AB50-2C02D8501316}" destId="{DC096AD9-DDA1-4D5B-8A4B-66EC68DEE881}" srcOrd="1" destOrd="0" parTransId="{6B123008-6BA3-4B3D-BD33-653E752599FB}" sibTransId="{5D0F2C57-FDB5-44BC-93C4-AB950CB0B55E}"/>
+    <dgm:cxn modelId="{DB96A2E0-D372-4888-AC5C-EBA666C0D1CC}" type="presOf" srcId="{C4482F56-2DB9-4A47-88AF-9FE179744974}" destId="{04AD85CF-B7EF-4693-82CC-5E722C268DE6}" srcOrd="0" destOrd="0" presId="urn:microsoft.com/office/officeart/2005/8/layout/matrix2"/>
+    <dgm:cxn modelId="{4DA0ECCC-A3CD-44DF-A13A-3230D277EF5C}" type="presOf" srcId="{979F2256-FF0C-4B2D-AB50-2C02D8501316}" destId="{37014889-4A9D-4FA2-AC95-DE8DD7E088E7}" srcOrd="0" destOrd="0" presId="urn:microsoft.com/office/officeart/2005/8/layout/matrix2"/>
+    <dgm:cxn modelId="{E2C8396C-E4D9-48D9-8C6B-540E0AD375DC}" srcId="{979F2256-FF0C-4B2D-AB50-2C02D8501316}" destId="{2321732C-AD3F-4F65-AB3F-630BAAF8DFCF}" srcOrd="2" destOrd="0" parTransId="{71A9D77F-E0DD-4855-92E4-A9E5DF6C5854}" sibTransId="{B9665D2F-5647-474E-8635-86AC7A483C98}"/>
+    <dgm:cxn modelId="{A85B43EC-AE60-48D1-928F-2D02A408150E}" srcId="{979F2256-FF0C-4B2D-AB50-2C02D8501316}" destId="{6881F017-8B02-4152-B7FA-2D50D0A96E77}" srcOrd="0" destOrd="0" parTransId="{4D2B9D7C-8134-438D-9E4D-52695578B84A}" sibTransId="{4B7BDE47-D831-4921-B8B6-634022427306}"/>
     <dgm:cxn modelId="{FE64F2B8-B9F6-4069-9B34-324A55434F15}" srcId="{979F2256-FF0C-4B2D-AB50-2C02D8501316}" destId="{C4482F56-2DB9-4A47-88AF-9FE179744974}" srcOrd="3" destOrd="0" parTransId="{AF80CE4F-2FFA-4394-BEB2-094C2A261ECB}" sibTransId="{41186975-1222-4D5B-B170-3C1A9B42F416}"/>
-    <dgm:cxn modelId="{09B2DF70-5619-4CB9-9CCA-38703D951A8D}" type="presOf" srcId="{DC096AD9-DDA1-4D5B-8A4B-66EC68DEE881}" destId="{28744A7F-E4A9-4D65-9D61-7CA2E1342E8B}" srcOrd="0" destOrd="0" presId="urn:microsoft.com/office/officeart/2005/8/layout/matrix2"/>
-    <dgm:cxn modelId="{E2C8396C-E4D9-48D9-8C6B-540E0AD375DC}" srcId="{979F2256-FF0C-4B2D-AB50-2C02D8501316}" destId="{2321732C-AD3F-4F65-AB3F-630BAAF8DFCF}" srcOrd="2" destOrd="0" parTransId="{71A9D77F-E0DD-4855-92E4-A9E5DF6C5854}" sibTransId="{B9665D2F-5647-474E-8635-86AC7A483C98}"/>
-    <dgm:cxn modelId="{168CF793-1E16-4650-9D49-DCE283F71F79}" type="presOf" srcId="{C4482F56-2DB9-4A47-88AF-9FE179744974}" destId="{04AD85CF-B7EF-4693-82CC-5E722C268DE6}" srcOrd="0" destOrd="0" presId="urn:microsoft.com/office/officeart/2005/8/layout/matrix2"/>
-    <dgm:cxn modelId="{943AB030-FC13-4D27-9A77-6AF788C4F020}" type="presOf" srcId="{979F2256-FF0C-4B2D-AB50-2C02D8501316}" destId="{37014889-4A9D-4FA2-AC95-DE8DD7E088E7}" srcOrd="0" destOrd="0" presId="urn:microsoft.com/office/officeart/2005/8/layout/matrix2"/>
-    <dgm:cxn modelId="{95E0BAC7-E027-4240-98E7-6DC5F5A4A32C}" srcId="{979F2256-FF0C-4B2D-AB50-2C02D8501316}" destId="{DC096AD9-DDA1-4D5B-8A4B-66EC68DEE881}" srcOrd="1" destOrd="0" parTransId="{6B123008-6BA3-4B3D-BD33-653E752599FB}" sibTransId="{5D0F2C57-FDB5-44BC-93C4-AB950CB0B55E}"/>
-    <dgm:cxn modelId="{40E722B9-9435-41E8-8BF4-46ED55B95EBD}" type="presOf" srcId="{6881F017-8B02-4152-B7FA-2D50D0A96E77}" destId="{C72BF190-F71D-4163-B474-1FA8C9C08121}" srcOrd="0" destOrd="0" presId="urn:microsoft.com/office/officeart/2005/8/layout/matrix2"/>
-    <dgm:cxn modelId="{A85B43EC-AE60-48D1-928F-2D02A408150E}" srcId="{979F2256-FF0C-4B2D-AB50-2C02D8501316}" destId="{6881F017-8B02-4152-B7FA-2D50D0A96E77}" srcOrd="0" destOrd="0" parTransId="{4D2B9D7C-8134-438D-9E4D-52695578B84A}" sibTransId="{4B7BDE47-D831-4921-B8B6-634022427306}"/>
-    <dgm:cxn modelId="{488203E1-B9C4-432A-B881-E5203F3D8488}" type="presOf" srcId="{2321732C-AD3F-4F65-AB3F-630BAAF8DFCF}" destId="{B2818F5C-AC65-4AC1-9C31-C337016DC7F9}" srcOrd="0" destOrd="0" presId="urn:microsoft.com/office/officeart/2005/8/layout/matrix2"/>
-    <dgm:cxn modelId="{65707235-1B51-4C89-BD6D-0ECFC9056499}" type="presParOf" srcId="{37014889-4A9D-4FA2-AC95-DE8DD7E088E7}" destId="{35CEAA41-A91A-42A7-B303-386A0EE42A8B}" srcOrd="0" destOrd="0" presId="urn:microsoft.com/office/officeart/2005/8/layout/matrix2"/>
-    <dgm:cxn modelId="{BC16B542-650B-4D5B-8266-1DAF53D89783}" type="presParOf" srcId="{37014889-4A9D-4FA2-AC95-DE8DD7E088E7}" destId="{C72BF190-F71D-4163-B474-1FA8C9C08121}" srcOrd="1" destOrd="0" presId="urn:microsoft.com/office/officeart/2005/8/layout/matrix2"/>
-    <dgm:cxn modelId="{CC948E11-8ABA-4759-974D-0BE290D2B99A}" type="presParOf" srcId="{37014889-4A9D-4FA2-AC95-DE8DD7E088E7}" destId="{28744A7F-E4A9-4D65-9D61-7CA2E1342E8B}" srcOrd="2" destOrd="0" presId="urn:microsoft.com/office/officeart/2005/8/layout/matrix2"/>
-    <dgm:cxn modelId="{FFE03AF2-5CCB-44A9-BB39-F3C1C0DCB5D5}" type="presParOf" srcId="{37014889-4A9D-4FA2-AC95-DE8DD7E088E7}" destId="{B2818F5C-AC65-4AC1-9C31-C337016DC7F9}" srcOrd="3" destOrd="0" presId="urn:microsoft.com/office/officeart/2005/8/layout/matrix2"/>
-    <dgm:cxn modelId="{F9E95864-2BC7-482E-BB7F-88C3DD7C48CF}" type="presParOf" srcId="{37014889-4A9D-4FA2-AC95-DE8DD7E088E7}" destId="{04AD85CF-B7EF-4693-82CC-5E722C268DE6}" srcOrd="4" destOrd="0" presId="urn:microsoft.com/office/officeart/2005/8/layout/matrix2"/>
+    <dgm:cxn modelId="{A29FE04C-4EEC-431E-86B7-95A889A56876}" type="presOf" srcId="{2321732C-AD3F-4F65-AB3F-630BAAF8DFCF}" destId="{B2818F5C-AC65-4AC1-9C31-C337016DC7F9}" srcOrd="0" destOrd="0" presId="urn:microsoft.com/office/officeart/2005/8/layout/matrix2"/>
+    <dgm:cxn modelId="{EFE38BA1-BB34-43E2-BE04-38419182CD98}" type="presParOf" srcId="{37014889-4A9D-4FA2-AC95-DE8DD7E088E7}" destId="{35CEAA41-A91A-42A7-B303-386A0EE42A8B}" srcOrd="0" destOrd="0" presId="urn:microsoft.com/office/officeart/2005/8/layout/matrix2"/>
+    <dgm:cxn modelId="{4EFC8487-D8E0-4470-898F-F817BF9C5494}" type="presParOf" srcId="{37014889-4A9D-4FA2-AC95-DE8DD7E088E7}" destId="{C72BF190-F71D-4163-B474-1FA8C9C08121}" srcOrd="1" destOrd="0" presId="urn:microsoft.com/office/officeart/2005/8/layout/matrix2"/>
+    <dgm:cxn modelId="{F5D0ED2A-5CD6-4199-8F0E-8257F996F8AE}" type="presParOf" srcId="{37014889-4A9D-4FA2-AC95-DE8DD7E088E7}" destId="{28744A7F-E4A9-4D65-9D61-7CA2E1342E8B}" srcOrd="2" destOrd="0" presId="urn:microsoft.com/office/officeart/2005/8/layout/matrix2"/>
+    <dgm:cxn modelId="{0005852B-42E4-4D43-8D0C-4B7B2772D2B5}" type="presParOf" srcId="{37014889-4A9D-4FA2-AC95-DE8DD7E088E7}" destId="{B2818F5C-AC65-4AC1-9C31-C337016DC7F9}" srcOrd="3" destOrd="0" presId="urn:microsoft.com/office/officeart/2005/8/layout/matrix2"/>
+    <dgm:cxn modelId="{751D0A00-6116-4DB4-A4BF-BA41547043CA}" type="presParOf" srcId="{37014889-4A9D-4FA2-AC95-DE8DD7E088E7}" destId="{04AD85CF-B7EF-4693-82CC-5E722C268DE6}" srcOrd="4" destOrd="0" presId="urn:microsoft.com/office/officeart/2005/8/layout/matrix2"/>
   </dgm:cxnLst>
   <dgm:bg/>
   <dgm:whole/>
   <dgm:extLst>
     <a:ext uri="http://schemas.microsoft.com/office/drawing/2008/diagram">
-      <dsp:dataModelExt xmlns:dsp="http://schemas.microsoft.com/office/drawing/2008/diagram" relId="rId15" minVer="http://schemas.openxmlformats.org/drawingml/2006/diagram"/>
+      <dsp:dataModelExt xmlns:dsp="http://schemas.microsoft.com/office/drawing/2008/diagram" xmlns="" relId="rId14" minVer="http://schemas.openxmlformats.org/drawingml/2006/diagram"/>
     </a:ext>
   </dgm:extLst>
 </dgm:dataModel>
@@ -9178,26 +10124,26 @@
     </dgm:pt>
   </dgm:ptLst>
   <dgm:cxnLst>
+    <dgm:cxn modelId="{BC0C7806-5052-4D60-A482-7A70E6B6B50B}" type="presOf" srcId="{DC096AD9-DDA1-4D5B-8A4B-66EC68DEE881}" destId="{28744A7F-E4A9-4D65-9D61-7CA2E1342E8B}" srcOrd="0" destOrd="0" presId="urn:microsoft.com/office/officeart/2005/8/layout/matrix2"/>
+    <dgm:cxn modelId="{487F0524-19F0-4AF7-8863-5CAA885849AD}" type="presOf" srcId="{6881F017-8B02-4152-B7FA-2D50D0A96E77}" destId="{C72BF190-F71D-4163-B474-1FA8C9C08121}" srcOrd="0" destOrd="0" presId="urn:microsoft.com/office/officeart/2005/8/layout/matrix2"/>
+    <dgm:cxn modelId="{95E0BAC7-E027-4240-98E7-6DC5F5A4A32C}" srcId="{979F2256-FF0C-4B2D-AB50-2C02D8501316}" destId="{DC096AD9-DDA1-4D5B-8A4B-66EC68DEE881}" srcOrd="1" destOrd="0" parTransId="{6B123008-6BA3-4B3D-BD33-653E752599FB}" sibTransId="{5D0F2C57-FDB5-44BC-93C4-AB950CB0B55E}"/>
+    <dgm:cxn modelId="{8D305042-EE5D-468C-9ED3-1E6C956F95BD}" type="presOf" srcId="{2321732C-AD3F-4F65-AB3F-630BAAF8DFCF}" destId="{B2818F5C-AC65-4AC1-9C31-C337016DC7F9}" srcOrd="0" destOrd="0" presId="urn:microsoft.com/office/officeart/2005/8/layout/matrix2"/>
+    <dgm:cxn modelId="{E2C8396C-E4D9-48D9-8C6B-540E0AD375DC}" srcId="{979F2256-FF0C-4B2D-AB50-2C02D8501316}" destId="{2321732C-AD3F-4F65-AB3F-630BAAF8DFCF}" srcOrd="2" destOrd="0" parTransId="{71A9D77F-E0DD-4855-92E4-A9E5DF6C5854}" sibTransId="{B9665D2F-5647-474E-8635-86AC7A483C98}"/>
+    <dgm:cxn modelId="{99287D4A-42BB-4339-8D5D-1A9A7827A1D5}" type="presOf" srcId="{979F2256-FF0C-4B2D-AB50-2C02D8501316}" destId="{37014889-4A9D-4FA2-AC95-DE8DD7E088E7}" srcOrd="0" destOrd="0" presId="urn:microsoft.com/office/officeart/2005/8/layout/matrix2"/>
+    <dgm:cxn modelId="{A85B43EC-AE60-48D1-928F-2D02A408150E}" srcId="{979F2256-FF0C-4B2D-AB50-2C02D8501316}" destId="{6881F017-8B02-4152-B7FA-2D50D0A96E77}" srcOrd="0" destOrd="0" parTransId="{4D2B9D7C-8134-438D-9E4D-52695578B84A}" sibTransId="{4B7BDE47-D831-4921-B8B6-634022427306}"/>
     <dgm:cxn modelId="{FE64F2B8-B9F6-4069-9B34-324A55434F15}" srcId="{979F2256-FF0C-4B2D-AB50-2C02D8501316}" destId="{C4482F56-2DB9-4A47-88AF-9FE179744974}" srcOrd="3" destOrd="0" parTransId="{AF80CE4F-2FFA-4394-BEB2-094C2A261ECB}" sibTransId="{41186975-1222-4D5B-B170-3C1A9B42F416}"/>
-    <dgm:cxn modelId="{9F781530-F5F0-4190-B208-5F200F971AE0}" type="presOf" srcId="{979F2256-FF0C-4B2D-AB50-2C02D8501316}" destId="{37014889-4A9D-4FA2-AC95-DE8DD7E088E7}" srcOrd="0" destOrd="0" presId="urn:microsoft.com/office/officeart/2005/8/layout/matrix2"/>
-    <dgm:cxn modelId="{E2C8396C-E4D9-48D9-8C6B-540E0AD375DC}" srcId="{979F2256-FF0C-4B2D-AB50-2C02D8501316}" destId="{2321732C-AD3F-4F65-AB3F-630BAAF8DFCF}" srcOrd="2" destOrd="0" parTransId="{71A9D77F-E0DD-4855-92E4-A9E5DF6C5854}" sibTransId="{B9665D2F-5647-474E-8635-86AC7A483C98}"/>
-    <dgm:cxn modelId="{B8F44828-9DB5-455B-A2A9-96655A1B6BD3}" type="presOf" srcId="{2321732C-AD3F-4F65-AB3F-630BAAF8DFCF}" destId="{B2818F5C-AC65-4AC1-9C31-C337016DC7F9}" srcOrd="0" destOrd="0" presId="urn:microsoft.com/office/officeart/2005/8/layout/matrix2"/>
-    <dgm:cxn modelId="{D0246187-4F26-4B63-9283-40E27579E622}" type="presOf" srcId="{6881F017-8B02-4152-B7FA-2D50D0A96E77}" destId="{C72BF190-F71D-4163-B474-1FA8C9C08121}" srcOrd="0" destOrd="0" presId="urn:microsoft.com/office/officeart/2005/8/layout/matrix2"/>
-    <dgm:cxn modelId="{A8D04D4C-4AB1-4107-9BC2-A4102F0D7AFD}" type="presOf" srcId="{C4482F56-2DB9-4A47-88AF-9FE179744974}" destId="{04AD85CF-B7EF-4693-82CC-5E722C268DE6}" srcOrd="0" destOrd="0" presId="urn:microsoft.com/office/officeart/2005/8/layout/matrix2"/>
-    <dgm:cxn modelId="{95E0BAC7-E027-4240-98E7-6DC5F5A4A32C}" srcId="{979F2256-FF0C-4B2D-AB50-2C02D8501316}" destId="{DC096AD9-DDA1-4D5B-8A4B-66EC68DEE881}" srcOrd="1" destOrd="0" parTransId="{6B123008-6BA3-4B3D-BD33-653E752599FB}" sibTransId="{5D0F2C57-FDB5-44BC-93C4-AB950CB0B55E}"/>
-    <dgm:cxn modelId="{7493C1D1-07DA-485F-8A6E-02BC6172DE5A}" type="presOf" srcId="{DC096AD9-DDA1-4D5B-8A4B-66EC68DEE881}" destId="{28744A7F-E4A9-4D65-9D61-7CA2E1342E8B}" srcOrd="0" destOrd="0" presId="urn:microsoft.com/office/officeart/2005/8/layout/matrix2"/>
-    <dgm:cxn modelId="{A85B43EC-AE60-48D1-928F-2D02A408150E}" srcId="{979F2256-FF0C-4B2D-AB50-2C02D8501316}" destId="{6881F017-8B02-4152-B7FA-2D50D0A96E77}" srcOrd="0" destOrd="0" parTransId="{4D2B9D7C-8134-438D-9E4D-52695578B84A}" sibTransId="{4B7BDE47-D831-4921-B8B6-634022427306}"/>
-    <dgm:cxn modelId="{72F5AE0D-6801-4CBF-9A5C-DF713100ECD0}" type="presParOf" srcId="{37014889-4A9D-4FA2-AC95-DE8DD7E088E7}" destId="{35CEAA41-A91A-42A7-B303-386A0EE42A8B}" srcOrd="0" destOrd="0" presId="urn:microsoft.com/office/officeart/2005/8/layout/matrix2"/>
-    <dgm:cxn modelId="{8FB8CA7C-4152-4406-9859-BCA0E85A9A10}" type="presParOf" srcId="{37014889-4A9D-4FA2-AC95-DE8DD7E088E7}" destId="{C72BF190-F71D-4163-B474-1FA8C9C08121}" srcOrd="1" destOrd="0" presId="urn:microsoft.com/office/officeart/2005/8/layout/matrix2"/>
-    <dgm:cxn modelId="{B0BC698E-68CF-43FA-A0AC-3F6CCF081292}" type="presParOf" srcId="{37014889-4A9D-4FA2-AC95-DE8DD7E088E7}" destId="{28744A7F-E4A9-4D65-9D61-7CA2E1342E8B}" srcOrd="2" destOrd="0" presId="urn:microsoft.com/office/officeart/2005/8/layout/matrix2"/>
-    <dgm:cxn modelId="{C72A1987-E8B8-44B3-835D-6AFB5B9BA87A}" type="presParOf" srcId="{37014889-4A9D-4FA2-AC95-DE8DD7E088E7}" destId="{B2818F5C-AC65-4AC1-9C31-C337016DC7F9}" srcOrd="3" destOrd="0" presId="urn:microsoft.com/office/officeart/2005/8/layout/matrix2"/>
-    <dgm:cxn modelId="{B1B7A488-4DC0-403D-9BB8-F115CFE87CFA}" type="presParOf" srcId="{37014889-4A9D-4FA2-AC95-DE8DD7E088E7}" destId="{04AD85CF-B7EF-4693-82CC-5E722C268DE6}" srcOrd="4" destOrd="0" presId="urn:microsoft.com/office/officeart/2005/8/layout/matrix2"/>
+    <dgm:cxn modelId="{0DC3011B-B834-4ED2-B580-AAC8B74B6152}" type="presOf" srcId="{C4482F56-2DB9-4A47-88AF-9FE179744974}" destId="{04AD85CF-B7EF-4693-82CC-5E722C268DE6}" srcOrd="0" destOrd="0" presId="urn:microsoft.com/office/officeart/2005/8/layout/matrix2"/>
+    <dgm:cxn modelId="{4B01DB0E-40CA-44ED-8575-BD19C344FAD4}" type="presParOf" srcId="{37014889-4A9D-4FA2-AC95-DE8DD7E088E7}" destId="{35CEAA41-A91A-42A7-B303-386A0EE42A8B}" srcOrd="0" destOrd="0" presId="urn:microsoft.com/office/officeart/2005/8/layout/matrix2"/>
+    <dgm:cxn modelId="{A63033C3-2395-4F89-8692-1E19BD331C65}" type="presParOf" srcId="{37014889-4A9D-4FA2-AC95-DE8DD7E088E7}" destId="{C72BF190-F71D-4163-B474-1FA8C9C08121}" srcOrd="1" destOrd="0" presId="urn:microsoft.com/office/officeart/2005/8/layout/matrix2"/>
+    <dgm:cxn modelId="{D8C99F33-1F79-4691-9059-7C9A70B87636}" type="presParOf" srcId="{37014889-4A9D-4FA2-AC95-DE8DD7E088E7}" destId="{28744A7F-E4A9-4D65-9D61-7CA2E1342E8B}" srcOrd="2" destOrd="0" presId="urn:microsoft.com/office/officeart/2005/8/layout/matrix2"/>
+    <dgm:cxn modelId="{C3584179-F122-49F5-8DD5-B57A9D43D92D}" type="presParOf" srcId="{37014889-4A9D-4FA2-AC95-DE8DD7E088E7}" destId="{B2818F5C-AC65-4AC1-9C31-C337016DC7F9}" srcOrd="3" destOrd="0" presId="urn:microsoft.com/office/officeart/2005/8/layout/matrix2"/>
+    <dgm:cxn modelId="{7A874100-2A50-454C-8D60-F1C86051A563}" type="presParOf" srcId="{37014889-4A9D-4FA2-AC95-DE8DD7E088E7}" destId="{04AD85CF-B7EF-4693-82CC-5E722C268DE6}" srcOrd="4" destOrd="0" presId="urn:microsoft.com/office/officeart/2005/8/layout/matrix2"/>
   </dgm:cxnLst>
   <dgm:bg/>
   <dgm:whole/>
   <dgm:extLst>
     <a:ext uri="http://schemas.microsoft.com/office/drawing/2008/diagram">
-      <dsp:dataModelExt xmlns:dsp="http://schemas.microsoft.com/office/drawing/2008/diagram" relId="rId20" minVer="http://schemas.openxmlformats.org/drawingml/2006/diagram"/>
+      <dsp:dataModelExt xmlns:dsp="http://schemas.microsoft.com/office/drawing/2008/diagram" xmlns="" relId="rId19" minVer="http://schemas.openxmlformats.org/drawingml/2006/diagram"/>
     </a:ext>
   </dgm:extLst>
 </dgm:dataModel>
@@ -9312,7 +10258,21 @@
               <a:latin typeface="Arial" panose="020B0604020202020204" pitchFamily="34" charset="0"/>
               <a:cs typeface="Arial" panose="020B0604020202020204" pitchFamily="34" charset="0"/>
             </a:rPr>
-            <a:t>3 - Conhecimento técnico  de programação limitado.</a:t>
+            <a:t>3 - </a:t>
+          </a:r>
+          <a:r>
+            <a:rPr lang="pt-BR" sz="1050">
+              <a:latin typeface="Arial" pitchFamily="34" charset="0"/>
+              <a:cs typeface="Arial" pitchFamily="34" charset="0"/>
+            </a:rPr>
+            <a:t>Ter dificuldades em ajudar o grupo devido c</a:t>
+          </a:r>
+          <a:r>
+            <a:rPr lang="en-CA" sz="1050">
+              <a:latin typeface="Arial" panose="020B0604020202020204" pitchFamily="34" charset="0"/>
+              <a:cs typeface="Arial" panose="020B0604020202020204" pitchFamily="34" charset="0"/>
+            </a:rPr>
+            <a:t>onhecimento técnico  de programação limitado.</a:t>
           </a:r>
         </a:p>
         <a:p>
@@ -9361,19 +10321,8 @@
               <a:latin typeface="Arial" pitchFamily="34" charset="0"/>
               <a:cs typeface="Arial" pitchFamily="34" charset="0"/>
             </a:rPr>
-            <a:t>1- Ter dificuldades em ajudar o grupo em tecnologias de programa</a:t>
+            <a:t>1-Surgimento de uma nova tecnologia mobile que domine o mercado</a:t>
           </a:r>
-          <a:r>
-            <a:rPr lang="en-CA" sz="1050">
-              <a:latin typeface="Arial" pitchFamily="34" charset="0"/>
-              <a:cs typeface="Arial" pitchFamily="34" charset="0"/>
-            </a:rPr>
-            <a:t>ção</a:t>
-          </a:r>
-          <a:endParaRPr lang="pt-BR" sz="1050">
-            <a:latin typeface="Arial" pitchFamily="34" charset="0"/>
-            <a:cs typeface="Arial" pitchFamily="34" charset="0"/>
-          </a:endParaRPr>
         </a:p>
         <a:p>
           <a:pPr algn="ctr"/>
@@ -9382,8 +10331,19 @@
               <a:latin typeface="Arial" pitchFamily="34" charset="0"/>
               <a:cs typeface="Arial" pitchFamily="34" charset="0"/>
             </a:rPr>
-            <a:t>2 - Ter dificuldade em aprender uma nova tecnologia de TI</a:t>
+            <a:t>2 - Altera</a:t>
           </a:r>
+          <a:r>
+            <a:rPr lang="en-CA" sz="1050">
+              <a:latin typeface="Arial" pitchFamily="34" charset="0"/>
+              <a:cs typeface="Arial" pitchFamily="34" charset="0"/>
+            </a:rPr>
+            <a:t>ções nos processos de desenvolvimente</a:t>
+          </a:r>
+          <a:endParaRPr lang="pt-BR" sz="1050">
+            <a:latin typeface="Arial" pitchFamily="34" charset="0"/>
+            <a:cs typeface="Arial" pitchFamily="34" charset="0"/>
+          </a:endParaRPr>
         </a:p>
       </dgm:t>
     </dgm:pt>
@@ -9554,26 +10514,26 @@
     </dgm:pt>
   </dgm:ptLst>
   <dgm:cxnLst>
+    <dgm:cxn modelId="{81A353A6-4F69-40D4-A4CE-9EF13948CF64}" type="presOf" srcId="{C4482F56-2DB9-4A47-88AF-9FE179744974}" destId="{04AD85CF-B7EF-4693-82CC-5E722C268DE6}" srcOrd="0" destOrd="0" presId="urn:microsoft.com/office/officeart/2005/8/layout/matrix2"/>
+    <dgm:cxn modelId="{A99C68A9-A1FF-4C63-ADC7-B8D38C88AFDB}" type="presOf" srcId="{6881F017-8B02-4152-B7FA-2D50D0A96E77}" destId="{C72BF190-F71D-4163-B474-1FA8C9C08121}" srcOrd="0" destOrd="0" presId="urn:microsoft.com/office/officeart/2005/8/layout/matrix2"/>
+    <dgm:cxn modelId="{95E0BAC7-E027-4240-98E7-6DC5F5A4A32C}" srcId="{979F2256-FF0C-4B2D-AB50-2C02D8501316}" destId="{DC096AD9-DDA1-4D5B-8A4B-66EC68DEE881}" srcOrd="1" destOrd="0" parTransId="{6B123008-6BA3-4B3D-BD33-653E752599FB}" sibTransId="{5D0F2C57-FDB5-44BC-93C4-AB950CB0B55E}"/>
+    <dgm:cxn modelId="{E2C8396C-E4D9-48D9-8C6B-540E0AD375DC}" srcId="{979F2256-FF0C-4B2D-AB50-2C02D8501316}" destId="{2321732C-AD3F-4F65-AB3F-630BAAF8DFCF}" srcOrd="2" destOrd="0" parTransId="{71A9D77F-E0DD-4855-92E4-A9E5DF6C5854}" sibTransId="{B9665D2F-5647-474E-8635-86AC7A483C98}"/>
+    <dgm:cxn modelId="{264587DB-BAD9-4D76-9B32-53D87A1C1A6E}" type="presOf" srcId="{2321732C-AD3F-4F65-AB3F-630BAAF8DFCF}" destId="{B2818F5C-AC65-4AC1-9C31-C337016DC7F9}" srcOrd="0" destOrd="0" presId="urn:microsoft.com/office/officeart/2005/8/layout/matrix2"/>
+    <dgm:cxn modelId="{A85B43EC-AE60-48D1-928F-2D02A408150E}" srcId="{979F2256-FF0C-4B2D-AB50-2C02D8501316}" destId="{6881F017-8B02-4152-B7FA-2D50D0A96E77}" srcOrd="0" destOrd="0" parTransId="{4D2B9D7C-8134-438D-9E4D-52695578B84A}" sibTransId="{4B7BDE47-D831-4921-B8B6-634022427306}"/>
+    <dgm:cxn modelId="{0717A239-BA24-45DF-AF93-721EB184A16C}" type="presOf" srcId="{979F2256-FF0C-4B2D-AB50-2C02D8501316}" destId="{37014889-4A9D-4FA2-AC95-DE8DD7E088E7}" srcOrd="0" destOrd="0" presId="urn:microsoft.com/office/officeart/2005/8/layout/matrix2"/>
     <dgm:cxn modelId="{FE64F2B8-B9F6-4069-9B34-324A55434F15}" srcId="{979F2256-FF0C-4B2D-AB50-2C02D8501316}" destId="{C4482F56-2DB9-4A47-88AF-9FE179744974}" srcOrd="3" destOrd="0" parTransId="{AF80CE4F-2FFA-4394-BEB2-094C2A261ECB}" sibTransId="{41186975-1222-4D5B-B170-3C1A9B42F416}"/>
-    <dgm:cxn modelId="{E2C8396C-E4D9-48D9-8C6B-540E0AD375DC}" srcId="{979F2256-FF0C-4B2D-AB50-2C02D8501316}" destId="{2321732C-AD3F-4F65-AB3F-630BAAF8DFCF}" srcOrd="2" destOrd="0" parTransId="{71A9D77F-E0DD-4855-92E4-A9E5DF6C5854}" sibTransId="{B9665D2F-5647-474E-8635-86AC7A483C98}"/>
-    <dgm:cxn modelId="{023A6680-2DB6-4CA6-85E6-D99EAA1302B8}" type="presOf" srcId="{6881F017-8B02-4152-B7FA-2D50D0A96E77}" destId="{C72BF190-F71D-4163-B474-1FA8C9C08121}" srcOrd="0" destOrd="0" presId="urn:microsoft.com/office/officeart/2005/8/layout/matrix2"/>
-    <dgm:cxn modelId="{739F60FF-EBEC-460D-A044-D55C7D149804}" type="presOf" srcId="{979F2256-FF0C-4B2D-AB50-2C02D8501316}" destId="{37014889-4A9D-4FA2-AC95-DE8DD7E088E7}" srcOrd="0" destOrd="0" presId="urn:microsoft.com/office/officeart/2005/8/layout/matrix2"/>
-    <dgm:cxn modelId="{95E0BAC7-E027-4240-98E7-6DC5F5A4A32C}" srcId="{979F2256-FF0C-4B2D-AB50-2C02D8501316}" destId="{DC096AD9-DDA1-4D5B-8A4B-66EC68DEE881}" srcOrd="1" destOrd="0" parTransId="{6B123008-6BA3-4B3D-BD33-653E752599FB}" sibTransId="{5D0F2C57-FDB5-44BC-93C4-AB950CB0B55E}"/>
-    <dgm:cxn modelId="{B414E071-A703-44AA-B9EA-D4A14ED6DA1E}" type="presOf" srcId="{2321732C-AD3F-4F65-AB3F-630BAAF8DFCF}" destId="{B2818F5C-AC65-4AC1-9C31-C337016DC7F9}" srcOrd="0" destOrd="0" presId="urn:microsoft.com/office/officeart/2005/8/layout/matrix2"/>
-    <dgm:cxn modelId="{4327F2C1-62A8-4212-B2CC-28F2326EEE58}" type="presOf" srcId="{C4482F56-2DB9-4A47-88AF-9FE179744974}" destId="{04AD85CF-B7EF-4693-82CC-5E722C268DE6}" srcOrd="0" destOrd="0" presId="urn:microsoft.com/office/officeart/2005/8/layout/matrix2"/>
-    <dgm:cxn modelId="{86FC4625-EFAA-4578-81D4-EACC4DC6E1DD}" type="presOf" srcId="{DC096AD9-DDA1-4D5B-8A4B-66EC68DEE881}" destId="{28744A7F-E4A9-4D65-9D61-7CA2E1342E8B}" srcOrd="0" destOrd="0" presId="urn:microsoft.com/office/officeart/2005/8/layout/matrix2"/>
-    <dgm:cxn modelId="{A85B43EC-AE60-48D1-928F-2D02A408150E}" srcId="{979F2256-FF0C-4B2D-AB50-2C02D8501316}" destId="{6881F017-8B02-4152-B7FA-2D50D0A96E77}" srcOrd="0" destOrd="0" parTransId="{4D2B9D7C-8134-438D-9E4D-52695578B84A}" sibTransId="{4B7BDE47-D831-4921-B8B6-634022427306}"/>
-    <dgm:cxn modelId="{A63D1B61-FD04-4CED-A6DA-3BA6CA33E1BC}" type="presParOf" srcId="{37014889-4A9D-4FA2-AC95-DE8DD7E088E7}" destId="{35CEAA41-A91A-42A7-B303-386A0EE42A8B}" srcOrd="0" destOrd="0" presId="urn:microsoft.com/office/officeart/2005/8/layout/matrix2"/>
-    <dgm:cxn modelId="{B372073A-74D7-4F4A-9192-B2F63266AF18}" type="presParOf" srcId="{37014889-4A9D-4FA2-AC95-DE8DD7E088E7}" destId="{C72BF190-F71D-4163-B474-1FA8C9C08121}" srcOrd="1" destOrd="0" presId="urn:microsoft.com/office/officeart/2005/8/layout/matrix2"/>
-    <dgm:cxn modelId="{BDBEC8F1-9A41-4BF4-9707-02E73117C3DC}" type="presParOf" srcId="{37014889-4A9D-4FA2-AC95-DE8DD7E088E7}" destId="{28744A7F-E4A9-4D65-9D61-7CA2E1342E8B}" srcOrd="2" destOrd="0" presId="urn:microsoft.com/office/officeart/2005/8/layout/matrix2"/>
-    <dgm:cxn modelId="{FFD4AAF1-989B-4092-9264-26C50948E534}" type="presParOf" srcId="{37014889-4A9D-4FA2-AC95-DE8DD7E088E7}" destId="{B2818F5C-AC65-4AC1-9C31-C337016DC7F9}" srcOrd="3" destOrd="0" presId="urn:microsoft.com/office/officeart/2005/8/layout/matrix2"/>
-    <dgm:cxn modelId="{262B23EF-73DF-4439-BE54-5F6F0F0555CC}" type="presParOf" srcId="{37014889-4A9D-4FA2-AC95-DE8DD7E088E7}" destId="{04AD85CF-B7EF-4693-82CC-5E722C268DE6}" srcOrd="4" destOrd="0" presId="urn:microsoft.com/office/officeart/2005/8/layout/matrix2"/>
+    <dgm:cxn modelId="{1E2CFE7A-5E8A-4C28-8EA4-B9C1930B95B1}" type="presOf" srcId="{DC096AD9-DDA1-4D5B-8A4B-66EC68DEE881}" destId="{28744A7F-E4A9-4D65-9D61-7CA2E1342E8B}" srcOrd="0" destOrd="0" presId="urn:microsoft.com/office/officeart/2005/8/layout/matrix2"/>
+    <dgm:cxn modelId="{3F59596D-B237-4F97-AD04-925F274AC287}" type="presParOf" srcId="{37014889-4A9D-4FA2-AC95-DE8DD7E088E7}" destId="{35CEAA41-A91A-42A7-B303-386A0EE42A8B}" srcOrd="0" destOrd="0" presId="urn:microsoft.com/office/officeart/2005/8/layout/matrix2"/>
+    <dgm:cxn modelId="{77A8C1DD-493A-4D4B-A7A5-4F0ADA23C5A8}" type="presParOf" srcId="{37014889-4A9D-4FA2-AC95-DE8DD7E088E7}" destId="{C72BF190-F71D-4163-B474-1FA8C9C08121}" srcOrd="1" destOrd="0" presId="urn:microsoft.com/office/officeart/2005/8/layout/matrix2"/>
+    <dgm:cxn modelId="{851928CF-B29C-437B-9666-129707A54686}" type="presParOf" srcId="{37014889-4A9D-4FA2-AC95-DE8DD7E088E7}" destId="{28744A7F-E4A9-4D65-9D61-7CA2E1342E8B}" srcOrd="2" destOrd="0" presId="urn:microsoft.com/office/officeart/2005/8/layout/matrix2"/>
+    <dgm:cxn modelId="{391476D7-D2A5-40C9-BC5E-CB369033258C}" type="presParOf" srcId="{37014889-4A9D-4FA2-AC95-DE8DD7E088E7}" destId="{B2818F5C-AC65-4AC1-9C31-C337016DC7F9}" srcOrd="3" destOrd="0" presId="urn:microsoft.com/office/officeart/2005/8/layout/matrix2"/>
+    <dgm:cxn modelId="{9C75658D-D1E0-49DC-A1AA-25EDF8AC8EF5}" type="presParOf" srcId="{37014889-4A9D-4FA2-AC95-DE8DD7E088E7}" destId="{04AD85CF-B7EF-4693-82CC-5E722C268DE6}" srcOrd="4" destOrd="0" presId="urn:microsoft.com/office/officeart/2005/8/layout/matrix2"/>
   </dgm:cxnLst>
   <dgm:bg/>
   <dgm:whole/>
   <dgm:extLst>
     <a:ext uri="http://schemas.microsoft.com/office/drawing/2008/diagram">
-      <dsp:dataModelExt xmlns:dsp="http://schemas.microsoft.com/office/drawing/2008/diagram" relId="rId25" minVer="http://schemas.openxmlformats.org/drawingml/2006/diagram"/>
+      <dsp:dataModelExt xmlns:dsp="http://schemas.microsoft.com/office/drawing/2008/diagram" xmlns="" relId="rId24" minVer="http://schemas.openxmlformats.org/drawingml/2006/diagram"/>
     </a:ext>
   </dgm:extLst>
 </dgm:dataModel>
@@ -9939,33 +10899,33 @@
     </dgm:pt>
   </dgm:ptLst>
   <dgm:cxnLst>
+    <dgm:cxn modelId="{819FC236-51ED-4E01-95D3-92DD5FEB173F}" type="presOf" srcId="{6881F017-8B02-4152-B7FA-2D50D0A96E77}" destId="{C72BF190-F71D-4163-B474-1FA8C9C08121}" srcOrd="0" destOrd="0" presId="urn:microsoft.com/office/officeart/2005/8/layout/matrix2"/>
+    <dgm:cxn modelId="{AC122C3D-FAA1-4898-A76B-DCFD892DC521}" type="presOf" srcId="{DC096AD9-DDA1-4D5B-8A4B-66EC68DEE881}" destId="{28744A7F-E4A9-4D65-9D61-7CA2E1342E8B}" srcOrd="0" destOrd="0" presId="urn:microsoft.com/office/officeart/2005/8/layout/matrix2"/>
+    <dgm:cxn modelId="{95E0BAC7-E027-4240-98E7-6DC5F5A4A32C}" srcId="{979F2256-FF0C-4B2D-AB50-2C02D8501316}" destId="{DC096AD9-DDA1-4D5B-8A4B-66EC68DEE881}" srcOrd="1" destOrd="0" parTransId="{6B123008-6BA3-4B3D-BD33-653E752599FB}" sibTransId="{5D0F2C57-FDB5-44BC-93C4-AB950CB0B55E}"/>
+    <dgm:cxn modelId="{9CA43BC3-EEB6-4A44-89F5-A8EAD3B246AB}" type="presOf" srcId="{979F2256-FF0C-4B2D-AB50-2C02D8501316}" destId="{37014889-4A9D-4FA2-AC95-DE8DD7E088E7}" srcOrd="0" destOrd="0" presId="urn:microsoft.com/office/officeart/2005/8/layout/matrix2"/>
+    <dgm:cxn modelId="{77DB77B1-1730-469F-98AC-EC913DB90665}" type="presOf" srcId="{C4482F56-2DB9-4A47-88AF-9FE179744974}" destId="{04AD85CF-B7EF-4693-82CC-5E722C268DE6}" srcOrd="0" destOrd="0" presId="urn:microsoft.com/office/officeart/2005/8/layout/matrix2"/>
+    <dgm:cxn modelId="{E2C8396C-E4D9-48D9-8C6B-540E0AD375DC}" srcId="{979F2256-FF0C-4B2D-AB50-2C02D8501316}" destId="{2321732C-AD3F-4F65-AB3F-630BAAF8DFCF}" srcOrd="2" destOrd="0" parTransId="{71A9D77F-E0DD-4855-92E4-A9E5DF6C5854}" sibTransId="{B9665D2F-5647-474E-8635-86AC7A483C98}"/>
+    <dgm:cxn modelId="{A85B43EC-AE60-48D1-928F-2D02A408150E}" srcId="{979F2256-FF0C-4B2D-AB50-2C02D8501316}" destId="{6881F017-8B02-4152-B7FA-2D50D0A96E77}" srcOrd="0" destOrd="0" parTransId="{4D2B9D7C-8134-438D-9E4D-52695578B84A}" sibTransId="{4B7BDE47-D831-4921-B8B6-634022427306}"/>
     <dgm:cxn modelId="{FE64F2B8-B9F6-4069-9B34-324A55434F15}" srcId="{979F2256-FF0C-4B2D-AB50-2C02D8501316}" destId="{C4482F56-2DB9-4A47-88AF-9FE179744974}" srcOrd="3" destOrd="0" parTransId="{AF80CE4F-2FFA-4394-BEB2-094C2A261ECB}" sibTransId="{41186975-1222-4D5B-B170-3C1A9B42F416}"/>
-    <dgm:cxn modelId="{E2C8396C-E4D9-48D9-8C6B-540E0AD375DC}" srcId="{979F2256-FF0C-4B2D-AB50-2C02D8501316}" destId="{2321732C-AD3F-4F65-AB3F-630BAAF8DFCF}" srcOrd="2" destOrd="0" parTransId="{71A9D77F-E0DD-4855-92E4-A9E5DF6C5854}" sibTransId="{B9665D2F-5647-474E-8635-86AC7A483C98}"/>
-    <dgm:cxn modelId="{B99C8888-4148-4E69-958B-28D1BD5E9F50}" type="presOf" srcId="{6881F017-8B02-4152-B7FA-2D50D0A96E77}" destId="{C72BF190-F71D-4163-B474-1FA8C9C08121}" srcOrd="0" destOrd="0" presId="urn:microsoft.com/office/officeart/2005/8/layout/matrix2"/>
-    <dgm:cxn modelId="{B1B71644-07EC-4CF0-8A8C-7353DD1B9938}" type="presOf" srcId="{C4482F56-2DB9-4A47-88AF-9FE179744974}" destId="{04AD85CF-B7EF-4693-82CC-5E722C268DE6}" srcOrd="0" destOrd="0" presId="urn:microsoft.com/office/officeart/2005/8/layout/matrix2"/>
-    <dgm:cxn modelId="{22EB2468-38F0-49D1-B70A-7A1BCCFEAD83}" type="presOf" srcId="{979F2256-FF0C-4B2D-AB50-2C02D8501316}" destId="{37014889-4A9D-4FA2-AC95-DE8DD7E088E7}" srcOrd="0" destOrd="0" presId="urn:microsoft.com/office/officeart/2005/8/layout/matrix2"/>
-    <dgm:cxn modelId="{95E0BAC7-E027-4240-98E7-6DC5F5A4A32C}" srcId="{979F2256-FF0C-4B2D-AB50-2C02D8501316}" destId="{DC096AD9-DDA1-4D5B-8A4B-66EC68DEE881}" srcOrd="1" destOrd="0" parTransId="{6B123008-6BA3-4B3D-BD33-653E752599FB}" sibTransId="{5D0F2C57-FDB5-44BC-93C4-AB950CB0B55E}"/>
-    <dgm:cxn modelId="{CA8D11E0-8EEC-44C9-B362-55213F4A01EB}" type="presOf" srcId="{DC096AD9-DDA1-4D5B-8A4B-66EC68DEE881}" destId="{28744A7F-E4A9-4D65-9D61-7CA2E1342E8B}" srcOrd="0" destOrd="0" presId="urn:microsoft.com/office/officeart/2005/8/layout/matrix2"/>
-    <dgm:cxn modelId="{A85B43EC-AE60-48D1-928F-2D02A408150E}" srcId="{979F2256-FF0C-4B2D-AB50-2C02D8501316}" destId="{6881F017-8B02-4152-B7FA-2D50D0A96E77}" srcOrd="0" destOrd="0" parTransId="{4D2B9D7C-8134-438D-9E4D-52695578B84A}" sibTransId="{4B7BDE47-D831-4921-B8B6-634022427306}"/>
-    <dgm:cxn modelId="{AD2CDF94-DB8D-4876-A95D-7AD78F63C53B}" type="presOf" srcId="{2321732C-AD3F-4F65-AB3F-630BAAF8DFCF}" destId="{B2818F5C-AC65-4AC1-9C31-C337016DC7F9}" srcOrd="0" destOrd="0" presId="urn:microsoft.com/office/officeart/2005/8/layout/matrix2"/>
-    <dgm:cxn modelId="{C51DD4A1-20F4-4F46-9E74-F00E5594CA97}" type="presParOf" srcId="{37014889-4A9D-4FA2-AC95-DE8DD7E088E7}" destId="{35CEAA41-A91A-42A7-B303-386A0EE42A8B}" srcOrd="0" destOrd="0" presId="urn:microsoft.com/office/officeart/2005/8/layout/matrix2"/>
-    <dgm:cxn modelId="{4B2618B5-EE93-48CE-BD28-D566DAC2A8F2}" type="presParOf" srcId="{37014889-4A9D-4FA2-AC95-DE8DD7E088E7}" destId="{C72BF190-F71D-4163-B474-1FA8C9C08121}" srcOrd="1" destOrd="0" presId="urn:microsoft.com/office/officeart/2005/8/layout/matrix2"/>
-    <dgm:cxn modelId="{88DCE493-0959-44E9-B71F-AC82127A7DA0}" type="presParOf" srcId="{37014889-4A9D-4FA2-AC95-DE8DD7E088E7}" destId="{28744A7F-E4A9-4D65-9D61-7CA2E1342E8B}" srcOrd="2" destOrd="0" presId="urn:microsoft.com/office/officeart/2005/8/layout/matrix2"/>
-    <dgm:cxn modelId="{373182B7-1BAD-438D-AFDF-C79AD562A343}" type="presParOf" srcId="{37014889-4A9D-4FA2-AC95-DE8DD7E088E7}" destId="{B2818F5C-AC65-4AC1-9C31-C337016DC7F9}" srcOrd="3" destOrd="0" presId="urn:microsoft.com/office/officeart/2005/8/layout/matrix2"/>
-    <dgm:cxn modelId="{FD70AF9A-8C86-4F78-84C7-00D0D127914B}" type="presParOf" srcId="{37014889-4A9D-4FA2-AC95-DE8DD7E088E7}" destId="{04AD85CF-B7EF-4693-82CC-5E722C268DE6}" srcOrd="4" destOrd="0" presId="urn:microsoft.com/office/officeart/2005/8/layout/matrix2"/>
+    <dgm:cxn modelId="{80AC976A-528A-4EC5-B4C3-4C90E6077F70}" type="presOf" srcId="{2321732C-AD3F-4F65-AB3F-630BAAF8DFCF}" destId="{B2818F5C-AC65-4AC1-9C31-C337016DC7F9}" srcOrd="0" destOrd="0" presId="urn:microsoft.com/office/officeart/2005/8/layout/matrix2"/>
+    <dgm:cxn modelId="{DA21EEC1-180B-4350-AF50-8F7C5CED1EF6}" type="presParOf" srcId="{37014889-4A9D-4FA2-AC95-DE8DD7E088E7}" destId="{35CEAA41-A91A-42A7-B303-386A0EE42A8B}" srcOrd="0" destOrd="0" presId="urn:microsoft.com/office/officeart/2005/8/layout/matrix2"/>
+    <dgm:cxn modelId="{7313A472-8B5B-494A-9F31-FAFA617663C0}" type="presParOf" srcId="{37014889-4A9D-4FA2-AC95-DE8DD7E088E7}" destId="{C72BF190-F71D-4163-B474-1FA8C9C08121}" srcOrd="1" destOrd="0" presId="urn:microsoft.com/office/officeart/2005/8/layout/matrix2"/>
+    <dgm:cxn modelId="{F376BB8B-801B-4224-B345-6D7D51295A14}" type="presParOf" srcId="{37014889-4A9D-4FA2-AC95-DE8DD7E088E7}" destId="{28744A7F-E4A9-4D65-9D61-7CA2E1342E8B}" srcOrd="2" destOrd="0" presId="urn:microsoft.com/office/officeart/2005/8/layout/matrix2"/>
+    <dgm:cxn modelId="{71BBD4C5-FB73-4A10-8938-719B78E17B47}" type="presParOf" srcId="{37014889-4A9D-4FA2-AC95-DE8DD7E088E7}" destId="{B2818F5C-AC65-4AC1-9C31-C337016DC7F9}" srcOrd="3" destOrd="0" presId="urn:microsoft.com/office/officeart/2005/8/layout/matrix2"/>
+    <dgm:cxn modelId="{84759127-5232-411F-A3CB-53116007C350}" type="presParOf" srcId="{37014889-4A9D-4FA2-AC95-DE8DD7E088E7}" destId="{04AD85CF-B7EF-4693-82CC-5E722C268DE6}" srcOrd="4" destOrd="0" presId="urn:microsoft.com/office/officeart/2005/8/layout/matrix2"/>
   </dgm:cxnLst>
   <dgm:bg/>
   <dgm:whole/>
   <dgm:extLst>
     <a:ext uri="http://schemas.microsoft.com/office/drawing/2008/diagram">
-      <dsp:dataModelExt xmlns:dsp="http://schemas.microsoft.com/office/drawing/2008/diagram" relId="rId30" minVer="http://schemas.openxmlformats.org/drawingml/2006/diagram"/>
+      <dsp:dataModelExt xmlns:dsp="http://schemas.microsoft.com/office/drawing/2008/diagram" xmlns="" relId="rId29" minVer="http://schemas.openxmlformats.org/drawingml/2006/diagram"/>
     </a:ext>
   </dgm:extLst>
 </dgm:dataModel>
 </file>
 
 <file path=word/diagrams/drawing1.xml><?xml version="1.0" encoding="utf-8"?>
-<dsp:drawing xmlns:dgm="http://schemas.openxmlformats.org/drawingml/2006/diagram" xmlns:dsp="http://schemas.microsoft.com/office/drawing/2008/diagram" xmlns:a="http://schemas.openxmlformats.org/drawingml/2006/main">
+<dsp:drawing xmlns:dgm="http://schemas.openxmlformats.org/drawingml/2006/diagram" xmlns:a="http://schemas.openxmlformats.org/drawingml/2006/main" xmlns:dsp="http://schemas.microsoft.com/office/drawing/2008/diagram">
   <dsp:spTree>
     <dsp:nvGrpSpPr>
       <dsp:cNvPr id="0" name=""/>
@@ -10164,13 +11124,33 @@
               <a:latin typeface="Arial" pitchFamily="34" charset="0"/>
               <a:cs typeface="Arial" pitchFamily="34" charset="0"/>
             </a:rPr>
-            <a:t>3- Sempre pesquisando e aprendendo novas tecnologias Interesse continuar                            4- Interesse em negócios e estudo de mercado.</a:t>
+            <a:t>3- Sempre pesquisando e aprendendo novas tecnologias Interesse continuar</a:t>
+          </a:r>
+        </a:p>
+        <a:p>
+          <a:pPr lvl="0" algn="ctr" defTabSz="466725">
+            <a:lnSpc>
+              <a:spcPct val="90000"/>
+            </a:lnSpc>
+            <a:spcBef>
+              <a:spcPct val="0"/>
+            </a:spcBef>
+            <a:spcAft>
+              <a:spcPct val="35000"/>
+            </a:spcAft>
+          </a:pPr>
+          <a:r>
+            <a:rPr lang="en-CA" sz="1050" kern="1200">
+              <a:latin typeface="Arial" pitchFamily="34" charset="0"/>
+              <a:cs typeface="Arial" pitchFamily="34" charset="0"/>
+            </a:rPr>
+            <a:t>4- Interesse em negócios e estudo de mercado.</a:t>
           </a:r>
         </a:p>
       </dsp:txBody>
       <dsp:txXfrm>
-        <a:off x="734314" y="476292"/>
-        <a:ext cx="1787772" cy="1787772"/>
+        <a:off x="637600" y="379578"/>
+        <a:ext cx="1981200" cy="1981200"/>
       </dsp:txXfrm>
     </dsp:sp>
     <dsp:sp modelId="{28744A7F-E4A9-4D65-9D61-7CA2E1342E8B}">
@@ -10317,8 +11297,8 @@
         </a:p>
       </dsp:txBody>
       <dsp:txXfrm>
-        <a:off x="3430668" y="448178"/>
-        <a:ext cx="1787772" cy="1787772"/>
+        <a:off x="3333954" y="351464"/>
+        <a:ext cx="1981200" cy="1981200"/>
       </dsp:txXfrm>
     </dsp:sp>
     <dsp:sp modelId="{B2818F5C-AC65-4AC1-9C31-C337016DC7F9}">
@@ -10469,8 +11449,8 @@
         </a:p>
       </dsp:txBody>
       <dsp:txXfrm>
-        <a:off x="660237" y="3068514"/>
-        <a:ext cx="1787772" cy="1787772"/>
+        <a:off x="563523" y="2971800"/>
+        <a:ext cx="1981200" cy="1981200"/>
       </dsp:txXfrm>
     </dsp:sp>
     <dsp:sp modelId="{04AD85CF-B7EF-4693-82CC-5E722C268DE6}">
@@ -10620,8 +11600,8 @@
         </a:p>
       </dsp:txBody>
       <dsp:txXfrm>
-        <a:off x="3382089" y="3068514"/>
-        <a:ext cx="1787772" cy="1787772"/>
+        <a:off x="3285375" y="2971800"/>
+        <a:ext cx="1981200" cy="1981200"/>
       </dsp:txXfrm>
     </dsp:sp>
   </dsp:spTree>
@@ -10629,7 +11609,7 @@
 </file>
 
 <file path=word/diagrams/drawing2.xml><?xml version="1.0" encoding="utf-8"?>
-<dsp:drawing xmlns:dgm="http://schemas.openxmlformats.org/drawingml/2006/diagram" xmlns:dsp="http://schemas.microsoft.com/office/drawing/2008/diagram" xmlns:a="http://schemas.openxmlformats.org/drawingml/2006/main">
+<dsp:drawing xmlns:dgm="http://schemas.openxmlformats.org/drawingml/2006/diagram" xmlns:a="http://schemas.openxmlformats.org/drawingml/2006/main" xmlns:dsp="http://schemas.microsoft.com/office/drawing/2008/diagram">
   <dsp:spTree>
     <dsp:nvGrpSpPr>
       <dsp:cNvPr id="0" name=""/>
@@ -10890,8 +11870,8 @@
         </a:p>
       </dsp:txBody>
       <dsp:txXfrm>
-        <a:off x="642472" y="530333"/>
-        <a:ext cx="1990614" cy="1990614"/>
+        <a:off x="534784" y="422645"/>
+        <a:ext cx="2205990" cy="2205990"/>
       </dsp:txXfrm>
     </dsp:sp>
     <dsp:sp modelId="{28744A7F-E4A9-4D65-9D61-7CA2E1342E8B}">
@@ -11095,8 +12075,8 @@
         </a:p>
       </dsp:txBody>
       <dsp:txXfrm>
-        <a:off x="3386812" y="466161"/>
-        <a:ext cx="1990614" cy="1990614"/>
+        <a:off x="3279124" y="358473"/>
+        <a:ext cx="2205990" cy="2205990"/>
       </dsp:txXfrm>
     </dsp:sp>
     <dsp:sp modelId="{B2818F5C-AC65-4AC1-9C31-C337016DC7F9}">
@@ -11226,8 +12206,8 @@
         </a:p>
       </dsp:txBody>
       <dsp:txXfrm>
-        <a:off x="559990" y="3416672"/>
-        <a:ext cx="1990614" cy="1990614"/>
+        <a:off x="452302" y="3308984"/>
+        <a:ext cx="2205990" cy="2205990"/>
       </dsp:txXfrm>
     </dsp:sp>
     <dsp:sp modelId="{04AD85CF-B7EF-4693-82CC-5E722C268DE6}">
@@ -11385,8 +12365,8 @@
         </a:p>
       </dsp:txBody>
       <dsp:txXfrm>
-        <a:off x="3590667" y="3416672"/>
-        <a:ext cx="1990614" cy="1990614"/>
+        <a:off x="3482979" y="3308984"/>
+        <a:ext cx="2205990" cy="2205990"/>
       </dsp:txXfrm>
     </dsp:sp>
   </dsp:spTree>
@@ -11394,7 +12374,7 @@
 </file>
 
 <file path=word/diagrams/drawing3.xml><?xml version="1.0" encoding="utf-8"?>
-<dsp:drawing xmlns:dgm="http://schemas.openxmlformats.org/drawingml/2006/diagram" xmlns:dsp="http://schemas.microsoft.com/office/drawing/2008/diagram" xmlns:a="http://schemas.openxmlformats.org/drawingml/2006/main">
+<dsp:drawing xmlns:dgm="http://schemas.openxmlformats.org/drawingml/2006/diagram" xmlns:a="http://schemas.openxmlformats.org/drawingml/2006/main" xmlns:dsp="http://schemas.microsoft.com/office/drawing/2008/diagram">
   <dsp:spTree>
     <dsp:nvGrpSpPr>
       <dsp:cNvPr id="0" name=""/>
@@ -11618,8 +12598,8 @@
         </a:p>
       </dsp:txBody>
       <dsp:txXfrm>
-        <a:off x="751661" y="505602"/>
-        <a:ext cx="1897788" cy="1897788"/>
+        <a:off x="648995" y="402936"/>
+        <a:ext cx="2103120" cy="2103120"/>
       </dsp:txXfrm>
     </dsp:sp>
     <dsp:sp modelId="{28744A7F-E4A9-4D65-9D61-7CA2E1342E8B}">
@@ -11786,8 +12766,8 @@
         </a:p>
       </dsp:txBody>
       <dsp:txXfrm>
-        <a:off x="3368026" y="444423"/>
-        <a:ext cx="1897788" cy="1897788"/>
+        <a:off x="3265360" y="341757"/>
+        <a:ext cx="2103120" cy="2103120"/>
       </dsp:txXfrm>
     </dsp:sp>
     <dsp:sp modelId="{B2818F5C-AC65-4AC1-9C31-C337016DC7F9}">
@@ -11938,8 +12918,8 @@
         </a:p>
       </dsp:txBody>
       <dsp:txXfrm>
-        <a:off x="673025" y="3257346"/>
-        <a:ext cx="1897788" cy="1897788"/>
+        <a:off x="570359" y="3154680"/>
+        <a:ext cx="2103120" cy="2103120"/>
       </dsp:txXfrm>
     </dsp:sp>
     <dsp:sp modelId="{04AD85CF-B7EF-4693-82CC-5E722C268DE6}">
@@ -12110,8 +13090,8 @@
         </a:p>
       </dsp:txBody>
       <dsp:txXfrm>
-        <a:off x="3562375" y="3257346"/>
-        <a:ext cx="1897788" cy="1897788"/>
+        <a:off x="3459709" y="3154680"/>
+        <a:ext cx="2103120" cy="2103120"/>
       </dsp:txXfrm>
     </dsp:sp>
   </dsp:spTree>
@@ -12119,7 +13099,7 @@
 </file>
 
 <file path=word/diagrams/drawing4.xml><?xml version="1.0" encoding="utf-8"?>
-<dsp:drawing xmlns:dgm="http://schemas.openxmlformats.org/drawingml/2006/diagram" xmlns:dsp="http://schemas.microsoft.com/office/drawing/2008/diagram" xmlns:a="http://schemas.openxmlformats.org/drawingml/2006/main">
+<dsp:drawing xmlns:dgm="http://schemas.openxmlformats.org/drawingml/2006/diagram" xmlns:a="http://schemas.openxmlformats.org/drawingml/2006/main" xmlns:dsp="http://schemas.microsoft.com/office/drawing/2008/diagram">
   <dsp:spTree>
     <dsp:nvGrpSpPr>
       <dsp:cNvPr id="0" name=""/>
@@ -12323,8 +13303,8 @@
         </a:p>
       </dsp:txBody>
       <dsp:txXfrm>
-        <a:off x="575960" y="460978"/>
-        <a:ext cx="1730289" cy="1730289"/>
+        <a:off x="482355" y="367373"/>
+        <a:ext cx="1917499" cy="1917499"/>
       </dsp:txXfrm>
     </dsp:sp>
     <dsp:sp modelId="{28744A7F-E4A9-4D65-9D61-7CA2E1342E8B}">
@@ -12469,7 +13449,21 @@
               <a:latin typeface="Arial" panose="020B0604020202020204" pitchFamily="34" charset="0"/>
               <a:cs typeface="Arial" panose="020B0604020202020204" pitchFamily="34" charset="0"/>
             </a:rPr>
-            <a:t>3 - Conhecimento técnico  de programação limitado.</a:t>
+            <a:t>3 - </a:t>
+          </a:r>
+          <a:r>
+            <a:rPr lang="pt-BR" sz="1050" kern="1200">
+              <a:latin typeface="Arial" pitchFamily="34" charset="0"/>
+              <a:cs typeface="Arial" pitchFamily="34" charset="0"/>
+            </a:rPr>
+            <a:t>Ter dificuldades em ajudar o grupo devido c</a:t>
+          </a:r>
+          <a:r>
+            <a:rPr lang="en-CA" sz="1050" kern="1200">
+              <a:latin typeface="Arial" panose="020B0604020202020204" pitchFamily="34" charset="0"/>
+              <a:cs typeface="Arial" panose="020B0604020202020204" pitchFamily="34" charset="0"/>
+            </a:rPr>
+            <a:t>onhecimento técnico  de programação limitado.</a:t>
           </a:r>
         </a:p>
         <a:p>
@@ -12491,8 +13485,8 @@
         </a:p>
       </dsp:txBody>
       <dsp:txXfrm>
-        <a:off x="2961406" y="405198"/>
-        <a:ext cx="1730289" cy="1730289"/>
+        <a:off x="2867801" y="311593"/>
+        <a:ext cx="1917499" cy="1917499"/>
       </dsp:txXfrm>
     </dsp:sp>
     <dsp:sp modelId="{B2818F5C-AC65-4AC1-9C31-C337016DC7F9}">
@@ -12622,8 +13616,8 @@
         </a:p>
       </dsp:txBody>
       <dsp:txXfrm>
-        <a:off x="504265" y="2969853"/>
-        <a:ext cx="1730289" cy="1730289"/>
+        <a:off x="410660" y="2876248"/>
+        <a:ext cx="1917499" cy="1917499"/>
       </dsp:txXfrm>
     </dsp:sp>
     <dsp:sp modelId="{04AD85CF-B7EF-4693-82CC-5E722C268DE6}">
@@ -12728,19 +13722,8 @@
               <a:latin typeface="Arial" pitchFamily="34" charset="0"/>
               <a:cs typeface="Arial" pitchFamily="34" charset="0"/>
             </a:rPr>
-            <a:t>1- Ter dificuldades em ajudar o grupo em tecnologias de programa</a:t>
+            <a:t>1-Surgimento de uma nova tecnologia mobile que domine o mercado</a:t>
           </a:r>
-          <a:r>
-            <a:rPr lang="en-CA" sz="1050" kern="1200">
-              <a:latin typeface="Arial" pitchFamily="34" charset="0"/>
-              <a:cs typeface="Arial" pitchFamily="34" charset="0"/>
-            </a:rPr>
-            <a:t>ção</a:t>
-          </a:r>
-          <a:endParaRPr lang="pt-BR" sz="1050" kern="1200">
-            <a:latin typeface="Arial" pitchFamily="34" charset="0"/>
-            <a:cs typeface="Arial" pitchFamily="34" charset="0"/>
-          </a:endParaRPr>
         </a:p>
         <a:p>
           <a:pPr lvl="0" algn="ctr" defTabSz="466725">
@@ -12759,13 +13742,24 @@
               <a:latin typeface="Arial" pitchFamily="34" charset="0"/>
               <a:cs typeface="Arial" pitchFamily="34" charset="0"/>
             </a:rPr>
-            <a:t>2 - Ter dificuldade em aprender uma nova tecnologia de TI</a:t>
+            <a:t>2 - Altera</a:t>
           </a:r>
+          <a:r>
+            <a:rPr lang="en-CA" sz="1050" kern="1200">
+              <a:latin typeface="Arial" pitchFamily="34" charset="0"/>
+              <a:cs typeface="Arial" pitchFamily="34" charset="0"/>
+            </a:rPr>
+            <a:t>ções nos processos de desenvolvimente</a:t>
+          </a:r>
+          <a:endParaRPr lang="pt-BR" sz="1050" kern="1200">
+            <a:latin typeface="Arial" pitchFamily="34" charset="0"/>
+            <a:cs typeface="Arial" pitchFamily="34" charset="0"/>
+          </a:endParaRPr>
         </a:p>
       </dsp:txBody>
       <dsp:txXfrm>
-        <a:off x="3138602" y="2969853"/>
-        <a:ext cx="1730289" cy="1730289"/>
+        <a:off x="3044997" y="2876248"/>
+        <a:ext cx="1917499" cy="1917499"/>
       </dsp:txXfrm>
     </dsp:sp>
   </dsp:spTree>
@@ -12773,7 +13767,7 @@
 </file>
 
 <file path=word/diagrams/drawing5.xml><?xml version="1.0" encoding="utf-8"?>
-<dsp:drawing xmlns:dgm="http://schemas.openxmlformats.org/drawingml/2006/diagram" xmlns:dsp="http://schemas.microsoft.com/office/drawing/2008/diagram" xmlns:a="http://schemas.openxmlformats.org/drawingml/2006/main">
+<dsp:drawing xmlns:dgm="http://schemas.openxmlformats.org/drawingml/2006/diagram" xmlns:a="http://schemas.openxmlformats.org/drawingml/2006/main" xmlns:dsp="http://schemas.microsoft.com/office/drawing/2008/diagram">
   <dsp:spTree>
     <dsp:nvGrpSpPr>
       <dsp:cNvPr id="0" name=""/>
@@ -12977,8 +13971,8 @@
         </a:p>
       </dsp:txBody>
       <dsp:txXfrm>
-        <a:off x="587800" y="518426"/>
-        <a:ext cx="1945920" cy="1945920"/>
+        <a:off x="482530" y="413156"/>
+        <a:ext cx="2156460" cy="2156460"/>
       </dsp:txXfrm>
     </dsp:sp>
     <dsp:sp modelId="{28744A7F-E4A9-4D65-9D61-7CA2E1342E8B}">
@@ -13128,8 +14122,8 @@
         </a:p>
       </dsp:txBody>
       <dsp:txXfrm>
-        <a:off x="3270522" y="455694"/>
-        <a:ext cx="1945920" cy="1945920"/>
+        <a:off x="3165252" y="350424"/>
+        <a:ext cx="2156460" cy="2156460"/>
       </dsp:txXfrm>
     </dsp:sp>
     <dsp:sp modelId="{B2818F5C-AC65-4AC1-9C31-C337016DC7F9}">
@@ -13279,8 +14273,8 @@
         </a:p>
       </dsp:txBody>
       <dsp:txXfrm>
-        <a:off x="507170" y="3339960"/>
-        <a:ext cx="1945920" cy="1945920"/>
+        <a:off x="401900" y="3234690"/>
+        <a:ext cx="2156460" cy="2156460"/>
       </dsp:txXfrm>
     </dsp:sp>
     <dsp:sp modelId="{04AD85CF-B7EF-4693-82CC-5E722C268DE6}">
@@ -13430,8 +14424,8 @@
         </a:p>
       </dsp:txBody>
       <dsp:txXfrm>
-        <a:off x="3469801" y="3339959"/>
-        <a:ext cx="1945920" cy="1945920"/>
+        <a:off x="3364531" y="3234689"/>
+        <a:ext cx="2156460" cy="2156460"/>
       </dsp:txXfrm>
     </dsp:sp>
   </dsp:spTree>

</xml_diff>